<commit_message>
all the things 3
</commit_message>
<xml_diff>
--- a/Proces/Specialisering proces.docx
+++ b/Proces/Specialisering proces.docx
@@ -19,8 +19,6 @@
       <w:r>
         <w:br w:type="page"/>
       </w:r>
-      <w:bookmarkStart w:id="0" w:name="_GoBack"/>
-      <w:bookmarkEnd w:id="0"/>
     </w:p>
     <w:sdt>
       <w:sdtPr>
@@ -1494,7 +1492,7 @@
       <w:pPr>
         <w:pStyle w:val="Heading1"/>
       </w:pPr>
-      <w:bookmarkStart w:id="1" w:name="_Toc368240938"/>
+      <w:bookmarkStart w:id="0" w:name="_Toc368240938"/>
       <w:r>
         <w:lastRenderedPageBreak/>
         <w:t xml:space="preserve">Specialisering </w:t>
@@ -1505,17 +1503,17 @@
       <w:r>
         <w:t xml:space="preserve"> Proces</w:t>
       </w:r>
-      <w:bookmarkEnd w:id="1"/>
+      <w:bookmarkEnd w:id="0"/>
     </w:p>
     <w:p>
       <w:pPr>
         <w:pStyle w:val="Heading2"/>
       </w:pPr>
-      <w:bookmarkStart w:id="2" w:name="_Toc368240939"/>
+      <w:bookmarkStart w:id="1" w:name="_Toc368240939"/>
       <w:r>
         <w:t>Indledning</w:t>
       </w:r>
-      <w:bookmarkEnd w:id="2"/>
+      <w:bookmarkEnd w:id="1"/>
     </w:p>
     <w:p>
       <w:r>
@@ -1565,11 +1563,11 @@
       <w:pPr>
         <w:pStyle w:val="Heading2"/>
       </w:pPr>
-      <w:bookmarkStart w:id="3" w:name="_Toc368240940"/>
+      <w:bookmarkStart w:id="2" w:name="_Toc368240940"/>
       <w:r>
         <w:t>Specialiserings Plan</w:t>
       </w:r>
-      <w:bookmarkEnd w:id="3"/>
+      <w:bookmarkEnd w:id="2"/>
     </w:p>
     <w:p>
       <w:r>
@@ -1637,14 +1635,14 @@
       <w:pPr>
         <w:pStyle w:val="Heading2"/>
       </w:pPr>
-      <w:bookmarkStart w:id="4" w:name="_Toc368240941"/>
+      <w:bookmarkStart w:id="3" w:name="_Toc368240941"/>
       <w:r>
         <w:t>Opstart på projektet</w:t>
       </w:r>
       <w:r>
         <w:t xml:space="preserve"> og planlægning</w:t>
       </w:r>
-      <w:bookmarkEnd w:id="4"/>
+      <w:bookmarkEnd w:id="3"/>
     </w:p>
     <w:p>
       <w:r>
@@ -1691,17 +1689,17 @@
       <w:pPr>
         <w:pStyle w:val="Heading2"/>
       </w:pPr>
-      <w:bookmarkStart w:id="5" w:name="_Toc368240942"/>
+      <w:bookmarkStart w:id="4" w:name="_Toc368240942"/>
       <w:r>
         <w:t>Concept</w:t>
       </w:r>
-      <w:bookmarkEnd w:id="5"/>
+      <w:bookmarkEnd w:id="4"/>
     </w:p>
     <w:p>
       <w:pPr>
         <w:pStyle w:val="Heading3"/>
       </w:pPr>
-      <w:bookmarkStart w:id="6" w:name="_Toc368240943"/>
+      <w:bookmarkStart w:id="5" w:name="_Toc368240943"/>
       <w:r>
         <w:t xml:space="preserve">Forklaring af </w:t>
       </w:r>
@@ -1714,7 +1712,7 @@
       <w:r>
         <w:t>:</w:t>
       </w:r>
-      <w:bookmarkEnd w:id="6"/>
+      <w:bookmarkEnd w:id="5"/>
     </w:p>
     <w:p>
       <w:r>
@@ -1861,11 +1859,11 @@
       <w:pPr>
         <w:pStyle w:val="Heading3"/>
       </w:pPr>
-      <w:bookmarkStart w:id="7" w:name="_Toc368240944"/>
+      <w:bookmarkStart w:id="6" w:name="_Toc368240944"/>
       <w:r>
         <w:t>Forklaring af hvorfor det første koncept skrottes:</w:t>
       </w:r>
-      <w:bookmarkEnd w:id="7"/>
+      <w:bookmarkEnd w:id="6"/>
     </w:p>
     <w:p>
       <w:r>
@@ -1915,11 +1913,11 @@
       <w:pPr>
         <w:pStyle w:val="Heading3"/>
       </w:pPr>
-      <w:bookmarkStart w:id="8" w:name="_Toc368240945"/>
+      <w:bookmarkStart w:id="7" w:name="_Toc368240945"/>
       <w:r>
         <w:t>Forklaring af Koncept nr. 2:</w:t>
       </w:r>
-      <w:bookmarkEnd w:id="8"/>
+      <w:bookmarkEnd w:id="7"/>
     </w:p>
     <w:p>
       <w:r>
@@ -1962,23 +1960,29 @@
       <w:pPr>
         <w:pStyle w:val="Heading2"/>
       </w:pPr>
-      <w:bookmarkStart w:id="9" w:name="_Toc368240946"/>
+      <w:bookmarkStart w:id="8" w:name="_Toc368240946"/>
       <w:proofErr w:type="spellStart"/>
       <w:r>
         <w:t>Elaboration</w:t>
       </w:r>
-      <w:bookmarkEnd w:id="9"/>
+      <w:bookmarkEnd w:id="8"/>
       <w:proofErr w:type="spellEnd"/>
     </w:p>
     <w:p>
       <w:pPr>
         <w:pStyle w:val="Heading3"/>
       </w:pPr>
-      <w:bookmarkStart w:id="10" w:name="_Toc368240947"/>
-      <w:r>
-        <w:t>Opbygning af scener i Unity</w:t>
-      </w:r>
-      <w:bookmarkEnd w:id="10"/>
+      <w:bookmarkStart w:id="9" w:name="_Toc368240947"/>
+      <w:r>
+        <w:t>Opbygning af scener</w:t>
+      </w:r>
+      <w:r>
+        <w:t xml:space="preserve"> og arkitektur</w:t>
+      </w:r>
+      <w:r>
+        <w:t xml:space="preserve"> i Unity</w:t>
+      </w:r>
+      <w:bookmarkEnd w:id="9"/>
     </w:p>
     <w:p>
       <w:pPr>
@@ -1987,22 +1991,18 @@
           <w:lang w:val="en-US"/>
         </w:rPr>
       </w:pPr>
-      <w:bookmarkStart w:id="11" w:name="_Toc368240948"/>
       <w:r>
         <w:rPr>
           <w:lang w:val="en-US"/>
         </w:rPr>
-        <w:t xml:space="preserve">AI </w:t>
-      </w:r>
-      <w:proofErr w:type="spellStart"/>
+        <w:t xml:space="preserve">State </w:t>
+      </w:r>
       <w:r>
         <w:rPr>
           <w:lang w:val="en-US"/>
         </w:rPr>
-        <w:t>programmering</w:t>
-      </w:r>
-      <w:bookmarkEnd w:id="11"/>
-      <w:proofErr w:type="spellEnd"/>
+        <w:t>machine</w:t>
+      </w:r>
     </w:p>
     <w:p>
       <w:pPr>
@@ -2011,26 +2011,24 @@
           <w:lang w:val="en-US"/>
         </w:rPr>
       </w:pPr>
-      <w:bookmarkStart w:id="12" w:name="_Toc368240949"/>
+      <w:bookmarkStart w:id="10" w:name="_Toc368240948"/>
       <w:r>
         <w:rPr>
           <w:lang w:val="en-US"/>
         </w:rPr>
-        <w:t>State</w:t>
-      </w:r>
+        <w:t xml:space="preserve">AI </w:t>
+      </w:r>
+      <w:proofErr w:type="spellStart"/>
       <w:r>
         <w:rPr>
           <w:lang w:val="en-US"/>
         </w:rPr>
-        <w:t xml:space="preserve"> </w:t>
-      </w:r>
-      <w:r>
-        <w:rPr>
-          <w:lang w:val="en-US"/>
-        </w:rPr>
-        <w:t>machine</w:t>
-      </w:r>
-      <w:bookmarkEnd w:id="12"/>
+        <w:t>programmering</w:t>
+      </w:r>
+      <w:bookmarkStart w:id="11" w:name="_GoBack"/>
+      <w:bookmarkEnd w:id="10"/>
+      <w:bookmarkEnd w:id="11"/>
+      <w:proofErr w:type="spellEnd"/>
     </w:p>
     <w:p>
       <w:pPr>
@@ -2039,7 +2037,7 @@
           <w:lang w:val="en-US"/>
         </w:rPr>
       </w:pPr>
-      <w:bookmarkStart w:id="13" w:name="_Toc368240950"/>
+      <w:bookmarkStart w:id="12" w:name="_Toc368240950"/>
       <w:r>
         <w:rPr>
           <w:lang w:val="en-US"/>
@@ -2074,17 +2072,17 @@
         </w:rPr>
         <w:t xml:space="preserve"> Unity</w:t>
       </w:r>
-      <w:bookmarkEnd w:id="13"/>
+      <w:bookmarkEnd w:id="12"/>
     </w:p>
     <w:p>
       <w:pPr>
         <w:pStyle w:val="Heading2"/>
       </w:pPr>
-      <w:bookmarkStart w:id="14" w:name="_Toc368240951"/>
+      <w:bookmarkStart w:id="13" w:name="_Toc368240951"/>
       <w:r>
         <w:t>Specialebeskrivelse</w:t>
       </w:r>
-      <w:bookmarkEnd w:id="14"/>
+      <w:bookmarkEnd w:id="13"/>
     </w:p>
     <w:p>
       <w:r>
@@ -2095,28 +2093,28 @@
       <w:pPr>
         <w:pStyle w:val="Heading2"/>
       </w:pPr>
-      <w:bookmarkStart w:id="15" w:name="_Toc368240952"/>
+      <w:bookmarkStart w:id="14" w:name="_Toc368240952"/>
       <w:r>
         <w:lastRenderedPageBreak/>
         <w:t>Resume af forløbet</w:t>
       </w:r>
-      <w:bookmarkEnd w:id="15"/>
+      <w:bookmarkEnd w:id="14"/>
     </w:p>
     <w:p>
       <w:pPr>
         <w:pStyle w:val="Heading2"/>
       </w:pPr>
-      <w:bookmarkStart w:id="16" w:name="_Toc368240953"/>
+      <w:bookmarkStart w:id="15" w:name="_Toc368240953"/>
       <w:r>
         <w:t>Beskrivelse af konkrete problemstillinger</w:t>
       </w:r>
-      <w:bookmarkEnd w:id="16"/>
+      <w:bookmarkEnd w:id="15"/>
     </w:p>
     <w:p>
       <w:pPr>
         <w:pStyle w:val="Heading2"/>
       </w:pPr>
-      <w:bookmarkStart w:id="17" w:name="_Toc368240954"/>
+      <w:bookmarkStart w:id="16" w:name="_Toc368240954"/>
       <w:r>
         <w:t xml:space="preserve">Vurdering af </w:t>
       </w:r>
@@ -2128,37 +2126,37 @@
       <w:r>
         <w:t xml:space="preserve"> – og læringsprocessen</w:t>
       </w:r>
-      <w:bookmarkEnd w:id="17"/>
+      <w:bookmarkEnd w:id="16"/>
     </w:p>
     <w:p>
       <w:pPr>
         <w:pStyle w:val="Heading2"/>
       </w:pPr>
-      <w:bookmarkStart w:id="18" w:name="_Toc368240955"/>
+      <w:bookmarkStart w:id="17" w:name="_Toc368240955"/>
       <w:r>
         <w:t>Refleksion af eget udbytte</w:t>
       </w:r>
-      <w:bookmarkEnd w:id="18"/>
+      <w:bookmarkEnd w:id="17"/>
     </w:p>
     <w:p>
       <w:pPr>
         <w:pStyle w:val="Heading2"/>
       </w:pPr>
-      <w:bookmarkStart w:id="19" w:name="_Toc368240956"/>
+      <w:bookmarkStart w:id="18" w:name="_Toc368240956"/>
       <w:r>
         <w:t>Konklusion</w:t>
       </w:r>
-      <w:bookmarkEnd w:id="19"/>
+      <w:bookmarkEnd w:id="18"/>
     </w:p>
     <w:p>
       <w:pPr>
         <w:pStyle w:val="Heading2"/>
       </w:pPr>
-      <w:bookmarkStart w:id="20" w:name="_Toc368240957"/>
+      <w:bookmarkStart w:id="19" w:name="_Toc368240957"/>
       <w:r>
         <w:t>Bilag</w:t>
       </w:r>
-      <w:bookmarkEnd w:id="20"/>
+      <w:bookmarkEnd w:id="19"/>
     </w:p>
     <w:p>
       <w:pPr>
@@ -2269,7 +2267,7 @@
                 <w:bCs/>
                 <w:noProof/>
               </w:rPr>
-              <w:t>2</w:t>
+              <w:t>4</w:t>
             </w:r>
             <w:r>
               <w:rPr>
@@ -3635,7 +3633,7 @@
 </file>
 
 <file path=customXml/itemProps1.xml><?xml version="1.0" encoding="utf-8"?>
-<ds:datastoreItem xmlns:ds="http://schemas.openxmlformats.org/officeDocument/2006/customXml" ds:itemID="{C116AEE1-53AD-4AD3-9B54-0E3F0685CB86}">
+<ds:datastoreItem xmlns:ds="http://schemas.openxmlformats.org/officeDocument/2006/customXml" ds:itemID="{9C30FD11-A57D-4CBA-AF20-89C495281BA8}">
   <ds:schemaRefs>
     <ds:schemaRef ds:uri="http://schemas.openxmlformats.org/officeDocument/2006/bibliography"/>
   </ds:schemaRefs>

</xml_diff>

<commit_message>
all the things 4
</commit_message>
<xml_diff>
--- a/Proces/Specialisering proces.docx
+++ b/Proces/Specialisering proces.docx
@@ -1525,11 +1525,9 @@
       <w:r>
         <w:t xml:space="preserve"> Først beskrives processen omkring specialiseringsplanen, som skulle udføres inden projektet kunne gå i gang. Projektet har jeg delt op i opstart og planlægning, Concept og </w:t>
       </w:r>
-      <w:proofErr w:type="spellStart"/>
       <w:r>
         <w:t>Elaboration</w:t>
       </w:r>
-      <w:proofErr w:type="spellEnd"/>
       <w:r>
         <w:t xml:space="preserve">. </w:t>
       </w:r>
@@ -1545,11 +1543,9 @@
       <w:r>
         <w:t xml:space="preserve"> I Concept er spillets koncept, design og ide udviklet. </w:t>
       </w:r>
-      <w:proofErr w:type="spellStart"/>
       <w:r>
         <w:t>Elaboration</w:t>
       </w:r>
-      <w:proofErr w:type="spellEnd"/>
       <w:r>
         <w:t xml:space="preserve"> skal ideen fra Concept udføres  </w:t>
       </w:r>
@@ -1579,11 +1575,9 @@
       <w:r>
         <w:t xml:space="preserve">android </w:t>
       </w:r>
-      <w:proofErr w:type="spellStart"/>
       <w:r>
         <w:t>devices</w:t>
       </w:r>
-      <w:proofErr w:type="spellEnd"/>
       <w:r>
         <w:t xml:space="preserve"> fra </w:t>
       </w:r>
@@ -1599,14 +1593,12 @@
       <w:r>
         <w:t xml:space="preserve">helt specifikt på Samsung </w:t>
       </w:r>
-      <w:proofErr w:type="spellStart"/>
       <w:r>
         <w:t>G</w:t>
       </w:r>
       <w:r>
         <w:t>alaxy</w:t>
       </w:r>
-      <w:proofErr w:type="spellEnd"/>
       <w:r>
         <w:t xml:space="preserve"> S2, som er den android Device som jeg har tilgængelig nu. Som delmål til spill</w:t>
       </w:r>
@@ -1619,11 +1611,9 @@
       <w:r>
         <w:t xml:space="preserve">State </w:t>
       </w:r>
-      <w:proofErr w:type="spellStart"/>
       <w:r>
         <w:t>machine</w:t>
       </w:r>
-      <w:proofErr w:type="spellEnd"/>
       <w:r>
         <w:t xml:space="preserve"> som er mere lig den undervisning vi fik på sidste semester.  Næste delmål var at udarbejde en forretnings strategi, i forbindelse med udgivelse af spillet på Google Play med henblik på at </w:t>
       </w:r>
@@ -1676,11 +1666,9 @@
       <w:r>
         <w:t xml:space="preserve">Fra templaten har jeg valgt at bruge Concept, </w:t>
       </w:r>
-      <w:proofErr w:type="spellStart"/>
       <w:r>
         <w:t>Elaboration</w:t>
       </w:r>
-      <w:proofErr w:type="spellEnd"/>
       <w:r>
         <w:t xml:space="preserve"> og Tuning. </w:t>
       </w:r>
@@ -1727,11 +1715,9 @@
       <w:r>
         <w:t xml:space="preserve">Hver spiller skulle kunne vælge en karakter af 3 forskellige slags, altså en </w:t>
       </w:r>
-      <w:proofErr w:type="spellStart"/>
       <w:r>
         <w:t>avatar</w:t>
       </w:r>
-      <w:proofErr w:type="spellEnd"/>
       <w:r>
         <w:t xml:space="preserve"> for spilleren, som løbende får mere er</w:t>
       </w:r>
@@ -1741,19 +1727,15 @@
       <w:r>
         <w:t xml:space="preserve"> og åbner for forskellige </w:t>
       </w:r>
-      <w:proofErr w:type="spellStart"/>
       <w:r>
         <w:t>skills</w:t>
       </w:r>
-      <w:proofErr w:type="spellEnd"/>
       <w:r>
         <w:t xml:space="preserve"> jo højere man stiger i </w:t>
       </w:r>
-      <w:proofErr w:type="spellStart"/>
       <w:r>
         <w:t>level</w:t>
       </w:r>
-      <w:proofErr w:type="spellEnd"/>
       <w:r>
         <w:t>. På de højere niveauer</w:t>
       </w:r>
@@ -1766,27 +1748,21 @@
       <w:r>
         <w:t xml:space="preserve"> flere forskellige kanoner. Spillet skal være tur-baseret og for at spilleren kan bruge sine kanoner eller karakter </w:t>
       </w:r>
-      <w:proofErr w:type="spellStart"/>
       <w:r>
         <w:t>skills</w:t>
       </w:r>
-      <w:proofErr w:type="spellEnd"/>
       <w:r>
         <w:t xml:space="preserve"> skal han bruge nogle begrænsede ressourcer, som kunne være i form af for eksempel krudt. Meningen med </w:t>
       </w:r>
-      <w:proofErr w:type="spellStart"/>
       <w:r>
         <w:t>gameplayet</w:t>
       </w:r>
-      <w:proofErr w:type="spellEnd"/>
       <w:r>
         <w:t xml:space="preserve"> er så at spilleren i hver tur, skal tage en strategisk beslutning om hvad for nogle </w:t>
       </w:r>
-      <w:proofErr w:type="spellStart"/>
       <w:r>
         <w:t>skills</w:t>
       </w:r>
-      <w:proofErr w:type="spellEnd"/>
       <w:r>
         <w:t xml:space="preserve"> eller kanoner der </w:t>
       </w:r>
@@ -1803,31 +1779,13 @@
     <w:p>
       <w:r>
         <w:lastRenderedPageBreak/>
-        <w:t xml:space="preserve">Planen med at der skulle være 3 forskellige karakterer, som man kan vælge i mellem, var for det første at variere </w:t>
-      </w:r>
-      <w:proofErr w:type="spellStart"/>
-      <w:r>
-        <w:t>gameplayet</w:t>
-      </w:r>
-      <w:proofErr w:type="spellEnd"/>
-      <w:r>
-        <w:t xml:space="preserve"> ved at de forskellige karakterer har deres egen unikke </w:t>
-      </w:r>
-      <w:proofErr w:type="spellStart"/>
+        <w:t xml:space="preserve">Planen med at der skulle være 3 forskellige karakterer, som man kan vælge i mellem, var for det første at variere gameplayet ved at de forskellige karakterer har deres egen unikke </w:t>
+      </w:r>
       <w:r>
         <w:t>skills</w:t>
       </w:r>
-      <w:proofErr w:type="spellEnd"/>
-      <w:r>
-        <w:t xml:space="preserve">, som giver forskellig oplevelse af </w:t>
-      </w:r>
-      <w:proofErr w:type="spellStart"/>
-      <w:r>
-        <w:t>gamplayet</w:t>
-      </w:r>
-      <w:proofErr w:type="spellEnd"/>
-      <w:r>
-        <w:t xml:space="preserve"> og dermed forlænger spillets holdbarhed. Et andet mål med det var at jeg gerne vil lave noget digitalt salg på Google Play, hvor man så kunne købe udstyr til sin karakter og til kanonerne kunne der laves forskellige ski</w:t>
+      <w:r>
+        <w:t>, som giver forskellig oplevelse af gamplayet og dermed forlænger spillets holdbarhed. Et andet mål med det var at jeg gerne vil lave noget digitalt salg på Google Play, hvor man så kunne købe udstyr til sin karakter og til kanonerne kunne der laves forskellige ski</w:t>
       </w:r>
       <w:r>
         <w:t>ns som der også kunne sælges. D</w:t>
@@ -1835,19 +1793,15 @@
       <w:r>
         <w:t xml:space="preserve">og med henblik på at spillet ikke må være </w:t>
       </w:r>
-      <w:proofErr w:type="spellStart"/>
       <w:r>
         <w:t>pay</w:t>
       </w:r>
-      <w:proofErr w:type="spellEnd"/>
       <w:r>
         <w:t xml:space="preserve"> to </w:t>
       </w:r>
-      <w:proofErr w:type="spellStart"/>
       <w:r>
         <w:t>win</w:t>
       </w:r>
-      <w:proofErr w:type="spellEnd"/>
       <w:r>
         <w:t>, eller ikke virke som det. De features som man skal kunne kø</w:t>
       </w:r>
@@ -1872,27 +1826,21 @@
       <w:r>
         <w:t xml:space="preserve">.  Samtidig kunne jeg se på mine skitser af spillet at det havde en høj kompleksitet, som ville gøre det svært at se på mit </w:t>
       </w:r>
-      <w:proofErr w:type="spellStart"/>
       <w:r>
         <w:t>target</w:t>
       </w:r>
-      <w:proofErr w:type="spellEnd"/>
       <w:r>
         <w:t xml:space="preserve"> </w:t>
       </w:r>
-      <w:proofErr w:type="spellStart"/>
       <w:r>
         <w:t>device</w:t>
       </w:r>
-      <w:proofErr w:type="spellEnd"/>
       <w:r>
         <w:t xml:space="preserve">, Samsung </w:t>
       </w:r>
-      <w:proofErr w:type="spellStart"/>
       <w:r>
         <w:t>Galaxy</w:t>
       </w:r>
-      <w:proofErr w:type="spellEnd"/>
       <w:r>
         <w:t xml:space="preserve"> S2. det som jeg gjorde for at sikre mig at det var for småt, var at hente et spil på Google Play som havde en lignende kompleksitet</w:t>
       </w:r>
@@ -1929,11 +1877,9 @@
       <w:r>
         <w:t xml:space="preserve">, så er singleplayer spil bliver en feature i spillet. Der skal laves stat emachines til at holde styr på de forskellige </w:t>
       </w:r>
-      <w:proofErr w:type="spellStart"/>
       <w:r>
         <w:t>states</w:t>
       </w:r>
-      <w:proofErr w:type="spellEnd"/>
       <w:r>
         <w:t xml:space="preserve"> i spillet.</w:t>
       </w:r>
@@ -1954,19 +1900,33 @@
     <w:p>
       <w:r>
         <w:t>Forklar proces omkring udvikling af spil design.</w:t>
+      </w:r>
+    </w:p>
+    <w:p>
+      <w:pPr>
+        <w:rPr>
+          <w:rFonts w:asciiTheme="majorHAnsi" w:eastAsiaTheme="majorEastAsia" w:hAnsiTheme="majorHAnsi" w:cstheme="majorBidi"/>
+          <w:b/>
+          <w:bCs/>
+          <w:color w:val="000000" w:themeColor="text1"/>
+          <w:sz w:val="26"/>
+          <w:szCs w:val="26"/>
+        </w:rPr>
+      </w:pPr>
+      <w:bookmarkStart w:id="8" w:name="_Toc368240946"/>
+      <w:r>
+        <w:br w:type="page"/>
       </w:r>
     </w:p>
     <w:p>
       <w:pPr>
         <w:pStyle w:val="Heading2"/>
       </w:pPr>
-      <w:bookmarkStart w:id="8" w:name="_Toc368240946"/>
-      <w:proofErr w:type="spellStart"/>
-      <w:r>
+      <w:r>
+        <w:lastRenderedPageBreak/>
         <w:t>Elaboration</w:t>
       </w:r>
       <w:bookmarkEnd w:id="8"/>
-      <w:proofErr w:type="spellEnd"/>
     </w:p>
     <w:p>
       <w:pPr>
@@ -1983,6 +1943,110 @@
         <w:t xml:space="preserve"> i Unity</w:t>
       </w:r>
       <w:bookmarkEnd w:id="9"/>
+    </w:p>
+    <w:p>
+      <w:r>
+        <w:t>Opstart af projektet i Unity. Som udgangspunkt har jeg et spil som er kodet i c# visual studio med windows forms  og som er bygget op ved hjælp af MVC med GUI la</w:t>
+      </w:r>
+      <w:r>
+        <w:t>yer, logic layer og modelLayer. Det skal jeg have overført til en arkite</w:t>
+      </w:r>
+      <w:r>
+        <w:t>ktur som kan fungere med unity og hvor ansvaret for at oprette de forskellige objekter bliver styret et centralt sted, så koden er nem at navigere i. dette vil også gøre det nemmere at arbejde videre på spillet i fremtiden, så det er meget nemmere at udvide det. Til det formål har jeg lavet et tomt GameObject i unity som er kaldt GameManager. Denne klasse er kernen i spillet og skal binde det hele sammen. Klassen skal stå for at oprette og have forbindelse til spiller, terninger og statemachine. Samtidig skal den også står for at binde det hele sammen, så de</w:t>
+      </w:r>
+      <w:r>
+        <w:t>t</w:t>
+      </w:r>
+      <w:r>
+        <w:t xml:space="preserve"> bliver funktionelt. </w:t>
+      </w:r>
+      <w:r>
+        <w:t>Det vil sige funktioner til at kaste terninger, tilføje spillere, have en reference til en liste af spillere, en reference til en liste af terninger og en kø af spillere som skal have turen.</w:t>
+      </w:r>
+    </w:p>
+    <w:p>
+      <w:r>
+        <w:t>Mit Scenarie. Selve opbygningen af spillet i unity, består af scener som kan indeholde gameobjecter så som en spiller eller en terning. Det scenarie so</w:t>
+      </w:r>
+      <w:r>
+        <w:t>m jeg gerne vil lave består af 2</w:t>
+      </w:r>
+      <w:r>
+        <w:t xml:space="preserve"> scener. Den første scene er en main menu</w:t>
+      </w:r>
+      <w:r>
+        <w:t xml:space="preserve">, hvor man kan indtaste sit spiller navn og vælge om man vil spille mod en ven på samme skærm eller spille mod en AI modstander. Når man har indtastet navne til de 2 spillere som der kan være i spillet, kan der trykke på start og den næste scene i spillet starter. Scene nr. 2 er hovedscenen i spillet. I denne scene vises en spilleplade med 6 terninger. I hver sin ende af spillepladen er spilleren repræsenteret i form af et spiller ikon eller billede. Dertil hører spillerens score og en indikation af hvilken spiller der har den nuværnde tur.  </w:t>
+      </w:r>
+      <w:r>
+        <w:t xml:space="preserve">For at spilleren kan kaste terningerne, er der lavet en knap til netop det formål. Når en af spillerne har vundet spillet, skal der vises en besked der skriver hvilken spiller som har vundet spillet og derefter skal main menuen loades igen. sådan som det er nu er der ikke nogle tilstande eller objekter der skal vedvare efter at et spil er slut. Dog er det meningen at jeg i en senere udgave vil gemme en historik på hver spiller, der viser hvor mange spil de har vundet. Fra hovedmenuen kunne der så laves en knap til en scene der viser en top ti liste over de spillere der har vundet flest spil. </w:t>
+      </w:r>
+    </w:p>
+    <w:p>
+      <w:r>
+        <w:t xml:space="preserve">Så ud fra denne scene og objekt opdeling er jeg komet frem til at jeg skal have </w:t>
+      </w:r>
+      <w:r>
+        <w:t>som sagt en gameManager objekt, spiller objekter, terninge objekter og en statemachine der skal holde styr på all</w:t>
+      </w:r>
+      <w:r>
+        <w:t>e</w:t>
+      </w:r>
+      <w:r>
+        <w:t xml:space="preserve"> de forskellige states i spillet. </w:t>
+      </w:r>
+      <w:r>
+        <w:t xml:space="preserve">For at kunne overføre spillerens navn fra main menuen til spil scenen, har jeg valgt at oprette </w:t>
+      </w:r>
+      <w:r>
+        <w:t>Game</w:t>
+      </w:r>
+      <w:r>
+        <w:t xml:space="preserve"> </w:t>
+      </w:r>
+      <w:r>
+        <w:t>man</w:t>
+      </w:r>
+      <w:r>
+        <w:t>a</w:t>
+      </w:r>
+      <w:r>
+        <w:t>geren</w:t>
+      </w:r>
+      <w:r>
+        <w:t xml:space="preserve"> fra Main menu scenen, når der bliver trykket på start game knappen.</w:t>
+      </w:r>
+      <w:r>
+        <w:t xml:space="preserve"> For at kunne loade en anden scene i Unity, har jeg søgt i unitys officielle dokumentation og fundet metoden Application.LoadLevel som loader en scene ved at tage et scene navn eller scene index som input og derfra finde den specifikke scene. Men for at det kan virke skal hver enkelt scene i spillet tilføjes til projektets build settings, som der også står i dokumentationen. Dette gøres ved at vælge Filer -&gt; Build Settings i Unity som åbner et vindue hvor et index af de scener som er tilføjet til buildet vises. Hver enkelt scene kan så vælges i projekt mappen og i build settings vælger man add current og nu bliver scenen tilføjet til listen af scnener i buildet. </w:t>
+      </w:r>
+      <w:r>
+        <w:t>I dokumentationen står der yderligere at alle objekter der tidligere er oprettet eller loaded, vil blive destrueret når man loader en ny scene. Dette vil sige at man skal håndtere dette hvis ikke man ønsker at alle objekter bliver destrueret.</w:t>
+      </w:r>
+    </w:p>
+    <w:p>
+      <w:r>
+        <w:lastRenderedPageBreak/>
+        <w:t xml:space="preserve"> </w:t>
+      </w:r>
+      <w:r>
+        <w:t>Nu hvor at jeg opretter Game Mangegeren i Main menu og skal videreføre den til hoved spil scenen skal jeg så finde ud hvordan dette gøres, da loadlevel jo som sagt destruerer alle objekter. Til netop dette formål har jeg fundet en anden metode på unitys officielle forum som hedder Object,DontDestroyOnLoad. I beskrivelsen af metoden står der at hvis man kalder denne metode, på et game object eller component vil objektet  vedvare med Application.Loadlevel</w:t>
+      </w:r>
+    </w:p>
+    <w:p>
+      <w:r>
+        <w:t xml:space="preserve">Skrive noget om processen omkring de klasser der er slettet fra projektet og tilføjet som variabler på GameManager klassen i stedet for og hvorfor ? </w:t>
+      </w:r>
+    </w:p>
+    <w:p>
+      <w:r>
+        <w:t>Skrive noget om hvad du har fundet ud af med prefabs.</w:t>
+      </w:r>
+    </w:p>
+    <w:p>
+      <w:r>
+        <w:t>Proces for at finde ud af hvordan jeg adgang til de andre scripts og kalde metoder på dem. Eksempel hvor jeg lavede et forsøg med game_script instance som singleton printet tablescore og canroll ud fra spillet.</w:t>
+      </w:r>
+      <w:bookmarkStart w:id="10" w:name="_GoBack"/>
+      <w:bookmarkEnd w:id="10"/>
     </w:p>
     <w:p>
       <w:pPr>
@@ -1995,13 +2059,7 @@
         <w:rPr>
           <w:lang w:val="en-US"/>
         </w:rPr>
-        <w:t xml:space="preserve">State </w:t>
-      </w:r>
-      <w:r>
-        <w:rPr>
-          <w:lang w:val="en-US"/>
-        </w:rPr>
-        <w:t>machine</w:t>
+        <w:t>State machine</w:t>
       </w:r>
     </w:p>
     <w:p>
@@ -2011,24 +2069,14 @@
           <w:lang w:val="en-US"/>
         </w:rPr>
       </w:pPr>
-      <w:bookmarkStart w:id="10" w:name="_Toc368240948"/>
+      <w:bookmarkStart w:id="11" w:name="_Toc368240948"/>
       <w:r>
         <w:rPr>
           <w:lang w:val="en-US"/>
         </w:rPr>
-        <w:t xml:space="preserve">AI </w:t>
-      </w:r>
-      <w:proofErr w:type="spellStart"/>
-      <w:r>
-        <w:rPr>
-          <w:lang w:val="en-US"/>
-        </w:rPr>
-        <w:t>programmering</w:t>
-      </w:r>
-      <w:bookmarkStart w:id="11" w:name="_GoBack"/>
-      <w:bookmarkEnd w:id="10"/>
+        <w:t>AI programmering</w:t>
+      </w:r>
       <w:bookmarkEnd w:id="11"/>
-      <w:proofErr w:type="spellEnd"/>
     </w:p>
     <w:p>
       <w:pPr>
@@ -2042,35 +2090,7 @@
         <w:rPr>
           <w:lang w:val="en-US"/>
         </w:rPr>
-        <w:t xml:space="preserve">GUI </w:t>
-      </w:r>
-      <w:proofErr w:type="spellStart"/>
-      <w:r>
-        <w:rPr>
-          <w:lang w:val="en-US"/>
-        </w:rPr>
-        <w:t>elementer</w:t>
-      </w:r>
-      <w:proofErr w:type="spellEnd"/>
-      <w:r>
-        <w:rPr>
-          <w:lang w:val="en-US"/>
-        </w:rPr>
-        <w:t xml:space="preserve"> </w:t>
-      </w:r>
-      <w:proofErr w:type="spellStart"/>
-      <w:r>
-        <w:rPr>
-          <w:lang w:val="en-US"/>
-        </w:rPr>
-        <w:t>i</w:t>
-      </w:r>
-      <w:proofErr w:type="spellEnd"/>
-      <w:r>
-        <w:rPr>
-          <w:lang w:val="en-US"/>
-        </w:rPr>
-        <w:t xml:space="preserve"> Unity</w:t>
+        <w:t>GUI elementer i Unity</w:t>
       </w:r>
       <w:bookmarkEnd w:id="12"/>
     </w:p>
@@ -2095,7 +2115,6 @@
       </w:pPr>
       <w:bookmarkStart w:id="14" w:name="_Toc368240952"/>
       <w:r>
-        <w:lastRenderedPageBreak/>
         <w:t>Resume af forløbet</w:t>
       </w:r>
       <w:bookmarkEnd w:id="14"/>
@@ -2116,15 +2135,7 @@
       </w:pPr>
       <w:bookmarkStart w:id="16" w:name="_Toc368240954"/>
       <w:r>
-        <w:t xml:space="preserve">Vurdering af </w:t>
-      </w:r>
-      <w:proofErr w:type="spellStart"/>
-      <w:r>
-        <w:t>arbejds</w:t>
-      </w:r>
-      <w:proofErr w:type="spellEnd"/>
-      <w:r>
-        <w:t xml:space="preserve"> – og læringsprocessen</w:t>
+        <w:t>Vurdering af arbejds – og læringsprocessen</w:t>
       </w:r>
       <w:bookmarkEnd w:id="16"/>
     </w:p>
@@ -2267,7 +2278,7 @@
                 <w:bCs/>
                 <w:noProof/>
               </w:rPr>
-              <w:t>4</w:t>
+              <w:t>6</w:t>
             </w:r>
             <w:r>
               <w:rPr>
@@ -2312,7 +2323,7 @@
                 <w:bCs/>
                 <w:noProof/>
               </w:rPr>
-              <w:t>5</w:t>
+              <w:t>6</w:t>
             </w:r>
             <w:r>
               <w:rPr>
@@ -3633,7 +3644,7 @@
 </file>
 
 <file path=customXml/itemProps1.xml><?xml version="1.0" encoding="utf-8"?>
-<ds:datastoreItem xmlns:ds="http://schemas.openxmlformats.org/officeDocument/2006/customXml" ds:itemID="{9C30FD11-A57D-4CBA-AF20-89C495281BA8}">
+<ds:datastoreItem xmlns:ds="http://schemas.openxmlformats.org/officeDocument/2006/customXml" ds:itemID="{02EE6258-AC49-422B-A38F-1C2E151FB813}">
   <ds:schemaRefs>
     <ds:schemaRef ds:uri="http://schemas.openxmlformats.org/officeDocument/2006/bibliography"/>
   </ds:schemaRefs>

</xml_diff>

<commit_message>
tilføjet mere proces beskrivelse
</commit_message>
<xml_diff>
--- a/Proces/Specialisering proces.docx
+++ b/Proces/Specialisering proces.docx
@@ -74,7 +74,7 @@
           <w:r>
             <w:fldChar w:fldCharType="separate"/>
           </w:r>
-          <w:hyperlink w:anchor="_Toc368240938" w:history="1">
+          <w:hyperlink w:anchor="_Toc369724161" w:history="1">
             <w:r>
               <w:rPr>
                 <w:rStyle w:val="Hyperlink"/>
@@ -101,7 +101,7 @@
                 <w:noProof/>
                 <w:webHidden/>
               </w:rPr>
-              <w:instrText xml:space="preserve"> PAGEREF _Toc368240938 \h </w:instrText>
+              <w:instrText xml:space="preserve"> PAGEREF _Toc369724161 \h </w:instrText>
             </w:r>
             <w:r>
               <w:rPr>
@@ -144,7 +144,7 @@
               <w:lang w:eastAsia="da-DK"/>
             </w:rPr>
           </w:pPr>
-          <w:hyperlink w:anchor="_Toc368240939" w:history="1">
+          <w:hyperlink w:anchor="_Toc369724162" w:history="1">
             <w:r>
               <w:rPr>
                 <w:rStyle w:val="Hyperlink"/>
@@ -171,7 +171,7 @@
                 <w:noProof/>
                 <w:webHidden/>
               </w:rPr>
-              <w:instrText xml:space="preserve"> PAGEREF _Toc368240939 \h </w:instrText>
+              <w:instrText xml:space="preserve"> PAGEREF _Toc369724162 \h </w:instrText>
             </w:r>
             <w:r>
               <w:rPr>
@@ -214,7 +214,7 @@
               <w:lang w:eastAsia="da-DK"/>
             </w:rPr>
           </w:pPr>
-          <w:hyperlink w:anchor="_Toc368240940" w:history="1">
+          <w:hyperlink w:anchor="_Toc369724163" w:history="1">
             <w:r>
               <w:rPr>
                 <w:rStyle w:val="Hyperlink"/>
@@ -241,7 +241,7 @@
                 <w:noProof/>
                 <w:webHidden/>
               </w:rPr>
-              <w:instrText xml:space="preserve"> PAGEREF _Toc368240940 \h </w:instrText>
+              <w:instrText xml:space="preserve"> PAGEREF _Toc369724163 \h </w:instrText>
             </w:r>
             <w:r>
               <w:rPr>
@@ -284,7 +284,7 @@
               <w:lang w:eastAsia="da-DK"/>
             </w:rPr>
           </w:pPr>
-          <w:hyperlink w:anchor="_Toc368240941" w:history="1">
+          <w:hyperlink w:anchor="_Toc369724164" w:history="1">
             <w:r>
               <w:rPr>
                 <w:rStyle w:val="Hyperlink"/>
@@ -311,7 +311,7 @@
                 <w:noProof/>
                 <w:webHidden/>
               </w:rPr>
-              <w:instrText xml:space="preserve"> PAGEREF _Toc368240941 \h </w:instrText>
+              <w:instrText xml:space="preserve"> PAGEREF _Toc369724164 \h </w:instrText>
             </w:r>
             <w:r>
               <w:rPr>
@@ -354,7 +354,7 @@
               <w:lang w:eastAsia="da-DK"/>
             </w:rPr>
           </w:pPr>
-          <w:hyperlink w:anchor="_Toc368240942" w:history="1">
+          <w:hyperlink w:anchor="_Toc369724165" w:history="1">
             <w:r>
               <w:rPr>
                 <w:rStyle w:val="Hyperlink"/>
@@ -381,7 +381,7 @@
                 <w:noProof/>
                 <w:webHidden/>
               </w:rPr>
-              <w:instrText xml:space="preserve"> PAGEREF _Toc368240942 \h </w:instrText>
+              <w:instrText xml:space="preserve"> PAGEREF _Toc369724165 \h </w:instrText>
             </w:r>
             <w:r>
               <w:rPr>
@@ -424,7 +424,7 @@
               <w:lang w:eastAsia="da-DK"/>
             </w:rPr>
           </w:pPr>
-          <w:hyperlink w:anchor="_Toc368240943" w:history="1">
+          <w:hyperlink w:anchor="_Toc369724166" w:history="1">
             <w:r>
               <w:rPr>
                 <w:rStyle w:val="Hyperlink"/>
@@ -451,7 +451,7 @@
                 <w:noProof/>
                 <w:webHidden/>
               </w:rPr>
-              <w:instrText xml:space="preserve"> PAGEREF _Toc368240943 \h </w:instrText>
+              <w:instrText xml:space="preserve"> PAGEREF _Toc369724166 \h </w:instrText>
             </w:r>
             <w:r>
               <w:rPr>
@@ -494,7 +494,7 @@
               <w:lang w:eastAsia="da-DK"/>
             </w:rPr>
           </w:pPr>
-          <w:hyperlink w:anchor="_Toc368240944" w:history="1">
+          <w:hyperlink w:anchor="_Toc369724167" w:history="1">
             <w:r>
               <w:rPr>
                 <w:rStyle w:val="Hyperlink"/>
@@ -521,7 +521,7 @@
                 <w:noProof/>
                 <w:webHidden/>
               </w:rPr>
-              <w:instrText xml:space="preserve"> PAGEREF _Toc368240944 \h </w:instrText>
+              <w:instrText xml:space="preserve"> PAGEREF _Toc369724167 \h </w:instrText>
             </w:r>
             <w:r>
               <w:rPr>
@@ -564,7 +564,7 @@
               <w:lang w:eastAsia="da-DK"/>
             </w:rPr>
           </w:pPr>
-          <w:hyperlink w:anchor="_Toc368240945" w:history="1">
+          <w:hyperlink w:anchor="_Toc369724168" w:history="1">
             <w:r>
               <w:rPr>
                 <w:rStyle w:val="Hyperlink"/>
@@ -591,7 +591,7 @@
                 <w:noProof/>
                 <w:webHidden/>
               </w:rPr>
-              <w:instrText xml:space="preserve"> PAGEREF _Toc368240945 \h </w:instrText>
+              <w:instrText xml:space="preserve"> PAGEREF _Toc369724168 \h </w:instrText>
             </w:r>
             <w:r>
               <w:rPr>
@@ -634,7 +634,7 @@
               <w:lang w:eastAsia="da-DK"/>
             </w:rPr>
           </w:pPr>
-          <w:hyperlink w:anchor="_Toc368240946" w:history="1">
+          <w:hyperlink w:anchor="_Toc369724169" w:history="1">
             <w:r>
               <w:rPr>
                 <w:rStyle w:val="Hyperlink"/>
@@ -661,7 +661,7 @@
                 <w:noProof/>
                 <w:webHidden/>
               </w:rPr>
-              <w:instrText xml:space="preserve"> PAGEREF _Toc368240946 \h </w:instrText>
+              <w:instrText xml:space="preserve"> PAGEREF _Toc369724169 \h </w:instrText>
             </w:r>
             <w:r>
               <w:rPr>
@@ -704,13 +704,13 @@
               <w:lang w:eastAsia="da-DK"/>
             </w:rPr>
           </w:pPr>
-          <w:hyperlink w:anchor="_Toc368240947" w:history="1">
+          <w:hyperlink w:anchor="_Toc369724170" w:history="1">
             <w:r>
               <w:rPr>
                 <w:rStyle w:val="Hyperlink"/>
                 <w:noProof/>
               </w:rPr>
-              <w:t>Opbygning i Unity</w:t>
+              <w:t>Opbygning af scener og arkitektur i Unity</w:t>
             </w:r>
             <w:r>
               <w:rPr>
@@ -731,7 +731,7 @@
                 <w:noProof/>
                 <w:webHidden/>
               </w:rPr>
-              <w:instrText xml:space="preserve"> PAGEREF _Toc368240947 \h </w:instrText>
+              <w:instrText xml:space="preserve"> PAGEREF _Toc369724170 \h </w:instrText>
             </w:r>
             <w:r>
               <w:rPr>
@@ -774,13 +774,13 @@
               <w:lang w:eastAsia="da-DK"/>
             </w:rPr>
           </w:pPr>
-          <w:hyperlink w:anchor="_Toc368240948" w:history="1">
+          <w:hyperlink w:anchor="_Toc369724171" w:history="1">
             <w:r>
               <w:rPr>
                 <w:rStyle w:val="Hyperlink"/>
                 <w:noProof/>
               </w:rPr>
-              <w:t>AI programmering</w:t>
+              <w:t>GUI elementer i Unity</w:t>
             </w:r>
             <w:r>
               <w:rPr>
@@ -801,7 +801,7 @@
                 <w:noProof/>
                 <w:webHidden/>
               </w:rPr>
-              <w:instrText xml:space="preserve"> PAGEREF _Toc368240948 \h </w:instrText>
+              <w:instrText xml:space="preserve"> PAGEREF _Toc369724171 \h </w:instrText>
             </w:r>
             <w:r>
               <w:rPr>
@@ -821,147 +821,7 @@
                 <w:noProof/>
                 <w:webHidden/>
               </w:rPr>
-              <w:t>5</w:t>
-            </w:r>
-            <w:r>
-              <w:rPr>
-                <w:noProof/>
-                <w:webHidden/>
-              </w:rPr>
-              <w:fldChar w:fldCharType="end"/>
-            </w:r>
-          </w:hyperlink>
-        </w:p>
-        <w:p>
-          <w:pPr>
-            <w:pStyle w:val="TOC3"/>
-            <w:tabs>
-              <w:tab w:val="right" w:leader="dot" w:pos="9016"/>
-            </w:tabs>
-            <w:rPr>
-              <w:rFonts w:eastAsiaTheme="minorEastAsia"/>
-              <w:noProof/>
-              <w:lang w:eastAsia="da-DK"/>
-            </w:rPr>
-          </w:pPr>
-          <w:hyperlink w:anchor="_Toc368240949" w:history="1">
-            <w:r>
-              <w:rPr>
-                <w:rStyle w:val="Hyperlink"/>
-                <w:noProof/>
-              </w:rPr>
-              <w:t>Statemachine</w:t>
-            </w:r>
-            <w:r>
-              <w:rPr>
-                <w:noProof/>
-                <w:webHidden/>
-              </w:rPr>
-              <w:tab/>
-            </w:r>
-            <w:r>
-              <w:rPr>
-                <w:noProof/>
-                <w:webHidden/>
-              </w:rPr>
-              <w:fldChar w:fldCharType="begin"/>
-            </w:r>
-            <w:r>
-              <w:rPr>
-                <w:noProof/>
-                <w:webHidden/>
-              </w:rPr>
-              <w:instrText xml:space="preserve"> PAGEREF _Toc368240949 \h </w:instrText>
-            </w:r>
-            <w:r>
-              <w:rPr>
-                <w:noProof/>
-                <w:webHidden/>
-              </w:rPr>
-            </w:r>
-            <w:r>
-              <w:rPr>
-                <w:noProof/>
-                <w:webHidden/>
-              </w:rPr>
-              <w:fldChar w:fldCharType="separate"/>
-            </w:r>
-            <w:r>
-              <w:rPr>
-                <w:noProof/>
-                <w:webHidden/>
-              </w:rPr>
-              <w:t>5</w:t>
-            </w:r>
-            <w:r>
-              <w:rPr>
-                <w:noProof/>
-                <w:webHidden/>
-              </w:rPr>
-              <w:fldChar w:fldCharType="end"/>
-            </w:r>
-          </w:hyperlink>
-        </w:p>
-        <w:p>
-          <w:pPr>
-            <w:pStyle w:val="TOC3"/>
-            <w:tabs>
-              <w:tab w:val="right" w:leader="dot" w:pos="9016"/>
-            </w:tabs>
-            <w:rPr>
-              <w:rFonts w:eastAsiaTheme="minorEastAsia"/>
-              <w:noProof/>
-              <w:lang w:eastAsia="da-DK"/>
-            </w:rPr>
-          </w:pPr>
-          <w:hyperlink w:anchor="_Toc368240950" w:history="1">
-            <w:r>
-              <w:rPr>
-                <w:rStyle w:val="Hyperlink"/>
-                <w:noProof/>
-              </w:rPr>
-              <w:t>GUI elementer i Unity</w:t>
-            </w:r>
-            <w:r>
-              <w:rPr>
-                <w:noProof/>
-                <w:webHidden/>
-              </w:rPr>
-              <w:tab/>
-            </w:r>
-            <w:r>
-              <w:rPr>
-                <w:noProof/>
-                <w:webHidden/>
-              </w:rPr>
-              <w:fldChar w:fldCharType="begin"/>
-            </w:r>
-            <w:r>
-              <w:rPr>
-                <w:noProof/>
-                <w:webHidden/>
-              </w:rPr>
-              <w:instrText xml:space="preserve"> PAGEREF _Toc368240950 \h </w:instrText>
-            </w:r>
-            <w:r>
-              <w:rPr>
-                <w:noProof/>
-                <w:webHidden/>
-              </w:rPr>
-            </w:r>
-            <w:r>
-              <w:rPr>
-                <w:noProof/>
-                <w:webHidden/>
-              </w:rPr>
-              <w:fldChar w:fldCharType="separate"/>
-            </w:r>
-            <w:r>
-              <w:rPr>
-                <w:noProof/>
-                <w:webHidden/>
-              </w:rPr>
-              <w:t>5</w:t>
+              <w:t>6</w:t>
             </w:r>
             <w:r>
               <w:rPr>
@@ -984,13 +844,13 @@
               <w:lang w:eastAsia="da-DK"/>
             </w:rPr>
           </w:pPr>
-          <w:hyperlink w:anchor="_Toc368240951" w:history="1">
+          <w:hyperlink w:anchor="_Toc369724172" w:history="1">
             <w:r>
               <w:rPr>
                 <w:rStyle w:val="Hyperlink"/>
                 <w:noProof/>
               </w:rPr>
-              <w:t>Specialebeskrivelse</w:t>
+              <w:t>Resume af forløbet</w:t>
             </w:r>
             <w:r>
               <w:rPr>
@@ -1011,7 +871,7 @@
                 <w:noProof/>
                 <w:webHidden/>
               </w:rPr>
-              <w:instrText xml:space="preserve"> PAGEREF _Toc368240951 \h </w:instrText>
+              <w:instrText xml:space="preserve"> PAGEREF _Toc369724172 \h </w:instrText>
             </w:r>
             <w:r>
               <w:rPr>
@@ -1031,7 +891,7 @@
                 <w:noProof/>
                 <w:webHidden/>
               </w:rPr>
-              <w:t>5</w:t>
+              <w:t>6</w:t>
             </w:r>
             <w:r>
               <w:rPr>
@@ -1054,13 +914,13 @@
               <w:lang w:eastAsia="da-DK"/>
             </w:rPr>
           </w:pPr>
-          <w:hyperlink w:anchor="_Toc368240952" w:history="1">
+          <w:hyperlink w:anchor="_Toc369724173" w:history="1">
             <w:r>
               <w:rPr>
                 <w:rStyle w:val="Hyperlink"/>
                 <w:noProof/>
               </w:rPr>
-              <w:t>Resume af forløbet</w:t>
+              <w:t>Beskrivelse af konkrete problemstillinger</w:t>
             </w:r>
             <w:r>
               <w:rPr>
@@ -1081,7 +941,7 @@
                 <w:noProof/>
                 <w:webHidden/>
               </w:rPr>
-              <w:instrText xml:space="preserve"> PAGEREF _Toc368240952 \h </w:instrText>
+              <w:instrText xml:space="preserve"> PAGEREF _Toc369724173 \h </w:instrText>
             </w:r>
             <w:r>
               <w:rPr>
@@ -1101,7 +961,7 @@
                 <w:noProof/>
                 <w:webHidden/>
               </w:rPr>
-              <w:t>5</w:t>
+              <w:t>6</w:t>
             </w:r>
             <w:r>
               <w:rPr>
@@ -1124,13 +984,13 @@
               <w:lang w:eastAsia="da-DK"/>
             </w:rPr>
           </w:pPr>
-          <w:hyperlink w:anchor="_Toc368240953" w:history="1">
+          <w:hyperlink w:anchor="_Toc369724174" w:history="1">
             <w:r>
               <w:rPr>
                 <w:rStyle w:val="Hyperlink"/>
                 <w:noProof/>
               </w:rPr>
-              <w:t>Beskrivelse af konkrete problemstillinger</w:t>
+              <w:t>Vurdering af arbejds – og læringsprocessen</w:t>
             </w:r>
             <w:r>
               <w:rPr>
@@ -1151,7 +1011,7 @@
                 <w:noProof/>
                 <w:webHidden/>
               </w:rPr>
-              <w:instrText xml:space="preserve"> PAGEREF _Toc368240953 \h </w:instrText>
+              <w:instrText xml:space="preserve"> PAGEREF _Toc369724174 \h </w:instrText>
             </w:r>
             <w:r>
               <w:rPr>
@@ -1171,7 +1031,7 @@
                 <w:noProof/>
                 <w:webHidden/>
               </w:rPr>
-              <w:t>5</w:t>
+              <w:t>6</w:t>
             </w:r>
             <w:r>
               <w:rPr>
@@ -1194,13 +1054,13 @@
               <w:lang w:eastAsia="da-DK"/>
             </w:rPr>
           </w:pPr>
-          <w:hyperlink w:anchor="_Toc368240954" w:history="1">
+          <w:hyperlink w:anchor="_Toc369724175" w:history="1">
             <w:r>
               <w:rPr>
                 <w:rStyle w:val="Hyperlink"/>
                 <w:noProof/>
               </w:rPr>
-              <w:t>Vurdering af arbejds – og læringsprocessen</w:t>
+              <w:t>Refleksion af eget udbytte</w:t>
             </w:r>
             <w:r>
               <w:rPr>
@@ -1221,7 +1081,7 @@
                 <w:noProof/>
                 <w:webHidden/>
               </w:rPr>
-              <w:instrText xml:space="preserve"> PAGEREF _Toc368240954 \h </w:instrText>
+              <w:instrText xml:space="preserve"> PAGEREF _Toc369724175 \h </w:instrText>
             </w:r>
             <w:r>
               <w:rPr>
@@ -1241,7 +1101,7 @@
                 <w:noProof/>
                 <w:webHidden/>
               </w:rPr>
-              <w:t>5</w:t>
+              <w:t>6</w:t>
             </w:r>
             <w:r>
               <w:rPr>
@@ -1264,13 +1124,13 @@
               <w:lang w:eastAsia="da-DK"/>
             </w:rPr>
           </w:pPr>
-          <w:hyperlink w:anchor="_Toc368240955" w:history="1">
+          <w:hyperlink w:anchor="_Toc369724176" w:history="1">
             <w:r>
               <w:rPr>
                 <w:rStyle w:val="Hyperlink"/>
                 <w:noProof/>
               </w:rPr>
-              <w:t>Refleksion af eget udbytte</w:t>
+              <w:t>Konklusion</w:t>
             </w:r>
             <w:r>
               <w:rPr>
@@ -1291,7 +1151,7 @@
                 <w:noProof/>
                 <w:webHidden/>
               </w:rPr>
-              <w:instrText xml:space="preserve"> PAGEREF _Toc368240955 \h </w:instrText>
+              <w:instrText xml:space="preserve"> PAGEREF _Toc369724176 \h </w:instrText>
             </w:r>
             <w:r>
               <w:rPr>
@@ -1311,147 +1171,7 @@
                 <w:noProof/>
                 <w:webHidden/>
               </w:rPr>
-              <w:t>5</w:t>
-            </w:r>
-            <w:r>
-              <w:rPr>
-                <w:noProof/>
-                <w:webHidden/>
-              </w:rPr>
-              <w:fldChar w:fldCharType="end"/>
-            </w:r>
-          </w:hyperlink>
-        </w:p>
-        <w:p>
-          <w:pPr>
-            <w:pStyle w:val="TOC2"/>
-            <w:tabs>
-              <w:tab w:val="right" w:leader="dot" w:pos="9016"/>
-            </w:tabs>
-            <w:rPr>
-              <w:rFonts w:eastAsiaTheme="minorEastAsia"/>
-              <w:noProof/>
-              <w:lang w:eastAsia="da-DK"/>
-            </w:rPr>
-          </w:pPr>
-          <w:hyperlink w:anchor="_Toc368240956" w:history="1">
-            <w:r>
-              <w:rPr>
-                <w:rStyle w:val="Hyperlink"/>
-                <w:noProof/>
-              </w:rPr>
-              <w:t>Konklusion</w:t>
-            </w:r>
-            <w:r>
-              <w:rPr>
-                <w:noProof/>
-                <w:webHidden/>
-              </w:rPr>
-              <w:tab/>
-            </w:r>
-            <w:r>
-              <w:rPr>
-                <w:noProof/>
-                <w:webHidden/>
-              </w:rPr>
-              <w:fldChar w:fldCharType="begin"/>
-            </w:r>
-            <w:r>
-              <w:rPr>
-                <w:noProof/>
-                <w:webHidden/>
-              </w:rPr>
-              <w:instrText xml:space="preserve"> PAGEREF _Toc368240956 \h </w:instrText>
-            </w:r>
-            <w:r>
-              <w:rPr>
-                <w:noProof/>
-                <w:webHidden/>
-              </w:rPr>
-            </w:r>
-            <w:r>
-              <w:rPr>
-                <w:noProof/>
-                <w:webHidden/>
-              </w:rPr>
-              <w:fldChar w:fldCharType="separate"/>
-            </w:r>
-            <w:r>
-              <w:rPr>
-                <w:noProof/>
-                <w:webHidden/>
-              </w:rPr>
-              <w:t>5</w:t>
-            </w:r>
-            <w:r>
-              <w:rPr>
-                <w:noProof/>
-                <w:webHidden/>
-              </w:rPr>
-              <w:fldChar w:fldCharType="end"/>
-            </w:r>
-          </w:hyperlink>
-        </w:p>
-        <w:p>
-          <w:pPr>
-            <w:pStyle w:val="TOC2"/>
-            <w:tabs>
-              <w:tab w:val="right" w:leader="dot" w:pos="9016"/>
-            </w:tabs>
-            <w:rPr>
-              <w:rFonts w:eastAsiaTheme="minorEastAsia"/>
-              <w:noProof/>
-              <w:lang w:eastAsia="da-DK"/>
-            </w:rPr>
-          </w:pPr>
-          <w:hyperlink w:anchor="_Toc368240957" w:history="1">
-            <w:r>
-              <w:rPr>
-                <w:rStyle w:val="Hyperlink"/>
-                <w:noProof/>
-              </w:rPr>
-              <w:t>Bilag</w:t>
-            </w:r>
-            <w:r>
-              <w:rPr>
-                <w:noProof/>
-                <w:webHidden/>
-              </w:rPr>
-              <w:tab/>
-            </w:r>
-            <w:r>
-              <w:rPr>
-                <w:noProof/>
-                <w:webHidden/>
-              </w:rPr>
-              <w:fldChar w:fldCharType="begin"/>
-            </w:r>
-            <w:r>
-              <w:rPr>
-                <w:noProof/>
-                <w:webHidden/>
-              </w:rPr>
-              <w:instrText xml:space="preserve"> PAGEREF _Toc368240957 \h </w:instrText>
-            </w:r>
-            <w:r>
-              <w:rPr>
-                <w:noProof/>
-                <w:webHidden/>
-              </w:rPr>
-            </w:r>
-            <w:r>
-              <w:rPr>
-                <w:noProof/>
-                <w:webHidden/>
-              </w:rPr>
-              <w:fldChar w:fldCharType="separate"/>
-            </w:r>
-            <w:r>
-              <w:rPr>
-                <w:noProof/>
-                <w:webHidden/>
-              </w:rPr>
-              <w:t>5</w:t>
+              <w:t>6</w:t>
             </w:r>
             <w:r>
               <w:rPr>
@@ -1470,9 +1190,71 @@
             </w:rPr>
             <w:fldChar w:fldCharType="end"/>
           </w:r>
+          <w:r>
+            <w:rPr>
+              <w:b/>
+              <w:bCs/>
+            </w:rPr>
+            <w:tab/>
+          </w:r>
         </w:p>
       </w:sdtContent>
     </w:sdt>
+    <w:p>
+      <w:r>
+        <w:t>Bilag</w:t>
+      </w:r>
+      <w:r>
+        <w:t>:</w:t>
+      </w:r>
+    </w:p>
+    <w:p>
+      <w:pPr>
+        <w:rPr>
+          <w:rFonts w:asciiTheme="majorHAnsi" w:eastAsiaTheme="majorEastAsia" w:hAnsiTheme="majorHAnsi" w:cstheme="majorBidi"/>
+          <w:color w:val="000000" w:themeColor="text1"/>
+          <w:sz w:val="26"/>
+          <w:szCs w:val="26"/>
+        </w:rPr>
+      </w:pPr>
+      <w:r>
+        <w:rPr>
+          <w:rFonts w:asciiTheme="majorHAnsi" w:eastAsiaTheme="majorEastAsia" w:hAnsiTheme="majorHAnsi" w:cstheme="majorBidi"/>
+          <w:color w:val="000000" w:themeColor="text1"/>
+          <w:sz w:val="26"/>
+          <w:szCs w:val="26"/>
+        </w:rPr>
+        <w:t>B1 - Specialiserings plan</w:t>
+      </w:r>
+    </w:p>
+    <w:p>
+      <w:pPr>
+        <w:rPr>
+          <w:rFonts w:asciiTheme="majorHAnsi" w:eastAsiaTheme="majorEastAsia" w:hAnsiTheme="majorHAnsi" w:cstheme="majorBidi"/>
+          <w:color w:val="000000" w:themeColor="text1"/>
+          <w:sz w:val="26"/>
+          <w:szCs w:val="26"/>
+        </w:rPr>
+      </w:pPr>
+      <w:r>
+        <w:rPr>
+          <w:rFonts w:asciiTheme="majorHAnsi" w:eastAsiaTheme="majorEastAsia" w:hAnsiTheme="majorHAnsi" w:cstheme="majorBidi"/>
+          <w:color w:val="000000" w:themeColor="text1"/>
+          <w:sz w:val="26"/>
+          <w:szCs w:val="26"/>
+        </w:rPr>
+        <w:t>B2 –</w:t>
+      </w:r>
+      <w:r>
+        <w:rPr>
+          <w:rFonts w:asciiTheme="majorHAnsi" w:eastAsiaTheme="majorEastAsia" w:hAnsiTheme="majorHAnsi" w:cstheme="majorBidi"/>
+          <w:color w:val="000000" w:themeColor="text1"/>
+          <w:sz w:val="26"/>
+          <w:szCs w:val="26"/>
+        </w:rPr>
+        <w:t xml:space="preserve"> Spilleregler</w:t>
+      </w:r>
+    </w:p>
     <w:p>
       <w:pPr>
         <w:rPr>
@@ -1484,6 +1266,18 @@
           <w:szCs w:val="28"/>
         </w:rPr>
       </w:pPr>
+    </w:p>
+    <w:p>
+      <w:pPr>
+        <w:rPr>
+          <w:rFonts w:asciiTheme="majorHAnsi" w:eastAsiaTheme="majorEastAsia" w:hAnsiTheme="majorHAnsi" w:cstheme="majorBidi"/>
+          <w:b/>
+          <w:bCs/>
+          <w:color w:val="000000" w:themeColor="text1"/>
+          <w:sz w:val="32"/>
+          <w:szCs w:val="28"/>
+        </w:rPr>
+      </w:pPr>
       <w:r>
         <w:br w:type="page"/>
       </w:r>
@@ -1492,7 +1286,7 @@
       <w:pPr>
         <w:pStyle w:val="Heading1"/>
       </w:pPr>
-      <w:bookmarkStart w:id="0" w:name="_Toc368240938"/>
+      <w:bookmarkStart w:id="0" w:name="_Toc369724161"/>
       <w:r>
         <w:lastRenderedPageBreak/>
         <w:t xml:space="preserve">Specialisering </w:t>
@@ -1509,7 +1303,7 @@
       <w:pPr>
         <w:pStyle w:val="Heading2"/>
       </w:pPr>
-      <w:bookmarkStart w:id="1" w:name="_Toc368240939"/>
+      <w:bookmarkStart w:id="1" w:name="_Toc369724162"/>
       <w:r>
         <w:t>Indledning</w:t>
       </w:r>
@@ -1525,9 +1319,11 @@
       <w:r>
         <w:t xml:space="preserve"> Først beskrives processen omkring specialiseringsplanen, som skulle udføres inden projektet kunne gå i gang. Projektet har jeg delt op i opstart og planlægning, Concept og </w:t>
       </w:r>
+      <w:proofErr w:type="spellStart"/>
       <w:r>
         <w:t>Elaboration</w:t>
       </w:r>
+      <w:proofErr w:type="spellEnd"/>
       <w:r>
         <w:t xml:space="preserve">. </w:t>
       </w:r>
@@ -1543,9 +1339,11 @@
       <w:r>
         <w:t xml:space="preserve"> I Concept er spillets koncept, design og ide udviklet. </w:t>
       </w:r>
+      <w:proofErr w:type="spellStart"/>
       <w:r>
         <w:t>Elaboration</w:t>
       </w:r>
+      <w:proofErr w:type="spellEnd"/>
       <w:r>
         <w:t xml:space="preserve"> skal ideen fra Concept udføres  </w:t>
       </w:r>
@@ -1559,7 +1357,7 @@
       <w:pPr>
         <w:pStyle w:val="Heading2"/>
       </w:pPr>
-      <w:bookmarkStart w:id="2" w:name="_Toc368240940"/>
+      <w:bookmarkStart w:id="2" w:name="_Toc369724163"/>
       <w:r>
         <w:t>Specialiserings Plan</w:t>
       </w:r>
@@ -1575,9 +1373,11 @@
       <w:r>
         <w:t xml:space="preserve">android </w:t>
       </w:r>
+      <w:proofErr w:type="spellStart"/>
       <w:r>
         <w:t>devices</w:t>
       </w:r>
+      <w:proofErr w:type="spellEnd"/>
       <w:r>
         <w:t xml:space="preserve"> fra </w:t>
       </w:r>
@@ -1593,12 +1393,14 @@
       <w:r>
         <w:t xml:space="preserve">helt specifikt på Samsung </w:t>
       </w:r>
+      <w:proofErr w:type="spellStart"/>
       <w:r>
         <w:t>G</w:t>
       </w:r>
       <w:r>
         <w:t>alaxy</w:t>
       </w:r>
+      <w:proofErr w:type="spellEnd"/>
       <w:r>
         <w:t xml:space="preserve"> S2, som er den android Device som jeg har tilgængelig nu. Som delmål til spill</w:t>
       </w:r>
@@ -1611,9 +1413,11 @@
       <w:r>
         <w:t xml:space="preserve">State </w:t>
       </w:r>
+      <w:proofErr w:type="spellStart"/>
       <w:r>
         <w:t>machine</w:t>
       </w:r>
+      <w:proofErr w:type="spellEnd"/>
       <w:r>
         <w:t xml:space="preserve"> som er mere lig den undervisning vi fik på sidste semester.  Næste delmål var at udarbejde en forretnings strategi, i forbindelse med udgivelse af spillet på Google Play med henblik på at </w:t>
       </w:r>
@@ -1625,7 +1429,7 @@
       <w:pPr>
         <w:pStyle w:val="Heading2"/>
       </w:pPr>
-      <w:bookmarkStart w:id="3" w:name="_Toc368240941"/>
+      <w:bookmarkStart w:id="3" w:name="_Toc369724164"/>
       <w:r>
         <w:t>Opstart på projektet</w:t>
       </w:r>
@@ -1653,7 +1457,7 @@
       <w:r>
         <w:t xml:space="preserve">taget og vil arbejde ud fra. Bloggen kan findes på: </w:t>
       </w:r>
-      <w:hyperlink r:id="rId8" w:history="1">
+      <w:hyperlink r:id="rId9" w:history="1">
         <w:r>
           <w:rPr>
             <w:rStyle w:val="Hyperlink"/>
@@ -1666,9 +1470,11 @@
       <w:r>
         <w:t xml:space="preserve">Fra templaten har jeg valgt at bruge Concept, </w:t>
       </w:r>
+      <w:proofErr w:type="spellStart"/>
       <w:r>
         <w:t>Elaboration</w:t>
       </w:r>
+      <w:proofErr w:type="spellEnd"/>
       <w:r>
         <w:t xml:space="preserve"> og Tuning. </w:t>
       </w:r>
@@ -1677,7 +1483,7 @@
       <w:pPr>
         <w:pStyle w:val="Heading2"/>
       </w:pPr>
-      <w:bookmarkStart w:id="4" w:name="_Toc368240942"/>
+      <w:bookmarkStart w:id="4" w:name="_Toc369724165"/>
       <w:r>
         <w:t>Concept</w:t>
       </w:r>
@@ -1687,7 +1493,7 @@
       <w:pPr>
         <w:pStyle w:val="Heading3"/>
       </w:pPr>
-      <w:bookmarkStart w:id="5" w:name="_Toc368240943"/>
+      <w:bookmarkStart w:id="5" w:name="_Toc369724166"/>
       <w:r>
         <w:t xml:space="preserve">Forklaring af </w:t>
       </w:r>
@@ -1715,9 +1521,11 @@
       <w:r>
         <w:t xml:space="preserve">Hver spiller skulle kunne vælge en karakter af 3 forskellige slags, altså en </w:t>
       </w:r>
+      <w:proofErr w:type="spellStart"/>
       <w:r>
         <w:t>avatar</w:t>
       </w:r>
+      <w:proofErr w:type="spellEnd"/>
       <w:r>
         <w:t xml:space="preserve"> for spilleren, som løbende får mere er</w:t>
       </w:r>
@@ -1727,15 +1535,19 @@
       <w:r>
         <w:t xml:space="preserve"> og åbner for forskellige </w:t>
       </w:r>
+      <w:proofErr w:type="spellStart"/>
       <w:r>
         <w:t>skills</w:t>
       </w:r>
+      <w:proofErr w:type="spellEnd"/>
       <w:r>
         <w:t xml:space="preserve"> jo højere man stiger i </w:t>
       </w:r>
+      <w:proofErr w:type="spellStart"/>
       <w:r>
         <w:t>level</w:t>
       </w:r>
+      <w:proofErr w:type="spellEnd"/>
       <w:r>
         <w:t>. På de højere niveauer</w:t>
       </w:r>
@@ -1748,21 +1560,27 @@
       <w:r>
         <w:t xml:space="preserve"> flere forskellige kanoner. Spillet skal være tur-baseret og for at spilleren kan bruge sine kanoner eller karakter </w:t>
       </w:r>
+      <w:proofErr w:type="spellStart"/>
       <w:r>
         <w:t>skills</w:t>
       </w:r>
+      <w:proofErr w:type="spellEnd"/>
       <w:r>
         <w:t xml:space="preserve"> skal han bruge nogle begrænsede ressourcer, som kunne være i form af for eksempel krudt. Meningen med </w:t>
       </w:r>
+      <w:proofErr w:type="spellStart"/>
       <w:r>
         <w:t>gameplayet</w:t>
       </w:r>
+      <w:proofErr w:type="spellEnd"/>
       <w:r>
         <w:t xml:space="preserve"> er så at spilleren i hver tur, skal tage en strategisk beslutning om hvad for nogle </w:t>
       </w:r>
+      <w:proofErr w:type="spellStart"/>
       <w:r>
         <w:t>skills</w:t>
       </w:r>
+      <w:proofErr w:type="spellEnd"/>
       <w:r>
         <w:t xml:space="preserve"> eller kanoner der </w:t>
       </w:r>
@@ -1779,13 +1597,31 @@
     <w:p>
       <w:r>
         <w:lastRenderedPageBreak/>
-        <w:t xml:space="preserve">Planen med at der skulle være 3 forskellige karakterer, som man kan vælge i mellem, var for det første at variere gameplayet ved at de forskellige karakterer har deres egen unikke </w:t>
-      </w:r>
+        <w:t xml:space="preserve">Planen med at der skulle være 3 forskellige karakterer, som man kan vælge i mellem, var for det første at variere </w:t>
+      </w:r>
+      <w:proofErr w:type="spellStart"/>
+      <w:r>
+        <w:t>gameplayet</w:t>
+      </w:r>
+      <w:proofErr w:type="spellEnd"/>
+      <w:r>
+        <w:t xml:space="preserve"> ved at de forskellige karakterer har deres egen unikke </w:t>
+      </w:r>
+      <w:proofErr w:type="spellStart"/>
       <w:r>
         <w:t>skills</w:t>
       </w:r>
-      <w:r>
-        <w:t>, som giver forskellig oplevelse af gamplayet og dermed forlænger spillets holdbarhed. Et andet mål med det var at jeg gerne vil lave noget digitalt salg på Google Play, hvor man så kunne købe udstyr til sin karakter og til kanonerne kunne der laves forskellige ski</w:t>
+      <w:proofErr w:type="spellEnd"/>
+      <w:r>
+        <w:t xml:space="preserve">, som giver forskellig oplevelse af </w:t>
+      </w:r>
+      <w:proofErr w:type="spellStart"/>
+      <w:r>
+        <w:t>gamplayet</w:t>
+      </w:r>
+      <w:proofErr w:type="spellEnd"/>
+      <w:r>
+        <w:t xml:space="preserve"> og dermed forlænger spillets holdbarhed. Et andet mål med det var at jeg gerne vil lave noget digitalt salg på Google Play, hvor man så kunne købe udstyr til sin karakter og til kanonerne kunne der laves forskellige ski</w:t>
       </w:r>
       <w:r>
         <w:t>ns som der også kunne sælges. D</w:t>
@@ -1793,15 +1629,19 @@
       <w:r>
         <w:t xml:space="preserve">og med henblik på at spillet ikke må være </w:t>
       </w:r>
+      <w:proofErr w:type="spellStart"/>
       <w:r>
         <w:t>pay</w:t>
       </w:r>
+      <w:proofErr w:type="spellEnd"/>
       <w:r>
         <w:t xml:space="preserve"> to </w:t>
       </w:r>
+      <w:proofErr w:type="spellStart"/>
       <w:r>
         <w:t>win</w:t>
       </w:r>
+      <w:proofErr w:type="spellEnd"/>
       <w:r>
         <w:t>, eller ikke virke som det. De features som man skal kunne kø</w:t>
       </w:r>
@@ -1813,7 +1653,7 @@
       <w:pPr>
         <w:pStyle w:val="Heading3"/>
       </w:pPr>
-      <w:bookmarkStart w:id="6" w:name="_Toc368240944"/>
+      <w:bookmarkStart w:id="6" w:name="_Toc369724167"/>
       <w:r>
         <w:t>Forklaring af hvorfor det første koncept skrottes:</w:t>
       </w:r>
@@ -1826,21 +1666,27 @@
       <w:r>
         <w:t xml:space="preserve">.  Samtidig kunne jeg se på mine skitser af spillet at det havde en høj kompleksitet, som ville gøre det svært at se på mit </w:t>
       </w:r>
+      <w:proofErr w:type="spellStart"/>
       <w:r>
         <w:t>target</w:t>
       </w:r>
+      <w:proofErr w:type="spellEnd"/>
       <w:r>
         <w:t xml:space="preserve"> </w:t>
       </w:r>
+      <w:proofErr w:type="spellStart"/>
       <w:r>
         <w:t>device</w:t>
       </w:r>
+      <w:proofErr w:type="spellEnd"/>
       <w:r>
         <w:t xml:space="preserve">, Samsung </w:t>
       </w:r>
+      <w:proofErr w:type="spellStart"/>
       <w:r>
         <w:t>Galaxy</w:t>
       </w:r>
+      <w:proofErr w:type="spellEnd"/>
       <w:r>
         <w:t xml:space="preserve"> S2. det som jeg gjorde for at sikre mig at det var for småt, var at hente et spil på Google Play som havde en lignende kompleksitet</w:t>
       </w:r>
@@ -1861,7 +1707,7 @@
       <w:pPr>
         <w:pStyle w:val="Heading3"/>
       </w:pPr>
-      <w:bookmarkStart w:id="7" w:name="_Toc368240945"/>
+      <w:bookmarkStart w:id="7" w:name="_Toc369724168"/>
       <w:r>
         <w:t>Forklaring af Koncept nr. 2:</w:t>
       </w:r>
@@ -1877,9 +1723,11 @@
       <w:r>
         <w:t xml:space="preserve">, så er singleplayer spil bliver en feature i spillet. Der skal laves stat emachines til at holde styr på de forskellige </w:t>
       </w:r>
+      <w:proofErr w:type="spellStart"/>
       <w:r>
         <w:t>states</w:t>
       </w:r>
+      <w:proofErr w:type="spellEnd"/>
       <w:r>
         <w:t xml:space="preserve"> i spillet.</w:t>
       </w:r>
@@ -1913,7 +1761,6 @@
           <w:szCs w:val="26"/>
         </w:rPr>
       </w:pPr>
-      <w:bookmarkStart w:id="8" w:name="_Toc368240946"/>
       <w:r>
         <w:br w:type="page"/>
       </w:r>
@@ -1922,17 +1769,20 @@
       <w:pPr>
         <w:pStyle w:val="Heading2"/>
       </w:pPr>
+      <w:bookmarkStart w:id="8" w:name="_Toc369724169"/>
+      <w:proofErr w:type="spellStart"/>
       <w:r>
         <w:lastRenderedPageBreak/>
         <w:t>Elaboration</w:t>
       </w:r>
       <w:bookmarkEnd w:id="8"/>
+      <w:proofErr w:type="spellEnd"/>
     </w:p>
     <w:p>
       <w:pPr>
         <w:pStyle w:val="Heading3"/>
       </w:pPr>
-      <w:bookmarkStart w:id="9" w:name="_Toc368240947"/>
+      <w:bookmarkStart w:id="9" w:name="_Toc369724170"/>
       <w:r>
         <w:t>Opbygning af scener</w:t>
       </w:r>
@@ -1945,152 +1795,1176 @@
       <w:bookmarkEnd w:id="9"/>
     </w:p>
     <w:p>
-      <w:r>
-        <w:t>Opstart af projektet i Unity. Som udgangspunkt har jeg et spil som er kodet i c# visual studio med windows forms  og som er bygget op ved hjælp af MVC med GUI la</w:t>
-      </w:r>
-      <w:r>
-        <w:t>yer, logic layer og modelLayer. Det skal jeg have overført til en arkite</w:t>
-      </w:r>
-      <w:r>
-        <w:t>ktur som kan fungere med unity og hvor ansvaret for at oprette de forskellige objekter bliver styret et centralt sted, så koden er nem at navigere i. dette vil også gøre det nemmere at arbejde videre på spillet i fremtiden, så det er meget nemmere at udvide det. Til det formål har jeg lavet et tomt GameObject i unity som er kaldt GameManager. Denne klasse er kernen i spillet og skal binde det hele sammen. Klassen skal stå for at oprette og have forbindelse til spiller, terninger og statemachine. Samtidig skal den også står for at binde det hele sammen, så de</w:t>
-      </w:r>
-      <w:r>
-        <w:t>t</w:t>
-      </w:r>
-      <w:r>
-        <w:t xml:space="preserve"> bliver funktionelt. </w:t>
-      </w:r>
-      <w:r>
-        <w:t>Det vil sige funktioner til at kaste terninger, tilføje spillere, have en reference til en liste af spillere, en reference til en liste af terninger og en kø af spillere som skal have turen.</w:t>
-      </w:r>
-    </w:p>
-    <w:p>
-      <w:r>
-        <w:t>Mit Scenarie. Selve opbygningen af spillet i unity, består af scener som kan indeholde gameobjecter så som en spiller eller en terning. Det scenarie so</w:t>
-      </w:r>
-      <w:r>
-        <w:t>m jeg gerne vil lave består af 2</w:t>
-      </w:r>
-      <w:r>
-        <w:t xml:space="preserve"> scener. Den første scene er en main menu</w:t>
-      </w:r>
-      <w:r>
-        <w:t xml:space="preserve">, hvor man kan indtaste sit spiller navn og vælge om man vil spille mod en ven på samme skærm eller spille mod en AI modstander. Når man har indtastet navne til de 2 spillere som der kan være i spillet, kan der trykke på start og den næste scene i spillet starter. Scene nr. 2 er hovedscenen i spillet. I denne scene vises en spilleplade med 6 terninger. I hver sin ende af spillepladen er spilleren repræsenteret i form af et spiller ikon eller billede. Dertil hører spillerens score og en indikation af hvilken spiller der har den nuværnde tur.  </w:t>
-      </w:r>
-      <w:r>
-        <w:t xml:space="preserve">For at spilleren kan kaste terningerne, er der lavet en knap til netop det formål. Når en af spillerne har vundet spillet, skal der vises en besked der skriver hvilken spiller som har vundet spillet og derefter skal main menuen loades igen. sådan som det er nu er der ikke nogle tilstande eller objekter der skal vedvare efter at et spil er slut. Dog er det meningen at jeg i en senere udgave vil gemme en historik på hver spiller, der viser hvor mange spil de har vundet. Fra hovedmenuen kunne der så laves en knap til en scene der viser en top ti liste over de spillere der har vundet flest spil. </w:t>
-      </w:r>
-    </w:p>
-    <w:p>
-      <w:r>
-        <w:t xml:space="preserve">Så ud fra denne scene og objekt opdeling er jeg komet frem til at jeg skal have </w:t>
-      </w:r>
-      <w:r>
-        <w:t>som sagt en gameManager objekt, spiller objekter, terninge objekter og en statemachine der skal holde styr på all</w:t>
-      </w:r>
-      <w:r>
-        <w:t>e</w:t>
-      </w:r>
-      <w:r>
-        <w:t xml:space="preserve"> de forskellige states i spillet. </w:t>
-      </w:r>
-      <w:r>
-        <w:t xml:space="preserve">For at kunne overføre spillerens navn fra main menuen til spil scenen, har jeg valgt at oprette </w:t>
-      </w:r>
-      <w:r>
-        <w:t>Game</w:t>
+      <w:pPr>
+        <w:pStyle w:val="Heading3"/>
+      </w:pPr>
+      <w:r>
+        <w:t>Opstart på projektet i Unity med 3D objekter</w:t>
+      </w:r>
+    </w:p>
+    <w:p>
+      <w:r>
+        <w:t xml:space="preserve">Som en lille indledning til opstarten af spillet i Unity, vil jeg lige forklare hvad det er for nogle objekter og funktioner, som spillet skal bestå af. Dette er for at vise hvad det er jeg skal udvikle. Spillet skal have en start menu, hvor man kan se </w:t>
+      </w:r>
+      <w:r>
+        <w:t xml:space="preserve">2 bokse, som hører til hver sin spiller. I hver boks kan man indtaste </w:t>
+      </w:r>
+      <w:proofErr w:type="gramStart"/>
+      <w:r>
+        <w:t>sit</w:t>
+      </w:r>
+      <w:proofErr w:type="gramEnd"/>
+      <w:r>
+        <w:t xml:space="preserve"> spiller navn. Når man har gjort det kan man trykke start game, som starter spillet. Spillet består af en spilleplade med 6 terninger placeret i midten. I hver ende af spillepladen er</w:t>
+      </w:r>
+      <w:r>
+        <w:t xml:space="preserve"> spillerne placeret. På hver spiller er et spiller ikon med hver sin farve, så man kan kende forskel. Hver spiller har en score og et navn så man se hvor mange point man har og sin spillers navn. Ved terningerne er der en knap til at kaste terningerne med. Når </w:t>
+      </w:r>
+      <w:proofErr w:type="spellStart"/>
+      <w:r>
+        <w:t>teringerne</w:t>
+      </w:r>
+      <w:proofErr w:type="spellEnd"/>
+      <w:r>
+        <w:t xml:space="preserve"> bliver kastet bliver samlet en score spillepladen som bliver vist på en spilleplade score. Denne score skal så trækkes fra spillerens point alt</w:t>
+      </w:r>
+      <w:r>
+        <w:t xml:space="preserve"> efter</w:t>
+      </w:r>
+      <w:r>
+        <w:t xml:space="preserve"> hvad score de lander på ved slutningen af turen.</w:t>
+      </w:r>
+      <w:r>
+        <w:t xml:space="preserve"> Når en af spillerne rammer nul er spillet slut og man bliver smidt tilbage til start menuen. For yderligere oplysninger omkring spillereglerne se bilag B2 – </w:t>
+      </w:r>
+      <w:proofErr w:type="spellStart"/>
+      <w:r>
+        <w:t>SpilleRegler</w:t>
+      </w:r>
+      <w:proofErr w:type="spellEnd"/>
+      <w:r>
+        <w:t>.</w:t>
+      </w:r>
+    </w:p>
+    <w:p>
+      <w:r>
+        <w:t xml:space="preserve">Når man har cirka </w:t>
+      </w:r>
+      <w:proofErr w:type="gramStart"/>
+      <w:r>
+        <w:t>ingen</w:t>
+      </w:r>
+      <w:proofErr w:type="gramEnd"/>
+      <w:r>
+        <w:t xml:space="preserve"> erfaring med Unity, kan det være svært at vide hvor man skal starte. Men som udgangs punkt har jeg det bedst med at lære nye ting ved at bare at gå i gang med at arbejde med det og forsøge sig frem. Erfaringer hænger bedre fast når jeg bruger dem i stedet for at lave en masse teoretisk research først, også gå i gang med arbejdet bagefter. Nogle gange kan det selvfølgelig være nødvendigt at slå nogle teoretiske ting op, men det tager jeg så løbene som jeg får brug for det. Så derfor har </w:t>
+      </w:r>
+      <w:r>
+        <w:t xml:space="preserve">jeg </w:t>
+      </w:r>
+      <w:r>
+        <w:t>startet med a</w:t>
+      </w:r>
+      <w:r>
+        <w:t>t oprette en scene i Unity som skal fungere som spillepladen i spillet. Med det viden jeg havde om Unity på dette tidspunkt, vidste jeg at man kunne finde og hente 3D modeller og sætte dem ind i Unity. Så jeg gik i gang med at søge på nettet efter modeller på blandt andet www</w:t>
+      </w:r>
+      <w:r>
+        <w:t>.turbosquid.com</w:t>
+      </w:r>
+      <w:r>
+        <w:t xml:space="preserve"> og Unitys egen Asset store. Efter have fundet de modeller som jeg mente at jeg skulle bruge</w:t>
+      </w:r>
+      <w:r>
+        <w:t>,</w:t>
+      </w:r>
+      <w:r>
+        <w:t xml:space="preserve"> begyndte jeg at sætte dem ind i Unity. </w:t>
+      </w:r>
+      <w:r>
+        <w:t xml:space="preserve">Det gik sådan set nemt nok da man kunne importere direkte til </w:t>
+      </w:r>
+      <w:r>
+        <w:t>Unity</w:t>
+      </w:r>
+      <w:r>
+        <w:t xml:space="preserve"> fra websiderne af. Nu havde jeg så fundet en spilleplade i form af en tønde, 6 terninger og 2 Menneske modeller, en kanon og et tårn. Det som jeg så troede at jeg skulle i gang med var lige at lave et par animationer til de forskellige modeller. For eks. Var planen at jeg ville lave så når man kastede terningerne, skulle de flyve lidt op i luften, rotere i luften og ud fra en </w:t>
+      </w:r>
+      <w:proofErr w:type="spellStart"/>
+      <w:r>
+        <w:t>random</w:t>
+      </w:r>
+      <w:proofErr w:type="spellEnd"/>
+      <w:r>
+        <w:t xml:space="preserve"> værdi mellem 1-6 skulle terningen så lande med den værdi op ad. Når en spiller gav modspilleren minus point ville jeg gerne have at en kanon skød modspillerens tårn. </w:t>
+      </w:r>
+      <w:r>
+        <w:t>For at kunne lave disse animationer vil de skulle laves i et eksternt animations program, som kan være dyre at anskaffe sig. Eller også skal man bruge</w:t>
       </w:r>
       <w:r>
         <w:t xml:space="preserve"> </w:t>
       </w:r>
       <w:r>
-        <w:t>man</w:t>
-      </w:r>
-      <w:r>
-        <w:t>a</w:t>
-      </w:r>
-      <w:r>
-        <w:t>geren</w:t>
-      </w:r>
-      <w:r>
-        <w:t xml:space="preserve"> fra Main menu scenen, når der bliver trykket på start game knappen.</w:t>
-      </w:r>
-      <w:r>
-        <w:t xml:space="preserve"> For at kunne loade en anden scene i Unity, har jeg søgt i unitys officielle dokumentation og fundet metoden Application.LoadLevel som loader en scene ved at tage et scene navn eller scene index som input og derfra finde den specifikke scene. Men for at det kan virke skal hver enkelt scene i spillet tilføjes til projektets build settings, som der også står i dokumentationen. Dette gøres ved at vælge Filer -&gt; Build Settings i Unity som åbner et vindue hvor et index af de scener som er tilføjet til buildet vises. Hver enkelt scene kan så vælges i projekt mappen og i build settings vælger man add current og nu bliver scenen tilføjet til listen af scnener i buildet. </w:t>
-      </w:r>
-      <w:r>
-        <w:t>I dokumentationen står der yderligere at alle objekter der tidligere er oprettet eller loaded, vil blive destrueret når man loader en ny scene. Dette vil sige at man skal håndtere dette hvis ikke man ønsker at alle objekter bliver destrueret.</w:t>
-      </w:r>
-    </w:p>
-    <w:p>
-      <w:r>
-        <w:lastRenderedPageBreak/>
-        <w:t xml:space="preserve"> </w:t>
-      </w:r>
-      <w:r>
-        <w:t>Nu hvor at jeg opretter Game Mangegeren i Main menu og skal videreføre den til hoved spil scenen skal jeg så finde ud hvordan dette gøres, da loadlevel jo som sagt destruerer alle objekter. Til netop dette formål har jeg fundet en anden metode på unitys officielle forum som hedder Object,DontDestroyOnLoad. I beskrivelsen af metoden står der at hvis man kalder denne metode, på et game object eller component vil objektet  vedvare med Application.Loadlevel</w:t>
-      </w:r>
-    </w:p>
-    <w:p>
-      <w:r>
-        <w:t xml:space="preserve">Skrive noget om processen omkring de klasser der er slettet fra projektet og tilføjet som variabler på GameManager klassen i stedet for og hvorfor ? </w:t>
-      </w:r>
-    </w:p>
-    <w:p>
-      <w:r>
-        <w:t>Skrive noget om hvad du har fundet ud af med prefabs.</w:t>
-      </w:r>
-    </w:p>
-    <w:p>
-      <w:r>
-        <w:t>Proces for at finde ud af hvordan jeg adgang til de andre scripts og kalde metoder på dem. Eksempel hvor jeg lavede et forsøg med game_script instance som singleton printet tablescore og canroll ud fra spillet.</w:t>
-      </w:r>
-      <w:bookmarkStart w:id="10" w:name="_GoBack"/>
-      <w:bookmarkEnd w:id="10"/>
-    </w:p>
-    <w:p>
-      <w:pPr>
-        <w:pStyle w:val="Heading3"/>
         <w:rPr>
           <w:lang w:val="en-US"/>
         </w:rPr>
-      </w:pPr>
+        <w:t>U</w:t>
+      </w:r>
       <w:r>
         <w:rPr>
           <w:lang w:val="en-US"/>
         </w:rPr>
-        <w:t>State machine</w:t>
+        <w:t>nitys</w:t>
+      </w:r>
+      <w:r>
+        <w:t xml:space="preserve"> fysik til at manipulere objekter med. </w:t>
+      </w:r>
+      <w:r>
+        <w:t>Uanset</w:t>
+      </w:r>
+      <w:r>
+        <w:t xml:space="preserve"> hvad kunne jeg godt se at det ville være alt for tidskrævende med den tidsramme jeg har til rådighed. Samtidig er det mere arbejde for en grafiker at lave den slags. Så jeg bestemte mig for at jeg ikke ville bruge tiden på det. Dertil kan det også tilføjes at de modeller som man finder ikke nødvendigvis har alle de ting der skal bruges for de for eksempel lave et </w:t>
+      </w:r>
+      <w:r>
+        <w:t>terning</w:t>
+      </w:r>
+      <w:r>
+        <w:t xml:space="preserve"> kast.</w:t>
+      </w:r>
+    </w:p>
+    <w:p>
+      <w:r>
+        <w:br w:type="page"/>
+      </w:r>
+    </w:p>
+    <w:p>
+      <w:r>
+        <w:lastRenderedPageBreak/>
+        <w:t xml:space="preserve">Hvad gør jeg </w:t>
+      </w:r>
+      <w:proofErr w:type="gramStart"/>
+      <w:r>
+        <w:t>nu ?</w:t>
+      </w:r>
+      <w:proofErr w:type="gramEnd"/>
+      <w:r>
+        <w:t xml:space="preserve"> for at kunne nå at lave noget funktionalitet af spillet</w:t>
+      </w:r>
+      <w:r>
+        <w:t xml:space="preserve"> </w:t>
+      </w:r>
+      <w:r>
+        <w:t>i</w:t>
+      </w:r>
+      <w:r>
+        <w:t xml:space="preserve"> </w:t>
+      </w:r>
+      <w:r>
+        <w:t xml:space="preserve">Unity, var jeg nød til at komme op med ny plan, som matchede den tidsramme der var til projektet. Så jeg besluttede mig for at </w:t>
+      </w:r>
+      <w:r>
+        <w:t xml:space="preserve">lave det meste af spillet i GUI elementer, så hver terning for eks. Er en GUI </w:t>
+      </w:r>
+      <w:proofErr w:type="spellStart"/>
+      <w:r>
+        <w:t>button</w:t>
+      </w:r>
+      <w:proofErr w:type="spellEnd"/>
+      <w:r>
+        <w:t xml:space="preserve"> med et billede af en terning på.</w:t>
+      </w:r>
+      <w:r>
+        <w:t xml:space="preserve"> </w:t>
+      </w:r>
+      <w:r>
+        <w:t xml:space="preserve">Og spilleren skulle også repræsenteres af GUI elementer med </w:t>
+      </w:r>
+      <w:proofErr w:type="spellStart"/>
+      <w:r>
+        <w:t>textlabel</w:t>
+      </w:r>
+      <w:proofErr w:type="spellEnd"/>
+      <w:r>
+        <w:t xml:space="preserve"> til score, navn og et billede til spiller ikon. Det </w:t>
+      </w:r>
+      <w:r>
+        <w:t>eneste der skal</w:t>
+      </w:r>
+      <w:r>
+        <w:t xml:space="preserve"> være </w:t>
+      </w:r>
+      <w:r>
+        <w:t xml:space="preserve">en </w:t>
+      </w:r>
+      <w:r>
+        <w:t>3D model er spillepladen. Hvor spi</w:t>
+      </w:r>
+      <w:r>
+        <w:t>lleren og terningerne vises på. Med den nye plan var det så på tide at sætte det i værk.</w:t>
       </w:r>
     </w:p>
     <w:p>
       <w:pPr>
         <w:pStyle w:val="Heading3"/>
-        <w:rPr>
-          <w:lang w:val="en-US"/>
-        </w:rPr>
-      </w:pPr>
-      <w:bookmarkStart w:id="11" w:name="_Toc368240948"/>
-      <w:r>
-        <w:rPr>
-          <w:lang w:val="en-US"/>
-        </w:rPr>
-        <w:t>AI programmering</w:t>
+      </w:pPr>
+      <w:r>
+        <w:t>Opsætning af spillet med GUI elementer</w:t>
+      </w:r>
+    </w:p>
+    <w:p>
+      <w:r>
+        <w:t xml:space="preserve">Efter fjernelsen af alle 3D modellerne, kunne jeg gå i gang med at lave GUI elementer i stedet for. Heldigvis er Unitys Dokumentation omkring GUI elementer godt </w:t>
+      </w:r>
+      <w:proofErr w:type="gramStart"/>
+      <w:r>
+        <w:t>beskrevet  og</w:t>
+      </w:r>
+      <w:proofErr w:type="gramEnd"/>
+      <w:r>
+        <w:t xml:space="preserve"> der er tilmed et nogle simple </w:t>
+      </w:r>
+      <w:proofErr w:type="spellStart"/>
+      <w:r>
+        <w:t>tutorials</w:t>
+      </w:r>
+      <w:proofErr w:type="spellEnd"/>
+      <w:r>
+        <w:t xml:space="preserve"> med de helt basale elementer som man hurtigt kan komme i gang. Efter at have læst dokumentationen var det nemt at finde ud hvad for nogle elementer jeg skulle have til de forskellige</w:t>
+      </w:r>
+      <w:r>
+        <w:t xml:space="preserve"> objekter i spillet. Til terningerne har jeg fundet et billede som skal vises på en knap. For ikke at </w:t>
+      </w:r>
+      <w:proofErr w:type="spellStart"/>
+      <w:r>
+        <w:t>hardcode</w:t>
+      </w:r>
+      <w:proofErr w:type="spellEnd"/>
+      <w:r>
+        <w:t xml:space="preserve"> stien til billederne af terningerne. Søgte jeg i Unitys </w:t>
+      </w:r>
+      <w:proofErr w:type="spellStart"/>
+      <w:r>
+        <w:t>dokumetation</w:t>
+      </w:r>
+      <w:proofErr w:type="spellEnd"/>
+      <w:r>
+        <w:t xml:space="preserve"> fandt en Resources klasse som netop kan håndtere dette. Jeg fandt ud at man skal oprette en Resources mappe i sin Assets mappe, i den mappe hvor projektet er oprettet. Når det er gjort kan man lægge sin </w:t>
+      </w:r>
+      <w:proofErr w:type="spellStart"/>
+      <w:r>
+        <w:t>billed</w:t>
+      </w:r>
+      <w:proofErr w:type="spellEnd"/>
+      <w:r>
+        <w:t xml:space="preserve"> filer i den mappe også i Unity kan man bruge metoden </w:t>
+      </w:r>
+      <w:proofErr w:type="spellStart"/>
+      <w:r>
+        <w:t>Resources</w:t>
+      </w:r>
+      <w:proofErr w:type="gramStart"/>
+      <w:r>
+        <w:t>.Load</w:t>
+      </w:r>
+      <w:proofErr w:type="spellEnd"/>
+      <w:proofErr w:type="gramEnd"/>
+      <w:r>
+        <w:t xml:space="preserve">(ressource navn) hvor man giver den navnet på </w:t>
+      </w:r>
+      <w:proofErr w:type="spellStart"/>
+      <w:r>
+        <w:t>recourcen</w:t>
+      </w:r>
+      <w:proofErr w:type="spellEnd"/>
+      <w:r>
+        <w:t xml:space="preserve"> som input. </w:t>
+      </w:r>
+      <w:r>
+        <w:t xml:space="preserve">Dermed returneres den ressource så til </w:t>
+      </w:r>
+      <w:proofErr w:type="spellStart"/>
+      <w:r>
+        <w:t>unity</w:t>
+      </w:r>
+      <w:proofErr w:type="spellEnd"/>
+      <w:r>
+        <w:t>, i mit tilfælde et billede af en terning.</w:t>
+      </w:r>
+    </w:p>
+    <w:p>
+      <w:pPr>
+        <w:pStyle w:val="Heading3"/>
+      </w:pPr>
+      <w:r>
+        <w:t>Praktisk Problem med opsætning af GUI elementer</w:t>
+      </w:r>
+    </w:p>
+    <w:p>
+      <w:r>
+        <w:t xml:space="preserve">I forbindelse med opsætning af de forskellige GUI </w:t>
+      </w:r>
+      <w:proofErr w:type="spellStart"/>
+      <w:r>
+        <w:t>elememter</w:t>
+      </w:r>
+      <w:proofErr w:type="spellEnd"/>
+      <w:r>
+        <w:t xml:space="preserve"> stødte jeg en i et problem som kostede lidt ekstra tid. Når man sætter en </w:t>
+      </w:r>
+      <w:proofErr w:type="spellStart"/>
+      <w:r>
+        <w:t>GUI</w:t>
+      </w:r>
+      <w:proofErr w:type="gramStart"/>
+      <w:r>
+        <w:t>.Box</w:t>
+      </w:r>
+      <w:proofErr w:type="spellEnd"/>
+      <w:proofErr w:type="gramEnd"/>
+      <w:r>
+        <w:t xml:space="preserve"> op for eks. Skal den have et </w:t>
+      </w:r>
+      <w:proofErr w:type="spellStart"/>
+      <w:r>
+        <w:t>Rect</w:t>
+      </w:r>
+      <w:proofErr w:type="spellEnd"/>
+      <w:r>
+        <w:t xml:space="preserve"> objekt med </w:t>
+      </w:r>
+      <w:proofErr w:type="spellStart"/>
+      <w:r>
+        <w:t>x,y</w:t>
+      </w:r>
+      <w:proofErr w:type="spellEnd"/>
+      <w:r>
+        <w:t xml:space="preserve">, længde og bredde. Altså et rektangel med x og y som nulpunkter og længde og bredde på rektanglet. det gav et problem da jeg havde lavet et build af mit spil som var på en skærm størrelse </w:t>
+      </w:r>
+      <w:proofErr w:type="gramStart"/>
+      <w:r>
+        <w:t>800x600  og</w:t>
+      </w:r>
+      <w:proofErr w:type="gramEnd"/>
+      <w:r>
+        <w:t xml:space="preserve"> det build som kører i editoren kører med den skærmstørrelse som editoren kører på, i mit tilfælde 1920x1080. Det resulterede i at build jeg havde lavet var mange af mine GUI elementer ikke at se. Jeg fandt ud af fordi jeg lige skulle teste mit spil i et build hvor jeg valgte en mindre</w:t>
+      </w:r>
+      <w:r>
+        <w:t xml:space="preserve"> opløsning end den </w:t>
+      </w:r>
+      <w:proofErr w:type="spellStart"/>
+      <w:r>
+        <w:t>den</w:t>
+      </w:r>
+      <w:proofErr w:type="spellEnd"/>
+      <w:r>
+        <w:t xml:space="preserve"> der kørte i editoren. Så jeg lavede et nyt build med en større opløsning også kunne jeg se alle mine GUI elementer igen. Men problemet var ikke løst, forspillet skulle jo gerne kunne køre på flere opløsninger. Så igen tilbage til Unitys forum og finde ud af hvad man gør for få en relativ skærmplacering. Mission succes </w:t>
+      </w:r>
+      <w:proofErr w:type="spellStart"/>
+      <w:r>
+        <w:t>unity</w:t>
+      </w:r>
+      <w:proofErr w:type="spellEnd"/>
+      <w:r>
+        <w:t xml:space="preserve"> har en metode som returnerer skærmens længde og bredde. Ved at bruge disse metoder kunne jeg placere GUI elementerne relativt til den skærm </w:t>
+      </w:r>
+      <w:proofErr w:type="spellStart"/>
+      <w:r>
+        <w:t>buildet</w:t>
+      </w:r>
+      <w:proofErr w:type="spellEnd"/>
+      <w:r>
+        <w:t xml:space="preserve"> kører på. Metoderne er </w:t>
+      </w:r>
+      <w:proofErr w:type="spellStart"/>
+      <w:r>
+        <w:t>Screen</w:t>
+      </w:r>
+      <w:proofErr w:type="gramStart"/>
+      <w:r>
+        <w:t>.Length</w:t>
+      </w:r>
+      <w:proofErr w:type="spellEnd"/>
+      <w:proofErr w:type="gramEnd"/>
+      <w:r>
+        <w:t xml:space="preserve"> og </w:t>
+      </w:r>
+      <w:proofErr w:type="spellStart"/>
+      <w:r>
+        <w:t>Screen:height</w:t>
+      </w:r>
+      <w:proofErr w:type="spellEnd"/>
+      <w:r>
+        <w:t>. Også har jeg divideret dem med 2 for at lægge alle elementerne ud fra præcis i midten af skærmen, på den måde vil det altid være centeret i midten af skærmen på alle skærm størrelser.</w:t>
+      </w:r>
+    </w:p>
+    <w:p>
+      <w:r>
+        <w:br w:type="page"/>
+      </w:r>
+    </w:p>
+    <w:p>
+      <w:pPr>
+        <w:pStyle w:val="Heading3"/>
+      </w:pPr>
+      <w:r>
+        <w:lastRenderedPageBreak/>
+        <w:t>S</w:t>
+      </w:r>
+      <w:r>
+        <w:t xml:space="preserve">cene problem med at </w:t>
+      </w:r>
+      <w:proofErr w:type="gramStart"/>
+      <w:r>
+        <w:t>have</w:t>
+      </w:r>
+      <w:proofErr w:type="gramEnd"/>
+      <w:r>
+        <w:t xml:space="preserve"> forbindelse til de forskellige scripts.</w:t>
+      </w:r>
+    </w:p>
+    <w:p>
+      <w:r>
+        <w:t xml:space="preserve">Opbygningen af de forskellige objekter i spillet har jeg lavet ved at tilføje tomme </w:t>
+      </w:r>
+      <w:proofErr w:type="spellStart"/>
+      <w:r>
+        <w:t>GameObjekter</w:t>
+      </w:r>
+      <w:proofErr w:type="spellEnd"/>
+      <w:r>
+        <w:t xml:space="preserve">, som jeg har kaldt for eks. Player og </w:t>
+      </w:r>
+      <w:proofErr w:type="spellStart"/>
+      <w:r>
+        <w:t>dice</w:t>
+      </w:r>
+      <w:proofErr w:type="spellEnd"/>
+      <w:r>
+        <w:t xml:space="preserve"> også oprettede jeg scripts som jeg så kunne tilføje på de </w:t>
+      </w:r>
+      <w:proofErr w:type="spellStart"/>
+      <w:r>
+        <w:t>GameObjekter</w:t>
+      </w:r>
+      <w:proofErr w:type="spellEnd"/>
+      <w:r>
+        <w:t>. Skriv kort om hvad du fandt ud med prefabs.</w:t>
+      </w:r>
+      <w:bookmarkStart w:id="10" w:name="_GoBack"/>
+      <w:bookmarkEnd w:id="10"/>
+    </w:p>
+    <w:p/>
+    <w:p>
+      <w:pPr>
+        <w:pStyle w:val="ListParagraph"/>
+        <w:numPr>
+          <w:ilvl w:val="0"/>
+          <w:numId w:val="1"/>
+        </w:numPr>
+      </w:pPr>
+      <w:r>
+        <w:t xml:space="preserve">Scene problem med at </w:t>
+      </w:r>
+      <w:proofErr w:type="gramStart"/>
+      <w:r>
+        <w:t>have</w:t>
+      </w:r>
+      <w:proofErr w:type="gramEnd"/>
+      <w:r>
+        <w:t xml:space="preserve"> forbindelse til de forskellige scripts.</w:t>
+      </w:r>
+    </w:p>
+    <w:p>
+      <w:pPr>
+        <w:pStyle w:val="ListParagraph"/>
+        <w:numPr>
+          <w:ilvl w:val="0"/>
+          <w:numId w:val="1"/>
+        </w:numPr>
+      </w:pPr>
+      <w:r>
+        <w:t xml:space="preserve">Startet med at lave en scene hvor jeg bare kastede </w:t>
+      </w:r>
+      <w:proofErr w:type="spellStart"/>
+      <w:r>
+        <w:t>GameObjekter</w:t>
+      </w:r>
+      <w:proofErr w:type="spellEnd"/>
+      <w:r>
+        <w:t xml:space="preserve"> på</w:t>
+      </w:r>
+    </w:p>
+    <w:p>
+      <w:pPr>
+        <w:pStyle w:val="ListParagraph"/>
+        <w:numPr>
+          <w:ilvl w:val="0"/>
+          <w:numId w:val="1"/>
+        </w:numPr>
+      </w:pPr>
+      <w:r>
+        <w:t xml:space="preserve">Fundet ud at jeg vil lave en </w:t>
+      </w:r>
+      <w:proofErr w:type="spellStart"/>
+      <w:r>
+        <w:t>gameManager</w:t>
+      </w:r>
+      <w:proofErr w:type="spellEnd"/>
+      <w:r>
+        <w:t xml:space="preserve"> og hvorfor</w:t>
+      </w:r>
+    </w:p>
+    <w:p>
+      <w:pPr>
+        <w:pStyle w:val="ListParagraph"/>
+        <w:numPr>
+          <w:ilvl w:val="0"/>
+          <w:numId w:val="1"/>
+        </w:numPr>
+      </w:pPr>
+      <w:r>
+        <w:t xml:space="preserve">Arbejdet med </w:t>
+      </w:r>
+      <w:proofErr w:type="spellStart"/>
+      <w:r>
+        <w:t>gameManger</w:t>
+      </w:r>
+      <w:proofErr w:type="spellEnd"/>
+    </w:p>
+    <w:p>
+      <w:pPr>
+        <w:pStyle w:val="ListParagraph"/>
+        <w:numPr>
+          <w:ilvl w:val="0"/>
+          <w:numId w:val="1"/>
+        </w:numPr>
+      </w:pPr>
+      <w:r>
+        <w:t xml:space="preserve">Tilføjelse af flere scripts til game manageren. Terninger </w:t>
+      </w:r>
+      <w:r>
+        <w:t>og spillere</w:t>
+      </w:r>
+    </w:p>
+    <w:p>
+      <w:pPr>
+        <w:pStyle w:val="ListParagraph"/>
+        <w:numPr>
+          <w:ilvl w:val="0"/>
+          <w:numId w:val="1"/>
+        </w:numPr>
+      </w:pPr>
+      <w:r>
+        <w:t xml:space="preserve">Få noget GUI til at vise de objekter som </w:t>
+      </w:r>
+      <w:proofErr w:type="spellStart"/>
+      <w:r>
+        <w:t>gamemanageren</w:t>
+      </w:r>
+      <w:proofErr w:type="spellEnd"/>
+      <w:r>
+        <w:t xml:space="preserve"> har oprettet.</w:t>
+      </w:r>
+    </w:p>
+    <w:p>
+      <w:pPr>
+        <w:pStyle w:val="ListParagraph"/>
+        <w:numPr>
+          <w:ilvl w:val="0"/>
+          <w:numId w:val="1"/>
+        </w:numPr>
+      </w:pPr>
+      <w:r>
+        <w:t xml:space="preserve">Yderligere GUI med </w:t>
+      </w:r>
+      <w:proofErr w:type="spellStart"/>
+      <w:r>
+        <w:t>terniger</w:t>
+      </w:r>
+      <w:proofErr w:type="spellEnd"/>
+      <w:r>
+        <w:t xml:space="preserve">, </w:t>
+      </w:r>
+      <w:proofErr w:type="spellStart"/>
+      <w:r>
+        <w:t>tablescore</w:t>
+      </w:r>
+      <w:proofErr w:type="spellEnd"/>
+      <w:r>
+        <w:t xml:space="preserve"> og 30 </w:t>
+      </w:r>
+      <w:proofErr w:type="spellStart"/>
+      <w:r>
+        <w:t>states</w:t>
+      </w:r>
+      <w:proofErr w:type="spellEnd"/>
+    </w:p>
+    <w:p>
+      <w:pPr>
+        <w:pStyle w:val="ListParagraph"/>
+        <w:numPr>
+          <w:ilvl w:val="0"/>
+          <w:numId w:val="1"/>
+        </w:numPr>
+      </w:pPr>
+      <w:r>
+        <w:t xml:space="preserve">Arbejdet lidt med </w:t>
+      </w:r>
+      <w:proofErr w:type="spellStart"/>
+      <w:r>
+        <w:t>trello</w:t>
+      </w:r>
+      <w:proofErr w:type="spellEnd"/>
+      <w:r>
+        <w:t xml:space="preserve"> i slutfasen.</w:t>
+      </w:r>
+    </w:p>
+    <w:p>
+      <w:r>
+        <w:t xml:space="preserve">Opstart af projektet i Unity. Som udgangspunkt har jeg et spil som er kodet i c# </w:t>
+      </w:r>
+      <w:proofErr w:type="spellStart"/>
+      <w:r>
+        <w:t>visual</w:t>
+      </w:r>
+      <w:proofErr w:type="spellEnd"/>
+      <w:r>
+        <w:t xml:space="preserve"> </w:t>
+      </w:r>
+      <w:proofErr w:type="spellStart"/>
+      <w:r>
+        <w:t>studio</w:t>
+      </w:r>
+      <w:proofErr w:type="spellEnd"/>
+      <w:r>
+        <w:t xml:space="preserve"> med </w:t>
+      </w:r>
+      <w:proofErr w:type="spellStart"/>
+      <w:r>
+        <w:t>windows</w:t>
+      </w:r>
+      <w:proofErr w:type="spellEnd"/>
+      <w:r>
+        <w:t xml:space="preserve"> </w:t>
+      </w:r>
+      <w:proofErr w:type="gramStart"/>
+      <w:r>
+        <w:t>forms  og</w:t>
+      </w:r>
+      <w:proofErr w:type="gramEnd"/>
+      <w:r>
+        <w:t xml:space="preserve"> som er bygget op ved hjælp af MVC med GUI </w:t>
+      </w:r>
+      <w:proofErr w:type="spellStart"/>
+      <w:r>
+        <w:t>la</w:t>
+      </w:r>
+      <w:r>
+        <w:t>yer</w:t>
+      </w:r>
+      <w:proofErr w:type="spellEnd"/>
+      <w:r>
+        <w:t xml:space="preserve">, </w:t>
+      </w:r>
+      <w:proofErr w:type="spellStart"/>
+      <w:r>
+        <w:t>logic</w:t>
+      </w:r>
+      <w:proofErr w:type="spellEnd"/>
+      <w:r>
+        <w:t xml:space="preserve"> </w:t>
+      </w:r>
+      <w:proofErr w:type="spellStart"/>
+      <w:r>
+        <w:t>layer</w:t>
+      </w:r>
+      <w:proofErr w:type="spellEnd"/>
+      <w:r>
+        <w:t xml:space="preserve"> og </w:t>
+      </w:r>
+      <w:proofErr w:type="spellStart"/>
+      <w:r>
+        <w:t>modelLayer</w:t>
+      </w:r>
+      <w:proofErr w:type="spellEnd"/>
+      <w:r>
+        <w:t>. Det skal jeg have overført til en arkite</w:t>
+      </w:r>
+      <w:r>
+        <w:t xml:space="preserve">ktur som kan fungere med </w:t>
+      </w:r>
+      <w:proofErr w:type="spellStart"/>
+      <w:r>
+        <w:t>unity</w:t>
+      </w:r>
+      <w:proofErr w:type="spellEnd"/>
+      <w:r>
+        <w:t xml:space="preserve"> og hvor ansvaret for at oprette de forskellige objekter bliver styret et centralt sted, så koden er nem at navigere i. dette vil også gøre det nemmere at arbejde videre på spillet i fremtiden, så det er meget nemmere at udvide det. Til det formål har jeg lavet et tomt </w:t>
+      </w:r>
+      <w:proofErr w:type="spellStart"/>
+      <w:r>
+        <w:t>GameObject</w:t>
+      </w:r>
+      <w:proofErr w:type="spellEnd"/>
+      <w:r>
+        <w:t xml:space="preserve"> i </w:t>
+      </w:r>
+      <w:proofErr w:type="spellStart"/>
+      <w:r>
+        <w:t>unity</w:t>
+      </w:r>
+      <w:proofErr w:type="spellEnd"/>
+      <w:r>
+        <w:t xml:space="preserve"> som er kaldt </w:t>
+      </w:r>
+      <w:proofErr w:type="spellStart"/>
+      <w:r>
+        <w:t>GameManager</w:t>
+      </w:r>
+      <w:proofErr w:type="spellEnd"/>
+      <w:r>
+        <w:t xml:space="preserve">. Denne klasse er kernen i spillet og skal binde det hele sammen. Klassen skal stå for at oprette og have forbindelse til spiller, terninger og </w:t>
+      </w:r>
+      <w:proofErr w:type="spellStart"/>
+      <w:r>
+        <w:t>statemachine</w:t>
+      </w:r>
+      <w:proofErr w:type="spellEnd"/>
+      <w:r>
+        <w:t>. Samtidig skal den også står for at binde det hele sammen, så de</w:t>
+      </w:r>
+      <w:r>
+        <w:t>t</w:t>
+      </w:r>
+      <w:r>
+        <w:t xml:space="preserve"> bliver funktionelt. </w:t>
+      </w:r>
+      <w:r>
+        <w:t>Det vil sige funktioner til at kaste terninger, tilføje spillere, have en reference til en liste af spillere, en reference til en liste af terninger og en kø af spillere som skal have turen.</w:t>
+      </w:r>
+    </w:p>
+    <w:p>
+      <w:r>
+        <w:t xml:space="preserve">Mit Scenarie. Selve opbygningen af spillet i </w:t>
+      </w:r>
+      <w:proofErr w:type="spellStart"/>
+      <w:r>
+        <w:t>unity</w:t>
+      </w:r>
+      <w:proofErr w:type="spellEnd"/>
+      <w:r>
+        <w:t xml:space="preserve">, består af scener som kan indeholde </w:t>
+      </w:r>
+      <w:proofErr w:type="spellStart"/>
+      <w:r>
+        <w:t>gameobjecter</w:t>
+      </w:r>
+      <w:proofErr w:type="spellEnd"/>
+      <w:r>
+        <w:t xml:space="preserve"> så som en spiller eller en terning. Det scenarie so</w:t>
+      </w:r>
+      <w:r>
+        <w:t>m jeg gerne vil lave består af 2</w:t>
+      </w:r>
+      <w:r>
+        <w:t xml:space="preserve"> scener. Den første scene er en </w:t>
+      </w:r>
+      <w:proofErr w:type="spellStart"/>
+      <w:r>
+        <w:t>main</w:t>
+      </w:r>
+      <w:proofErr w:type="spellEnd"/>
+      <w:r>
+        <w:t xml:space="preserve"> menu</w:t>
+      </w:r>
+      <w:r>
+        <w:t xml:space="preserve">, hvor man kan indtaste </w:t>
+      </w:r>
+      <w:proofErr w:type="gramStart"/>
+      <w:r>
+        <w:t>sit</w:t>
+      </w:r>
+      <w:proofErr w:type="gramEnd"/>
+      <w:r>
+        <w:t xml:space="preserve"> spiller navn og vælge om man vil spille mod en ven på samme skærm eller spille mod en AI modstander. Når man har indtastet navne til de 2 spillere som der kan være i spillet, kan der trykke på start og den næste scene i spillet starter. Scene nr. 2 er hovedscenen i spillet. I denne scene vises en spilleplade med 6 terninger. I hver sin ende af spillepladen er spilleren repræsenteret i form af </w:t>
+      </w:r>
+      <w:proofErr w:type="gramStart"/>
+      <w:r>
+        <w:t>et</w:t>
+      </w:r>
+      <w:proofErr w:type="gramEnd"/>
+      <w:r>
+        <w:t xml:space="preserve"> spiller ikon eller billede. Dertil hører spillerens score og en indikation af hvilken spiller der har den </w:t>
+      </w:r>
+      <w:proofErr w:type="spellStart"/>
+      <w:r>
+        <w:t>nuværnde</w:t>
+      </w:r>
+      <w:proofErr w:type="spellEnd"/>
+      <w:r>
+        <w:t xml:space="preserve"> tur.  </w:t>
+      </w:r>
+      <w:r>
+        <w:t xml:space="preserve">For at spilleren kan kaste terningerne, er der lavet en knap til netop det formål. Når en af spillerne har vundet spillet, skal der vises en besked der skriver hvilken spiller som har vundet spillet og derefter skal </w:t>
+      </w:r>
+      <w:proofErr w:type="spellStart"/>
+      <w:r>
+        <w:t>main</w:t>
+      </w:r>
+      <w:proofErr w:type="spellEnd"/>
+      <w:r>
+        <w:t xml:space="preserve"> menuen loades igen. sådan som det er nu er der ikke </w:t>
+      </w:r>
+      <w:proofErr w:type="gramStart"/>
+      <w:r>
+        <w:t>nogle</w:t>
+      </w:r>
+      <w:proofErr w:type="gramEnd"/>
+      <w:r>
+        <w:t xml:space="preserve"> tilstande eller objekter der skal vedvare efter at et spil er slut. Dog er det meningen at jeg i en senere udgave vil gemme en historik på hver spiller, der viser hvor mange spil de har vundet. Fra hovedmenuen kunne der så laves en knap til en scene der viser en top ti liste over de spillere der har vundet flest spil. </w:t>
+      </w:r>
+    </w:p>
+    <w:p>
+      <w:r>
+        <w:t>Så ud fra denne scene og objekt opdeling er jeg kom</w:t>
+      </w:r>
+      <w:r>
+        <w:t>met frem til at jeg</w:t>
+      </w:r>
+      <w:r>
+        <w:t xml:space="preserve"> </w:t>
+      </w:r>
+      <w:r>
+        <w:t xml:space="preserve">som sagt </w:t>
+      </w:r>
+      <w:r>
+        <w:t>skal have et</w:t>
+      </w:r>
+      <w:r>
+        <w:t xml:space="preserve"> </w:t>
+      </w:r>
+      <w:proofErr w:type="spellStart"/>
+      <w:r>
+        <w:t>gameManager</w:t>
+      </w:r>
+      <w:proofErr w:type="spellEnd"/>
+      <w:r>
+        <w:t xml:space="preserve"> objekt, spiller objekter, </w:t>
+      </w:r>
+      <w:proofErr w:type="spellStart"/>
+      <w:r>
+        <w:t>terninge</w:t>
+      </w:r>
+      <w:proofErr w:type="spellEnd"/>
+      <w:r>
+        <w:t xml:space="preserve"> objekter og en </w:t>
+      </w:r>
+      <w:proofErr w:type="spellStart"/>
+      <w:r>
+        <w:t>statemachine</w:t>
+      </w:r>
+      <w:proofErr w:type="spellEnd"/>
+      <w:r>
+        <w:t xml:space="preserve"> der skal holde styr på all</w:t>
+      </w:r>
+      <w:r>
+        <w:t>e</w:t>
+      </w:r>
+      <w:r>
+        <w:t xml:space="preserve"> de forskellige </w:t>
+      </w:r>
+      <w:proofErr w:type="spellStart"/>
+      <w:r>
+        <w:t>states</w:t>
+      </w:r>
+      <w:proofErr w:type="spellEnd"/>
+      <w:r>
+        <w:t xml:space="preserve"> i spillet. </w:t>
+      </w:r>
+      <w:r>
+        <w:t xml:space="preserve">For at kunne overføre spillerens navn fra </w:t>
+      </w:r>
+      <w:proofErr w:type="spellStart"/>
+      <w:r>
+        <w:t>main</w:t>
+      </w:r>
+      <w:proofErr w:type="spellEnd"/>
+      <w:r>
+        <w:t xml:space="preserve"> menuen til spil scenen, har jeg valgt at oprette </w:t>
+      </w:r>
+      <w:r>
+        <w:t>Game</w:t>
+      </w:r>
+      <w:r>
+        <w:t xml:space="preserve"> </w:t>
+      </w:r>
+      <w:r>
+        <w:t>man</w:t>
+      </w:r>
+      <w:r>
+        <w:t>a</w:t>
+      </w:r>
+      <w:r>
+        <w:t>geren</w:t>
+      </w:r>
+      <w:r>
+        <w:t xml:space="preserve"> fra Main menu scenen, når der bliver trykket på </w:t>
+      </w:r>
+      <w:r>
+        <w:lastRenderedPageBreak/>
+        <w:t>start game knappen.</w:t>
+      </w:r>
+      <w:r>
+        <w:t xml:space="preserve"> For at kunne loade en anden scene i Unity, har jeg søgt i </w:t>
+      </w:r>
+      <w:proofErr w:type="spellStart"/>
+      <w:r>
+        <w:t>unitys</w:t>
+      </w:r>
+      <w:proofErr w:type="spellEnd"/>
+      <w:r>
+        <w:t xml:space="preserve"> officielle dokumentation og fundet metoden </w:t>
+      </w:r>
+      <w:proofErr w:type="spellStart"/>
+      <w:r>
+        <w:t>Application</w:t>
+      </w:r>
+      <w:proofErr w:type="gramStart"/>
+      <w:r>
+        <w:t>.LoadLevel</w:t>
+      </w:r>
+      <w:proofErr w:type="spellEnd"/>
+      <w:proofErr w:type="gramEnd"/>
+      <w:r>
+        <w:t xml:space="preserve"> som loader en scene ved at tage et scene navn eller scene </w:t>
+      </w:r>
+      <w:proofErr w:type="spellStart"/>
+      <w:r>
+        <w:t>index</w:t>
+      </w:r>
+      <w:proofErr w:type="spellEnd"/>
+      <w:r>
+        <w:t xml:space="preserve"> som input og derfra finde den specifikke scene. Men for at det kan virke skal hver enkelt scene i spillet tilføjes til projektets build </w:t>
+      </w:r>
+      <w:proofErr w:type="spellStart"/>
+      <w:r>
+        <w:t>settings</w:t>
+      </w:r>
+      <w:proofErr w:type="spellEnd"/>
+      <w:r>
+        <w:t xml:space="preserve">, som der også står i dokumentationen. Dette gøres ved at vælge Filer -&gt; Build </w:t>
+      </w:r>
+      <w:proofErr w:type="spellStart"/>
+      <w:r>
+        <w:t>Settings</w:t>
+      </w:r>
+      <w:proofErr w:type="spellEnd"/>
+      <w:r>
+        <w:t xml:space="preserve"> i Unity som åbner et vindue hvor et </w:t>
+      </w:r>
+      <w:proofErr w:type="spellStart"/>
+      <w:r>
+        <w:t>index</w:t>
+      </w:r>
+      <w:proofErr w:type="spellEnd"/>
+      <w:r>
+        <w:t xml:space="preserve"> af de scener som er tilføjet til </w:t>
+      </w:r>
+      <w:proofErr w:type="spellStart"/>
+      <w:r>
+        <w:t>buildet</w:t>
+      </w:r>
+      <w:proofErr w:type="spellEnd"/>
+      <w:r>
+        <w:t xml:space="preserve"> vises. Hver enkelt scene kan så vælges i projekt mappen og i build </w:t>
+      </w:r>
+      <w:proofErr w:type="spellStart"/>
+      <w:r>
+        <w:t>settings</w:t>
+      </w:r>
+      <w:proofErr w:type="spellEnd"/>
+      <w:r>
+        <w:t xml:space="preserve"> vælger man </w:t>
+      </w:r>
+      <w:proofErr w:type="spellStart"/>
+      <w:r>
+        <w:t>add</w:t>
+      </w:r>
+      <w:proofErr w:type="spellEnd"/>
+      <w:r>
+        <w:t xml:space="preserve"> </w:t>
+      </w:r>
+      <w:proofErr w:type="spellStart"/>
+      <w:r>
+        <w:t>current</w:t>
+      </w:r>
+      <w:proofErr w:type="spellEnd"/>
+      <w:r>
+        <w:t xml:space="preserve"> og nu bliver scenen tilføjet til listen af </w:t>
+      </w:r>
+      <w:proofErr w:type="spellStart"/>
+      <w:r>
+        <w:t>scnener</w:t>
+      </w:r>
+      <w:proofErr w:type="spellEnd"/>
+      <w:r>
+        <w:t xml:space="preserve"> i </w:t>
+      </w:r>
+      <w:proofErr w:type="spellStart"/>
+      <w:r>
+        <w:t>buildet</w:t>
+      </w:r>
+      <w:proofErr w:type="spellEnd"/>
+      <w:r>
+        <w:t xml:space="preserve">. </w:t>
+      </w:r>
+      <w:r>
+        <w:t xml:space="preserve">I dokumentationen står der yderligere at alle objekter der tidligere er oprettet eller </w:t>
+      </w:r>
+      <w:proofErr w:type="spellStart"/>
+      <w:r>
+        <w:t>loaded</w:t>
+      </w:r>
+      <w:proofErr w:type="spellEnd"/>
+      <w:r>
+        <w:t>, vil blive destrueret når man loader en ny scene. Dette vil sige at man skal håndtere dette hvis ikke man ønsker at alle objekter bliver destrueret.</w:t>
+      </w:r>
+    </w:p>
+    <w:p>
+      <w:r>
+        <w:t xml:space="preserve"> </w:t>
+      </w:r>
+      <w:r>
+        <w:t>N</w:t>
+      </w:r>
+      <w:r>
+        <w:t>u hvor at jeg opretter Game Mana</w:t>
+      </w:r>
+      <w:r>
+        <w:t xml:space="preserve">geren i Main menu og skal videreføre den til hoved spil scenen skal jeg så finde ud hvordan dette gøres, da </w:t>
+      </w:r>
+      <w:proofErr w:type="spellStart"/>
+      <w:r>
+        <w:t>loadlevel</w:t>
+      </w:r>
+      <w:proofErr w:type="spellEnd"/>
+      <w:r>
+        <w:t xml:space="preserve"> jo som sagt destruerer alle objekter. Til netop dette formål har jeg fundet en anden metode på </w:t>
+      </w:r>
+      <w:proofErr w:type="spellStart"/>
+      <w:r>
+        <w:t>unitys</w:t>
+      </w:r>
+      <w:proofErr w:type="spellEnd"/>
+      <w:r>
+        <w:t xml:space="preserve"> officielle forum som hedder </w:t>
+      </w:r>
+      <w:proofErr w:type="spellStart"/>
+      <w:proofErr w:type="gramStart"/>
+      <w:r>
+        <w:t>Object,DontDestroyOnLoad</w:t>
+      </w:r>
+      <w:proofErr w:type="spellEnd"/>
+      <w:proofErr w:type="gramEnd"/>
+      <w:r>
+        <w:t xml:space="preserve">. I beskrivelsen af metoden står der at hvis man kalder denne metode, på et game </w:t>
+      </w:r>
+      <w:proofErr w:type="spellStart"/>
+      <w:r>
+        <w:t>object</w:t>
+      </w:r>
+      <w:proofErr w:type="spellEnd"/>
+      <w:r>
+        <w:t xml:space="preserve"> eller component vil </w:t>
+      </w:r>
+      <w:proofErr w:type="gramStart"/>
+      <w:r>
+        <w:t>objektet  vedvare</w:t>
+      </w:r>
+      <w:proofErr w:type="gramEnd"/>
+      <w:r>
+        <w:t xml:space="preserve"> med </w:t>
+      </w:r>
+      <w:proofErr w:type="spellStart"/>
+      <w:r>
+        <w:t>Application.Loadlevel</w:t>
+      </w:r>
+      <w:proofErr w:type="spellEnd"/>
+    </w:p>
+    <w:p>
+      <w:r>
+        <w:t xml:space="preserve">Skrive noget om processen omkring de klasser der er slettet fra projektet og tilføjet som variabler på </w:t>
+      </w:r>
+      <w:proofErr w:type="spellStart"/>
+      <w:r>
+        <w:t>GameManager</w:t>
+      </w:r>
+      <w:proofErr w:type="spellEnd"/>
+      <w:r>
+        <w:t xml:space="preserve"> klassen i stedet for og </w:t>
+      </w:r>
+      <w:proofErr w:type="gramStart"/>
+      <w:r>
+        <w:t>hvorfor ?</w:t>
+      </w:r>
+      <w:proofErr w:type="gramEnd"/>
+      <w:r>
+        <w:t xml:space="preserve"> </w:t>
+      </w:r>
+    </w:p>
+    <w:p/>
+    <w:p>
+      <w:r>
+        <w:t xml:space="preserve">Proces for at </w:t>
+      </w:r>
+      <w:proofErr w:type="gramStart"/>
+      <w:r>
+        <w:t>finde</w:t>
+      </w:r>
+      <w:proofErr w:type="gramEnd"/>
+      <w:r>
+        <w:t xml:space="preserve"> ud af hvordan jeg adgang til de andre scripts og kalde metoder på dem. Eksempel hvor jeg lavede et forsøg med </w:t>
+      </w:r>
+      <w:proofErr w:type="spellStart"/>
+      <w:r>
+        <w:t>game_script</w:t>
+      </w:r>
+      <w:proofErr w:type="spellEnd"/>
+      <w:r>
+        <w:t xml:space="preserve"> </w:t>
+      </w:r>
+      <w:proofErr w:type="spellStart"/>
+      <w:r>
+        <w:t>instance</w:t>
+      </w:r>
+      <w:proofErr w:type="spellEnd"/>
+      <w:r>
+        <w:t xml:space="preserve"> som singleton printet </w:t>
+      </w:r>
+      <w:proofErr w:type="spellStart"/>
+      <w:r>
+        <w:t>tablescore</w:t>
+      </w:r>
+      <w:proofErr w:type="spellEnd"/>
+      <w:r>
+        <w:t xml:space="preserve"> og canroll ud fra spillet.</w:t>
+      </w:r>
+    </w:p>
+    <w:p>
+      <w:pPr>
+        <w:pStyle w:val="Heading3"/>
+      </w:pPr>
+      <w:bookmarkStart w:id="11" w:name="_Toc369724171"/>
+      <w:r>
+        <w:t>GUI elementer i Unity</w:t>
       </w:r>
       <w:bookmarkEnd w:id="11"/>
     </w:p>
     <w:p>
       <w:pPr>
-        <w:pStyle w:val="Heading3"/>
-        <w:rPr>
-          <w:lang w:val="en-US"/>
-        </w:rPr>
-      </w:pPr>
-      <w:bookmarkStart w:id="12" w:name="_Toc368240950"/>
-      <w:r>
-        <w:rPr>
-          <w:lang w:val="en-US"/>
-        </w:rPr>
-        <w:t>GUI elementer i Unity</w:t>
+        <w:pStyle w:val="Heading2"/>
+      </w:pPr>
+      <w:bookmarkStart w:id="12" w:name="_Toc369724172"/>
+      <w:r>
+        <w:t>Resume af forløbet</w:t>
       </w:r>
       <w:bookmarkEnd w:id="12"/>
     </w:p>
@@ -2098,24 +2972,27 @@
       <w:pPr>
         <w:pStyle w:val="Heading2"/>
       </w:pPr>
-      <w:bookmarkStart w:id="13" w:name="_Toc368240951"/>
-      <w:r>
-        <w:t>Specialebeskrivelse</w:t>
+      <w:bookmarkStart w:id="13" w:name="_Toc369724173"/>
+      <w:r>
+        <w:t>Beskrivelse af konkrete problemstillinger</w:t>
       </w:r>
       <w:bookmarkEnd w:id="13"/>
     </w:p>
     <w:p>
-      <w:r>
-        <w:t>Specialeplan hører til her. Ikke i bilag.</w:t>
-      </w:r>
-    </w:p>
-    <w:p>
       <w:pPr>
         <w:pStyle w:val="Heading2"/>
       </w:pPr>
-      <w:bookmarkStart w:id="14" w:name="_Toc368240952"/>
-      <w:r>
-        <w:t>Resume af forløbet</w:t>
+      <w:bookmarkStart w:id="14" w:name="_Toc369724174"/>
+      <w:r>
+        <w:t xml:space="preserve">Vurdering af </w:t>
+      </w:r>
+      <w:proofErr w:type="spellStart"/>
+      <w:r>
+        <w:t>arbejds</w:t>
+      </w:r>
+      <w:proofErr w:type="spellEnd"/>
+      <w:r>
+        <w:t xml:space="preserve"> – og læringsprocessen</w:t>
       </w:r>
       <w:bookmarkEnd w:id="14"/>
     </w:p>
@@ -2123,9 +3000,9 @@
       <w:pPr>
         <w:pStyle w:val="Heading2"/>
       </w:pPr>
-      <w:bookmarkStart w:id="15" w:name="_Toc368240953"/>
-      <w:r>
-        <w:t>Beskrivelse af konkrete problemstillinger</w:t>
+      <w:bookmarkStart w:id="15" w:name="_Toc369724175"/>
+      <w:r>
+        <w:t>Refleksion af eget udbytte</w:t>
       </w:r>
       <w:bookmarkEnd w:id="15"/>
     </w:p>
@@ -2133,41 +3010,11 @@
       <w:pPr>
         <w:pStyle w:val="Heading2"/>
       </w:pPr>
-      <w:bookmarkStart w:id="16" w:name="_Toc368240954"/>
-      <w:r>
-        <w:t>Vurdering af arbejds – og læringsprocessen</w:t>
+      <w:bookmarkStart w:id="16" w:name="_Toc369724176"/>
+      <w:r>
+        <w:t>Konklusion</w:t>
       </w:r>
       <w:bookmarkEnd w:id="16"/>
-    </w:p>
-    <w:p>
-      <w:pPr>
-        <w:pStyle w:val="Heading2"/>
-      </w:pPr>
-      <w:bookmarkStart w:id="17" w:name="_Toc368240955"/>
-      <w:r>
-        <w:t>Refleksion af eget udbytte</w:t>
-      </w:r>
-      <w:bookmarkEnd w:id="17"/>
-    </w:p>
-    <w:p>
-      <w:pPr>
-        <w:pStyle w:val="Heading2"/>
-      </w:pPr>
-      <w:bookmarkStart w:id="18" w:name="_Toc368240956"/>
-      <w:r>
-        <w:t>Konklusion</w:t>
-      </w:r>
-      <w:bookmarkEnd w:id="18"/>
-    </w:p>
-    <w:p>
-      <w:pPr>
-        <w:pStyle w:val="Heading2"/>
-      </w:pPr>
-      <w:bookmarkStart w:id="19" w:name="_Toc368240957"/>
-      <w:r>
-        <w:t>Bilag</w:t>
-      </w:r>
-      <w:bookmarkEnd w:id="19"/>
     </w:p>
     <w:p>
       <w:pPr>
@@ -2180,8 +3027,8 @@
       </w:pPr>
     </w:p>
     <w:sectPr>
-      <w:footerReference w:type="default" r:id="rId9"/>
-      <w:headerReference w:type="first" r:id="rId10"/>
+      <w:footerReference w:type="default" r:id="rId10"/>
+      <w:headerReference w:type="first" r:id="rId11"/>
       <w:pgSz w:w="11906" w:h="16838"/>
       <w:pgMar w:top="1440" w:right="1440" w:bottom="1440" w:left="1440" w:header="708" w:footer="708" w:gutter="0"/>
       <w:cols w:space="708"/>
@@ -2278,7 +3125,7 @@
                 <w:bCs/>
                 <w:noProof/>
               </w:rPr>
-              <w:t>6</w:t>
+              <w:t>2</w:t>
             </w:r>
             <w:r>
               <w:rPr>
@@ -2323,7 +3170,7 @@
                 <w:bCs/>
                 <w:noProof/>
               </w:rPr>
-              <w:t>6</w:t>
+              <w:t>8</w:t>
             </w:r>
             <w:r>
               <w:rPr>
@@ -2388,6 +3235,126 @@
     </w:pPr>
   </w:p>
 </w:hdr>
+</file>
+
+<file path=word/numbering.xml><?xml version="1.0" encoding="utf-8"?>
+<w:numbering xmlns:wpc="http://schemas.microsoft.com/office/word/2010/wordprocessingCanvas" xmlns:mc="http://schemas.openxmlformats.org/markup-compatibility/2006" xmlns:o="urn:schemas-microsoft-com:office:office" xmlns:r="http://schemas.openxmlformats.org/officeDocument/2006/relationships" xmlns:m="http://schemas.openxmlformats.org/officeDocument/2006/math" xmlns:v="urn:schemas-microsoft-com:vml" xmlns:wp14="http://schemas.microsoft.com/office/word/2010/wordprocessingDrawing" xmlns:wp="http://schemas.openxmlformats.org/drawingml/2006/wordprocessingDrawing" xmlns:w10="urn:schemas-microsoft-com:office:word" xmlns:w="http://schemas.openxmlformats.org/wordprocessingml/2006/main" xmlns:w14="http://schemas.microsoft.com/office/word/2010/wordml" xmlns:wpg="http://schemas.microsoft.com/office/word/2010/wordprocessingGroup" xmlns:wpi="http://schemas.microsoft.com/office/word/2010/wordprocessingInk" xmlns:wne="http://schemas.microsoft.com/office/word/2006/wordml" xmlns:wps="http://schemas.microsoft.com/office/word/2010/wordprocessingShape" mc:Ignorable="w14 wp14">
+  <w:abstractNum w:abstractNumId="0">
+    <w:nsid w:val="07877A52"/>
+    <w:multiLevelType w:val="hybridMultilevel"/>
+    <w:tmpl w:val="02CA37BC"/>
+    <w:lvl w:ilvl="0" w:tplc="B7280C52">
+      <w:numFmt w:val="bullet"/>
+      <w:lvlText w:val="-"/>
+      <w:lvlJc w:val="left"/>
+      <w:pPr>
+        <w:ind w:left="720" w:hanging="360"/>
+      </w:pPr>
+      <w:rPr>
+        <w:rFonts w:ascii="Calibri" w:eastAsiaTheme="minorHAnsi" w:hAnsi="Calibri" w:cstheme="minorBidi" w:hint="default"/>
+      </w:rPr>
+    </w:lvl>
+    <w:lvl w:ilvl="1" w:tplc="04060003" w:tentative="1">
+      <w:start w:val="1"/>
+      <w:numFmt w:val="bullet"/>
+      <w:lvlText w:val="o"/>
+      <w:lvlJc w:val="left"/>
+      <w:pPr>
+        <w:ind w:left="1440" w:hanging="360"/>
+      </w:pPr>
+      <w:rPr>
+        <w:rFonts w:ascii="Courier New" w:hAnsi="Courier New" w:cs="Courier New" w:hint="default"/>
+      </w:rPr>
+    </w:lvl>
+    <w:lvl w:ilvl="2" w:tplc="04060005" w:tentative="1">
+      <w:start w:val="1"/>
+      <w:numFmt w:val="bullet"/>
+      <w:lvlText w:val=""/>
+      <w:lvlJc w:val="left"/>
+      <w:pPr>
+        <w:ind w:left="2160" w:hanging="360"/>
+      </w:pPr>
+      <w:rPr>
+        <w:rFonts w:ascii="Wingdings" w:hAnsi="Wingdings" w:hint="default"/>
+      </w:rPr>
+    </w:lvl>
+    <w:lvl w:ilvl="3" w:tplc="04060001" w:tentative="1">
+      <w:start w:val="1"/>
+      <w:numFmt w:val="bullet"/>
+      <w:lvlText w:val=""/>
+      <w:lvlJc w:val="left"/>
+      <w:pPr>
+        <w:ind w:left="2880" w:hanging="360"/>
+      </w:pPr>
+      <w:rPr>
+        <w:rFonts w:ascii="Symbol" w:hAnsi="Symbol" w:hint="default"/>
+      </w:rPr>
+    </w:lvl>
+    <w:lvl w:ilvl="4" w:tplc="04060003" w:tentative="1">
+      <w:start w:val="1"/>
+      <w:numFmt w:val="bullet"/>
+      <w:lvlText w:val="o"/>
+      <w:lvlJc w:val="left"/>
+      <w:pPr>
+        <w:ind w:left="3600" w:hanging="360"/>
+      </w:pPr>
+      <w:rPr>
+        <w:rFonts w:ascii="Courier New" w:hAnsi="Courier New" w:cs="Courier New" w:hint="default"/>
+      </w:rPr>
+    </w:lvl>
+    <w:lvl w:ilvl="5" w:tplc="04060005" w:tentative="1">
+      <w:start w:val="1"/>
+      <w:numFmt w:val="bullet"/>
+      <w:lvlText w:val=""/>
+      <w:lvlJc w:val="left"/>
+      <w:pPr>
+        <w:ind w:left="4320" w:hanging="360"/>
+      </w:pPr>
+      <w:rPr>
+        <w:rFonts w:ascii="Wingdings" w:hAnsi="Wingdings" w:hint="default"/>
+      </w:rPr>
+    </w:lvl>
+    <w:lvl w:ilvl="6" w:tplc="04060001" w:tentative="1">
+      <w:start w:val="1"/>
+      <w:numFmt w:val="bullet"/>
+      <w:lvlText w:val=""/>
+      <w:lvlJc w:val="left"/>
+      <w:pPr>
+        <w:ind w:left="5040" w:hanging="360"/>
+      </w:pPr>
+      <w:rPr>
+        <w:rFonts w:ascii="Symbol" w:hAnsi="Symbol" w:hint="default"/>
+      </w:rPr>
+    </w:lvl>
+    <w:lvl w:ilvl="7" w:tplc="04060003" w:tentative="1">
+      <w:start w:val="1"/>
+      <w:numFmt w:val="bullet"/>
+      <w:lvlText w:val="o"/>
+      <w:lvlJc w:val="left"/>
+      <w:pPr>
+        <w:ind w:left="5760" w:hanging="360"/>
+      </w:pPr>
+      <w:rPr>
+        <w:rFonts w:ascii="Courier New" w:hAnsi="Courier New" w:cs="Courier New" w:hint="default"/>
+      </w:rPr>
+    </w:lvl>
+    <w:lvl w:ilvl="8" w:tplc="04060005" w:tentative="1">
+      <w:start w:val="1"/>
+      <w:numFmt w:val="bullet"/>
+      <w:lvlText w:val=""/>
+      <w:lvlJc w:val="left"/>
+      <w:pPr>
+        <w:ind w:left="6480" w:hanging="360"/>
+      </w:pPr>
+      <w:rPr>
+        <w:rFonts w:ascii="Wingdings" w:hAnsi="Wingdings" w:hint="default"/>
+      </w:rPr>
+    </w:lvl>
+  </w:abstractNum>
+  <w:num w:numId="1">
+    <w:abstractNumId w:val="0"/>
+  </w:num>
+</w:numbering>
 </file>
 
 <file path=word/styles.xml><?xml version="1.0" encoding="utf-8"?>
@@ -2869,6 +3836,17 @@
       <w:color w:val="4F81BD" w:themeColor="accent1"/>
     </w:rPr>
   </w:style>
+  <w:style w:type="paragraph" w:styleId="ListParagraph">
+    <w:name w:val="List Paragraph"/>
+    <w:basedOn w:val="Normal"/>
+    <w:uiPriority w:val="34"/>
+    <w:qFormat/>
+    <w:rsid w:val="00826D21"/>
+    <w:pPr>
+      <w:ind w:left="720"/>
+      <w:contextualSpacing/>
+    </w:pPr>
+  </w:style>
 </w:styles>
 </file>
 
@@ -3350,6 +4328,17 @@
       <w:iCs/>
       <w:color w:val="4F81BD" w:themeColor="accent1"/>
     </w:rPr>
+  </w:style>
+  <w:style w:type="paragraph" w:styleId="ListParagraph">
+    <w:name w:val="List Paragraph"/>
+    <w:basedOn w:val="Normal"/>
+    <w:uiPriority w:val="34"/>
+    <w:qFormat/>
+    <w:rsid w:val="00826D21"/>
+    <w:pPr>
+      <w:ind w:left="720"/>
+      <w:contextualSpacing/>
+    </w:pPr>
   </w:style>
 </w:styles>
 </file>
@@ -3644,7 +4633,7 @@
 </file>
 
 <file path=customXml/itemProps1.xml><?xml version="1.0" encoding="utf-8"?>
-<ds:datastoreItem xmlns:ds="http://schemas.openxmlformats.org/officeDocument/2006/customXml" ds:itemID="{02EE6258-AC49-422B-A38F-1C2E151FB813}">
+<ds:datastoreItem xmlns:ds="http://schemas.openxmlformats.org/officeDocument/2006/customXml" ds:itemID="{C211BA28-DCCB-4DEC-A409-8DDD77E277B0}">
   <ds:schemaRefs>
     <ds:schemaRef ds:uri="http://schemas.openxmlformats.org/officeDocument/2006/bibliography"/>
   </ds:schemaRefs>

</xml_diff>

<commit_message>
tilføjet mere proces til awake metoden
</commit_message>
<xml_diff>
--- a/Proces/Specialisering proces.docx
+++ b/Proces/Specialisering proces.docx
@@ -39,6 +39,7 @@
           <w:docPartUnique/>
         </w:docPartObj>
       </w:sdtPr>
+      <w:sdtEndPr/>
       <w:sdtContent>
         <w:p>
           <w:pPr>
@@ -75,7 +76,7 @@
           <w:r>
             <w:fldChar w:fldCharType="separate"/>
           </w:r>
-          <w:hyperlink w:anchor="_Toc369783617" w:history="1">
+          <w:hyperlink w:anchor="_Toc369789884" w:history="1">
             <w:r>
               <w:rPr>
                 <w:rStyle w:val="Hyperlink"/>
@@ -102,7 +103,7 @@
                 <w:noProof/>
                 <w:webHidden/>
               </w:rPr>
-              <w:instrText xml:space="preserve"> PAGEREF _Toc369783617 \h </w:instrText>
+              <w:instrText xml:space="preserve"> PAGEREF _Toc369789884 \h </w:instrText>
             </w:r>
             <w:r>
               <w:rPr>
@@ -122,7 +123,7 @@
                 <w:noProof/>
                 <w:webHidden/>
               </w:rPr>
-              <w:t>3</w:t>
+              <w:t>2</w:t>
             </w:r>
             <w:r>
               <w:rPr>
@@ -145,7 +146,7 @@
               <w:lang w:eastAsia="da-DK"/>
             </w:rPr>
           </w:pPr>
-          <w:hyperlink w:anchor="_Toc369783618" w:history="1">
+          <w:hyperlink w:anchor="_Toc369789885" w:history="1">
             <w:r>
               <w:rPr>
                 <w:rStyle w:val="Hyperlink"/>
@@ -172,7 +173,7 @@
                 <w:noProof/>
                 <w:webHidden/>
               </w:rPr>
-              <w:instrText xml:space="preserve"> PAGEREF _Toc369783618 \h </w:instrText>
+              <w:instrText xml:space="preserve"> PAGEREF _Toc369789885 \h </w:instrText>
             </w:r>
             <w:r>
               <w:rPr>
@@ -192,7 +193,7 @@
                 <w:noProof/>
                 <w:webHidden/>
               </w:rPr>
-              <w:t>3</w:t>
+              <w:t>2</w:t>
             </w:r>
             <w:r>
               <w:rPr>
@@ -215,7 +216,7 @@
               <w:lang w:eastAsia="da-DK"/>
             </w:rPr>
           </w:pPr>
-          <w:hyperlink w:anchor="_Toc369783619" w:history="1">
+          <w:hyperlink w:anchor="_Toc369789886" w:history="1">
             <w:r>
               <w:rPr>
                 <w:rStyle w:val="Hyperlink"/>
@@ -242,7 +243,7 @@
                 <w:noProof/>
                 <w:webHidden/>
               </w:rPr>
-              <w:instrText xml:space="preserve"> PAGEREF _Toc369783619 \h </w:instrText>
+              <w:instrText xml:space="preserve"> PAGEREF _Toc369789886 \h </w:instrText>
             </w:r>
             <w:r>
               <w:rPr>
@@ -262,7 +263,7 @@
                 <w:noProof/>
                 <w:webHidden/>
               </w:rPr>
-              <w:t>3</w:t>
+              <w:t>2</w:t>
             </w:r>
             <w:r>
               <w:rPr>
@@ -285,7 +286,7 @@
               <w:lang w:eastAsia="da-DK"/>
             </w:rPr>
           </w:pPr>
-          <w:hyperlink w:anchor="_Toc369783620" w:history="1">
+          <w:hyperlink w:anchor="_Toc369789887" w:history="1">
             <w:r>
               <w:rPr>
                 <w:rStyle w:val="Hyperlink"/>
@@ -312,7 +313,7 @@
                 <w:noProof/>
                 <w:webHidden/>
               </w:rPr>
-              <w:instrText xml:space="preserve"> PAGEREF _Toc369783620 \h </w:instrText>
+              <w:instrText xml:space="preserve"> PAGEREF _Toc369789887 \h </w:instrText>
             </w:r>
             <w:r>
               <w:rPr>
@@ -332,7 +333,7 @@
                 <w:noProof/>
                 <w:webHidden/>
               </w:rPr>
-              <w:t>3</w:t>
+              <w:t>2</w:t>
             </w:r>
             <w:r>
               <w:rPr>
@@ -355,7 +356,7 @@
               <w:lang w:eastAsia="da-DK"/>
             </w:rPr>
           </w:pPr>
-          <w:hyperlink w:anchor="_Toc369783621" w:history="1">
+          <w:hyperlink w:anchor="_Toc369789888" w:history="1">
             <w:r>
               <w:rPr>
                 <w:rStyle w:val="Hyperlink"/>
@@ -382,7 +383,7 @@
                 <w:noProof/>
                 <w:webHidden/>
               </w:rPr>
-              <w:instrText xml:space="preserve"> PAGEREF _Toc369783621 \h </w:instrText>
+              <w:instrText xml:space="preserve"> PAGEREF _Toc369789888 \h </w:instrText>
             </w:r>
             <w:r>
               <w:rPr>
@@ -402,7 +403,7 @@
                 <w:noProof/>
                 <w:webHidden/>
               </w:rPr>
-              <w:t>3</w:t>
+              <w:t>2</w:t>
             </w:r>
             <w:r>
               <w:rPr>
@@ -425,7 +426,7 @@
               <w:lang w:eastAsia="da-DK"/>
             </w:rPr>
           </w:pPr>
-          <w:hyperlink w:anchor="_Toc369783622" w:history="1">
+          <w:hyperlink w:anchor="_Toc369789889" w:history="1">
             <w:r>
               <w:rPr>
                 <w:rStyle w:val="Hyperlink"/>
@@ -452,7 +453,7 @@
                 <w:noProof/>
                 <w:webHidden/>
               </w:rPr>
-              <w:instrText xml:space="preserve"> PAGEREF _Toc369783622 \h </w:instrText>
+              <w:instrText xml:space="preserve"> PAGEREF _Toc369789889 \h </w:instrText>
             </w:r>
             <w:r>
               <w:rPr>
@@ -472,7 +473,7 @@
                 <w:noProof/>
                 <w:webHidden/>
               </w:rPr>
-              <w:t>3</w:t>
+              <w:t>2</w:t>
             </w:r>
             <w:r>
               <w:rPr>
@@ -495,7 +496,7 @@
               <w:lang w:eastAsia="da-DK"/>
             </w:rPr>
           </w:pPr>
-          <w:hyperlink w:anchor="_Toc369783623" w:history="1">
+          <w:hyperlink w:anchor="_Toc369789890" w:history="1">
             <w:r>
               <w:rPr>
                 <w:rStyle w:val="Hyperlink"/>
@@ -522,7 +523,7 @@
                 <w:noProof/>
                 <w:webHidden/>
               </w:rPr>
-              <w:instrText xml:space="preserve"> PAGEREF _Toc369783623 \h </w:instrText>
+              <w:instrText xml:space="preserve"> PAGEREF _Toc369789890 \h </w:instrText>
             </w:r>
             <w:r>
               <w:rPr>
@@ -542,7 +543,7 @@
                 <w:noProof/>
                 <w:webHidden/>
               </w:rPr>
-              <w:t>4</w:t>
+              <w:t>3</w:t>
             </w:r>
             <w:r>
               <w:rPr>
@@ -565,7 +566,7 @@
               <w:lang w:eastAsia="da-DK"/>
             </w:rPr>
           </w:pPr>
-          <w:hyperlink w:anchor="_Toc369783624" w:history="1">
+          <w:hyperlink w:anchor="_Toc369789891" w:history="1">
             <w:r>
               <w:rPr>
                 <w:rStyle w:val="Hyperlink"/>
@@ -592,7 +593,7 @@
                 <w:noProof/>
                 <w:webHidden/>
               </w:rPr>
-              <w:instrText xml:space="preserve"> PAGEREF _Toc369783624 \h </w:instrText>
+              <w:instrText xml:space="preserve"> PAGEREF _Toc369789891 \h </w:instrText>
             </w:r>
             <w:r>
               <w:rPr>
@@ -612,7 +613,7 @@
                 <w:noProof/>
                 <w:webHidden/>
               </w:rPr>
-              <w:t>4</w:t>
+              <w:t>3</w:t>
             </w:r>
             <w:r>
               <w:rPr>
@@ -635,7 +636,7 @@
               <w:lang w:eastAsia="da-DK"/>
             </w:rPr>
           </w:pPr>
-          <w:hyperlink w:anchor="_Toc369783625" w:history="1">
+          <w:hyperlink w:anchor="_Toc369789892" w:history="1">
             <w:r>
               <w:rPr>
                 <w:rStyle w:val="Hyperlink"/>
@@ -662,7 +663,7 @@
                 <w:noProof/>
                 <w:webHidden/>
               </w:rPr>
-              <w:instrText xml:space="preserve"> PAGEREF _Toc369783625 \h </w:instrText>
+              <w:instrText xml:space="preserve"> PAGEREF _Toc369789892 \h </w:instrText>
             </w:r>
             <w:r>
               <w:rPr>
@@ -682,7 +683,7 @@
                 <w:noProof/>
                 <w:webHidden/>
               </w:rPr>
-              <w:t>5</w:t>
+              <w:t>4</w:t>
             </w:r>
             <w:r>
               <w:rPr>
@@ -705,7 +706,7 @@
               <w:lang w:eastAsia="da-DK"/>
             </w:rPr>
           </w:pPr>
-          <w:hyperlink w:anchor="_Toc369783626" w:history="1">
+          <w:hyperlink w:anchor="_Toc369789893" w:history="1">
             <w:r>
               <w:rPr>
                 <w:rStyle w:val="Hyperlink"/>
@@ -732,7 +733,7 @@
                 <w:noProof/>
                 <w:webHidden/>
               </w:rPr>
-              <w:instrText xml:space="preserve"> PAGEREF _Toc369783626 \h </w:instrText>
+              <w:instrText xml:space="preserve"> PAGEREF _Toc369789893 \h </w:instrText>
             </w:r>
             <w:r>
               <w:rPr>
@@ -752,7 +753,7 @@
                 <w:noProof/>
                 <w:webHidden/>
               </w:rPr>
-              <w:t>5</w:t>
+              <w:t>4</w:t>
             </w:r>
             <w:r>
               <w:rPr>
@@ -775,7 +776,7 @@
               <w:lang w:eastAsia="da-DK"/>
             </w:rPr>
           </w:pPr>
-          <w:hyperlink w:anchor="_Toc369783627" w:history="1">
+          <w:hyperlink w:anchor="_Toc369789894" w:history="1">
             <w:r>
               <w:rPr>
                 <w:rStyle w:val="Hyperlink"/>
@@ -802,7 +803,7 @@
                 <w:noProof/>
                 <w:webHidden/>
               </w:rPr>
-              <w:instrText xml:space="preserve"> PAGEREF _Toc369783627 \h </w:instrText>
+              <w:instrText xml:space="preserve"> PAGEREF _Toc369789894 \h </w:instrText>
             </w:r>
             <w:r>
               <w:rPr>
@@ -822,7 +823,7 @@
                 <w:noProof/>
                 <w:webHidden/>
               </w:rPr>
-              <w:t>5</w:t>
+              <w:t>4</w:t>
             </w:r>
             <w:r>
               <w:rPr>
@@ -845,7 +846,7 @@
               <w:lang w:eastAsia="da-DK"/>
             </w:rPr>
           </w:pPr>
-          <w:hyperlink w:anchor="_Toc369783628" w:history="1">
+          <w:hyperlink w:anchor="_Toc369789895" w:history="1">
             <w:r>
               <w:rPr>
                 <w:rStyle w:val="Hyperlink"/>
@@ -872,7 +873,7 @@
                 <w:noProof/>
                 <w:webHidden/>
               </w:rPr>
-              <w:instrText xml:space="preserve"> PAGEREF _Toc369783628 \h </w:instrText>
+              <w:instrText xml:space="preserve"> PAGEREF _Toc369789895 \h </w:instrText>
             </w:r>
             <w:r>
               <w:rPr>
@@ -892,7 +893,7 @@
                 <w:noProof/>
                 <w:webHidden/>
               </w:rPr>
-              <w:t>6</w:t>
+              <w:t>5</w:t>
             </w:r>
             <w:r>
               <w:rPr>
@@ -915,7 +916,7 @@
               <w:lang w:eastAsia="da-DK"/>
             </w:rPr>
           </w:pPr>
-          <w:hyperlink w:anchor="_Toc369783629" w:history="1">
+          <w:hyperlink w:anchor="_Toc369789896" w:history="1">
             <w:r>
               <w:rPr>
                 <w:rStyle w:val="Hyperlink"/>
@@ -942,7 +943,7 @@
                 <w:noProof/>
                 <w:webHidden/>
               </w:rPr>
-              <w:instrText xml:space="preserve"> PAGEREF _Toc369783629 \h </w:instrText>
+              <w:instrText xml:space="preserve"> PAGEREF _Toc369789896 \h </w:instrText>
             </w:r>
             <w:r>
               <w:rPr>
@@ -962,7 +963,7 @@
                 <w:noProof/>
                 <w:webHidden/>
               </w:rPr>
-              <w:t>6</w:t>
+              <w:t>5</w:t>
             </w:r>
             <w:r>
               <w:rPr>
@@ -985,7 +986,7 @@
               <w:lang w:eastAsia="da-DK"/>
             </w:rPr>
           </w:pPr>
-          <w:hyperlink w:anchor="_Toc369783630" w:history="1">
+          <w:hyperlink w:anchor="_Toc369789897" w:history="1">
             <w:r>
               <w:rPr>
                 <w:rStyle w:val="Hyperlink"/>
@@ -1012,7 +1013,7 @@
                 <w:noProof/>
                 <w:webHidden/>
               </w:rPr>
-              <w:instrText xml:space="preserve"> PAGEREF _Toc369783630 \h </w:instrText>
+              <w:instrText xml:space="preserve"> PAGEREF _Toc369789897 \h </w:instrText>
             </w:r>
             <w:r>
               <w:rPr>
@@ -1032,7 +1033,7 @@
                 <w:noProof/>
                 <w:webHidden/>
               </w:rPr>
-              <w:t>7</w:t>
+              <w:t>6</w:t>
             </w:r>
             <w:r>
               <w:rPr>
@@ -1055,7 +1056,7 @@
               <w:lang w:eastAsia="da-DK"/>
             </w:rPr>
           </w:pPr>
-          <w:hyperlink w:anchor="_Toc369783631" w:history="1">
+          <w:hyperlink w:anchor="_Toc369789898" w:history="1">
             <w:r>
               <w:rPr>
                 <w:rStyle w:val="Hyperlink"/>
@@ -1082,7 +1083,7 @@
                 <w:noProof/>
                 <w:webHidden/>
               </w:rPr>
-              <w:instrText xml:space="preserve"> PAGEREF _Toc369783631 \h </w:instrText>
+              <w:instrText xml:space="preserve"> PAGEREF _Toc369789898 \h </w:instrText>
             </w:r>
             <w:r>
               <w:rPr>
@@ -1102,7 +1103,7 @@
                 <w:noProof/>
                 <w:webHidden/>
               </w:rPr>
-              <w:t>7</w:t>
+              <w:t>6</w:t>
             </w:r>
             <w:r>
               <w:rPr>
@@ -1125,7 +1126,7 @@
               <w:lang w:eastAsia="da-DK"/>
             </w:rPr>
           </w:pPr>
-          <w:hyperlink w:anchor="_Toc369783632" w:history="1">
+          <w:hyperlink w:anchor="_Toc369789899" w:history="1">
             <w:r>
               <w:rPr>
                 <w:rStyle w:val="Hyperlink"/>
@@ -1152,7 +1153,7 @@
                 <w:noProof/>
                 <w:webHidden/>
               </w:rPr>
-              <w:instrText xml:space="preserve"> PAGEREF _Toc369783632 \h </w:instrText>
+              <w:instrText xml:space="preserve"> PAGEREF _Toc369789899 \h </w:instrText>
             </w:r>
             <w:r>
               <w:rPr>
@@ -1172,7 +1173,7 @@
                 <w:noProof/>
                 <w:webHidden/>
               </w:rPr>
-              <w:t>7</w:t>
+              <w:t>6</w:t>
             </w:r>
             <w:r>
               <w:rPr>
@@ -1195,12 +1196,82 @@
               <w:lang w:eastAsia="da-DK"/>
             </w:rPr>
           </w:pPr>
-          <w:hyperlink w:anchor="_Toc369783633" w:history="1">
+          <w:hyperlink w:anchor="_Toc369789900" w:history="1">
             <w:r>
               <w:rPr>
                 <w:rStyle w:val="Hyperlink"/>
                 <w:noProof/>
               </w:rPr>
+              <w:t>metoder der kan opretholde persistens på game manageren</w:t>
+            </w:r>
+            <w:r>
+              <w:rPr>
+                <w:noProof/>
+                <w:webHidden/>
+              </w:rPr>
+              <w:tab/>
+            </w:r>
+            <w:r>
+              <w:rPr>
+                <w:noProof/>
+                <w:webHidden/>
+              </w:rPr>
+              <w:fldChar w:fldCharType="begin"/>
+            </w:r>
+            <w:r>
+              <w:rPr>
+                <w:noProof/>
+                <w:webHidden/>
+              </w:rPr>
+              <w:instrText xml:space="preserve"> PAGEREF _Toc369789900 \h </w:instrText>
+            </w:r>
+            <w:r>
+              <w:rPr>
+                <w:noProof/>
+                <w:webHidden/>
+              </w:rPr>
+            </w:r>
+            <w:r>
+              <w:rPr>
+                <w:noProof/>
+                <w:webHidden/>
+              </w:rPr>
+              <w:fldChar w:fldCharType="separate"/>
+            </w:r>
+            <w:r>
+              <w:rPr>
+                <w:noProof/>
+                <w:webHidden/>
+              </w:rPr>
+              <w:t>7</w:t>
+            </w:r>
+            <w:r>
+              <w:rPr>
+                <w:noProof/>
+                <w:webHidden/>
+              </w:rPr>
+              <w:fldChar w:fldCharType="end"/>
+            </w:r>
+          </w:hyperlink>
+        </w:p>
+        <w:p>
+          <w:pPr>
+            <w:pStyle w:val="TOC3"/>
+            <w:tabs>
+              <w:tab w:val="right" w:leader="dot" w:pos="9016"/>
+            </w:tabs>
+            <w:rPr>
+              <w:rFonts w:eastAsiaTheme="minorEastAsia"/>
+              <w:noProof/>
+              <w:lang w:eastAsia="da-DK"/>
+            </w:rPr>
+          </w:pPr>
+          <w:hyperlink w:anchor="_Toc369789901" w:history="1">
+            <w:r>
+              <w:rPr>
+                <w:rStyle w:val="Hyperlink"/>
+                <w:noProof/>
+              </w:rPr>
               <w:t>GUI elementer i Unity</w:t>
             </w:r>
             <w:r>
@@ -1222,7 +1293,7 @@
                 <w:noProof/>
                 <w:webHidden/>
               </w:rPr>
-              <w:instrText xml:space="preserve"> PAGEREF _Toc369783633 \h </w:instrText>
+              <w:instrText xml:space="preserve"> PAGEREF _Toc369789901 \h </w:instrText>
             </w:r>
             <w:r>
               <w:rPr>
@@ -1242,7 +1313,7 @@
                 <w:noProof/>
                 <w:webHidden/>
               </w:rPr>
-              <w:t>9</w:t>
+              <w:t>8</w:t>
             </w:r>
             <w:r>
               <w:rPr>
@@ -1265,7 +1336,7 @@
               <w:lang w:eastAsia="da-DK"/>
             </w:rPr>
           </w:pPr>
-          <w:hyperlink w:anchor="_Toc369783634" w:history="1">
+          <w:hyperlink w:anchor="_Toc369789902" w:history="1">
             <w:r>
               <w:rPr>
                 <w:rStyle w:val="Hyperlink"/>
@@ -1292,7 +1363,7 @@
                 <w:noProof/>
                 <w:webHidden/>
               </w:rPr>
-              <w:instrText xml:space="preserve"> PAGEREF _Toc369783634 \h </w:instrText>
+              <w:instrText xml:space="preserve"> PAGEREF _Toc369789902 \h </w:instrText>
             </w:r>
             <w:r>
               <w:rPr>
@@ -1312,7 +1383,7 @@
                 <w:noProof/>
                 <w:webHidden/>
               </w:rPr>
-              <w:t>9</w:t>
+              <w:t>8</w:t>
             </w:r>
             <w:r>
               <w:rPr>
@@ -1335,7 +1406,7 @@
               <w:lang w:eastAsia="da-DK"/>
             </w:rPr>
           </w:pPr>
-          <w:hyperlink w:anchor="_Toc369783635" w:history="1">
+          <w:hyperlink w:anchor="_Toc369789903" w:history="1">
             <w:r>
               <w:rPr>
                 <w:rStyle w:val="Hyperlink"/>
@@ -1362,7 +1433,7 @@
                 <w:noProof/>
                 <w:webHidden/>
               </w:rPr>
-              <w:instrText xml:space="preserve"> PAGEREF _Toc369783635 \h </w:instrText>
+              <w:instrText xml:space="preserve"> PAGEREF _Toc369789903 \h </w:instrText>
             </w:r>
             <w:r>
               <w:rPr>
@@ -1382,7 +1453,7 @@
                 <w:noProof/>
                 <w:webHidden/>
               </w:rPr>
-              <w:t>9</w:t>
+              <w:t>8</w:t>
             </w:r>
             <w:r>
               <w:rPr>
@@ -1405,7 +1476,7 @@
               <w:lang w:eastAsia="da-DK"/>
             </w:rPr>
           </w:pPr>
-          <w:hyperlink w:anchor="_Toc369783636" w:history="1">
+          <w:hyperlink w:anchor="_Toc369789904" w:history="1">
             <w:r>
               <w:rPr>
                 <w:rStyle w:val="Hyperlink"/>
@@ -1432,7 +1503,7 @@
                 <w:noProof/>
                 <w:webHidden/>
               </w:rPr>
-              <w:instrText xml:space="preserve"> PAGEREF _Toc369783636 \h </w:instrText>
+              <w:instrText xml:space="preserve"> PAGEREF _Toc369789904 \h </w:instrText>
             </w:r>
             <w:r>
               <w:rPr>
@@ -1452,7 +1523,7 @@
                 <w:noProof/>
                 <w:webHidden/>
               </w:rPr>
-              <w:t>9</w:t>
+              <w:t>8</w:t>
             </w:r>
             <w:r>
               <w:rPr>
@@ -1475,7 +1546,7 @@
               <w:lang w:eastAsia="da-DK"/>
             </w:rPr>
           </w:pPr>
-          <w:hyperlink w:anchor="_Toc369783637" w:history="1">
+          <w:hyperlink w:anchor="_Toc369789905" w:history="1">
             <w:r>
               <w:rPr>
                 <w:rStyle w:val="Hyperlink"/>
@@ -1502,7 +1573,7 @@
                 <w:noProof/>
                 <w:webHidden/>
               </w:rPr>
-              <w:instrText xml:space="preserve"> PAGEREF _Toc369783637 \h </w:instrText>
+              <w:instrText xml:space="preserve"> PAGEREF _Toc369789905 \h </w:instrText>
             </w:r>
             <w:r>
               <w:rPr>
@@ -1522,7 +1593,7 @@
                 <w:noProof/>
                 <w:webHidden/>
               </w:rPr>
-              <w:t>9</w:t>
+              <w:t>8</w:t>
             </w:r>
             <w:r>
               <w:rPr>
@@ -1545,7 +1616,7 @@
               <w:lang w:eastAsia="da-DK"/>
             </w:rPr>
           </w:pPr>
-          <w:hyperlink w:anchor="_Toc369783638" w:history="1">
+          <w:hyperlink w:anchor="_Toc369789906" w:history="1">
             <w:r>
               <w:rPr>
                 <w:rStyle w:val="Hyperlink"/>
@@ -1572,7 +1643,7 @@
                 <w:noProof/>
                 <w:webHidden/>
               </w:rPr>
-              <w:instrText xml:space="preserve"> PAGEREF _Toc369783638 \h </w:instrText>
+              <w:instrText xml:space="preserve"> PAGEREF _Toc369789906 \h </w:instrText>
             </w:r>
             <w:r>
               <w:rPr>
@@ -1592,7 +1663,7 @@
                 <w:noProof/>
                 <w:webHidden/>
               </w:rPr>
-              <w:t>9</w:t>
+              <w:t>8</w:t>
             </w:r>
             <w:r>
               <w:rPr>
@@ -1704,7 +1775,7 @@
       <w:pPr>
         <w:pStyle w:val="Heading1"/>
       </w:pPr>
-      <w:bookmarkStart w:id="0" w:name="_Toc369783617"/>
+      <w:bookmarkStart w:id="0" w:name="_Toc369789884"/>
       <w:r>
         <w:lastRenderedPageBreak/>
         <w:t xml:space="preserve">Specialisering </w:t>
@@ -1721,7 +1792,7 @@
       <w:pPr>
         <w:pStyle w:val="Heading2"/>
       </w:pPr>
-      <w:bookmarkStart w:id="1" w:name="_Toc369783618"/>
+      <w:bookmarkStart w:id="1" w:name="_Toc369789885"/>
       <w:r>
         <w:t>Indledning</w:t>
       </w:r>
@@ -1737,9 +1808,11 @@
       <w:r>
         <w:t xml:space="preserve"> Først beskrives processen omkring specialiseringsplanen, som skulle udføres inden projektet kunne gå i gang. Projektet har jeg delt op i opstart og planlægning, Concept og </w:t>
       </w:r>
+      <w:proofErr w:type="spellStart"/>
       <w:r>
         <w:t>Elaboration</w:t>
       </w:r>
+      <w:proofErr w:type="spellEnd"/>
       <w:r>
         <w:t xml:space="preserve">. </w:t>
       </w:r>
@@ -1755,9 +1828,11 @@
       <w:r>
         <w:t xml:space="preserve"> I Concept er spillets koncept, design og ide udviklet. </w:t>
       </w:r>
+      <w:proofErr w:type="spellStart"/>
       <w:r>
         <w:t>Elaboration</w:t>
       </w:r>
+      <w:proofErr w:type="spellEnd"/>
       <w:r>
         <w:t xml:space="preserve"> skal ideen fra Concept udføres  </w:t>
       </w:r>
@@ -1771,7 +1846,7 @@
       <w:pPr>
         <w:pStyle w:val="Heading2"/>
       </w:pPr>
-      <w:bookmarkStart w:id="2" w:name="_Toc369783619"/>
+      <w:bookmarkStart w:id="2" w:name="_Toc369789886"/>
       <w:r>
         <w:t>Specialiserings Plan</w:t>
       </w:r>
@@ -1787,9 +1862,11 @@
       <w:r>
         <w:t xml:space="preserve">android </w:t>
       </w:r>
+      <w:proofErr w:type="spellStart"/>
       <w:r>
         <w:t>devices</w:t>
       </w:r>
+      <w:proofErr w:type="spellEnd"/>
       <w:r>
         <w:t xml:space="preserve"> fra </w:t>
       </w:r>
@@ -1805,12 +1882,14 @@
       <w:r>
         <w:t xml:space="preserve">helt specifikt på Samsung </w:t>
       </w:r>
+      <w:proofErr w:type="spellStart"/>
       <w:r>
         <w:t>G</w:t>
       </w:r>
       <w:r>
         <w:t>alaxy</w:t>
       </w:r>
+      <w:proofErr w:type="spellEnd"/>
       <w:r>
         <w:t xml:space="preserve"> S2, som er den android Device som jeg har tilgængelig nu. Som delmål til spill</w:t>
       </w:r>
@@ -1823,9 +1902,11 @@
       <w:r>
         <w:t xml:space="preserve">State </w:t>
       </w:r>
+      <w:proofErr w:type="spellStart"/>
       <w:r>
         <w:t>machine</w:t>
       </w:r>
+      <w:proofErr w:type="spellEnd"/>
       <w:r>
         <w:t xml:space="preserve"> som er mere lig den undervisning vi fik på sidste semester.  Næste delmål var at udarbejde en forretnings strategi, i forbindelse med udgivelse af spillet på Google Play med henblik på at </w:t>
       </w:r>
@@ -1837,7 +1918,7 @@
       <w:pPr>
         <w:pStyle w:val="Heading2"/>
       </w:pPr>
-      <w:bookmarkStart w:id="3" w:name="_Toc369783620"/>
+      <w:bookmarkStart w:id="3" w:name="_Toc369789887"/>
       <w:r>
         <w:t>Opstart på projektet</w:t>
       </w:r>
@@ -1878,9 +1959,11 @@
       <w:r>
         <w:t xml:space="preserve">Fra templaten har jeg valgt at bruge Concept, </w:t>
       </w:r>
+      <w:proofErr w:type="spellStart"/>
       <w:r>
         <w:t>Elaboration</w:t>
       </w:r>
+      <w:proofErr w:type="spellEnd"/>
       <w:r>
         <w:t xml:space="preserve"> og Tuning. </w:t>
       </w:r>
@@ -1889,7 +1972,7 @@
       <w:pPr>
         <w:pStyle w:val="Heading2"/>
       </w:pPr>
-      <w:bookmarkStart w:id="4" w:name="_Toc369783621"/>
+      <w:bookmarkStart w:id="4" w:name="_Toc369789888"/>
       <w:r>
         <w:t>Concept</w:t>
       </w:r>
@@ -1899,7 +1982,7 @@
       <w:pPr>
         <w:pStyle w:val="Heading3"/>
       </w:pPr>
-      <w:bookmarkStart w:id="5" w:name="_Toc369783622"/>
+      <w:bookmarkStart w:id="5" w:name="_Toc369789889"/>
       <w:r>
         <w:t xml:space="preserve">Forklaring af </w:t>
       </w:r>
@@ -1927,9 +2010,11 @@
       <w:r>
         <w:t xml:space="preserve">Hver spiller skulle kunne vælge en karakter af 3 forskellige slags, altså en </w:t>
       </w:r>
+      <w:proofErr w:type="spellStart"/>
       <w:r>
         <w:t>avatar</w:t>
       </w:r>
+      <w:proofErr w:type="spellEnd"/>
       <w:r>
         <w:t xml:space="preserve"> for spilleren, som løbende får mere er</w:t>
       </w:r>
@@ -1939,15 +2024,19 @@
       <w:r>
         <w:t xml:space="preserve"> og åbner for forskellige </w:t>
       </w:r>
+      <w:proofErr w:type="spellStart"/>
       <w:r>
         <w:t>skills</w:t>
       </w:r>
+      <w:proofErr w:type="spellEnd"/>
       <w:r>
         <w:t xml:space="preserve"> jo højere man stiger i </w:t>
       </w:r>
+      <w:proofErr w:type="spellStart"/>
       <w:r>
         <w:t>level</w:t>
       </w:r>
+      <w:proofErr w:type="spellEnd"/>
       <w:r>
         <w:t>. På de højere niveauer</w:t>
       </w:r>
@@ -1960,21 +2049,27 @@
       <w:r>
         <w:t xml:space="preserve"> flere forskellige kanoner. Spillet skal være tur-baseret og for at spilleren kan bruge sine kanoner eller karakter </w:t>
       </w:r>
+      <w:proofErr w:type="spellStart"/>
       <w:r>
         <w:t>skills</w:t>
       </w:r>
+      <w:proofErr w:type="spellEnd"/>
       <w:r>
         <w:t xml:space="preserve"> skal han bruge nogle begrænsede ressourcer, som kunne være i form af for eksempel krudt. Meningen med </w:t>
       </w:r>
+      <w:proofErr w:type="spellStart"/>
       <w:r>
         <w:t>gameplayet</w:t>
       </w:r>
+      <w:proofErr w:type="spellEnd"/>
       <w:r>
         <w:t xml:space="preserve"> er så at spilleren i hver tur, skal tage en strategisk beslutning om hvad for nogle </w:t>
       </w:r>
+      <w:proofErr w:type="spellStart"/>
       <w:r>
         <w:t>skills</w:t>
       </w:r>
+      <w:proofErr w:type="spellEnd"/>
       <w:r>
         <w:t xml:space="preserve"> eller kanoner der </w:t>
       </w:r>
@@ -1991,13 +2086,31 @@
     <w:p>
       <w:r>
         <w:lastRenderedPageBreak/>
-        <w:t xml:space="preserve">Planen med at der skulle være 3 forskellige karakterer, som man kan vælge i mellem, var for det første at variere gameplayet ved at de forskellige karakterer har deres egen unikke </w:t>
-      </w:r>
+        <w:t xml:space="preserve">Planen med at der skulle være 3 forskellige karakterer, som man kan vælge i mellem, var for det første at variere </w:t>
+      </w:r>
+      <w:proofErr w:type="spellStart"/>
+      <w:r>
+        <w:t>gameplayet</w:t>
+      </w:r>
+      <w:proofErr w:type="spellEnd"/>
+      <w:r>
+        <w:t xml:space="preserve"> ved at de forskellige karakterer har deres egen unikke </w:t>
+      </w:r>
+      <w:proofErr w:type="spellStart"/>
       <w:r>
         <w:t>skills</w:t>
       </w:r>
-      <w:r>
-        <w:t>, som giver forskellig oplevelse af gamplayet og dermed forlænger spillets holdbarhed. Et andet mål med det var at jeg gerne vil lave noget digitalt salg på Google Play, hvor man så kunne købe udstyr til sin karakter og til kanonerne kunne der laves forskellige ski</w:t>
+      <w:proofErr w:type="spellEnd"/>
+      <w:r>
+        <w:t xml:space="preserve">, som giver forskellig oplevelse af </w:t>
+      </w:r>
+      <w:proofErr w:type="spellStart"/>
+      <w:r>
+        <w:t>gamplayet</w:t>
+      </w:r>
+      <w:proofErr w:type="spellEnd"/>
+      <w:r>
+        <w:t xml:space="preserve"> og dermed forlænger spillets holdbarhed. Et andet mål med det var at jeg gerne vil lave noget digitalt salg på Google Play, hvor man så kunne købe udstyr til sin karakter og til kanonerne kunne der laves forskellige ski</w:t>
       </w:r>
       <w:r>
         <w:t>ns som der også kunne sælges. D</w:t>
@@ -2005,15 +2118,19 @@
       <w:r>
         <w:t xml:space="preserve">og med henblik på at spillet ikke må være </w:t>
       </w:r>
+      <w:proofErr w:type="spellStart"/>
       <w:r>
         <w:t>pay</w:t>
       </w:r>
+      <w:proofErr w:type="spellEnd"/>
       <w:r>
         <w:t xml:space="preserve"> to </w:t>
       </w:r>
+      <w:proofErr w:type="spellStart"/>
       <w:r>
         <w:t>win</w:t>
       </w:r>
+      <w:proofErr w:type="spellEnd"/>
       <w:r>
         <w:t>, eller ikke virke som det. De features som man skal kunne kø</w:t>
       </w:r>
@@ -2025,7 +2142,7 @@
       <w:pPr>
         <w:pStyle w:val="Heading3"/>
       </w:pPr>
-      <w:bookmarkStart w:id="6" w:name="_Toc369783623"/>
+      <w:bookmarkStart w:id="6" w:name="_Toc369789890"/>
       <w:r>
         <w:t>Forklaring af hvorfor det første koncept skrottes:</w:t>
       </w:r>
@@ -2038,21 +2155,27 @@
       <w:r>
         <w:t xml:space="preserve">.  Samtidig kunne jeg se på mine skitser af spillet at det havde en høj kompleksitet, som ville gøre det svært at se på mit </w:t>
       </w:r>
+      <w:proofErr w:type="spellStart"/>
       <w:r>
         <w:t>target</w:t>
       </w:r>
+      <w:proofErr w:type="spellEnd"/>
       <w:r>
         <w:t xml:space="preserve"> </w:t>
       </w:r>
+      <w:proofErr w:type="spellStart"/>
       <w:r>
         <w:t>device</w:t>
       </w:r>
+      <w:proofErr w:type="spellEnd"/>
       <w:r>
         <w:t xml:space="preserve">, Samsung </w:t>
       </w:r>
+      <w:proofErr w:type="spellStart"/>
       <w:r>
         <w:t>Galaxy</w:t>
       </w:r>
+      <w:proofErr w:type="spellEnd"/>
       <w:r>
         <w:t xml:space="preserve"> S2. det som jeg gjorde for at sikre mig at det var for småt, var at hente et spil på Google Play som havde en lignende kompleksitet</w:t>
       </w:r>
@@ -2073,7 +2196,7 @@
       <w:pPr>
         <w:pStyle w:val="Heading3"/>
       </w:pPr>
-      <w:bookmarkStart w:id="7" w:name="_Toc369783624"/>
+      <w:bookmarkStart w:id="7" w:name="_Toc369789891"/>
       <w:r>
         <w:t>Forklaring af Koncept nr. 2:</w:t>
       </w:r>
@@ -2089,9 +2212,11 @@
       <w:r>
         <w:t xml:space="preserve">, så er singleplayer spil bliver en feature i spillet. Der skal laves stat emachines til at holde styr på de forskellige </w:t>
       </w:r>
+      <w:proofErr w:type="spellStart"/>
       <w:r>
         <w:t>states</w:t>
       </w:r>
+      <w:proofErr w:type="spellEnd"/>
       <w:r>
         <w:t xml:space="preserve"> i spillet.</w:t>
       </w:r>
@@ -2133,18 +2258,20 @@
       <w:pPr>
         <w:pStyle w:val="Heading2"/>
       </w:pPr>
-      <w:bookmarkStart w:id="8" w:name="_Toc369783625"/>
+      <w:bookmarkStart w:id="8" w:name="_Toc369789892"/>
+      <w:proofErr w:type="spellStart"/>
       <w:r>
         <w:lastRenderedPageBreak/>
         <w:t>Elaboration</w:t>
       </w:r>
       <w:bookmarkEnd w:id="8"/>
+      <w:proofErr w:type="spellEnd"/>
     </w:p>
     <w:p>
       <w:pPr>
         <w:pStyle w:val="Heading3"/>
       </w:pPr>
-      <w:bookmarkStart w:id="9" w:name="_Toc369783626"/>
+      <w:bookmarkStart w:id="9" w:name="_Toc369789893"/>
       <w:r>
         <w:t>Opbygning af scener</w:t>
       </w:r>
@@ -2160,7 +2287,7 @@
       <w:pPr>
         <w:pStyle w:val="Heading3"/>
       </w:pPr>
-      <w:bookmarkStart w:id="10" w:name="_Toc369783627"/>
+      <w:bookmarkStart w:id="10" w:name="_Toc369789894"/>
       <w:r>
         <w:t>Opstart på projektet i Unity med 3D objekter</w:t>
       </w:r>
@@ -2171,10 +2298,26 @@
         <w:t xml:space="preserve">Som en lille indledning til opstarten af spillet i Unity, vil jeg lige forklare hvad det er for nogle objekter og funktioner, som spillet skal bestå af. Dette er for at vise hvad det er jeg skal udvikle. Spillet skal have en start menu, hvor man kan se </w:t>
       </w:r>
       <w:r>
-        <w:t>2 bokse, som hører til hver sin spiller. I hver boks kan man indtaste sit spiller navn. Når man har gjort det kan man trykke start game, som starter spillet. Spillet består af en spilleplade med 6 terninger placeret i midten. I hver ende af spillepladen er</w:t>
-      </w:r>
-      <w:r>
-        <w:t xml:space="preserve"> spillerne placeret. På hver spiller er et spiller ikon med hver sin farve, så man kan kende forskel. Hver spiller har en score og et navn så man se hvor mange point man har og sin spillers navn. Ved terningerne er der en knap til at kaste terningerne med. Når teringerne bliver kastet bliver samlet en score spillepladen som bliver vist på en spilleplade score. Denne score skal så trækkes fra spillerens point alt</w:t>
+        <w:t xml:space="preserve">2 bokse, som hører til hver sin spiller. I hver boks kan man indtaste </w:t>
+      </w:r>
+      <w:proofErr w:type="gramStart"/>
+      <w:r>
+        <w:t>sit</w:t>
+      </w:r>
+      <w:proofErr w:type="gramEnd"/>
+      <w:r>
+        <w:t xml:space="preserve"> spiller navn. Når man har gjort det kan man trykke start game, som starter spillet. Spillet består af en spilleplade med 6 terninger placeret i midten. I hver ende af spillepladen er</w:t>
+      </w:r>
+      <w:r>
+        <w:t xml:space="preserve"> spillerne placeret. På hver spiller er et spiller ikon med hver sin farve, så man kan kende forskel. Hver spiller har en score og et navn så man se hvor mange point man har og sin spillers navn. Ved terningerne er der en knap til at kaste terningerne med. Når </w:t>
+      </w:r>
+      <w:proofErr w:type="spellStart"/>
+      <w:r>
+        <w:t>teringerne</w:t>
+      </w:r>
+      <w:proofErr w:type="spellEnd"/>
+      <w:r>
+        <w:t xml:space="preserve"> bliver kastet bliver samlet en score spillepladen som bliver vist på en spilleplade score. Denne score skal så trækkes fra spillerens point alt</w:t>
       </w:r>
       <w:r>
         <w:t xml:space="preserve"> efter</w:t>
@@ -2183,15 +2326,47 @@
         <w:t xml:space="preserve"> hvad score de lander på ved slutningen af turen.</w:t>
       </w:r>
       <w:r>
-        <w:t xml:space="preserve"> Når en af spillerne har vundet spillet, skal der vises en besked der skriver hvilken spiller som har vundet spillet og derefter skal main menuen loades igen. sådan som det er nu er der ikke nogle tilstande eller objekter der skal vedvare efter at et spil er slut. Dog er det meningen at jeg i en senere udgave vil gemme en historik på hver spiller, der viser hvor mange spil de har vundet. Fra hovedmenuen kunne der så laves en knap til en scene der viser en top ti liste over de spillere der har vundet flest spil. </w:t>
-      </w:r>
-      <w:r>
-        <w:t>For yderligere oplysninger omkring spillereglerne se bilag B2 – SpilleRegler.</w:t>
-      </w:r>
-    </w:p>
-    <w:p>
-      <w:r>
-        <w:t>Når man har cirka ingen erfaring med Unity, kan det være svært at vide hvor man skal starte. Men som udgangs punkt har jeg det bedst med at lære nye ting ved at bare at gå i gang med a</w:t>
+        <w:t xml:space="preserve"> Når en af spillerne har vundet spillet, skal der vises en besked der skriver hvilken spiller som har vundet spillet og derefter skal </w:t>
+      </w:r>
+      <w:proofErr w:type="spellStart"/>
+      <w:r>
+        <w:t>main</w:t>
+      </w:r>
+      <w:proofErr w:type="spellEnd"/>
+      <w:r>
+        <w:t xml:space="preserve"> menuen loades igen. sådan som det er nu er der ikke </w:t>
+      </w:r>
+      <w:proofErr w:type="gramStart"/>
+      <w:r>
+        <w:t>nogle</w:t>
+      </w:r>
+      <w:proofErr w:type="gramEnd"/>
+      <w:r>
+        <w:t xml:space="preserve"> tilstande eller objekter der skal vedvare efter at et spil er slut. Dog er det meningen at jeg i en senere udgave vil gemme en historik på hver spiller, der viser hvor mange spil de har vundet. Fra hovedmenuen kunne der så laves en knap til en scene der viser en top ti liste over de spillere der har vundet flest spil. </w:t>
+      </w:r>
+      <w:r>
+        <w:t xml:space="preserve">For yderligere oplysninger omkring spillereglerne se bilag B2 – </w:t>
+      </w:r>
+      <w:proofErr w:type="spellStart"/>
+      <w:r>
+        <w:t>SpilleRegler</w:t>
+      </w:r>
+      <w:proofErr w:type="spellEnd"/>
+      <w:r>
+        <w:t>.</w:t>
+      </w:r>
+    </w:p>
+    <w:p>
+      <w:r>
+        <w:t xml:space="preserve">Når man har cirka </w:t>
+      </w:r>
+      <w:proofErr w:type="gramStart"/>
+      <w:r>
+        <w:t>ingen</w:t>
+      </w:r>
+      <w:proofErr w:type="gramEnd"/>
+      <w:r>
+        <w:t xml:space="preserve"> erfaring med Unity, kan det være svært at vide hvor man skal starte. Men som udgangs punkt har jeg det bedst med at lære nye ting ved at bare at gå i gang med a</w:t>
       </w:r>
       <w:r>
         <w:t>t arbejde med det og forsøge mig</w:t>
@@ -2233,7 +2408,15 @@
         <w:t>Unity</w:t>
       </w:r>
       <w:r>
-        <w:t xml:space="preserve"> fra websiderne af. Nu havde jeg så fundet en spilleplade i form af en tønde, 6 terninger og 2 Menneske modeller, en kanon og et tårn. Det som jeg så troede at jeg skulle i gang med var lige at lave et par animationer til de forskellige modeller. For eks. Var planen at jeg ville lave så når man kastede terningerne, skulle de flyve lidt op i luften, rotere i luften og ud fra en random værdi mellem 1-6 skulle terningen så lande med den værdi op ad. Når en spiller gav modspilleren minus point ville jeg gerne have at en kanon skød modspillerens tårn. </w:t>
+        <w:t xml:space="preserve"> fra websiderne af. Nu havde jeg så fundet en spilleplade i form af en tønde, 6 terninger og 2 Menneske modeller, en kanon og et tårn. Det som jeg så troede at jeg skulle i gang med var lige at lave et par animationer til de forskellige modeller. For eks. Var planen at jeg ville lave så når man kastede terningerne, skulle de flyve lidt op i luften, rotere i luften og ud fra en </w:t>
+      </w:r>
+      <w:proofErr w:type="spellStart"/>
+      <w:r>
+        <w:t>random</w:t>
+      </w:r>
+      <w:proofErr w:type="spellEnd"/>
+      <w:r>
+        <w:t xml:space="preserve"> værdi mellem 1-6 skulle terningen så lande med den værdi op ad. Når en spiller gav modspilleren minus point ville jeg gerne have at en kanon skød modspillerens tårn. </w:t>
       </w:r>
       <w:r>
         <w:t>For at kunne lave disse animationer vil de skulle laves i et eksternt animations program, som kan være dyre at anskaffe sig. Eller også skal man bruge</w:t>
@@ -2271,7 +2454,15 @@
     <w:p>
       <w:r>
         <w:lastRenderedPageBreak/>
-        <w:t>Hvad gør jeg nu ? for at kunne nå at lave noget funktionalitet af spillet</w:t>
+        <w:t xml:space="preserve">Hvad gør jeg </w:t>
+      </w:r>
+      <w:proofErr w:type="gramStart"/>
+      <w:r>
+        <w:t>nu ?</w:t>
+      </w:r>
+      <w:proofErr w:type="gramEnd"/>
+      <w:r>
+        <w:t xml:space="preserve"> for at kunne nå at lave noget funktionalitet af spillet</w:t>
       </w:r>
       <w:r>
         <w:t xml:space="preserve"> </w:t>
@@ -2286,13 +2477,29 @@
         <w:t xml:space="preserve">Unity, var jeg nød til at komme op med ny plan, som matchede den tidsramme der var til projektet. Så jeg besluttede mig for at </w:t>
       </w:r>
       <w:r>
-        <w:t>lave det meste af spillet i GUI elementer, så hver terning for eks. Er en GUI button med et billede af en terning på.</w:t>
+        <w:t xml:space="preserve">lave det meste af spillet i GUI elementer, så hver terning for eks. Er en GUI </w:t>
+      </w:r>
+      <w:proofErr w:type="spellStart"/>
+      <w:r>
+        <w:t>button</w:t>
+      </w:r>
+      <w:proofErr w:type="spellEnd"/>
+      <w:r>
+        <w:t xml:space="preserve"> med et billede af en terning på.</w:t>
       </w:r>
       <w:r>
         <w:t xml:space="preserve"> </w:t>
       </w:r>
       <w:r>
-        <w:t xml:space="preserve">Og spilleren skulle også repræsenteres af GUI elementer med textlabel til score, navn og et billede til spiller ikon. Det </w:t>
+        <w:t xml:space="preserve">Og spilleren skulle også repræsenteres af GUI elementer med </w:t>
+      </w:r>
+      <w:proofErr w:type="spellStart"/>
+      <w:r>
+        <w:t>textlabel</w:t>
+      </w:r>
+      <w:proofErr w:type="spellEnd"/>
+      <w:r>
+        <w:t xml:space="preserve"> til score, navn og et billede til spiller ikon. Det </w:t>
       </w:r>
       <w:r>
         <w:t>eneste der skal</w:t>
@@ -2314,7 +2521,7 @@
       <w:pPr>
         <w:pStyle w:val="Heading3"/>
       </w:pPr>
-      <w:bookmarkStart w:id="11" w:name="_Toc369783628"/>
+      <w:bookmarkStart w:id="11" w:name="_Toc369789895"/>
       <w:r>
         <w:t>Opsætning af spillet med GUI elementer</w:t>
       </w:r>
@@ -2322,20 +2529,89 @@
     </w:p>
     <w:p>
       <w:r>
-        <w:t>Efter fjernelsen af alle 3D modellerne, kunne jeg gå i gang med at lave GUI elementer i stedet for. Heldigvis er Unitys Dokumentation omkring GUI elementer godt beskrevet  og der er tilmed et nogle simple tutorials med de helt basale elementer som man hurtigt kan komme i gang. Efter at have læst dokumentationen var det nemt at finde ud hvad for nogle elementer jeg skulle have til de forskellige</w:t>
-      </w:r>
-      <w:r>
-        <w:t xml:space="preserve"> objekter i spillet. Til terningerne har jeg fundet et billede som skal vises på en knap. For ikke at hardcode stien til billederne af terningerne. Søgte jeg i Unitys dokumetation fandt en Resources klasse som netop kan håndtere dette. Jeg fandt ud at man skal oprette en Resources mappe i sin Assets mappe, i den mappe hvor projektet er oprettet. Når det er gjort kan man lægge sin billed filer i den mappe også i Unity kan man bruge metoden Resources.Load(ressource navn) hvor man giver den navnet på recourcen som input. </w:t>
-      </w:r>
-      <w:r>
-        <w:t>Dermed returneres den ressource så til unity, i mit tilfælde et billede af en terning.</w:t>
+        <w:t xml:space="preserve">Efter fjernelsen af alle 3D modellerne, kunne jeg gå i gang med at lave GUI elementer i stedet for. Heldigvis er Unitys Dokumentation omkring GUI elementer godt </w:t>
+      </w:r>
+      <w:proofErr w:type="gramStart"/>
+      <w:r>
+        <w:t>beskrevet  og</w:t>
+      </w:r>
+      <w:proofErr w:type="gramEnd"/>
+      <w:r>
+        <w:t xml:space="preserve"> der er tilmed et nogle simple </w:t>
+      </w:r>
+      <w:proofErr w:type="spellStart"/>
+      <w:r>
+        <w:t>tutorials</w:t>
+      </w:r>
+      <w:proofErr w:type="spellEnd"/>
+      <w:r>
+        <w:t xml:space="preserve"> med de helt basale elementer som man hurtigt kan komme i gang. Efter at have læst dokumentationen var det nemt at finde ud hvad for nogle elementer jeg skulle have til de forskellige</w:t>
+      </w:r>
+      <w:r>
+        <w:t xml:space="preserve"> objekter i spillet. Til terningerne har jeg fundet et billede som skal vises på en knap. For ikke at </w:t>
+      </w:r>
+      <w:proofErr w:type="spellStart"/>
+      <w:r>
+        <w:t>hardcode</w:t>
+      </w:r>
+      <w:proofErr w:type="spellEnd"/>
+      <w:r>
+        <w:t xml:space="preserve"> stien til billederne af terningerne. Søgte jeg i Unitys </w:t>
+      </w:r>
+      <w:proofErr w:type="spellStart"/>
+      <w:r>
+        <w:t>dokumetation</w:t>
+      </w:r>
+      <w:proofErr w:type="spellEnd"/>
+      <w:r>
+        <w:t xml:space="preserve"> fandt en Resources klasse som netop kan håndtere dette. Jeg fandt ud at man skal oprette en Resources mappe i sin Assets mappe, i den mappe hvor projektet er oprettet. Når det er gjort kan man lægge sin </w:t>
+      </w:r>
+      <w:proofErr w:type="spellStart"/>
+      <w:r>
+        <w:t>billed</w:t>
+      </w:r>
+      <w:proofErr w:type="spellEnd"/>
+      <w:r>
+        <w:t xml:space="preserve"> filer i den mappe også i Unity kan man bruge metoden </w:t>
+      </w:r>
+      <w:proofErr w:type="spellStart"/>
+      <w:r>
+        <w:t>Resources</w:t>
+      </w:r>
+      <w:proofErr w:type="gramStart"/>
+      <w:r>
+        <w:t>.Load</w:t>
+      </w:r>
+      <w:proofErr w:type="spellEnd"/>
+      <w:proofErr w:type="gramEnd"/>
+      <w:r>
+        <w:t xml:space="preserve">(ressource navn) hvor man giver den navnet på </w:t>
+      </w:r>
+      <w:proofErr w:type="spellStart"/>
+      <w:r>
+        <w:t>recourcen</w:t>
+      </w:r>
+      <w:proofErr w:type="spellEnd"/>
+      <w:r>
+        <w:t xml:space="preserve"> som input. </w:t>
+      </w:r>
+      <w:r>
+        <w:t xml:space="preserve">Dermed returneres den ressource så til </w:t>
+      </w:r>
+      <w:proofErr w:type="spellStart"/>
+      <w:r>
+        <w:t>unity</w:t>
+      </w:r>
+      <w:proofErr w:type="spellEnd"/>
+      <w:r>
+        <w:t>, i mit tilfælde et billede af en terning.</w:t>
       </w:r>
     </w:p>
     <w:p>
       <w:pPr>
         <w:pStyle w:val="Heading3"/>
       </w:pPr>
-      <w:bookmarkStart w:id="12" w:name="_Toc369783629"/>
+      <w:bookmarkStart w:id="12" w:name="_Toc369789896"/>
       <w:r>
         <w:t>Praktisk Problem med opsætning af GUI elementer</w:t>
       </w:r>
@@ -2343,7 +2619,52 @@
     </w:p>
     <w:p>
       <w:r>
-        <w:t xml:space="preserve">I forbindelse med opsætning af de forskellige GUI elememter stødte jeg en i et problem som kostede lidt ekstra tid. Når man sætter en GUI.Box op for eks. Skal den have et Rect objekt med x,y, længde og bredde. Altså et rektangel med x og y som nulpunkter og længde og bredde på rektanglet. det gav et problem da jeg havde lavet et build af mit spil som var på en skærm størrelse 800x600  og det build som kører i editoren kører med den skærmstørrelse som editoren kører på, i mit tilfælde 1920x1080. Det resulterede i at build jeg havde lavet var mange af mine GUI elementer ikke at se. Jeg fandt ud </w:t>
+        <w:t xml:space="preserve">I forbindelse med opsætning af de forskellige GUI </w:t>
+      </w:r>
+      <w:proofErr w:type="spellStart"/>
+      <w:r>
+        <w:t>elememter</w:t>
+      </w:r>
+      <w:proofErr w:type="spellEnd"/>
+      <w:r>
+        <w:t xml:space="preserve"> stødte jeg en i et problem som kostede lidt ekstra tid. Når man sætter en </w:t>
+      </w:r>
+      <w:proofErr w:type="spellStart"/>
+      <w:r>
+        <w:t>GUI</w:t>
+      </w:r>
+      <w:proofErr w:type="gramStart"/>
+      <w:r>
+        <w:t>.Box</w:t>
+      </w:r>
+      <w:proofErr w:type="spellEnd"/>
+      <w:proofErr w:type="gramEnd"/>
+      <w:r>
+        <w:t xml:space="preserve"> op for eks. Skal den have et </w:t>
+      </w:r>
+      <w:proofErr w:type="spellStart"/>
+      <w:r>
+        <w:t>Rect</w:t>
+      </w:r>
+      <w:proofErr w:type="spellEnd"/>
+      <w:r>
+        <w:t xml:space="preserve"> objekt med </w:t>
+      </w:r>
+      <w:proofErr w:type="spellStart"/>
+      <w:r>
+        <w:t>x,y</w:t>
+      </w:r>
+      <w:proofErr w:type="spellEnd"/>
+      <w:r>
+        <w:t xml:space="preserve">, længde og bredde. Altså et rektangel med x og y som nulpunkter og længde og bredde på rektanglet. det gav et problem da jeg havde lavet et build af mit spil som var på en skærm størrelse </w:t>
+      </w:r>
+      <w:proofErr w:type="gramStart"/>
+      <w:r>
+        <w:t>800x600  og</w:t>
+      </w:r>
+      <w:proofErr w:type="gramEnd"/>
+      <w:r>
+        <w:t xml:space="preserve"> det build som kører i editoren kører med den skærmstørrelse som editoren kører på, i mit tilfælde 1920x1080. Det resulterede i at build jeg havde lavet var mange af mine GUI elementer ikke at se. Jeg fandt ud </w:t>
       </w:r>
       <w:r>
         <w:t xml:space="preserve">det </w:t>
@@ -2361,7 +2682,36 @@
         <w:t>succes, Unity</w:t>
       </w:r>
       <w:r>
-        <w:t xml:space="preserve"> har en metode som returnerer skærmens længde og bredde. Ved at bruge disse metoder kunne jeg placere GUI elementerne relativt til den skærm buildet kører på. Metoderne er Screen.Length og Screen:height. Også har jeg divideret dem med 2 for at lægge alle elementerne ud fra præcis i midten af skærmen, på den måde vil det altid være centeret i midten af skærmen på alle skærm størrelser.</w:t>
+        <w:t xml:space="preserve"> har en metode som returnerer skærmens længde og bredde. Ved at bruge disse metoder kunne jeg placere GUI elementerne relativt til den skærm </w:t>
+      </w:r>
+      <w:proofErr w:type="spellStart"/>
+      <w:r>
+        <w:t>buildet</w:t>
+      </w:r>
+      <w:proofErr w:type="spellEnd"/>
+      <w:r>
+        <w:t xml:space="preserve"> kører på. Metoderne er </w:t>
+      </w:r>
+      <w:proofErr w:type="spellStart"/>
+      <w:r>
+        <w:t>Screen</w:t>
+      </w:r>
+      <w:proofErr w:type="gramStart"/>
+      <w:r>
+        <w:t>.Length</w:t>
+      </w:r>
+      <w:proofErr w:type="spellEnd"/>
+      <w:proofErr w:type="gramEnd"/>
+      <w:r>
+        <w:t xml:space="preserve"> og </w:t>
+      </w:r>
+      <w:proofErr w:type="spellStart"/>
+      <w:r>
+        <w:t>Screen:height</w:t>
+      </w:r>
+      <w:proofErr w:type="spellEnd"/>
+      <w:r>
+        <w:t>. Også har jeg divideret dem med 2 for at lægge alle elementerne ud fra præcis i midten af skærmen, på den måde vil det altid være centeret i midten af skærmen på alle skærm størrelser.</w:t>
       </w:r>
     </w:p>
     <w:p>
@@ -2373,10 +2723,18 @@
       <w:pPr>
         <w:pStyle w:val="Heading3"/>
       </w:pPr>
-      <w:bookmarkStart w:id="13" w:name="_Toc369783630"/>
+      <w:bookmarkStart w:id="13" w:name="_Toc369789897"/>
       <w:r>
         <w:lastRenderedPageBreak/>
-        <w:t>Scene problem med at have forbindelse til de forskellige scripts.</w:t>
+        <w:t xml:space="preserve">Scene problem med at </w:t>
+      </w:r>
+      <w:proofErr w:type="gramStart"/>
+      <w:r>
+        <w:t>have</w:t>
+      </w:r>
+      <w:proofErr w:type="gramEnd"/>
+      <w:r>
+        <w:t xml:space="preserve"> forbindelse til de forskellige scripts.</w:t>
       </w:r>
       <w:bookmarkEnd w:id="13"/>
     </w:p>
@@ -2388,7 +2746,15 @@
         <w:t>game objekter</w:t>
       </w:r>
       <w:r>
-        <w:t xml:space="preserve">, som jeg har kaldt for eks. Player og dice også oprettede jeg scripts som jeg så kunne tilføje på de </w:t>
+        <w:t xml:space="preserve">, som jeg har kaldt for eks. Player og </w:t>
+      </w:r>
+      <w:proofErr w:type="spellStart"/>
+      <w:r>
+        <w:t>dice</w:t>
+      </w:r>
+      <w:proofErr w:type="spellEnd"/>
+      <w:r>
+        <w:t xml:space="preserve"> også oprettede jeg scripts som jeg så kunne tilføje på de </w:t>
       </w:r>
       <w:r>
         <w:t>game objekter</w:t>
@@ -2403,51 +2769,299 @@
         <w:t>Gui</w:t>
       </w:r>
       <w:r>
-        <w:t xml:space="preserve"> button, med et billede af terningen. Af testmæssige formål lavede jeg det så at hver terning bare vidste værdierne 1-6, så jeg kunne se at knapperne viste et billede af en terning. </w:t>
-      </w:r>
-      <w:r>
-        <w:t>Tilsvarende havde jeg lavet til player objekterne. 2 game objekter med scripts som viser en Gui Box på skærmen med et billede af et spiller- ikon, navn og score.</w:t>
-      </w:r>
-    </w:p>
-    <w:p>
-      <w:r>
-        <w:t>Nu kom jeg så til at tænke på at de game objekter jeg havde sat ind er mere eller mindre ens og skal udføre de samme opgaver. Det gælder både player og dice objekterne. jeg har hørt lidt om noget der hedder prefabs, men jeg vidste ikke hvad var og hvad man kunne med det, men havde en ide om at jeg kunne bruge det til at lave nogle objekter med dynamisk.</w:t>
-      </w:r>
-      <w:r>
-        <w:t xml:space="preserve"> Jeg besluttede mig for at slå det op på Unitys dokumentation, hvor der igen var god afklaring af hvad prefabs er og kan. Jeg vil kort beskrive hvad prefabs er, for at vise hvad jeg kan bruge det til og hvorfor det er smart. Prefab er en type af genbrugelig game objekt, som kan sættes ind i n antal scener, flere gange per scene. Når man tilføjer en prefab til en scene laver man en instans af den prefab. Alle prefab instanser er linked til den originale prefab og er stort set kloner af den. Lige meget hvor mange instanser der er i projektet, </w:t>
-      </w:r>
-      <w:r>
-        <w:t>kan man lave ændringer til den originale prefab, vil blive tilføjet til alle de instanser der er lavet af den. Det må siges at være noget jeg kan bruge, så i stedet for at sætte 6 instanser af terninger ind i min scene, oprettede jeg i stedet en prefab af en terning.  På den prefab, tilføjede jeg så scriptet til terningerne. Nu kunne jeg sætte 6 instanser af min terning ind. Nu er det smarte så at hvis jeg skal ændre noget i mit terninge script, vil ændringen slå igennem på alle instanser af den. Det samme gælder for player objektet, der oprettede jeg jeg også en prefab. Med disse ændringer vil det også være nemmere at udvide spillet, i og med at det er nemt at tilføje flere terninger og flere spillere.</w:t>
+        <w:t xml:space="preserve"> </w:t>
+      </w:r>
+      <w:proofErr w:type="spellStart"/>
+      <w:r>
+        <w:t>button</w:t>
+      </w:r>
+      <w:proofErr w:type="spellEnd"/>
+      <w:r>
+        <w:t xml:space="preserve">, med et billede af terningen. Af testmæssige formål lavede jeg det så at hver terning bare vidste værdierne 1-6, så jeg kunne se at knapperne viste et billede af en terning. </w:t>
+      </w:r>
+      <w:r>
+        <w:t xml:space="preserve">Tilsvarende havde jeg lavet til </w:t>
+      </w:r>
+      <w:proofErr w:type="spellStart"/>
+      <w:r>
+        <w:t>player</w:t>
+      </w:r>
+      <w:proofErr w:type="spellEnd"/>
+      <w:r>
+        <w:t xml:space="preserve"> objekterne. 2 game objekter med scripts som viser en Gui Box på skærmen med et billede af et spiller- ikon, navn og score.</w:t>
+      </w:r>
+    </w:p>
+    <w:p>
+      <w:r>
+        <w:t xml:space="preserve">Nu kom jeg så til at tænke på at de game objekter jeg havde sat ind er mere eller mindre ens og skal udføre de samme opgaver. Det gælder både </w:t>
+      </w:r>
+      <w:proofErr w:type="spellStart"/>
+      <w:r>
+        <w:t>player</w:t>
+      </w:r>
+      <w:proofErr w:type="spellEnd"/>
+      <w:r>
+        <w:t xml:space="preserve"> og </w:t>
+      </w:r>
+      <w:proofErr w:type="spellStart"/>
+      <w:r>
+        <w:t>dice</w:t>
+      </w:r>
+      <w:proofErr w:type="spellEnd"/>
+      <w:r>
+        <w:t xml:space="preserve"> objekterne. jeg har hørt lidt om noget der hedder </w:t>
+      </w:r>
+      <w:proofErr w:type="spellStart"/>
+      <w:r>
+        <w:t>prefabs</w:t>
+      </w:r>
+      <w:proofErr w:type="spellEnd"/>
+      <w:r>
+        <w:t>, men jeg vidste ikke hvad var og hvad man kunne med det, men havde en ide om at jeg kunne bruge det til at lave nogle objekter med dynamisk.</w:t>
+      </w:r>
+      <w:r>
+        <w:t xml:space="preserve"> Jeg besluttede mig for at slå det op på Unitys dokumentation, hvor der igen var god afklaring af hvad </w:t>
+      </w:r>
+      <w:proofErr w:type="spellStart"/>
+      <w:r>
+        <w:t>prefabs</w:t>
+      </w:r>
+      <w:proofErr w:type="spellEnd"/>
+      <w:r>
+        <w:t xml:space="preserve"> er og kan. Jeg vil kort beskrive hvad </w:t>
+      </w:r>
+      <w:proofErr w:type="spellStart"/>
+      <w:r>
+        <w:t>prefabs</w:t>
+      </w:r>
+      <w:proofErr w:type="spellEnd"/>
+      <w:r>
+        <w:t xml:space="preserve"> er, for at vise hvad jeg kan bruge det til og hvorfor det er smart. </w:t>
+      </w:r>
+      <w:proofErr w:type="spellStart"/>
+      <w:r>
+        <w:t>Prefab</w:t>
+      </w:r>
+      <w:proofErr w:type="spellEnd"/>
+      <w:r>
+        <w:t xml:space="preserve"> er en type af genbrugelig game objekt, som kan sættes ind i n antal scener, flere gange per scene. Når man tilføjer en </w:t>
+      </w:r>
+      <w:proofErr w:type="spellStart"/>
+      <w:r>
+        <w:t>prefab</w:t>
+      </w:r>
+      <w:proofErr w:type="spellEnd"/>
+      <w:r>
+        <w:t xml:space="preserve"> til en scene laver man en instans af den </w:t>
+      </w:r>
+      <w:proofErr w:type="spellStart"/>
+      <w:r>
+        <w:t>prefab</w:t>
+      </w:r>
+      <w:proofErr w:type="spellEnd"/>
+      <w:r>
+        <w:t xml:space="preserve">. Alle </w:t>
+      </w:r>
+      <w:proofErr w:type="spellStart"/>
+      <w:r>
+        <w:t>prefab</w:t>
+      </w:r>
+      <w:proofErr w:type="spellEnd"/>
+      <w:r>
+        <w:t xml:space="preserve"> instanser er </w:t>
+      </w:r>
+      <w:proofErr w:type="spellStart"/>
+      <w:r>
+        <w:t>linked</w:t>
+      </w:r>
+      <w:proofErr w:type="spellEnd"/>
+      <w:r>
+        <w:t xml:space="preserve"> til den originale </w:t>
+      </w:r>
+      <w:proofErr w:type="spellStart"/>
+      <w:r>
+        <w:t>prefab</w:t>
+      </w:r>
+      <w:proofErr w:type="spellEnd"/>
+      <w:r>
+        <w:t xml:space="preserve"> og er stort set kloner af den. Lige meget hvor mange instanser der er i projektet, </w:t>
+      </w:r>
+      <w:r>
+        <w:t xml:space="preserve">kan man lave ændringer til den originale </w:t>
+      </w:r>
+      <w:proofErr w:type="spellStart"/>
+      <w:r>
+        <w:t>prefab</w:t>
+      </w:r>
+      <w:proofErr w:type="spellEnd"/>
+      <w:r>
+        <w:t xml:space="preserve">, vil blive tilføjet til alle de instanser der er lavet af den. Det må siges at være noget jeg kan bruge, så i stedet for at sætte 6 instanser af terninger ind i min scene, oprettede jeg i stedet en </w:t>
+      </w:r>
+      <w:proofErr w:type="spellStart"/>
+      <w:r>
+        <w:t>prefab</w:t>
+      </w:r>
+      <w:proofErr w:type="spellEnd"/>
+      <w:r>
+        <w:t xml:space="preserve"> af en terning.  På den </w:t>
+      </w:r>
+      <w:proofErr w:type="spellStart"/>
+      <w:r>
+        <w:t>prefab</w:t>
+      </w:r>
+      <w:proofErr w:type="spellEnd"/>
+      <w:r>
+        <w:t xml:space="preserve">, tilføjede jeg så scriptet til terningerne. Nu kunne jeg sætte 6 instanser af min terning ind. Nu er det smarte så at hvis jeg skal ændre noget i mit </w:t>
+      </w:r>
+      <w:proofErr w:type="spellStart"/>
+      <w:r>
+        <w:t>terninge</w:t>
+      </w:r>
+      <w:proofErr w:type="spellEnd"/>
+      <w:r>
+        <w:t xml:space="preserve"> script, vil ændringen slå igennem på alle instanser af den. Det samme gælder for </w:t>
+      </w:r>
+      <w:proofErr w:type="spellStart"/>
+      <w:r>
+        <w:t>player</w:t>
+      </w:r>
+      <w:proofErr w:type="spellEnd"/>
+      <w:r>
+        <w:t xml:space="preserve"> objektet, der oprettede jeg </w:t>
+      </w:r>
+      <w:proofErr w:type="spellStart"/>
+      <w:r>
+        <w:t>jeg</w:t>
+      </w:r>
+      <w:proofErr w:type="spellEnd"/>
+      <w:r>
+        <w:t xml:space="preserve"> også en </w:t>
+      </w:r>
+      <w:proofErr w:type="spellStart"/>
+      <w:r>
+        <w:t>prefab</w:t>
+      </w:r>
+      <w:proofErr w:type="spellEnd"/>
+      <w:r>
+        <w:t>. Med disse ændringer vil det også være nemmere at udvide spillet, i og med at det er nemt at tilføje flere terninger og flere spillere.</w:t>
       </w:r>
     </w:p>
     <w:p>
       <w:pPr>
         <w:pStyle w:val="Heading3"/>
       </w:pPr>
-      <w:bookmarkStart w:id="14" w:name="_Toc369783631"/>
-      <w:r>
-        <w:t>Scene problem med at have forbindelse til de forskellige scripts.</w:t>
+      <w:bookmarkStart w:id="14" w:name="_Toc369789898"/>
+      <w:r>
+        <w:t xml:space="preserve">Scene problem med at </w:t>
+      </w:r>
+      <w:proofErr w:type="gramStart"/>
+      <w:r>
+        <w:t>have</w:t>
+      </w:r>
+      <w:proofErr w:type="gramEnd"/>
+      <w:r>
+        <w:t xml:space="preserve"> forbindelse til de forskellige scripts.</w:t>
       </w:r>
       <w:bookmarkEnd w:id="14"/>
     </w:p>
     <w:p>
       <w:r>
-        <w:t>Nu skal jeg i gang med at lave funktionaliteten i spillet. Altså binde alle delene sammen og vise det på skærmen. Så at en spiller kan kaste terninger for eks. Samtidig skal jeg også have lavet en så at man startet fra en main menu, hvor spillerne indtaster navne og trykker start game, også skal deres navne loades og vises på deres GUI Box i scenen som viser spillepladen. Det vil sige at jeg de to navne som bliver indtastet fra main menuen skal jeg have ført videre til spilleplade scenen og gemt dem på player objekterne. player objekterne har en string variabel, hvor navnene skal gemmes i.</w:t>
+        <w:t xml:space="preserve">Nu skal jeg i gang med at lave funktionaliteten i spillet. Altså binde alle delene sammen og vise det på skærmen. Så at en spiller kan kaste terninger for eks. Samtidig skal jeg også have lavet en så at man startet fra en </w:t>
+      </w:r>
+      <w:proofErr w:type="spellStart"/>
+      <w:r>
+        <w:t>main</w:t>
+      </w:r>
+      <w:proofErr w:type="spellEnd"/>
+      <w:r>
+        <w:t xml:space="preserve"> menu, hvor spillerne indtaster navne og trykker start game, også skal deres navne loades og vises på deres GUI Box i scenen som viser spillepladen. Det vil sige at jeg de to navne som bliver indtastet fra </w:t>
+      </w:r>
+      <w:proofErr w:type="spellStart"/>
+      <w:r>
+        <w:t>main</w:t>
+      </w:r>
+      <w:proofErr w:type="spellEnd"/>
+      <w:r>
+        <w:t xml:space="preserve"> menuen skal jeg have ført videre til spilleplade scenen og gemt dem på </w:t>
+      </w:r>
+      <w:proofErr w:type="spellStart"/>
+      <w:r>
+        <w:t>player</w:t>
+      </w:r>
+      <w:proofErr w:type="spellEnd"/>
+      <w:r>
+        <w:t xml:space="preserve"> objekterne. </w:t>
+      </w:r>
+      <w:proofErr w:type="spellStart"/>
+      <w:r>
+        <w:t>player</w:t>
+      </w:r>
+      <w:proofErr w:type="spellEnd"/>
+      <w:r>
+        <w:t xml:space="preserve"> objekterne har en </w:t>
+      </w:r>
+      <w:proofErr w:type="spellStart"/>
+      <w:r>
+        <w:t>string</w:t>
+      </w:r>
+      <w:proofErr w:type="spellEnd"/>
+      <w:r>
+        <w:t xml:space="preserve"> variabel, hvor navnene skal gemmes i.</w:t>
       </w:r>
       <w:r>
         <w:t xml:space="preserve"> D</w:t>
       </w:r>
       <w:r>
-        <w:t xml:space="preserve">en måde som jeg har opbygget scenerne på i denne iteration, </w:t>
-      </w:r>
-      <w:r>
-        <w:t>har jeg ingen player objekter på main menuen, da den består af et main menu GUI script med knapper og tekstfelter.</w:t>
+        <w:t xml:space="preserve">en måde som jeg har opbygget scenerne på i denne </w:t>
+      </w:r>
+      <w:proofErr w:type="spellStart"/>
+      <w:r>
+        <w:t>iteration</w:t>
+      </w:r>
+      <w:proofErr w:type="spellEnd"/>
+      <w:r>
+        <w:t xml:space="preserve">, </w:t>
+      </w:r>
+      <w:r>
+        <w:t xml:space="preserve">har jeg ingen </w:t>
+      </w:r>
+      <w:proofErr w:type="spellStart"/>
+      <w:r>
+        <w:t>player</w:t>
+      </w:r>
+      <w:proofErr w:type="spellEnd"/>
+      <w:r>
+        <w:t xml:space="preserve"> objekter på </w:t>
+      </w:r>
+      <w:proofErr w:type="spellStart"/>
+      <w:r>
+        <w:t>main</w:t>
+      </w:r>
+      <w:proofErr w:type="spellEnd"/>
+      <w:r>
+        <w:t xml:space="preserve"> menuen, da den består af et </w:t>
+      </w:r>
+      <w:proofErr w:type="spellStart"/>
+      <w:r>
+        <w:t>main</w:t>
+      </w:r>
+      <w:proofErr w:type="spellEnd"/>
+      <w:r>
+        <w:t xml:space="preserve"> menu GUI script med knapper og tekstfelter.</w:t>
       </w:r>
       <w:r>
         <w:t xml:space="preserve">  </w:t>
       </w:r>
       <w:r>
-        <w:t>Det har så ledet mig til at tænke på at jeg ikke har adgang til de objekter som ligger i spilleplade scenen, da de objekter først bliver instantieret når scenen bliver loadet. Det har ledt mig til at jeg gerne vil have en klasse som står for ansvars fordeling af de forskellige objekter, og som står for instantiering af dem. Så jeg kan styre hvem der opretter dem og hvornår de bliver oprettet.</w:t>
+        <w:t xml:space="preserve">Det har så ledet mig til at tænke på at jeg ikke har adgang til de objekter som ligger i spilleplade scenen, da de objekter først bliver instantieret når scenen bliver loadet. Det har ledt mig til at jeg gerne vil have en klasse som står for ansvars fordeling af de forskellige objekter, og som står for </w:t>
+      </w:r>
+      <w:proofErr w:type="spellStart"/>
+      <w:r>
+        <w:t>instantiering</w:t>
+      </w:r>
+      <w:proofErr w:type="spellEnd"/>
+      <w:r>
+        <w:t xml:space="preserve"> af dem. Så jeg kan styre hvem der opretter dem og hvornår de bliver oprettet.</w:t>
       </w:r>
       <w:r>
         <w:t xml:space="preserve"> Derfor er jeg gået i gang med at lave en game</w:t>
@@ -2463,7 +3077,7 @@
       <w:pPr>
         <w:pStyle w:val="Heading3"/>
       </w:pPr>
-      <w:bookmarkStart w:id="15" w:name="_Toc369783632"/>
+      <w:bookmarkStart w:id="15" w:name="_Toc369789899"/>
       <w:r>
         <w:t>Game manager objektet</w:t>
       </w:r>
@@ -2486,26 +3100,94 @@
         <w:t>har jeg lavet et tomt</w:t>
       </w:r>
       <w:r>
-        <w:t xml:space="preserve"> GameObject i unity som jeg har kaldt</w:t>
-      </w:r>
-      <w:r>
-        <w:t xml:space="preserve"> GameManager. Denne klasse er kernen i spillet og skal binde det hele sammen. Klassen skal stå for at oprette og </w:t>
+        <w:t xml:space="preserve"> </w:t>
+      </w:r>
+      <w:proofErr w:type="spellStart"/>
+      <w:r>
+        <w:t>GameObject</w:t>
+      </w:r>
+      <w:proofErr w:type="spellEnd"/>
+      <w:r>
+        <w:t xml:space="preserve"> i </w:t>
+      </w:r>
+      <w:proofErr w:type="spellStart"/>
+      <w:r>
+        <w:t>unity</w:t>
+      </w:r>
+      <w:proofErr w:type="spellEnd"/>
+      <w:r>
+        <w:t xml:space="preserve"> som jeg har kaldt</w:t>
+      </w:r>
+      <w:r>
+        <w:t xml:space="preserve"> </w:t>
+      </w:r>
+      <w:proofErr w:type="spellStart"/>
+      <w:r>
+        <w:t>GameManager</w:t>
+      </w:r>
+      <w:proofErr w:type="spellEnd"/>
+      <w:r>
+        <w:t xml:space="preserve">. Denne klasse er kernen i spillet og skal binde det hele sammen. Klassen skal stå for at oprette og </w:t>
       </w:r>
       <w:r>
         <w:t xml:space="preserve">at </w:t>
       </w:r>
       <w:r>
         <w:lastRenderedPageBreak/>
-        <w:t xml:space="preserve">oprette et game objekt, player objekter og dice objekter. Game objektet skal indeholde alle de oplysninger som spillet skal holde styr på. Det vil sige spilleplade score, hvilken spiller har turen og hvem har vundet spillet osv. Derfor skal game manageren altid have forbindelse til gameobjektet og den skal </w:t>
-      </w:r>
-      <w:r>
-        <w:t xml:space="preserve">hentes som singleton instans, da jeg skal sikre mig at det altid er den samme instans jeg får af game objektet, fordi at jeg gemmer oplysninger fra game manageren, som jeg vil sikre mig ikke bliver smidt væk før jeg selv lukker instansen af game objektet. I game manageren har jeg så lavet 2 lister, en til at indeholde player objekter og en til at indeholde dice objekter. Når game manageren starter har jeg lavet et loop der opretter objekterne og tilføjer dem til de lister, så jeg har nem adgang til dem i game manageren. Dermed er også tilføjet dynamisk, så hvis jeg skal udvide til flere terninger og spillere er det bare at ændre de 2 loops. </w:t>
-      </w:r>
-      <w:r>
-        <w:t xml:space="preserve"> </w:t>
-      </w:r>
-    </w:p>
-    <w:p>
+        <w:t xml:space="preserve">oprette et game objekt, </w:t>
+      </w:r>
+      <w:proofErr w:type="spellStart"/>
+      <w:r>
+        <w:t>player</w:t>
+      </w:r>
+      <w:proofErr w:type="spellEnd"/>
+      <w:r>
+        <w:t xml:space="preserve"> objekter og </w:t>
+      </w:r>
+      <w:proofErr w:type="spellStart"/>
+      <w:r>
+        <w:t>dice</w:t>
+      </w:r>
+      <w:proofErr w:type="spellEnd"/>
+      <w:r>
+        <w:t xml:space="preserve"> objekter. Game objektet skal indeholde alle de oplysninger som spillet skal holde styr på. Det vil sige spilleplade score, hvilken spiller har turen og hvem har vundet spillet osv. Derfor skal game manageren altid have forbindelse til </w:t>
+      </w:r>
+      <w:proofErr w:type="spellStart"/>
+      <w:r>
+        <w:t>gameobjektet</w:t>
+      </w:r>
+      <w:proofErr w:type="spellEnd"/>
+      <w:r>
+        <w:t xml:space="preserve"> og den skal </w:t>
+      </w:r>
+      <w:r>
+        <w:t xml:space="preserve">hentes som singleton instans, da jeg skal sikre mig at det altid er den samme instans jeg får af game objektet, fordi at jeg gemmer oplysninger fra game manageren, som jeg vil sikre mig ikke bliver smidt væk før jeg selv lukker instansen af game objektet. I game manageren har jeg så lavet 2 lister, en til at indeholde </w:t>
+      </w:r>
+      <w:proofErr w:type="spellStart"/>
+      <w:r>
+        <w:t>player</w:t>
+      </w:r>
+      <w:proofErr w:type="spellEnd"/>
+      <w:r>
+        <w:t xml:space="preserve"> objekter og en til at indeholde </w:t>
+      </w:r>
+      <w:proofErr w:type="spellStart"/>
+      <w:r>
+        <w:t>dice</w:t>
+      </w:r>
+      <w:proofErr w:type="spellEnd"/>
+      <w:r>
+        <w:t xml:space="preserve"> objekter. Når game manageren starter har jeg lavet et loop der opretter objekterne og tilføjer dem til de lister, så jeg har nem adgang til dem i game manageren. Dermed er </w:t>
+      </w:r>
+      <w:r>
+        <w:t xml:space="preserve">de </w:t>
+      </w:r>
+      <w:r>
+        <w:t>også tilføjet dynamisk, så hvis jeg skal udvide til flere terninger og spillere e</w:t>
+      </w:r>
+      <w:r>
+        <w:t xml:space="preserve">r det bare at ændre de 2 loops. </w:t>
+      </w:r>
       <w:r>
         <w:t>Samtidig skal den også står for at binde det hele sammen, så de</w:t>
       </w:r>
@@ -2518,20 +3200,99 @@
       <w:r>
         <w:t>Det vil sige funktioner til at kaste terninger, tilføje spillere, have en reference til en liste af spillere, en reference til en liste af terninger og en kø af spillere som skal have turen.</w:t>
       </w:r>
-      <w:bookmarkStart w:id="16" w:name="_GoBack"/>
-      <w:bookmarkEnd w:id="16"/>
+      <w:r>
+        <w:t xml:space="preserve"> Jeg gik så </w:t>
+      </w:r>
+      <w:r>
+        <w:t xml:space="preserve">i gang med at kode game manageren som medførte at jeg fik en masse fejl. Grunden til dette var at jeg ikke havde helt styr på mine </w:t>
+      </w:r>
+      <w:proofErr w:type="spellStart"/>
+      <w:r>
+        <w:t>gameObjekt</w:t>
+      </w:r>
+      <w:proofErr w:type="spellEnd"/>
+      <w:r>
+        <w:t xml:space="preserve"> navne og mine script navne. For eks. Havde jeg navngivet mine scripts det samme som det tilsvarende game objekt, som i game objekt der hed </w:t>
+      </w:r>
+      <w:proofErr w:type="spellStart"/>
+      <w:r>
+        <w:t>GameManager</w:t>
+      </w:r>
+      <w:proofErr w:type="spellEnd"/>
+      <w:r>
+        <w:t xml:space="preserve"> og så et script, dertil som også hed </w:t>
+      </w:r>
+      <w:proofErr w:type="spellStart"/>
+      <w:r>
+        <w:t>GameManager</w:t>
+      </w:r>
+      <w:proofErr w:type="spellEnd"/>
+      <w:r>
+        <w:t>. Det gjorde det svært for mig fordi at når jeg skulle oprette</w:t>
+      </w:r>
+      <w:r>
+        <w:t xml:space="preserve"> et game objekt tilføjer jeg et script til objektet i samme ombæring hvilket gjorde at jeg fik castet retur typen forkert. Når man får et </w:t>
+      </w:r>
+      <w:proofErr w:type="spellStart"/>
+      <w:r>
+        <w:t>gameobjekt</w:t>
+      </w:r>
+      <w:proofErr w:type="spellEnd"/>
+      <w:r>
+        <w:t xml:space="preserve"> i stedet for et script, er der ikke ret meget der hænger sammen og det resulterede i at jeg fik en masse </w:t>
+      </w:r>
+      <w:proofErr w:type="spellStart"/>
+      <w:r>
+        <w:t>nullpointer</w:t>
+      </w:r>
+      <w:r>
+        <w:t>s</w:t>
+      </w:r>
+      <w:proofErr w:type="spellEnd"/>
+      <w:r>
+        <w:t xml:space="preserve">. Efter at have navngivet mine scripts på ny, fandt jeg så fejlen og det var som sagt en forkert retur type. </w:t>
+      </w:r>
+    </w:p>
+    <w:p>
+      <w:r>
+        <w:t>Efter følgende ville jeg så lave en test for at se om min game manager blev oprettet som den skulle og at den oprettede en instans af game objektet. Så for at teste det lavede jeg nogle tekst labels og satte på spillet som skrev variabler ud fra game objektet, for at teste om objektet var instantie</w:t>
+      </w:r>
+      <w:r>
+        <w:t>ret og at der var tilskrevet nogle default værdier på variablerne.</w:t>
+      </w:r>
+      <w:r>
+        <w:t xml:space="preserve"> efter at jeg havde lavet ændringerne med script navnene kunne jeg se at de rigtige variabler blev printet ud på skærmen og det vil så sige at jeg med succes havde oprettet et game objekt på game manageren, som jo som sagt er det objekt der skal stå for at opretholde alle oplysninger om spillet.</w:t>
+      </w:r>
     </w:p>
     <w:p>
       <w:pPr>
         <w:pStyle w:val="Heading3"/>
       </w:pPr>
-      <w:r>
-        <w:t>metoder der kan opretholde persistens på game manageren</w:t>
-      </w:r>
-    </w:p>
-    <w:p>
-      <w:r>
-        <w:t xml:space="preserve">For at kunne overføre spillerens navn fra main menuen til spil scenen, har jeg valgt at oprette </w:t>
+      <w:bookmarkStart w:id="16" w:name="_Toc369789900"/>
+      <w:r>
+        <w:t xml:space="preserve">metoder der kan opretholde </w:t>
+      </w:r>
+      <w:proofErr w:type="spellStart"/>
+      <w:r>
+        <w:t>persistens</w:t>
+      </w:r>
+      <w:proofErr w:type="spellEnd"/>
+      <w:r>
+        <w:t xml:space="preserve"> på game manageren</w:t>
+      </w:r>
+      <w:bookmarkEnd w:id="16"/>
+    </w:p>
+    <w:p>
+      <w:r>
+        <w:t xml:space="preserve">For at kunne overføre spillerens navn fra </w:t>
+      </w:r>
+      <w:proofErr w:type="spellStart"/>
+      <w:r>
+        <w:t>main</w:t>
+      </w:r>
+      <w:proofErr w:type="spellEnd"/>
+      <w:r>
+        <w:t xml:space="preserve"> menuen til spil scenen, har jeg valgt at oprette </w:t>
       </w:r>
       <w:r>
         <w:t>Game</w:t>
@@ -2552,16 +3313,125 @@
         <w:t xml:space="preserve"> fra Main menu scenen, når der bliver trykket på start game knappen.</w:t>
       </w:r>
       <w:r>
-        <w:t xml:space="preserve"> For at kunne loade en anden scene i Unity, har jeg søgt i unitys officielle dokumentation og fundet metoden Application.LoadLevel som loader en scene ved at tage et scene navn eller scene index som input og derfra finde den specifikke scene. Men for at det kan virke skal hver enkelt scene i spillet tilføjes til projektets build settings, som der også står i dokumentationen. Dette gøres ved at vælge Filer -&gt; Build Settings i Unity som åbner et vindue hvor et index af de scener som er tilføjet til buildet vises. Hver enkelt scene kan så vælges i projekt mappen og i build settings vælger man add current og nu bliver scenen tilføjet til listen af scnener i buildet. </w:t>
-      </w:r>
-      <w:r>
-        <w:t>I dokumentationen står der yderligere at alle objekter der tidligere er oprettet eller loaded, vil blive destrueret når man loader en ny scene. Dette vil sige at man skal håndtere dette hvis ikke man ønsker at alle objekter bliver destrueret.</w:t>
-      </w:r>
-    </w:p>
-    <w:p>
+        <w:t xml:space="preserve"> For at kunne loade en anden scene i Unity, har jeg søgt i </w:t>
+      </w:r>
+      <w:proofErr w:type="spellStart"/>
+      <w:r>
+        <w:t>unitys</w:t>
+      </w:r>
+      <w:proofErr w:type="spellEnd"/>
+      <w:r>
+        <w:t xml:space="preserve"> officielle dokumentation og fundet metoden </w:t>
+      </w:r>
+      <w:proofErr w:type="spellStart"/>
+      <w:r>
+        <w:t>Application</w:t>
+      </w:r>
+      <w:proofErr w:type="gramStart"/>
+      <w:r>
+        <w:t>.LoadLevel</w:t>
+      </w:r>
+      <w:proofErr w:type="spellEnd"/>
+      <w:proofErr w:type="gramEnd"/>
+      <w:r>
+        <w:t xml:space="preserve"> som loader en scene ved at tage et scene navn eller scene </w:t>
+      </w:r>
+      <w:proofErr w:type="spellStart"/>
+      <w:r>
+        <w:t>index</w:t>
+      </w:r>
+      <w:proofErr w:type="spellEnd"/>
+      <w:r>
+        <w:t xml:space="preserve"> som input og derfra finde den specifikke scene. Men for at det kan virke skal hver enkelt scene i spillet tilføjes til projektets build </w:t>
+      </w:r>
+      <w:proofErr w:type="spellStart"/>
+      <w:r>
+        <w:t>settings</w:t>
+      </w:r>
+      <w:proofErr w:type="spellEnd"/>
+      <w:r>
+        <w:t xml:space="preserve">, som der også står i dokumentationen. Dette gøres ved at vælge Filer -&gt; Build </w:t>
+      </w:r>
+      <w:proofErr w:type="spellStart"/>
+      <w:r>
+        <w:t>Settings</w:t>
+      </w:r>
+      <w:proofErr w:type="spellEnd"/>
+      <w:r>
+        <w:t xml:space="preserve"> i Unity som åbner et vindue hvor et </w:t>
+      </w:r>
+      <w:proofErr w:type="spellStart"/>
+      <w:r>
+        <w:t>index</w:t>
+      </w:r>
+      <w:proofErr w:type="spellEnd"/>
+      <w:r>
+        <w:t xml:space="preserve"> af de scener som er tilføjet til </w:t>
+      </w:r>
+      <w:proofErr w:type="spellStart"/>
+      <w:r>
+        <w:t>buildet</w:t>
+      </w:r>
+      <w:proofErr w:type="spellEnd"/>
+      <w:r>
+        <w:t xml:space="preserve"> vises. Hver enkelt scene kan så vælges i projekt mappen og i build </w:t>
+      </w:r>
+      <w:proofErr w:type="spellStart"/>
+      <w:r>
+        <w:t>settings</w:t>
+      </w:r>
+      <w:proofErr w:type="spellEnd"/>
+      <w:r>
+        <w:t xml:space="preserve"> vælger man </w:t>
+      </w:r>
+      <w:proofErr w:type="spellStart"/>
+      <w:r>
+        <w:t>add</w:t>
+      </w:r>
+      <w:proofErr w:type="spellEnd"/>
       <w:r>
         <w:t xml:space="preserve"> </w:t>
       </w:r>
+      <w:proofErr w:type="spellStart"/>
+      <w:r>
+        <w:t>current</w:t>
+      </w:r>
+      <w:proofErr w:type="spellEnd"/>
+      <w:r>
+        <w:t xml:space="preserve"> og nu bliver scenen tilføjet til listen af </w:t>
+      </w:r>
+      <w:proofErr w:type="spellStart"/>
+      <w:r>
+        <w:t>scnener</w:t>
+      </w:r>
+      <w:proofErr w:type="spellEnd"/>
+      <w:r>
+        <w:t xml:space="preserve"> i </w:t>
+      </w:r>
+      <w:proofErr w:type="spellStart"/>
+      <w:r>
+        <w:t>buildet</w:t>
+      </w:r>
+      <w:proofErr w:type="spellEnd"/>
+      <w:r>
+        <w:t xml:space="preserve">. </w:t>
+      </w:r>
+      <w:r>
+        <w:t xml:space="preserve">I dokumentationen står der yderligere at alle objekter der tidligere er oprettet eller </w:t>
+      </w:r>
+      <w:proofErr w:type="spellStart"/>
+      <w:r>
+        <w:t>loaded</w:t>
+      </w:r>
+      <w:proofErr w:type="spellEnd"/>
+      <w:r>
+        <w:t>, vil blive destrueret når man loader en ny scene. Dette vil sige at man skal håndtere dette hvis ikke man ønsker at alle objekter bliver destrueret.</w:t>
+      </w:r>
+    </w:p>
+    <w:p>
+      <w:r>
+        <w:t xml:space="preserve"> </w:t>
+      </w:r>
       <w:r>
         <w:t>N</w:t>
       </w:r>
@@ -2569,18 +3439,260 @@
         <w:t>u hvor at jeg opretter Game Mana</w:t>
       </w:r>
       <w:r>
-        <w:t>geren i Main menu og skal videreføre den til hoved spil scenen skal jeg så finde ud hvordan dette gøres, da loadlevel jo som sagt destruerer alle objekter. Til netop dette formål har jeg fundet en anden metode på unitys officielle forum som hedder Object,DontDestroyOnLoad. I beskrivelsen af metoden står der at hvis man kalder denne metode, på et game object eller component vil objektet  vedvare med Application.Loadlevel</w:t>
-      </w:r>
-    </w:p>
-    <w:p>
-      <w:r>
-        <w:t xml:space="preserve">Skrive noget om processen omkring de klasser der er slettet fra projektet og tilføjet som variabler på GameManager klassen i stedet for og hvorfor ? </w:t>
-      </w:r>
+        <w:t xml:space="preserve">geren i Main menu og skal videreføre den til hoved spil scenen skal jeg så finde ud hvordan dette gøres, da </w:t>
+      </w:r>
+      <w:proofErr w:type="spellStart"/>
+      <w:r>
+        <w:t>Application</w:t>
+      </w:r>
+      <w:r>
+        <w:t>.</w:t>
+      </w:r>
+      <w:r>
+        <w:t>loadlevel</w:t>
+      </w:r>
+      <w:proofErr w:type="spellEnd"/>
+      <w:r>
+        <w:t xml:space="preserve"> jo som sagt destruerer alle objekter. Til netop dette formål har jeg fundet en anden metode på </w:t>
+      </w:r>
+      <w:proofErr w:type="spellStart"/>
+      <w:r>
+        <w:t>unitys</w:t>
+      </w:r>
+      <w:proofErr w:type="spellEnd"/>
+      <w:r>
+        <w:t xml:space="preserve"> officielle forum som </w:t>
+      </w:r>
+      <w:r>
+        <w:lastRenderedPageBreak/>
+        <w:t xml:space="preserve">hedder </w:t>
+      </w:r>
+      <w:proofErr w:type="spellStart"/>
+      <w:r>
+        <w:t>Object</w:t>
+      </w:r>
+      <w:proofErr w:type="gramStart"/>
+      <w:r>
+        <w:t>.</w:t>
+      </w:r>
+      <w:r>
+        <w:t>DontDestroyOnLoad</w:t>
+      </w:r>
+      <w:proofErr w:type="spellEnd"/>
+      <w:proofErr w:type="gramEnd"/>
+      <w:r>
+        <w:t xml:space="preserve">. I beskrivelsen af metoden står der at hvis man kalder denne metode, på et game </w:t>
+      </w:r>
+      <w:proofErr w:type="spellStart"/>
+      <w:r>
+        <w:t>object</w:t>
+      </w:r>
+      <w:proofErr w:type="spellEnd"/>
+      <w:r>
+        <w:t xml:space="preserve"> eller component vil </w:t>
+      </w:r>
+      <w:r>
+        <w:t>objektet vedvare</w:t>
+      </w:r>
+      <w:r>
+        <w:t xml:space="preserve"> med </w:t>
+      </w:r>
+      <w:proofErr w:type="spellStart"/>
+      <w:r>
+        <w:t>Application</w:t>
+      </w:r>
+      <w:proofErr w:type="gramStart"/>
+      <w:r>
+        <w:t>.Loadlevel</w:t>
+      </w:r>
+      <w:proofErr w:type="spellEnd"/>
+      <w:proofErr w:type="gramEnd"/>
+      <w:r>
+        <w:t>. Dog er der nogle ting man lige skal være opmærksom på</w:t>
+      </w:r>
+      <w:r>
+        <w:t>.</w:t>
+      </w:r>
+      <w:r>
+        <w:t xml:space="preserve"> </w:t>
+      </w:r>
+      <w:r>
+        <w:t>M</w:t>
+      </w:r>
+      <w:r>
+        <w:t>an skal være sikker på at de variabler som man gerne vil skrive til er instantieret før man skriver til dem.</w:t>
+      </w:r>
+      <w:r>
+        <w:t xml:space="preserve"> I forbindelse med min research på </w:t>
+      </w:r>
+      <w:proofErr w:type="spellStart"/>
+      <w:r>
+        <w:t>Application</w:t>
+      </w:r>
+      <w:proofErr w:type="gramStart"/>
+      <w:r>
+        <w:t>.Loadlevel</w:t>
+      </w:r>
+      <w:proofErr w:type="spellEnd"/>
+      <w:proofErr w:type="gramEnd"/>
+      <w:r>
+        <w:t xml:space="preserve"> og </w:t>
+      </w:r>
+      <w:proofErr w:type="spellStart"/>
+      <w:r>
+        <w:t>Object.DontDestroyOnLoad</w:t>
+      </w:r>
+      <w:proofErr w:type="spellEnd"/>
+      <w:r>
+        <w:t xml:space="preserve"> faldt jeg over en metode som hedder </w:t>
+      </w:r>
+      <w:proofErr w:type="spellStart"/>
+      <w:r>
+        <w:t>awake</w:t>
+      </w:r>
+      <w:proofErr w:type="spellEnd"/>
+      <w:r>
+        <w:t xml:space="preserve">. Det som </w:t>
+      </w:r>
+      <w:proofErr w:type="spellStart"/>
+      <w:r>
+        <w:t>awake</w:t>
+      </w:r>
+      <w:proofErr w:type="spellEnd"/>
+      <w:r>
+        <w:t xml:space="preserve"> metoden gør, er at initialisere variabler eller objekter før spillet starter. </w:t>
+      </w:r>
+      <w:proofErr w:type="spellStart"/>
+      <w:r>
+        <w:t>Awake</w:t>
+      </w:r>
+      <w:proofErr w:type="spellEnd"/>
+      <w:r>
+        <w:t xml:space="preserve"> bliver kaldt efter at alle objekter er initialiseret så man sikkert kan skrive mellem objekter. </w:t>
+      </w:r>
+      <w:proofErr w:type="spellStart"/>
+      <w:r>
+        <w:t>Awake</w:t>
+      </w:r>
+      <w:proofErr w:type="spellEnd"/>
+      <w:r>
+        <w:t xml:space="preserve"> bruger man til at sætte referencer op mellem scripts også bruger man start til skrive værdierne mellem de forskellige objekter. Så i min game manager har jeg tilføjet denne </w:t>
+      </w:r>
+      <w:proofErr w:type="spellStart"/>
+      <w:r>
+        <w:t>awake</w:t>
+      </w:r>
+      <w:proofErr w:type="spellEnd"/>
+      <w:r>
+        <w:t xml:space="preserve"> metode som så skal oprette de objekter som jeg skal bruge.</w:t>
+      </w:r>
+      <w:r>
+        <w:t xml:space="preserve"> D</w:t>
+      </w:r>
+      <w:r>
+        <w:t xml:space="preserve">et vil sige </w:t>
+      </w:r>
+      <w:r>
+        <w:t>at oprette listen</w:t>
+      </w:r>
+      <w:r>
+        <w:t xml:space="preserve"> af spillere før jeg rent faktisk kan tilføje en spiller til den.  </w:t>
+      </w:r>
+      <w:r>
+        <w:t xml:space="preserve">Det er lige netop det som at jeg gør når jeg kalder min </w:t>
+      </w:r>
+      <w:proofErr w:type="spellStart"/>
+      <w:r>
+        <w:t>startstate</w:t>
+      </w:r>
+      <w:proofErr w:type="spellEnd"/>
+      <w:r>
+        <w:t xml:space="preserve"> på game manageren fra </w:t>
+      </w:r>
+      <w:proofErr w:type="spellStart"/>
+      <w:r>
+        <w:t>main</w:t>
+      </w:r>
+      <w:proofErr w:type="spellEnd"/>
+      <w:r>
+        <w:t xml:space="preserve"> menu scenen. Så ved at jeg har </w:t>
+      </w:r>
+      <w:proofErr w:type="spellStart"/>
+      <w:r>
+        <w:t>awake</w:t>
+      </w:r>
+      <w:proofErr w:type="spellEnd"/>
+      <w:r>
+        <w:t xml:space="preserve"> metoden hvor jeg instantierer listen af spillere, kan jeg oprette et </w:t>
+      </w:r>
+      <w:proofErr w:type="spellStart"/>
+      <w:r>
+        <w:t>player</w:t>
+      </w:r>
+      <w:proofErr w:type="spellEnd"/>
+      <w:r>
+        <w:t xml:space="preserve"> objekt og tilføje det til listen af spillere. Og alt dette sker selvom jeg ikke er i den scene endnu. </w:t>
+      </w:r>
+    </w:p>
+    <w:p>
+      <w:r>
+        <w:t xml:space="preserve">Skrive noget om processen omkring de klasser der er slettet fra projektet og tilføjet som variabler på </w:t>
+      </w:r>
+      <w:proofErr w:type="spellStart"/>
+      <w:r>
+        <w:t>GameManager</w:t>
+      </w:r>
+      <w:proofErr w:type="spellEnd"/>
+      <w:r>
+        <w:t xml:space="preserve"> klassen i stedet for og </w:t>
+      </w:r>
+      <w:proofErr w:type="gramStart"/>
+      <w:r>
+        <w:t>hvorfor ?</w:t>
+      </w:r>
+      <w:proofErr w:type="gramEnd"/>
+      <w:r>
+        <w:t xml:space="preserve"> </w:t>
+      </w:r>
+      <w:bookmarkStart w:id="17" w:name="_GoBack"/>
+      <w:bookmarkEnd w:id="17"/>
     </w:p>
     <w:p/>
     <w:p>
       <w:r>
-        <w:t>Proces for at finde ud af hvordan jeg adgang til de andre scripts og kalde metoder på dem. Eksempel hvor jeg lavede et forsøg med game_script instance som singleton printet tablescore og canroll ud fra spillet.</w:t>
+        <w:t xml:space="preserve">Proces for at </w:t>
+      </w:r>
+      <w:proofErr w:type="gramStart"/>
+      <w:r>
+        <w:t>finde</w:t>
+      </w:r>
+      <w:proofErr w:type="gramEnd"/>
+      <w:r>
+        <w:t xml:space="preserve"> ud af hvordan jeg adgang til de andre scripts og kalde metoder på dem. Eksempel hvor jeg lavede et forsøg med </w:t>
+      </w:r>
+      <w:proofErr w:type="spellStart"/>
+      <w:r>
+        <w:t>game_script</w:t>
+      </w:r>
+      <w:proofErr w:type="spellEnd"/>
+      <w:r>
+        <w:t xml:space="preserve"> </w:t>
+      </w:r>
+      <w:proofErr w:type="spellStart"/>
+      <w:r>
+        <w:t>instance</w:t>
+      </w:r>
+      <w:proofErr w:type="spellEnd"/>
+      <w:r>
+        <w:t xml:space="preserve"> som singleton printet </w:t>
+      </w:r>
+      <w:proofErr w:type="spellStart"/>
+      <w:r>
+        <w:t>tablescore</w:t>
+      </w:r>
+      <w:proofErr w:type="spellEnd"/>
+      <w:r>
+        <w:t xml:space="preserve"> og canroll ud fra spillet.</w:t>
       </w:r>
     </w:p>
     <w:p>
@@ -2592,7 +3704,7 @@
         </w:numPr>
       </w:pPr>
       <w:r>
-        <w:t>Arbejdet med gameManger</w:t>
+        <w:t>Tilføjelse af flere scripts til game manageren. Terninger og spillere</w:t>
       </w:r>
     </w:p>
     <w:p>
@@ -2604,7 +3716,15 @@
         </w:numPr>
       </w:pPr>
       <w:r>
-        <w:t>Tilføjelse af flere scripts til game manageren. Terninger og spillere</w:t>
+        <w:t xml:space="preserve">Få noget GUI til at vise de objekter som </w:t>
+      </w:r>
+      <w:proofErr w:type="spellStart"/>
+      <w:r>
+        <w:t>gamemanageren</w:t>
+      </w:r>
+      <w:proofErr w:type="spellEnd"/>
+      <w:r>
+        <w:t xml:space="preserve"> har oprettet.</w:t>
       </w:r>
     </w:p>
     <w:p>
@@ -2616,8 +3736,29 @@
         </w:numPr>
       </w:pPr>
       <w:r>
-        <w:t>Få noget GUI til at vise de objekter som gamemanageren har oprettet.</w:t>
-      </w:r>
+        <w:t xml:space="preserve">Yderligere GUI med </w:t>
+      </w:r>
+      <w:proofErr w:type="spellStart"/>
+      <w:r>
+        <w:t>terniger</w:t>
+      </w:r>
+      <w:proofErr w:type="spellEnd"/>
+      <w:r>
+        <w:t xml:space="preserve">, </w:t>
+      </w:r>
+      <w:proofErr w:type="spellStart"/>
+      <w:r>
+        <w:t>tablescore</w:t>
+      </w:r>
+      <w:proofErr w:type="spellEnd"/>
+      <w:r>
+        <w:t xml:space="preserve"> og 30 </w:t>
+      </w:r>
+      <w:proofErr w:type="spellStart"/>
+      <w:r>
+        <w:t>states</w:t>
+      </w:r>
+      <w:proofErr w:type="spellEnd"/>
     </w:p>
     <w:p>
       <w:pPr>
@@ -2628,20 +3769,15 @@
         </w:numPr>
       </w:pPr>
       <w:r>
-        <w:t>Yderligere GUI med terniger, tablescore og 30 states</w:t>
-      </w:r>
-    </w:p>
-    <w:p>
-      <w:pPr>
-        <w:pStyle w:val="ListParagraph"/>
-        <w:numPr>
-          <w:ilvl w:val="0"/>
-          <w:numId w:val="1"/>
-        </w:numPr>
-      </w:pPr>
-      <w:r>
-        <w:lastRenderedPageBreak/>
-        <w:t>Arbejdet lidt med trello i slutfasen.</w:t>
+        <w:t xml:space="preserve">Arbejdet lidt med </w:t>
+      </w:r>
+      <w:proofErr w:type="spellStart"/>
+      <w:r>
+        <w:t>trello</w:t>
+      </w:r>
+      <w:proofErr w:type="spellEnd"/>
+      <w:r>
+        <w:t xml:space="preserve"> i slutfasen.</w:t>
       </w:r>
     </w:p>
     <w:p/>
@@ -2649,61 +3785,69 @@
       <w:pPr>
         <w:pStyle w:val="Heading3"/>
       </w:pPr>
-      <w:bookmarkStart w:id="17" w:name="_Toc369783633"/>
+      <w:bookmarkStart w:id="18" w:name="_Toc369789901"/>
       <w:r>
         <w:t>GUI elementer i Unity</w:t>
       </w:r>
-      <w:bookmarkEnd w:id="17"/>
+      <w:bookmarkEnd w:id="18"/>
     </w:p>
     <w:p>
       <w:pPr>
         <w:pStyle w:val="Heading2"/>
       </w:pPr>
-      <w:bookmarkStart w:id="18" w:name="_Toc369783634"/>
+      <w:bookmarkStart w:id="19" w:name="_Toc369789902"/>
       <w:r>
         <w:t>Resume af forløbet</w:t>
       </w:r>
-      <w:bookmarkEnd w:id="18"/>
+      <w:bookmarkEnd w:id="19"/>
     </w:p>
     <w:p>
       <w:pPr>
         <w:pStyle w:val="Heading2"/>
       </w:pPr>
-      <w:bookmarkStart w:id="19" w:name="_Toc369783635"/>
+      <w:bookmarkStart w:id="20" w:name="_Toc369789903"/>
       <w:r>
         <w:t>Beskrivelse af konkrete problemstillinger</w:t>
       </w:r>
-      <w:bookmarkEnd w:id="19"/>
+      <w:bookmarkEnd w:id="20"/>
     </w:p>
     <w:p>
       <w:pPr>
         <w:pStyle w:val="Heading2"/>
       </w:pPr>
-      <w:bookmarkStart w:id="20" w:name="_Toc369783636"/>
-      <w:r>
-        <w:t>Vurdering af arbejds – og læringsprocessen</w:t>
-      </w:r>
-      <w:bookmarkEnd w:id="20"/>
+      <w:bookmarkStart w:id="21" w:name="_Toc369789904"/>
+      <w:r>
+        <w:t xml:space="preserve">Vurdering af </w:t>
+      </w:r>
+      <w:proofErr w:type="spellStart"/>
+      <w:r>
+        <w:t>arbejds</w:t>
+      </w:r>
+      <w:proofErr w:type="spellEnd"/>
+      <w:r>
+        <w:t xml:space="preserve"> – og læringsprocessen</w:t>
+      </w:r>
+      <w:bookmarkEnd w:id="21"/>
     </w:p>
     <w:p>
       <w:pPr>
         <w:pStyle w:val="Heading2"/>
       </w:pPr>
-      <w:bookmarkStart w:id="21" w:name="_Toc369783637"/>
+      <w:bookmarkStart w:id="22" w:name="_Toc369789905"/>
       <w:r>
         <w:t>Refleksion af eget udbytte</w:t>
       </w:r>
-      <w:bookmarkEnd w:id="21"/>
+      <w:bookmarkEnd w:id="22"/>
     </w:p>
     <w:p>
       <w:pPr>
         <w:pStyle w:val="Heading2"/>
       </w:pPr>
-      <w:bookmarkStart w:id="22" w:name="_Toc369783638"/>
+      <w:bookmarkStart w:id="23" w:name="_Toc369789906"/>
       <w:r>
         <w:t>Konklusion</w:t>
       </w:r>
-      <w:bookmarkEnd w:id="22"/>
+      <w:bookmarkEnd w:id="23"/>
     </w:p>
     <w:p>
       <w:pPr>
@@ -2764,6 +3908,7 @@
         <w:docPartUnique/>
       </w:docPartObj>
     </w:sdtPr>
+    <w:sdtEndPr/>
     <w:sdtContent>
       <w:sdt>
         <w:sdtPr>
@@ -2773,6 +3918,7 @@
             <w:docPartUnique/>
           </w:docPartObj>
         </w:sdtPr>
+        <w:sdtEndPr/>
         <w:sdtContent>
           <w:p>
             <w:pPr>
@@ -2813,7 +3959,7 @@
                 <w:bCs/>
                 <w:noProof/>
               </w:rPr>
-              <w:t>7</w:t>
+              <w:t>8</w:t>
             </w:r>
             <w:r>
               <w:rPr>
@@ -4321,7 +5467,7 @@
 </file>
 
 <file path=customXml/itemProps1.xml><?xml version="1.0" encoding="utf-8"?>
-<ds:datastoreItem xmlns:ds="http://schemas.openxmlformats.org/officeDocument/2006/customXml" ds:itemID="{7F5ECDC6-24BE-473C-BA27-F52731A2ECD9}">
+<ds:datastoreItem xmlns:ds="http://schemas.openxmlformats.org/officeDocument/2006/customXml" ds:itemID="{97E006A2-63E3-45B6-8E05-D2E3BA487ACD}">
   <ds:schemaRefs>
     <ds:schemaRef ds:uri="http://schemas.openxmlformats.org/officeDocument/2006/bibliography"/>
   </ds:schemaRefs>

</xml_diff>

<commit_message>
tilføjet afslutning af elaboration. mangler trello proces
</commit_message>
<xml_diff>
--- a/Proces/Specialisering proces.docx
+++ b/Proces/Specialisering proces.docx
@@ -76,7 +76,7 @@
           <w:r>
             <w:fldChar w:fldCharType="separate"/>
           </w:r>
-          <w:hyperlink w:anchor="_Toc369789884" w:history="1">
+          <w:hyperlink w:anchor="_Toc369800624" w:history="1">
             <w:r>
               <w:rPr>
                 <w:rStyle w:val="Hyperlink"/>
@@ -103,7 +103,7 @@
                 <w:noProof/>
                 <w:webHidden/>
               </w:rPr>
-              <w:instrText xml:space="preserve"> PAGEREF _Toc369789884 \h </w:instrText>
+              <w:instrText xml:space="preserve"> PAGEREF _Toc369800624 \h </w:instrText>
             </w:r>
             <w:r>
               <w:rPr>
@@ -146,7 +146,7 @@
               <w:lang w:eastAsia="da-DK"/>
             </w:rPr>
           </w:pPr>
-          <w:hyperlink w:anchor="_Toc369789885" w:history="1">
+          <w:hyperlink w:anchor="_Toc369800625" w:history="1">
             <w:r>
               <w:rPr>
                 <w:rStyle w:val="Hyperlink"/>
@@ -173,7 +173,7 @@
                 <w:noProof/>
                 <w:webHidden/>
               </w:rPr>
-              <w:instrText xml:space="preserve"> PAGEREF _Toc369789885 \h </w:instrText>
+              <w:instrText xml:space="preserve"> PAGEREF _Toc369800625 \h </w:instrText>
             </w:r>
             <w:r>
               <w:rPr>
@@ -216,7 +216,7 @@
               <w:lang w:eastAsia="da-DK"/>
             </w:rPr>
           </w:pPr>
-          <w:hyperlink w:anchor="_Toc369789886" w:history="1">
+          <w:hyperlink w:anchor="_Toc369800626" w:history="1">
             <w:r>
               <w:rPr>
                 <w:rStyle w:val="Hyperlink"/>
@@ -243,7 +243,7 @@
                 <w:noProof/>
                 <w:webHidden/>
               </w:rPr>
-              <w:instrText xml:space="preserve"> PAGEREF _Toc369789886 \h </w:instrText>
+              <w:instrText xml:space="preserve"> PAGEREF _Toc369800626 \h </w:instrText>
             </w:r>
             <w:r>
               <w:rPr>
@@ -286,7 +286,7 @@
               <w:lang w:eastAsia="da-DK"/>
             </w:rPr>
           </w:pPr>
-          <w:hyperlink w:anchor="_Toc369789887" w:history="1">
+          <w:hyperlink w:anchor="_Toc369800627" w:history="1">
             <w:r>
               <w:rPr>
                 <w:rStyle w:val="Hyperlink"/>
@@ -313,7 +313,7 @@
                 <w:noProof/>
                 <w:webHidden/>
               </w:rPr>
-              <w:instrText xml:space="preserve"> PAGEREF _Toc369789887 \h </w:instrText>
+              <w:instrText xml:space="preserve"> PAGEREF _Toc369800627 \h </w:instrText>
             </w:r>
             <w:r>
               <w:rPr>
@@ -356,7 +356,7 @@
               <w:lang w:eastAsia="da-DK"/>
             </w:rPr>
           </w:pPr>
-          <w:hyperlink w:anchor="_Toc369789888" w:history="1">
+          <w:hyperlink w:anchor="_Toc369800628" w:history="1">
             <w:r>
               <w:rPr>
                 <w:rStyle w:val="Hyperlink"/>
@@ -383,7 +383,7 @@
                 <w:noProof/>
                 <w:webHidden/>
               </w:rPr>
-              <w:instrText xml:space="preserve"> PAGEREF _Toc369789888 \h </w:instrText>
+              <w:instrText xml:space="preserve"> PAGEREF _Toc369800628 \h </w:instrText>
             </w:r>
             <w:r>
               <w:rPr>
@@ -426,7 +426,7 @@
               <w:lang w:eastAsia="da-DK"/>
             </w:rPr>
           </w:pPr>
-          <w:hyperlink w:anchor="_Toc369789889" w:history="1">
+          <w:hyperlink w:anchor="_Toc369800629" w:history="1">
             <w:r>
               <w:rPr>
                 <w:rStyle w:val="Hyperlink"/>
@@ -453,7 +453,7 @@
                 <w:noProof/>
                 <w:webHidden/>
               </w:rPr>
-              <w:instrText xml:space="preserve"> PAGEREF _Toc369789889 \h </w:instrText>
+              <w:instrText xml:space="preserve"> PAGEREF _Toc369800629 \h </w:instrText>
             </w:r>
             <w:r>
               <w:rPr>
@@ -496,7 +496,7 @@
               <w:lang w:eastAsia="da-DK"/>
             </w:rPr>
           </w:pPr>
-          <w:hyperlink w:anchor="_Toc369789890" w:history="1">
+          <w:hyperlink w:anchor="_Toc369800630" w:history="1">
             <w:r>
               <w:rPr>
                 <w:rStyle w:val="Hyperlink"/>
@@ -523,7 +523,7 @@
                 <w:noProof/>
                 <w:webHidden/>
               </w:rPr>
-              <w:instrText xml:space="preserve"> PAGEREF _Toc369789890 \h </w:instrText>
+              <w:instrText xml:space="preserve"> PAGEREF _Toc369800630 \h </w:instrText>
             </w:r>
             <w:r>
               <w:rPr>
@@ -566,7 +566,7 @@
               <w:lang w:eastAsia="da-DK"/>
             </w:rPr>
           </w:pPr>
-          <w:hyperlink w:anchor="_Toc369789891" w:history="1">
+          <w:hyperlink w:anchor="_Toc369800631" w:history="1">
             <w:r>
               <w:rPr>
                 <w:rStyle w:val="Hyperlink"/>
@@ -593,7 +593,217 @@
                 <w:noProof/>
                 <w:webHidden/>
               </w:rPr>
-              <w:instrText xml:space="preserve"> PAGEREF _Toc369789891 \h </w:instrText>
+              <w:instrText xml:space="preserve"> PAGEREF _Toc369800631 \h </w:instrText>
+            </w:r>
+            <w:r>
+              <w:rPr>
+                <w:noProof/>
+                <w:webHidden/>
+              </w:rPr>
+            </w:r>
+            <w:r>
+              <w:rPr>
+                <w:noProof/>
+                <w:webHidden/>
+              </w:rPr>
+              <w:fldChar w:fldCharType="separate"/>
+            </w:r>
+            <w:r>
+              <w:rPr>
+                <w:noProof/>
+                <w:webHidden/>
+              </w:rPr>
+              <w:t>3</w:t>
+            </w:r>
+            <w:r>
+              <w:rPr>
+                <w:noProof/>
+                <w:webHidden/>
+              </w:rPr>
+              <w:fldChar w:fldCharType="end"/>
+            </w:r>
+          </w:hyperlink>
+        </w:p>
+        <w:p>
+          <w:pPr>
+            <w:pStyle w:val="TOC3"/>
+            <w:tabs>
+              <w:tab w:val="right" w:leader="dot" w:pos="9016"/>
+            </w:tabs>
+            <w:rPr>
+              <w:rFonts w:eastAsiaTheme="minorEastAsia"/>
+              <w:noProof/>
+              <w:lang w:eastAsia="da-DK"/>
+            </w:rPr>
+          </w:pPr>
+          <w:hyperlink w:anchor="_Toc369800632" w:history="1">
+            <w:r>
+              <w:rPr>
+                <w:rStyle w:val="Hyperlink"/>
+                <w:noProof/>
+              </w:rPr>
+              <w:t>Concept - Vurdering af arbejds – og læringsprocessen</w:t>
+            </w:r>
+            <w:r>
+              <w:rPr>
+                <w:noProof/>
+                <w:webHidden/>
+              </w:rPr>
+              <w:tab/>
+            </w:r>
+            <w:r>
+              <w:rPr>
+                <w:noProof/>
+                <w:webHidden/>
+              </w:rPr>
+              <w:fldChar w:fldCharType="begin"/>
+            </w:r>
+            <w:r>
+              <w:rPr>
+                <w:noProof/>
+                <w:webHidden/>
+              </w:rPr>
+              <w:instrText xml:space="preserve"> PAGEREF _Toc369800632 \h </w:instrText>
+            </w:r>
+            <w:r>
+              <w:rPr>
+                <w:noProof/>
+                <w:webHidden/>
+              </w:rPr>
+            </w:r>
+            <w:r>
+              <w:rPr>
+                <w:noProof/>
+                <w:webHidden/>
+              </w:rPr>
+              <w:fldChar w:fldCharType="separate"/>
+            </w:r>
+            <w:r>
+              <w:rPr>
+                <w:noProof/>
+                <w:webHidden/>
+              </w:rPr>
+              <w:t>3</w:t>
+            </w:r>
+            <w:r>
+              <w:rPr>
+                <w:noProof/>
+                <w:webHidden/>
+              </w:rPr>
+              <w:fldChar w:fldCharType="end"/>
+            </w:r>
+          </w:hyperlink>
+        </w:p>
+        <w:p>
+          <w:pPr>
+            <w:pStyle w:val="TOC3"/>
+            <w:tabs>
+              <w:tab w:val="right" w:leader="dot" w:pos="9016"/>
+            </w:tabs>
+            <w:rPr>
+              <w:rFonts w:eastAsiaTheme="minorEastAsia"/>
+              <w:noProof/>
+              <w:lang w:eastAsia="da-DK"/>
+            </w:rPr>
+          </w:pPr>
+          <w:hyperlink w:anchor="_Toc369800633" w:history="1">
+            <w:r>
+              <w:rPr>
+                <w:rStyle w:val="Hyperlink"/>
+                <w:noProof/>
+              </w:rPr>
+              <w:t>Concept - Refleksion af eget udbytte</w:t>
+            </w:r>
+            <w:r>
+              <w:rPr>
+                <w:noProof/>
+                <w:webHidden/>
+              </w:rPr>
+              <w:tab/>
+            </w:r>
+            <w:r>
+              <w:rPr>
+                <w:noProof/>
+                <w:webHidden/>
+              </w:rPr>
+              <w:fldChar w:fldCharType="begin"/>
+            </w:r>
+            <w:r>
+              <w:rPr>
+                <w:noProof/>
+                <w:webHidden/>
+              </w:rPr>
+              <w:instrText xml:space="preserve"> PAGEREF _Toc369800633 \h </w:instrText>
+            </w:r>
+            <w:r>
+              <w:rPr>
+                <w:noProof/>
+                <w:webHidden/>
+              </w:rPr>
+            </w:r>
+            <w:r>
+              <w:rPr>
+                <w:noProof/>
+                <w:webHidden/>
+              </w:rPr>
+              <w:fldChar w:fldCharType="separate"/>
+            </w:r>
+            <w:r>
+              <w:rPr>
+                <w:noProof/>
+                <w:webHidden/>
+              </w:rPr>
+              <w:t>3</w:t>
+            </w:r>
+            <w:r>
+              <w:rPr>
+                <w:noProof/>
+                <w:webHidden/>
+              </w:rPr>
+              <w:fldChar w:fldCharType="end"/>
+            </w:r>
+          </w:hyperlink>
+        </w:p>
+        <w:p>
+          <w:pPr>
+            <w:pStyle w:val="TOC3"/>
+            <w:tabs>
+              <w:tab w:val="right" w:leader="dot" w:pos="9016"/>
+            </w:tabs>
+            <w:rPr>
+              <w:rFonts w:eastAsiaTheme="minorEastAsia"/>
+              <w:noProof/>
+              <w:lang w:eastAsia="da-DK"/>
+            </w:rPr>
+          </w:pPr>
+          <w:hyperlink w:anchor="_Toc369800634" w:history="1">
+            <w:r>
+              <w:rPr>
+                <w:rStyle w:val="Hyperlink"/>
+                <w:noProof/>
+              </w:rPr>
+              <w:t>Concept - Konklusion</w:t>
+            </w:r>
+            <w:r>
+              <w:rPr>
+                <w:noProof/>
+                <w:webHidden/>
+              </w:rPr>
+              <w:tab/>
+            </w:r>
+            <w:r>
+              <w:rPr>
+                <w:noProof/>
+                <w:webHidden/>
+              </w:rPr>
+              <w:fldChar w:fldCharType="begin"/>
+            </w:r>
+            <w:r>
+              <w:rPr>
+                <w:noProof/>
+                <w:webHidden/>
+              </w:rPr>
+              <w:instrText xml:space="preserve"> PAGEREF _Toc369800634 \h </w:instrText>
             </w:r>
             <w:r>
               <w:rPr>
@@ -636,7 +846,7 @@
               <w:lang w:eastAsia="da-DK"/>
             </w:rPr>
           </w:pPr>
-          <w:hyperlink w:anchor="_Toc369789892" w:history="1">
+          <w:hyperlink w:anchor="_Toc369800635" w:history="1">
             <w:r>
               <w:rPr>
                 <w:rStyle w:val="Hyperlink"/>
@@ -663,7 +873,7 @@
                 <w:noProof/>
                 <w:webHidden/>
               </w:rPr>
-              <w:instrText xml:space="preserve"> PAGEREF _Toc369789892 \h </w:instrText>
+              <w:instrText xml:space="preserve"> PAGEREF _Toc369800635 \h </w:instrText>
             </w:r>
             <w:r>
               <w:rPr>
@@ -706,7 +916,7 @@
               <w:lang w:eastAsia="da-DK"/>
             </w:rPr>
           </w:pPr>
-          <w:hyperlink w:anchor="_Toc369789893" w:history="1">
+          <w:hyperlink w:anchor="_Toc369800636" w:history="1">
             <w:r>
               <w:rPr>
                 <w:rStyle w:val="Hyperlink"/>
@@ -733,7 +943,7 @@
                 <w:noProof/>
                 <w:webHidden/>
               </w:rPr>
-              <w:instrText xml:space="preserve"> PAGEREF _Toc369789893 \h </w:instrText>
+              <w:instrText xml:space="preserve"> PAGEREF _Toc369800636 \h </w:instrText>
             </w:r>
             <w:r>
               <w:rPr>
@@ -776,7 +986,7 @@
               <w:lang w:eastAsia="da-DK"/>
             </w:rPr>
           </w:pPr>
-          <w:hyperlink w:anchor="_Toc369789894" w:history="1">
+          <w:hyperlink w:anchor="_Toc369800637" w:history="1">
             <w:r>
               <w:rPr>
                 <w:rStyle w:val="Hyperlink"/>
@@ -803,7 +1013,7 @@
                 <w:noProof/>
                 <w:webHidden/>
               </w:rPr>
-              <w:instrText xml:space="preserve"> PAGEREF _Toc369789894 \h </w:instrText>
+              <w:instrText xml:space="preserve"> PAGEREF _Toc369800637 \h </w:instrText>
             </w:r>
             <w:r>
               <w:rPr>
@@ -846,7 +1056,7 @@
               <w:lang w:eastAsia="da-DK"/>
             </w:rPr>
           </w:pPr>
-          <w:hyperlink w:anchor="_Toc369789895" w:history="1">
+          <w:hyperlink w:anchor="_Toc369800638" w:history="1">
             <w:r>
               <w:rPr>
                 <w:rStyle w:val="Hyperlink"/>
@@ -873,7 +1083,7 @@
                 <w:noProof/>
                 <w:webHidden/>
               </w:rPr>
-              <w:instrText xml:space="preserve"> PAGEREF _Toc369789895 \h </w:instrText>
+              <w:instrText xml:space="preserve"> PAGEREF _Toc369800638 \h </w:instrText>
             </w:r>
             <w:r>
               <w:rPr>
@@ -916,7 +1126,7 @@
               <w:lang w:eastAsia="da-DK"/>
             </w:rPr>
           </w:pPr>
-          <w:hyperlink w:anchor="_Toc369789896" w:history="1">
+          <w:hyperlink w:anchor="_Toc369800639" w:history="1">
             <w:r>
               <w:rPr>
                 <w:rStyle w:val="Hyperlink"/>
@@ -943,7 +1153,7 @@
                 <w:noProof/>
                 <w:webHidden/>
               </w:rPr>
-              <w:instrText xml:space="preserve"> PAGEREF _Toc369789896 \h </w:instrText>
+              <w:instrText xml:space="preserve"> PAGEREF _Toc369800639 \h </w:instrText>
             </w:r>
             <w:r>
               <w:rPr>
@@ -986,13 +1196,13 @@
               <w:lang w:eastAsia="da-DK"/>
             </w:rPr>
           </w:pPr>
-          <w:hyperlink w:anchor="_Toc369789897" w:history="1">
+          <w:hyperlink w:anchor="_Toc369800640" w:history="1">
             <w:r>
               <w:rPr>
                 <w:rStyle w:val="Hyperlink"/>
                 <w:noProof/>
               </w:rPr>
-              <w:t>Scene problem med at have forbindelse til de forskellige scripts.</w:t>
+              <w:t>Opbygning af Scene</w:t>
             </w:r>
             <w:r>
               <w:rPr>
@@ -1013,7 +1223,7 @@
                 <w:noProof/>
                 <w:webHidden/>
               </w:rPr>
-              <w:instrText xml:space="preserve"> PAGEREF _Toc369789897 \h </w:instrText>
+              <w:instrText xml:space="preserve"> PAGEREF _Toc369800640 \h </w:instrText>
             </w:r>
             <w:r>
               <w:rPr>
@@ -1056,7 +1266,7 @@
               <w:lang w:eastAsia="da-DK"/>
             </w:rPr>
           </w:pPr>
-          <w:hyperlink w:anchor="_Toc369789898" w:history="1">
+          <w:hyperlink w:anchor="_Toc369800641" w:history="1">
             <w:r>
               <w:rPr>
                 <w:rStyle w:val="Hyperlink"/>
@@ -1083,7 +1293,7 @@
                 <w:noProof/>
                 <w:webHidden/>
               </w:rPr>
-              <w:instrText xml:space="preserve"> PAGEREF _Toc369789898 \h </w:instrText>
+              <w:instrText xml:space="preserve"> PAGEREF _Toc369800641 \h </w:instrText>
             </w:r>
             <w:r>
               <w:rPr>
@@ -1126,7 +1336,7 @@
               <w:lang w:eastAsia="da-DK"/>
             </w:rPr>
           </w:pPr>
-          <w:hyperlink w:anchor="_Toc369789899" w:history="1">
+          <w:hyperlink w:anchor="_Toc369800642" w:history="1">
             <w:r>
               <w:rPr>
                 <w:rStyle w:val="Hyperlink"/>
@@ -1153,7 +1363,7 @@
                 <w:noProof/>
                 <w:webHidden/>
               </w:rPr>
-              <w:instrText xml:space="preserve"> PAGEREF _Toc369789899 \h </w:instrText>
+              <w:instrText xml:space="preserve"> PAGEREF _Toc369800642 \h </w:instrText>
             </w:r>
             <w:r>
               <w:rPr>
@@ -1196,7 +1406,7 @@
               <w:lang w:eastAsia="da-DK"/>
             </w:rPr>
           </w:pPr>
-          <w:hyperlink w:anchor="_Toc369789900" w:history="1">
+          <w:hyperlink w:anchor="_Toc369800643" w:history="1">
             <w:r>
               <w:rPr>
                 <w:rStyle w:val="Hyperlink"/>
@@ -1223,7 +1433,7 @@
                 <w:noProof/>
                 <w:webHidden/>
               </w:rPr>
-              <w:instrText xml:space="preserve"> PAGEREF _Toc369789900 \h </w:instrText>
+              <w:instrText xml:space="preserve"> PAGEREF _Toc369800643 \h </w:instrText>
             </w:r>
             <w:r>
               <w:rPr>
@@ -1266,13 +1476,13 @@
               <w:lang w:eastAsia="da-DK"/>
             </w:rPr>
           </w:pPr>
-          <w:hyperlink w:anchor="_Toc369789901" w:history="1">
+          <w:hyperlink w:anchor="_Toc369800644" w:history="1">
             <w:r>
               <w:rPr>
                 <w:rStyle w:val="Hyperlink"/>
                 <w:noProof/>
               </w:rPr>
-              <w:t>GUI elementer i Unity</w:t>
+              <w:t>Yderligere GUI med terninger</w:t>
             </w:r>
             <w:r>
               <w:rPr>
@@ -1293,7 +1503,287 @@
                 <w:noProof/>
                 <w:webHidden/>
               </w:rPr>
-              <w:instrText xml:space="preserve"> PAGEREF _Toc369789901 \h </w:instrText>
+              <w:instrText xml:space="preserve"> PAGEREF _Toc369800644 \h </w:instrText>
+            </w:r>
+            <w:r>
+              <w:rPr>
+                <w:noProof/>
+                <w:webHidden/>
+              </w:rPr>
+            </w:r>
+            <w:r>
+              <w:rPr>
+                <w:noProof/>
+                <w:webHidden/>
+              </w:rPr>
+              <w:fldChar w:fldCharType="separate"/>
+            </w:r>
+            <w:r>
+              <w:rPr>
+                <w:noProof/>
+                <w:webHidden/>
+              </w:rPr>
+              <w:t>8</w:t>
+            </w:r>
+            <w:r>
+              <w:rPr>
+                <w:noProof/>
+                <w:webHidden/>
+              </w:rPr>
+              <w:fldChar w:fldCharType="end"/>
+            </w:r>
+          </w:hyperlink>
+        </w:p>
+        <w:p>
+          <w:pPr>
+            <w:pStyle w:val="TOC3"/>
+            <w:tabs>
+              <w:tab w:val="right" w:leader="dot" w:pos="9016"/>
+            </w:tabs>
+            <w:rPr>
+              <w:rFonts w:eastAsiaTheme="minorEastAsia"/>
+              <w:noProof/>
+              <w:lang w:eastAsia="da-DK"/>
+            </w:rPr>
+          </w:pPr>
+          <w:hyperlink w:anchor="_Toc369800645" w:history="1">
+            <w:r>
+              <w:rPr>
+                <w:rStyle w:val="Hyperlink"/>
+                <w:noProof/>
+              </w:rPr>
+              <w:t>Arbejdet lidt med trello i slutfasen</w:t>
+            </w:r>
+            <w:r>
+              <w:rPr>
+                <w:noProof/>
+                <w:webHidden/>
+              </w:rPr>
+              <w:tab/>
+            </w:r>
+            <w:r>
+              <w:rPr>
+                <w:noProof/>
+                <w:webHidden/>
+              </w:rPr>
+              <w:fldChar w:fldCharType="begin"/>
+            </w:r>
+            <w:r>
+              <w:rPr>
+                <w:noProof/>
+                <w:webHidden/>
+              </w:rPr>
+              <w:instrText xml:space="preserve"> PAGEREF _Toc369800645 \h </w:instrText>
+            </w:r>
+            <w:r>
+              <w:rPr>
+                <w:noProof/>
+                <w:webHidden/>
+              </w:rPr>
+            </w:r>
+            <w:r>
+              <w:rPr>
+                <w:noProof/>
+                <w:webHidden/>
+              </w:rPr>
+              <w:fldChar w:fldCharType="separate"/>
+            </w:r>
+            <w:r>
+              <w:rPr>
+                <w:noProof/>
+                <w:webHidden/>
+              </w:rPr>
+              <w:t>8</w:t>
+            </w:r>
+            <w:r>
+              <w:rPr>
+                <w:noProof/>
+                <w:webHidden/>
+              </w:rPr>
+              <w:fldChar w:fldCharType="end"/>
+            </w:r>
+          </w:hyperlink>
+        </w:p>
+        <w:p>
+          <w:pPr>
+            <w:pStyle w:val="TOC3"/>
+            <w:tabs>
+              <w:tab w:val="right" w:leader="dot" w:pos="9016"/>
+            </w:tabs>
+            <w:rPr>
+              <w:rFonts w:eastAsiaTheme="minorEastAsia"/>
+              <w:noProof/>
+              <w:lang w:eastAsia="da-DK"/>
+            </w:rPr>
+          </w:pPr>
+          <w:hyperlink w:anchor="_Toc369800646" w:history="1">
+            <w:r>
+              <w:rPr>
+                <w:rStyle w:val="Hyperlink"/>
+                <w:noProof/>
+              </w:rPr>
+              <w:t>Elaboration - Vurdering af arbejds – og læringsprocessen</w:t>
+            </w:r>
+            <w:r>
+              <w:rPr>
+                <w:noProof/>
+                <w:webHidden/>
+              </w:rPr>
+              <w:tab/>
+            </w:r>
+            <w:r>
+              <w:rPr>
+                <w:noProof/>
+                <w:webHidden/>
+              </w:rPr>
+              <w:fldChar w:fldCharType="begin"/>
+            </w:r>
+            <w:r>
+              <w:rPr>
+                <w:noProof/>
+                <w:webHidden/>
+              </w:rPr>
+              <w:instrText xml:space="preserve"> PAGEREF _Toc369800646 \h </w:instrText>
+            </w:r>
+            <w:r>
+              <w:rPr>
+                <w:noProof/>
+                <w:webHidden/>
+              </w:rPr>
+            </w:r>
+            <w:r>
+              <w:rPr>
+                <w:noProof/>
+                <w:webHidden/>
+              </w:rPr>
+              <w:fldChar w:fldCharType="separate"/>
+            </w:r>
+            <w:r>
+              <w:rPr>
+                <w:noProof/>
+                <w:webHidden/>
+              </w:rPr>
+              <w:t>8</w:t>
+            </w:r>
+            <w:r>
+              <w:rPr>
+                <w:noProof/>
+                <w:webHidden/>
+              </w:rPr>
+              <w:fldChar w:fldCharType="end"/>
+            </w:r>
+          </w:hyperlink>
+        </w:p>
+        <w:p>
+          <w:pPr>
+            <w:pStyle w:val="TOC3"/>
+            <w:tabs>
+              <w:tab w:val="right" w:leader="dot" w:pos="9016"/>
+            </w:tabs>
+            <w:rPr>
+              <w:rFonts w:eastAsiaTheme="minorEastAsia"/>
+              <w:noProof/>
+              <w:lang w:eastAsia="da-DK"/>
+            </w:rPr>
+          </w:pPr>
+          <w:hyperlink w:anchor="_Toc369800647" w:history="1">
+            <w:r>
+              <w:rPr>
+                <w:rStyle w:val="Hyperlink"/>
+                <w:noProof/>
+              </w:rPr>
+              <w:t>Elaboration - Refleksion af eget udbytte</w:t>
+            </w:r>
+            <w:r>
+              <w:rPr>
+                <w:noProof/>
+                <w:webHidden/>
+              </w:rPr>
+              <w:tab/>
+            </w:r>
+            <w:r>
+              <w:rPr>
+                <w:noProof/>
+                <w:webHidden/>
+              </w:rPr>
+              <w:fldChar w:fldCharType="begin"/>
+            </w:r>
+            <w:r>
+              <w:rPr>
+                <w:noProof/>
+                <w:webHidden/>
+              </w:rPr>
+              <w:instrText xml:space="preserve"> PAGEREF _Toc369800647 \h </w:instrText>
+            </w:r>
+            <w:r>
+              <w:rPr>
+                <w:noProof/>
+                <w:webHidden/>
+              </w:rPr>
+            </w:r>
+            <w:r>
+              <w:rPr>
+                <w:noProof/>
+                <w:webHidden/>
+              </w:rPr>
+              <w:fldChar w:fldCharType="separate"/>
+            </w:r>
+            <w:r>
+              <w:rPr>
+                <w:noProof/>
+                <w:webHidden/>
+              </w:rPr>
+              <w:t>8</w:t>
+            </w:r>
+            <w:r>
+              <w:rPr>
+                <w:noProof/>
+                <w:webHidden/>
+              </w:rPr>
+              <w:fldChar w:fldCharType="end"/>
+            </w:r>
+          </w:hyperlink>
+        </w:p>
+        <w:p>
+          <w:pPr>
+            <w:pStyle w:val="TOC3"/>
+            <w:tabs>
+              <w:tab w:val="right" w:leader="dot" w:pos="9016"/>
+            </w:tabs>
+            <w:rPr>
+              <w:rFonts w:eastAsiaTheme="minorEastAsia"/>
+              <w:noProof/>
+              <w:lang w:eastAsia="da-DK"/>
+            </w:rPr>
+          </w:pPr>
+          <w:hyperlink w:anchor="_Toc369800648" w:history="1">
+            <w:r>
+              <w:rPr>
+                <w:rStyle w:val="Hyperlink"/>
+                <w:noProof/>
+              </w:rPr>
+              <w:t>Elaboration – Konklusion</w:t>
+            </w:r>
+            <w:r>
+              <w:rPr>
+                <w:noProof/>
+                <w:webHidden/>
+              </w:rPr>
+              <w:tab/>
+            </w:r>
+            <w:r>
+              <w:rPr>
+                <w:noProof/>
+                <w:webHidden/>
+              </w:rPr>
+              <w:fldChar w:fldCharType="begin"/>
+            </w:r>
+            <w:r>
+              <w:rPr>
+                <w:noProof/>
+                <w:webHidden/>
+              </w:rPr>
+              <w:instrText xml:space="preserve"> PAGEREF _Toc369800648 \h </w:instrText>
             </w:r>
             <w:r>
               <w:rPr>
@@ -1336,13 +1826,13 @@
               <w:lang w:eastAsia="da-DK"/>
             </w:rPr>
           </w:pPr>
-          <w:hyperlink w:anchor="_Toc369789902" w:history="1">
+          <w:hyperlink w:anchor="_Toc369800649" w:history="1">
             <w:r>
               <w:rPr>
                 <w:rStyle w:val="Hyperlink"/>
                 <w:noProof/>
               </w:rPr>
-              <w:t>Resume af forløbet</w:t>
+              <w:t>Konklusion</w:t>
             </w:r>
             <w:r>
               <w:rPr>
@@ -1363,287 +1853,7 @@
                 <w:noProof/>
                 <w:webHidden/>
               </w:rPr>
-              <w:instrText xml:space="preserve"> PAGEREF _Toc369789902 \h </w:instrText>
-            </w:r>
-            <w:r>
-              <w:rPr>
-                <w:noProof/>
-                <w:webHidden/>
-              </w:rPr>
-            </w:r>
-            <w:r>
-              <w:rPr>
-                <w:noProof/>
-                <w:webHidden/>
-              </w:rPr>
-              <w:fldChar w:fldCharType="separate"/>
-            </w:r>
-            <w:r>
-              <w:rPr>
-                <w:noProof/>
-                <w:webHidden/>
-              </w:rPr>
-              <w:t>8</w:t>
-            </w:r>
-            <w:r>
-              <w:rPr>
-                <w:noProof/>
-                <w:webHidden/>
-              </w:rPr>
-              <w:fldChar w:fldCharType="end"/>
-            </w:r>
-          </w:hyperlink>
-        </w:p>
-        <w:p>
-          <w:pPr>
-            <w:pStyle w:val="TOC2"/>
-            <w:tabs>
-              <w:tab w:val="right" w:leader="dot" w:pos="9016"/>
-            </w:tabs>
-            <w:rPr>
-              <w:rFonts w:eastAsiaTheme="minorEastAsia"/>
-              <w:noProof/>
-              <w:lang w:eastAsia="da-DK"/>
-            </w:rPr>
-          </w:pPr>
-          <w:hyperlink w:anchor="_Toc369789903" w:history="1">
-            <w:r>
-              <w:rPr>
-                <w:rStyle w:val="Hyperlink"/>
-                <w:noProof/>
-              </w:rPr>
-              <w:t>Beskrivelse af konkrete problemstillinger</w:t>
-            </w:r>
-            <w:r>
-              <w:rPr>
-                <w:noProof/>
-                <w:webHidden/>
-              </w:rPr>
-              <w:tab/>
-            </w:r>
-            <w:r>
-              <w:rPr>
-                <w:noProof/>
-                <w:webHidden/>
-              </w:rPr>
-              <w:fldChar w:fldCharType="begin"/>
-            </w:r>
-            <w:r>
-              <w:rPr>
-                <w:noProof/>
-                <w:webHidden/>
-              </w:rPr>
-              <w:instrText xml:space="preserve"> PAGEREF _Toc369789903 \h </w:instrText>
-            </w:r>
-            <w:r>
-              <w:rPr>
-                <w:noProof/>
-                <w:webHidden/>
-              </w:rPr>
-            </w:r>
-            <w:r>
-              <w:rPr>
-                <w:noProof/>
-                <w:webHidden/>
-              </w:rPr>
-              <w:fldChar w:fldCharType="separate"/>
-            </w:r>
-            <w:r>
-              <w:rPr>
-                <w:noProof/>
-                <w:webHidden/>
-              </w:rPr>
-              <w:t>8</w:t>
-            </w:r>
-            <w:r>
-              <w:rPr>
-                <w:noProof/>
-                <w:webHidden/>
-              </w:rPr>
-              <w:fldChar w:fldCharType="end"/>
-            </w:r>
-          </w:hyperlink>
-        </w:p>
-        <w:p>
-          <w:pPr>
-            <w:pStyle w:val="TOC2"/>
-            <w:tabs>
-              <w:tab w:val="right" w:leader="dot" w:pos="9016"/>
-            </w:tabs>
-            <w:rPr>
-              <w:rFonts w:eastAsiaTheme="minorEastAsia"/>
-              <w:noProof/>
-              <w:lang w:eastAsia="da-DK"/>
-            </w:rPr>
-          </w:pPr>
-          <w:hyperlink w:anchor="_Toc369789904" w:history="1">
-            <w:r>
-              <w:rPr>
-                <w:rStyle w:val="Hyperlink"/>
-                <w:noProof/>
-              </w:rPr>
-              <w:t>Vurdering af arbejds – og læringsprocessen</w:t>
-            </w:r>
-            <w:r>
-              <w:rPr>
-                <w:noProof/>
-                <w:webHidden/>
-              </w:rPr>
-              <w:tab/>
-            </w:r>
-            <w:r>
-              <w:rPr>
-                <w:noProof/>
-                <w:webHidden/>
-              </w:rPr>
-              <w:fldChar w:fldCharType="begin"/>
-            </w:r>
-            <w:r>
-              <w:rPr>
-                <w:noProof/>
-                <w:webHidden/>
-              </w:rPr>
-              <w:instrText xml:space="preserve"> PAGEREF _Toc369789904 \h </w:instrText>
-            </w:r>
-            <w:r>
-              <w:rPr>
-                <w:noProof/>
-                <w:webHidden/>
-              </w:rPr>
-            </w:r>
-            <w:r>
-              <w:rPr>
-                <w:noProof/>
-                <w:webHidden/>
-              </w:rPr>
-              <w:fldChar w:fldCharType="separate"/>
-            </w:r>
-            <w:r>
-              <w:rPr>
-                <w:noProof/>
-                <w:webHidden/>
-              </w:rPr>
-              <w:t>8</w:t>
-            </w:r>
-            <w:r>
-              <w:rPr>
-                <w:noProof/>
-                <w:webHidden/>
-              </w:rPr>
-              <w:fldChar w:fldCharType="end"/>
-            </w:r>
-          </w:hyperlink>
-        </w:p>
-        <w:p>
-          <w:pPr>
-            <w:pStyle w:val="TOC2"/>
-            <w:tabs>
-              <w:tab w:val="right" w:leader="dot" w:pos="9016"/>
-            </w:tabs>
-            <w:rPr>
-              <w:rFonts w:eastAsiaTheme="minorEastAsia"/>
-              <w:noProof/>
-              <w:lang w:eastAsia="da-DK"/>
-            </w:rPr>
-          </w:pPr>
-          <w:hyperlink w:anchor="_Toc369789905" w:history="1">
-            <w:r>
-              <w:rPr>
-                <w:rStyle w:val="Hyperlink"/>
-                <w:noProof/>
-              </w:rPr>
-              <w:t>Refleksion af eget udbytte</w:t>
-            </w:r>
-            <w:r>
-              <w:rPr>
-                <w:noProof/>
-                <w:webHidden/>
-              </w:rPr>
-              <w:tab/>
-            </w:r>
-            <w:r>
-              <w:rPr>
-                <w:noProof/>
-                <w:webHidden/>
-              </w:rPr>
-              <w:fldChar w:fldCharType="begin"/>
-            </w:r>
-            <w:r>
-              <w:rPr>
-                <w:noProof/>
-                <w:webHidden/>
-              </w:rPr>
-              <w:instrText xml:space="preserve"> PAGEREF _Toc369789905 \h </w:instrText>
-            </w:r>
-            <w:r>
-              <w:rPr>
-                <w:noProof/>
-                <w:webHidden/>
-              </w:rPr>
-            </w:r>
-            <w:r>
-              <w:rPr>
-                <w:noProof/>
-                <w:webHidden/>
-              </w:rPr>
-              <w:fldChar w:fldCharType="separate"/>
-            </w:r>
-            <w:r>
-              <w:rPr>
-                <w:noProof/>
-                <w:webHidden/>
-              </w:rPr>
-              <w:t>8</w:t>
-            </w:r>
-            <w:r>
-              <w:rPr>
-                <w:noProof/>
-                <w:webHidden/>
-              </w:rPr>
-              <w:fldChar w:fldCharType="end"/>
-            </w:r>
-          </w:hyperlink>
-        </w:p>
-        <w:p>
-          <w:pPr>
-            <w:pStyle w:val="TOC2"/>
-            <w:tabs>
-              <w:tab w:val="right" w:leader="dot" w:pos="9016"/>
-            </w:tabs>
-            <w:rPr>
-              <w:rFonts w:eastAsiaTheme="minorEastAsia"/>
-              <w:noProof/>
-              <w:lang w:eastAsia="da-DK"/>
-            </w:rPr>
-          </w:pPr>
-          <w:hyperlink w:anchor="_Toc369789906" w:history="1">
-            <w:r>
-              <w:rPr>
-                <w:rStyle w:val="Hyperlink"/>
-                <w:noProof/>
-              </w:rPr>
-              <w:t>Konklusion</w:t>
-            </w:r>
-            <w:r>
-              <w:rPr>
-                <w:noProof/>
-                <w:webHidden/>
-              </w:rPr>
-              <w:tab/>
-            </w:r>
-            <w:r>
-              <w:rPr>
-                <w:noProof/>
-                <w:webHidden/>
-              </w:rPr>
-              <w:fldChar w:fldCharType="begin"/>
-            </w:r>
-            <w:r>
-              <w:rPr>
-                <w:noProof/>
-                <w:webHidden/>
-              </w:rPr>
-              <w:instrText xml:space="preserve"> PAGEREF _Toc369789906 \h </w:instrText>
+              <w:instrText xml:space="preserve"> PAGEREF _Toc369800649 \h </w:instrText>
             </w:r>
             <w:r>
               <w:rPr>
@@ -1746,36 +1956,9 @@
     </w:p>
     <w:p>
       <w:pPr>
-        <w:rPr>
-          <w:rFonts w:asciiTheme="majorHAnsi" w:eastAsiaTheme="majorEastAsia" w:hAnsiTheme="majorHAnsi" w:cstheme="majorBidi"/>
-          <w:b/>
-          <w:bCs/>
-          <w:color w:val="000000" w:themeColor="text1"/>
-          <w:sz w:val="28"/>
-          <w:szCs w:val="28"/>
-        </w:rPr>
-      </w:pPr>
-    </w:p>
-    <w:p>
-      <w:pPr>
-        <w:rPr>
-          <w:rFonts w:asciiTheme="majorHAnsi" w:eastAsiaTheme="majorEastAsia" w:hAnsiTheme="majorHAnsi" w:cstheme="majorBidi"/>
-          <w:b/>
-          <w:bCs/>
-          <w:color w:val="000000" w:themeColor="text1"/>
-          <w:sz w:val="32"/>
-          <w:szCs w:val="28"/>
-        </w:rPr>
-      </w:pPr>
-      <w:r>
-        <w:br w:type="page"/>
-      </w:r>
-    </w:p>
-    <w:p>
-      <w:pPr>
         <w:pStyle w:val="Heading1"/>
       </w:pPr>
-      <w:bookmarkStart w:id="0" w:name="_Toc369789884"/>
+      <w:bookmarkStart w:id="0" w:name="_Toc369800624"/>
       <w:r>
         <w:lastRenderedPageBreak/>
         <w:t xml:space="preserve">Specialisering </w:t>
@@ -1792,7 +1975,7 @@
       <w:pPr>
         <w:pStyle w:val="Heading2"/>
       </w:pPr>
-      <w:bookmarkStart w:id="1" w:name="_Toc369789885"/>
+      <w:bookmarkStart w:id="1" w:name="_Toc369800625"/>
       <w:r>
         <w:t>Indledning</w:t>
       </w:r>
@@ -1846,7 +2029,7 @@
       <w:pPr>
         <w:pStyle w:val="Heading2"/>
       </w:pPr>
-      <w:bookmarkStart w:id="2" w:name="_Toc369789886"/>
+      <w:bookmarkStart w:id="2" w:name="_Toc369800626"/>
       <w:r>
         <w:t>Specialiserings Plan</w:t>
       </w:r>
@@ -1918,7 +2101,7 @@
       <w:pPr>
         <w:pStyle w:val="Heading2"/>
       </w:pPr>
-      <w:bookmarkStart w:id="3" w:name="_Toc369789887"/>
+      <w:bookmarkStart w:id="3" w:name="_Toc369800627"/>
       <w:r>
         <w:t>Opstart på projektet</w:t>
       </w:r>
@@ -1972,7 +2155,7 @@
       <w:pPr>
         <w:pStyle w:val="Heading2"/>
       </w:pPr>
-      <w:bookmarkStart w:id="4" w:name="_Toc369789888"/>
+      <w:bookmarkStart w:id="4" w:name="_Toc369800628"/>
       <w:r>
         <w:t>Concept</w:t>
       </w:r>
@@ -1982,7 +2165,7 @@
       <w:pPr>
         <w:pStyle w:val="Heading3"/>
       </w:pPr>
-      <w:bookmarkStart w:id="5" w:name="_Toc369789889"/>
+      <w:bookmarkStart w:id="5" w:name="_Toc369800629"/>
       <w:r>
         <w:t xml:space="preserve">Forklaring af </w:t>
       </w:r>
@@ -2142,7 +2325,7 @@
       <w:pPr>
         <w:pStyle w:val="Heading3"/>
       </w:pPr>
-      <w:bookmarkStart w:id="6" w:name="_Toc369789890"/>
+      <w:bookmarkStart w:id="6" w:name="_Toc369800630"/>
       <w:r>
         <w:t>Forklaring af hvorfor det første koncept skrottes:</w:t>
       </w:r>
@@ -2196,7 +2379,7 @@
       <w:pPr>
         <w:pStyle w:val="Heading3"/>
       </w:pPr>
-      <w:bookmarkStart w:id="7" w:name="_Toc369789891"/>
+      <w:bookmarkStart w:id="7" w:name="_Toc369800631"/>
       <w:r>
         <w:t>Forklaring af Koncept nr. 2:</w:t>
       </w:r>
@@ -2226,11 +2409,6 @@
     </w:p>
     <w:p>
       <w:r>
-        <w:t>1. Læg regler til spil i bilag</w:t>
-      </w:r>
-    </w:p>
-    <w:p>
-      <w:r>
         <w:t>2. forklaring af begreber i bilag.</w:t>
       </w:r>
     </w:p>
@@ -2238,6 +2416,59 @@
       <w:r>
         <w:t>Forklar proces omkring udvikling af spil design.</w:t>
       </w:r>
+    </w:p>
+    <w:p>
+      <w:pPr>
+        <w:pStyle w:val="Heading3"/>
+      </w:pPr>
+      <w:bookmarkStart w:id="8" w:name="_Toc369800632"/>
+      <w:r>
+        <w:t xml:space="preserve">Concept - </w:t>
+      </w:r>
+      <w:r>
+        <w:t xml:space="preserve">Vurdering af </w:t>
+      </w:r>
+      <w:proofErr w:type="spellStart"/>
+      <w:r>
+        <w:t>arbejds</w:t>
+      </w:r>
+      <w:proofErr w:type="spellEnd"/>
+      <w:r>
+        <w:t xml:space="preserve"> – og læringsprocessen</w:t>
+      </w:r>
+      <w:bookmarkEnd w:id="8"/>
+    </w:p>
+    <w:p>
+      <w:pPr>
+        <w:pStyle w:val="Heading3"/>
+      </w:pPr>
+      <w:bookmarkStart w:id="9" w:name="_Toc369800633"/>
+      <w:r>
+        <w:t xml:space="preserve">Concept </w:t>
+      </w:r>
+      <w:r>
+        <w:t xml:space="preserve">- </w:t>
+      </w:r>
+      <w:r>
+        <w:t>Refleksion af eget udbytte</w:t>
+      </w:r>
+      <w:bookmarkEnd w:id="9"/>
+    </w:p>
+    <w:p>
+      <w:pPr>
+        <w:pStyle w:val="Heading3"/>
+      </w:pPr>
+      <w:bookmarkStart w:id="10" w:name="_Toc369800634"/>
+      <w:r>
+        <w:t xml:space="preserve">Concept </w:t>
+      </w:r>
+      <w:r>
+        <w:t xml:space="preserve">- </w:t>
+      </w:r>
+      <w:r>
+        <w:t>Konklusion</w:t>
+      </w:r>
+      <w:bookmarkEnd w:id="10"/>
     </w:p>
     <w:p>
       <w:pPr>
@@ -2258,20 +2489,20 @@
       <w:pPr>
         <w:pStyle w:val="Heading2"/>
       </w:pPr>
-      <w:bookmarkStart w:id="8" w:name="_Toc369789892"/>
+      <w:bookmarkStart w:id="11" w:name="_Toc369800635"/>
       <w:proofErr w:type="spellStart"/>
       <w:r>
         <w:lastRenderedPageBreak/>
         <w:t>Elaboration</w:t>
       </w:r>
-      <w:bookmarkEnd w:id="8"/>
+      <w:bookmarkEnd w:id="11"/>
       <w:proofErr w:type="spellEnd"/>
     </w:p>
     <w:p>
       <w:pPr>
         <w:pStyle w:val="Heading3"/>
       </w:pPr>
-      <w:bookmarkStart w:id="9" w:name="_Toc369789893"/>
+      <w:bookmarkStart w:id="12" w:name="_Toc369800636"/>
       <w:r>
         <w:t>Opbygning af scener</w:t>
       </w:r>
@@ -2281,17 +2512,17 @@
       <w:r>
         <w:t xml:space="preserve"> i Unity</w:t>
       </w:r>
-      <w:bookmarkEnd w:id="9"/>
+      <w:bookmarkEnd w:id="12"/>
     </w:p>
     <w:p>
       <w:pPr>
         <w:pStyle w:val="Heading3"/>
       </w:pPr>
-      <w:bookmarkStart w:id="10" w:name="_Toc369789894"/>
+      <w:bookmarkStart w:id="13" w:name="_Toc369800637"/>
       <w:r>
         <w:t>Opstart på projektet i Unity med 3D objekter</w:t>
       </w:r>
-      <w:bookmarkEnd w:id="10"/>
+      <w:bookmarkEnd w:id="13"/>
     </w:p>
     <w:p>
       <w:r>
@@ -2521,11 +2752,11 @@
       <w:pPr>
         <w:pStyle w:val="Heading3"/>
       </w:pPr>
-      <w:bookmarkStart w:id="11" w:name="_Toc369789895"/>
+      <w:bookmarkStart w:id="14" w:name="_Toc369800638"/>
       <w:r>
         <w:t>Opsætning af spillet med GUI elementer</w:t>
       </w:r>
-      <w:bookmarkEnd w:id="11"/>
+      <w:bookmarkEnd w:id="14"/>
     </w:p>
     <w:p>
       <w:r>
@@ -2611,11 +2842,11 @@
       <w:pPr>
         <w:pStyle w:val="Heading3"/>
       </w:pPr>
-      <w:bookmarkStart w:id="12" w:name="_Toc369789896"/>
+      <w:bookmarkStart w:id="15" w:name="_Toc369800639"/>
       <w:r>
         <w:t>Praktisk Problem med opsætning af GUI elementer</w:t>
       </w:r>
-      <w:bookmarkEnd w:id="12"/>
+      <w:bookmarkEnd w:id="15"/>
     </w:p>
     <w:p>
       <w:r>
@@ -2723,20 +2954,15 @@
       <w:pPr>
         <w:pStyle w:val="Heading3"/>
       </w:pPr>
-      <w:bookmarkStart w:id="13" w:name="_Toc369789897"/>
+      <w:bookmarkStart w:id="16" w:name="_Toc369800640"/>
       <w:r>
         <w:lastRenderedPageBreak/>
-        <w:t xml:space="preserve">Scene problem med at </w:t>
-      </w:r>
-      <w:proofErr w:type="gramStart"/>
-      <w:r>
-        <w:t>have</w:t>
-      </w:r>
-      <w:proofErr w:type="gramEnd"/>
-      <w:r>
-        <w:t xml:space="preserve"> forbindelse til de forskellige scripts.</w:t>
-      </w:r>
-      <w:bookmarkEnd w:id="13"/>
+        <w:t xml:space="preserve">Opbygning af </w:t>
+      </w:r>
+      <w:r>
+        <w:t>Scene</w:t>
+      </w:r>
+      <w:bookmarkEnd w:id="16"/>
     </w:p>
     <w:p>
       <w:r>
@@ -2950,7 +3176,7 @@
       <w:pPr>
         <w:pStyle w:val="Heading3"/>
       </w:pPr>
-      <w:bookmarkStart w:id="14" w:name="_Toc369789898"/>
+      <w:bookmarkStart w:id="17" w:name="_Toc369800641"/>
       <w:r>
         <w:t xml:space="preserve">Scene problem med at </w:t>
       </w:r>
@@ -2962,7 +3188,7 @@
       <w:r>
         <w:t xml:space="preserve"> forbindelse til de forskellige scripts.</w:t>
       </w:r>
-      <w:bookmarkEnd w:id="14"/>
+      <w:bookmarkEnd w:id="17"/>
     </w:p>
     <w:p>
       <w:r>
@@ -3077,11 +3303,11 @@
       <w:pPr>
         <w:pStyle w:val="Heading3"/>
       </w:pPr>
-      <w:bookmarkStart w:id="15" w:name="_Toc369789899"/>
+      <w:bookmarkStart w:id="18" w:name="_Toc369800642"/>
       <w:r>
         <w:t>Game manager objektet</w:t>
       </w:r>
-      <w:bookmarkEnd w:id="15"/>
+      <w:bookmarkEnd w:id="18"/>
     </w:p>
     <w:p>
       <w:r>
@@ -3262,13 +3488,40 @@
       </w:r>
       <w:r>
         <w:t xml:space="preserve"> efter at jeg havde lavet ændringerne med script navnene kunne jeg se at de rigtige variabler blev printet ud på skærmen og det vil så sige at jeg med succes havde oprettet et game objekt på game manageren, som jo som sagt er det objekt der skal stå for at opretholde alle oplysninger om spillet.</w:t>
+      </w:r>
+      <w:r>
+        <w:t xml:space="preserve"> Bagefter lavede jeg den samme test med spiller og terning objekterne. Her brugte jeg bare det GUI som jeg rent faktisk havde lavet til dem. På spillernes GUI fik jeg skrevet de det navne ud som blev tastet ind fra </w:t>
+      </w:r>
+      <w:proofErr w:type="spellStart"/>
+      <w:r>
+        <w:t>main</w:t>
+      </w:r>
+      <w:proofErr w:type="spellEnd"/>
+      <w:r>
+        <w:t xml:space="preserve"> menuen og på GUI til terninger fik jeg vist en </w:t>
+      </w:r>
+      <w:proofErr w:type="spellStart"/>
+      <w:r>
+        <w:t>terninge</w:t>
+      </w:r>
+      <w:proofErr w:type="spellEnd"/>
+      <w:r>
+        <w:t xml:space="preserve"> værdi, som var blevet </w:t>
+      </w:r>
+      <w:proofErr w:type="spellStart"/>
+      <w:r>
+        <w:t>rolled</w:t>
+      </w:r>
+      <w:proofErr w:type="spellEnd"/>
+      <w:r>
+        <w:t xml:space="preserve"> på game manageren ved opstart af spillet. </w:t>
       </w:r>
     </w:p>
     <w:p>
       <w:pPr>
         <w:pStyle w:val="Heading3"/>
       </w:pPr>
-      <w:bookmarkStart w:id="16" w:name="_Toc369789900"/>
+      <w:bookmarkStart w:id="19" w:name="_Toc369800643"/>
       <w:r>
         <w:t xml:space="preserve">metoder der kan opretholde </w:t>
       </w:r>
@@ -3280,7 +3533,7 @@
       <w:r>
         <w:t xml:space="preserve"> på game manageren</w:t>
       </w:r>
-      <w:bookmarkEnd w:id="16"/>
+      <w:bookmarkEnd w:id="19"/>
     </w:p>
     <w:p>
       <w:r>
@@ -3430,6 +3683,7 @@
     </w:p>
     <w:p>
       <w:r>
+        <w:lastRenderedPageBreak/>
         <w:t xml:space="preserve"> </w:t>
       </w:r>
       <w:r>
@@ -3443,99 +3697,95 @@
       </w:r>
       <w:proofErr w:type="spellStart"/>
       <w:r>
+        <w:t>Application.</w:t>
+      </w:r>
+      <w:r>
+        <w:t>loadlevel</w:t>
+      </w:r>
+      <w:proofErr w:type="spellEnd"/>
+      <w:r>
+        <w:t xml:space="preserve"> jo som sagt destruerer alle objekter. Til netop dette formål har jeg fundet en anden metode på </w:t>
+      </w:r>
+      <w:proofErr w:type="spellStart"/>
+      <w:r>
+        <w:t>unitys</w:t>
+      </w:r>
+      <w:proofErr w:type="spellEnd"/>
+      <w:r>
+        <w:t xml:space="preserve"> officielle forum som </w:t>
+      </w:r>
+      <w:r>
+        <w:t xml:space="preserve">hedder </w:t>
+      </w:r>
+      <w:proofErr w:type="spellStart"/>
+      <w:r>
+        <w:t>Object</w:t>
+      </w:r>
+      <w:proofErr w:type="gramStart"/>
+      <w:r>
+        <w:t>.</w:t>
+      </w:r>
+      <w:r>
+        <w:t>DontDestroyOnLoad</w:t>
+      </w:r>
+      <w:proofErr w:type="spellEnd"/>
+      <w:proofErr w:type="gramEnd"/>
+      <w:r>
+        <w:t xml:space="preserve">. I beskrivelsen af metoden står der at hvis man kalder denne metode, på et game </w:t>
+      </w:r>
+      <w:proofErr w:type="spellStart"/>
+      <w:r>
+        <w:t>object</w:t>
+      </w:r>
+      <w:proofErr w:type="spellEnd"/>
+      <w:r>
+        <w:t xml:space="preserve"> eller component vil </w:t>
+      </w:r>
+      <w:r>
+        <w:t>objektet vedvare</w:t>
+      </w:r>
+      <w:r>
+        <w:t xml:space="preserve"> med </w:t>
+      </w:r>
+      <w:proofErr w:type="spellStart"/>
+      <w:r>
         <w:t>Application</w:t>
       </w:r>
+      <w:proofErr w:type="gramStart"/>
+      <w:r>
+        <w:t>.Loadlevel</w:t>
+      </w:r>
+      <w:proofErr w:type="spellEnd"/>
+      <w:proofErr w:type="gramEnd"/>
+      <w:r>
+        <w:t>. Dog er der nogle ting man lige skal være opmærksom på</w:t>
+      </w:r>
       <w:r>
         <w:t>.</w:t>
       </w:r>
       <w:r>
-        <w:t>loadlevel</w:t>
-      </w:r>
-      <w:proofErr w:type="spellEnd"/>
-      <w:r>
-        <w:t xml:space="preserve"> jo som sagt destruerer alle objekter. Til netop dette formål har jeg fundet en anden metode på </w:t>
-      </w:r>
-      <w:proofErr w:type="spellStart"/>
-      <w:r>
-        <w:t>unitys</w:t>
-      </w:r>
-      <w:proofErr w:type="spellEnd"/>
-      <w:r>
-        <w:t xml:space="preserve"> officielle forum som </w:t>
-      </w:r>
-      <w:r>
-        <w:lastRenderedPageBreak/>
-        <w:t xml:space="preserve">hedder </w:t>
-      </w:r>
-      <w:proofErr w:type="spellStart"/>
-      <w:r>
-        <w:t>Object</w:t>
+        <w:t xml:space="preserve"> </w:t>
+      </w:r>
+      <w:r>
+        <w:t>M</w:t>
+      </w:r>
+      <w:r>
+        <w:t>an skal være sikker på at de variabler som man gerne vil skrive til er instantieret før man skriver til dem.</w:t>
+      </w:r>
+      <w:r>
+        <w:t xml:space="preserve"> I forbindelse med min research på </w:t>
+      </w:r>
+      <w:proofErr w:type="spellStart"/>
+      <w:r>
+        <w:t>Application</w:t>
       </w:r>
       <w:proofErr w:type="gramStart"/>
       <w:r>
-        <w:t>.</w:t>
-      </w:r>
-      <w:r>
-        <w:t>DontDestroyOnLoad</w:t>
+        <w:t>.Loadlevel</w:t>
       </w:r>
       <w:proofErr w:type="spellEnd"/>
       <w:proofErr w:type="gramEnd"/>
       <w:r>
-        <w:t xml:space="preserve">. I beskrivelsen af metoden står der at hvis man kalder denne metode, på et game </w:t>
-      </w:r>
-      <w:proofErr w:type="spellStart"/>
-      <w:r>
-        <w:t>object</w:t>
-      </w:r>
-      <w:proofErr w:type="spellEnd"/>
-      <w:r>
-        <w:t xml:space="preserve"> eller component vil </w:t>
-      </w:r>
-      <w:r>
-        <w:t>objektet vedvare</w:t>
-      </w:r>
-      <w:r>
-        <w:t xml:space="preserve"> med </w:t>
-      </w:r>
-      <w:proofErr w:type="spellStart"/>
-      <w:r>
-        <w:t>Application</w:t>
-      </w:r>
-      <w:proofErr w:type="gramStart"/>
-      <w:r>
-        <w:t>.Loadlevel</w:t>
-      </w:r>
-      <w:proofErr w:type="spellEnd"/>
-      <w:proofErr w:type="gramEnd"/>
-      <w:r>
-        <w:t>. Dog er der nogle ting man lige skal være opmærksom på</w:t>
-      </w:r>
-      <w:r>
-        <w:t>.</w:t>
-      </w:r>
-      <w:r>
-        <w:t xml:space="preserve"> </w:t>
-      </w:r>
-      <w:r>
-        <w:t>M</w:t>
-      </w:r>
-      <w:r>
-        <w:t>an skal være sikker på at de variabler som man gerne vil skrive til er instantieret før man skriver til dem.</w:t>
-      </w:r>
-      <w:r>
-        <w:t xml:space="preserve"> I forbindelse med min research på </w:t>
-      </w:r>
-      <w:proofErr w:type="spellStart"/>
-      <w:r>
-        <w:t>Application</w:t>
-      </w:r>
-      <w:proofErr w:type="gramStart"/>
-      <w:r>
-        <w:t>.Loadlevel</w:t>
-      </w:r>
-      <w:proofErr w:type="spellEnd"/>
-      <w:proofErr w:type="gramEnd"/>
-      <w:r>
         <w:t xml:space="preserve"> og </w:t>
       </w:r>
       <w:proofErr w:type="spellStart"/>
@@ -3631,224 +3881,201 @@
       </w:r>
       <w:proofErr w:type="spellEnd"/>
       <w:r>
-        <w:t xml:space="preserve"> objekt og tilføje det til listen af spillere. Og alt dette sker selvom jeg ikke er i den scene endnu. </w:t>
-      </w:r>
-    </w:p>
-    <w:p>
-      <w:r>
-        <w:t xml:space="preserve">Skrive noget om processen omkring de klasser der er slettet fra projektet og tilføjet som variabler på </w:t>
-      </w:r>
-      <w:proofErr w:type="spellStart"/>
-      <w:r>
-        <w:t>GameManager</w:t>
-      </w:r>
-      <w:proofErr w:type="spellEnd"/>
-      <w:r>
-        <w:t xml:space="preserve"> klassen i stedet for og </w:t>
-      </w:r>
-      <w:proofErr w:type="gramStart"/>
-      <w:r>
-        <w:t>hvorfor ?</w:t>
-      </w:r>
-      <w:proofErr w:type="gramEnd"/>
-      <w:r>
-        <w:t xml:space="preserve"> </w:t>
-      </w:r>
-      <w:bookmarkStart w:id="17" w:name="_GoBack"/>
-      <w:bookmarkEnd w:id="17"/>
-    </w:p>
-    <w:p/>
-    <w:p>
-      <w:r>
-        <w:t xml:space="preserve">Proces for at </w:t>
-      </w:r>
-      <w:proofErr w:type="gramStart"/>
-      <w:r>
-        <w:t>finde</w:t>
-      </w:r>
-      <w:proofErr w:type="gramEnd"/>
-      <w:r>
-        <w:t xml:space="preserve"> ud af hvordan jeg adgang til de andre scripts og kalde metoder på dem. Eksempel hvor jeg lavede et forsøg med </w:t>
-      </w:r>
-      <w:proofErr w:type="spellStart"/>
-      <w:r>
-        <w:t>game_script</w:t>
-      </w:r>
-      <w:proofErr w:type="spellEnd"/>
-      <w:r>
-        <w:t xml:space="preserve"> </w:t>
-      </w:r>
-      <w:proofErr w:type="spellStart"/>
-      <w:r>
-        <w:t>instance</w:t>
-      </w:r>
-      <w:proofErr w:type="spellEnd"/>
-      <w:r>
-        <w:t xml:space="preserve"> som singleton printet </w:t>
-      </w:r>
-      <w:proofErr w:type="spellStart"/>
-      <w:r>
-        <w:t>tablescore</w:t>
-      </w:r>
-      <w:proofErr w:type="spellEnd"/>
-      <w:r>
-        <w:t xml:space="preserve"> og canroll ud fra spillet.</w:t>
-      </w:r>
-    </w:p>
-    <w:p>
-      <w:pPr>
-        <w:pStyle w:val="ListParagraph"/>
-        <w:numPr>
-          <w:ilvl w:val="0"/>
-          <w:numId w:val="1"/>
-        </w:numPr>
-      </w:pPr>
-      <w:r>
-        <w:t>Tilføjelse af flere scripts til game manageren. Terninger og spillere</w:t>
-      </w:r>
-    </w:p>
-    <w:p>
-      <w:pPr>
-        <w:pStyle w:val="ListParagraph"/>
-        <w:numPr>
-          <w:ilvl w:val="0"/>
-          <w:numId w:val="1"/>
-        </w:numPr>
-      </w:pPr>
-      <w:r>
-        <w:t xml:space="preserve">Få noget GUI til at vise de objekter som </w:t>
-      </w:r>
-      <w:proofErr w:type="spellStart"/>
-      <w:r>
-        <w:t>gamemanageren</w:t>
-      </w:r>
-      <w:proofErr w:type="spellEnd"/>
-      <w:r>
-        <w:t xml:space="preserve"> har oprettet.</w:t>
-      </w:r>
-    </w:p>
-    <w:p>
-      <w:pPr>
-        <w:pStyle w:val="ListParagraph"/>
-        <w:numPr>
-          <w:ilvl w:val="0"/>
-          <w:numId w:val="1"/>
-        </w:numPr>
-      </w:pPr>
-      <w:r>
-        <w:t xml:space="preserve">Yderligere GUI med </w:t>
-      </w:r>
-      <w:proofErr w:type="spellStart"/>
-      <w:r>
-        <w:t>terniger</w:t>
-      </w:r>
-      <w:proofErr w:type="spellEnd"/>
-      <w:r>
-        <w:t xml:space="preserve">, </w:t>
-      </w:r>
-      <w:proofErr w:type="spellStart"/>
-      <w:r>
-        <w:t>tablescore</w:t>
-      </w:r>
-      <w:proofErr w:type="spellEnd"/>
-      <w:r>
-        <w:t xml:space="preserve"> og 30 </w:t>
-      </w:r>
-      <w:proofErr w:type="spellStart"/>
-      <w:r>
-        <w:t>states</w:t>
-      </w:r>
-      <w:proofErr w:type="spellEnd"/>
-    </w:p>
-    <w:p>
-      <w:pPr>
-        <w:pStyle w:val="ListParagraph"/>
-        <w:numPr>
-          <w:ilvl w:val="0"/>
-          <w:numId w:val="1"/>
-        </w:numPr>
-      </w:pPr>
-      <w:r>
-        <w:t xml:space="preserve">Arbejdet lidt med </w:t>
-      </w:r>
-      <w:proofErr w:type="spellStart"/>
-      <w:r>
-        <w:t>trello</w:t>
-      </w:r>
-      <w:proofErr w:type="spellEnd"/>
-      <w:r>
-        <w:t xml:space="preserve"> i slutfasen.</w:t>
-      </w:r>
-    </w:p>
-    <w:p/>
+        <w:t xml:space="preserve"> objekt og tilføje det til listen af spillere. Og alt dette sker selvom</w:t>
+      </w:r>
+      <w:r>
+        <w:t xml:space="preserve"> jeg ikke er i den scene endnu.</w:t>
+      </w:r>
+    </w:p>
     <w:p>
       <w:pPr>
         <w:pStyle w:val="Heading3"/>
       </w:pPr>
-      <w:bookmarkStart w:id="18" w:name="_Toc369789901"/>
-      <w:r>
-        <w:t>GUI elementer i Unity</w:t>
-      </w:r>
-      <w:bookmarkEnd w:id="18"/>
+      <w:bookmarkStart w:id="20" w:name="_Toc369800644"/>
+      <w:r>
+        <w:t xml:space="preserve">Yderligere GUI med </w:t>
+      </w:r>
+      <w:r>
+        <w:t>terninger</w:t>
+      </w:r>
+      <w:bookmarkEnd w:id="20"/>
+    </w:p>
+    <w:p>
+      <w:r>
+        <w:t xml:space="preserve">Efter at jeg havde fået referencerne og oprettelse af objekter til at virke.  Gik jeg i gang med at tilføje funktionalitets metoder på game manageren. Her opstod dog en ny </w:t>
+      </w:r>
+      <w:proofErr w:type="spellStart"/>
+      <w:r>
+        <w:t>problemstiling</w:t>
+      </w:r>
+      <w:proofErr w:type="spellEnd"/>
+      <w:r>
+        <w:t xml:space="preserve">. </w:t>
+      </w:r>
+      <w:r>
+        <w:t xml:space="preserve">Den knap der skal kaste terningerne skal kalde game manageren som ændrer </w:t>
+      </w:r>
+      <w:proofErr w:type="spellStart"/>
+      <w:r>
+        <w:t>terninge</w:t>
+      </w:r>
+      <w:proofErr w:type="spellEnd"/>
+      <w:r>
+        <w:t xml:space="preserve"> værdierne med en </w:t>
+      </w:r>
+      <w:proofErr w:type="spellStart"/>
+      <w:r>
+        <w:t>ThrowDIces</w:t>
+      </w:r>
+      <w:proofErr w:type="spellEnd"/>
+      <w:r>
+        <w:t xml:space="preserve"> metode. Problemet er bare at man ikke kan kalde en metode direkte i GUI </w:t>
+      </w:r>
+      <w:proofErr w:type="spellStart"/>
+      <w:r>
+        <w:t>elementer</w:t>
+      </w:r>
+      <w:r>
+        <w:t>For</w:t>
+      </w:r>
+      <w:proofErr w:type="spellEnd"/>
+      <w:r>
+        <w:t xml:space="preserve"> når man kalder en meto</w:t>
+      </w:r>
+      <w:r>
+        <w:t xml:space="preserve">de fra </w:t>
+      </w:r>
+      <w:proofErr w:type="spellStart"/>
+      <w:r>
+        <w:t>OnGUi</w:t>
+      </w:r>
+      <w:proofErr w:type="spellEnd"/>
+      <w:r>
+        <w:t xml:space="preserve"> bliver den kaldt flere</w:t>
+      </w:r>
+      <w:r>
+        <w:t xml:space="preserve"> gang</w:t>
+      </w:r>
+      <w:r>
+        <w:t>e</w:t>
+      </w:r>
+      <w:r>
+        <w:t xml:space="preserve"> per frame</w:t>
+      </w:r>
+      <w:r>
+        <w:t xml:space="preserve">. Det resulterede i at jeg selvom jeg ikke engang trykkede på knappen, skiftede terningerne billede flere gange i sekundet. Jeg har lige i sidste øjeblik fundet ud af at man skal bruge metoden med et Event fra GUI også skulle det virke. Men jeg har ikke </w:t>
+      </w:r>
+      <w:r>
+        <w:t>nået</w:t>
+      </w:r>
+      <w:r>
+        <w:t xml:space="preserve"> at teste det endnu.</w:t>
+      </w:r>
+      <w:bookmarkStart w:id="21" w:name="_GoBack"/>
+      <w:bookmarkEnd w:id="21"/>
+    </w:p>
+    <w:p>
+      <w:pPr>
+        <w:pStyle w:val="Heading3"/>
+      </w:pPr>
+      <w:bookmarkStart w:id="22" w:name="_Toc369800645"/>
+      <w:r>
+        <w:t>Arbej</w:t>
+      </w:r>
+      <w:r>
+        <w:t xml:space="preserve">det lidt med </w:t>
+      </w:r>
+      <w:proofErr w:type="spellStart"/>
+      <w:r>
+        <w:t>trello</w:t>
+      </w:r>
+      <w:proofErr w:type="spellEnd"/>
+      <w:r>
+        <w:t xml:space="preserve"> i slutfasen</w:t>
+      </w:r>
+      <w:bookmarkEnd w:id="22"/>
+    </w:p>
+    <w:p/>
+    <w:p>
+      <w:pPr>
+        <w:pStyle w:val="Heading3"/>
+      </w:pPr>
+      <w:bookmarkStart w:id="23" w:name="_Toc369800646"/>
+      <w:proofErr w:type="spellStart"/>
+      <w:r>
+        <w:t>Elaboration</w:t>
+      </w:r>
+      <w:proofErr w:type="spellEnd"/>
+      <w:r>
+        <w:t xml:space="preserve"> - </w:t>
+      </w:r>
+      <w:r>
+        <w:t xml:space="preserve">Vurdering af </w:t>
+      </w:r>
+      <w:proofErr w:type="spellStart"/>
+      <w:r>
+        <w:t>arbejds</w:t>
+      </w:r>
+      <w:proofErr w:type="spellEnd"/>
+      <w:r>
+        <w:t xml:space="preserve"> – og læringsprocessen</w:t>
+      </w:r>
+      <w:bookmarkEnd w:id="23"/>
+    </w:p>
+    <w:p>
+      <w:pPr>
+        <w:pStyle w:val="Heading3"/>
+      </w:pPr>
+      <w:bookmarkStart w:id="24" w:name="_Toc369800647"/>
+      <w:proofErr w:type="spellStart"/>
+      <w:r>
+        <w:t>Elaboration</w:t>
+      </w:r>
+      <w:proofErr w:type="spellEnd"/>
+      <w:r>
+        <w:t xml:space="preserve"> - </w:t>
+      </w:r>
+      <w:r>
+        <w:t>Refleksion af eget udbytte</w:t>
+      </w:r>
+      <w:bookmarkEnd w:id="24"/>
+    </w:p>
+    <w:p>
+      <w:pPr>
+        <w:pStyle w:val="Heading3"/>
+      </w:pPr>
+      <w:bookmarkStart w:id="25" w:name="_Toc369800648"/>
+      <w:proofErr w:type="spellStart"/>
+      <w:r>
+        <w:t>Elaboration</w:t>
+      </w:r>
+      <w:proofErr w:type="spellEnd"/>
+      <w:r>
+        <w:t xml:space="preserve"> </w:t>
+      </w:r>
+      <w:r>
+        <w:t>–</w:t>
+      </w:r>
+      <w:r>
+        <w:t xml:space="preserve"> </w:t>
+      </w:r>
+      <w:r>
+        <w:t>Konklusion</w:t>
+      </w:r>
+      <w:bookmarkEnd w:id="25"/>
     </w:p>
     <w:p>
       <w:pPr>
         <w:pStyle w:val="Heading2"/>
       </w:pPr>
-      <w:bookmarkStart w:id="19" w:name="_Toc369789902"/>
-      <w:r>
-        <w:t>Resume af forløbet</w:t>
-      </w:r>
-      <w:bookmarkEnd w:id="19"/>
-    </w:p>
-    <w:p>
-      <w:pPr>
-        <w:pStyle w:val="Heading2"/>
-      </w:pPr>
-      <w:bookmarkStart w:id="20" w:name="_Toc369789903"/>
-      <w:r>
-        <w:t>Beskrivelse af konkrete problemstillinger</w:t>
-      </w:r>
-      <w:bookmarkEnd w:id="20"/>
-    </w:p>
-    <w:p>
-      <w:pPr>
-        <w:pStyle w:val="Heading2"/>
-      </w:pPr>
-      <w:bookmarkStart w:id="21" w:name="_Toc369789904"/>
-      <w:r>
-        <w:t xml:space="preserve">Vurdering af </w:t>
-      </w:r>
-      <w:proofErr w:type="spellStart"/>
-      <w:r>
-        <w:t>arbejds</w:t>
-      </w:r>
-      <w:proofErr w:type="spellEnd"/>
-      <w:r>
-        <w:t xml:space="preserve"> – og læringsprocessen</w:t>
-      </w:r>
-      <w:bookmarkEnd w:id="21"/>
-    </w:p>
-    <w:p>
-      <w:pPr>
-        <w:pStyle w:val="Heading2"/>
-      </w:pPr>
-      <w:bookmarkStart w:id="22" w:name="_Toc369789905"/>
-      <w:r>
-        <w:t>Refleksion af eget udbytte</w:t>
-      </w:r>
-      <w:bookmarkEnd w:id="22"/>
-    </w:p>
-    <w:p>
-      <w:pPr>
-        <w:pStyle w:val="Heading2"/>
-      </w:pPr>
-      <w:bookmarkStart w:id="23" w:name="_Toc369789906"/>
+      <w:bookmarkStart w:id="26" w:name="_Toc369800649"/>
       <w:r>
         <w:t>Konklusion</w:t>
       </w:r>
-      <w:bookmarkEnd w:id="23"/>
-    </w:p>
+      <w:bookmarkEnd w:id="26"/>
+    </w:p>
+    <w:p/>
+    <w:p/>
     <w:p>
       <w:pPr>
         <w:rPr>
@@ -5467,7 +5694,7 @@
 </file>
 
 <file path=customXml/itemProps1.xml><?xml version="1.0" encoding="utf-8"?>
-<ds:datastoreItem xmlns:ds="http://schemas.openxmlformats.org/officeDocument/2006/customXml" ds:itemID="{97E006A2-63E3-45B6-8E05-D2E3BA487ACD}">
+<ds:datastoreItem xmlns:ds="http://schemas.openxmlformats.org/officeDocument/2006/customXml" ds:itemID="{EF889D46-6C5F-45ED-8743-8CCD22F28947}">
   <ds:schemaRefs>
     <ds:schemaRef ds:uri="http://schemas.openxmlformats.org/officeDocument/2006/bibliography"/>
   </ds:schemaRefs>

</xml_diff>

<commit_message>
trello afsnit, reflektion og vudering af proces
</commit_message>
<xml_diff>
--- a/Proces/Specialisering proces.docx
+++ b/Proces/Specialisering proces.docx
@@ -2423,10 +2423,7 @@
       </w:pPr>
       <w:bookmarkStart w:id="8" w:name="_Toc369800632"/>
       <w:r>
-        <w:t xml:space="preserve">Concept - </w:t>
-      </w:r>
-      <w:r>
-        <w:t xml:space="preserve">Vurdering af </w:t>
+        <w:t xml:space="preserve">Concept - Vurdering af </w:t>
       </w:r>
       <w:proofErr w:type="spellStart"/>
       <w:r>
@@ -2444,13 +2441,7 @@
       </w:pPr>
       <w:bookmarkStart w:id="9" w:name="_Toc369800633"/>
       <w:r>
-        <w:t xml:space="preserve">Concept </w:t>
-      </w:r>
-      <w:r>
-        <w:t xml:space="preserve">- </w:t>
-      </w:r>
-      <w:r>
-        <w:t>Refleksion af eget udbytte</w:t>
+        <w:t>Concept - Refleksion af eget udbytte</w:t>
       </w:r>
       <w:bookmarkEnd w:id="9"/>
     </w:p>
@@ -2460,13 +2451,7 @@
       </w:pPr>
       <w:bookmarkStart w:id="10" w:name="_Toc369800634"/>
       <w:r>
-        <w:t xml:space="preserve">Concept </w:t>
-      </w:r>
-      <w:r>
-        <w:t xml:space="preserve">- </w:t>
-      </w:r>
-      <w:r>
-        <w:t>Konklusion</w:t>
+        <w:t>Concept - Konklusion</w:t>
       </w:r>
       <w:bookmarkEnd w:id="10"/>
     </w:p>
@@ -3971,14 +3956,12 @@
       <w:r>
         <w:t xml:space="preserve"> at teste det endnu.</w:t>
       </w:r>
-      <w:bookmarkStart w:id="21" w:name="_GoBack"/>
-      <w:bookmarkEnd w:id="21"/>
     </w:p>
     <w:p>
       <w:pPr>
         <w:pStyle w:val="Heading3"/>
       </w:pPr>
-      <w:bookmarkStart w:id="22" w:name="_Toc369800645"/>
+      <w:bookmarkStart w:id="21" w:name="_Toc369800645"/>
       <w:r>
         <w:t>Arbej</w:t>
       </w:r>
@@ -3993,14 +3976,36 @@
       <w:r>
         <w:t xml:space="preserve"> i slutfasen</w:t>
       </w:r>
-      <w:bookmarkEnd w:id="22"/>
+      <w:bookmarkEnd w:id="21"/>
+    </w:p>
+    <w:p>
+      <w:r>
+        <w:t xml:space="preserve">I de sidste par uger af projektet fandt jeg ud af at de opgaver jeg skulle løse var for store, altså jeg lavede for mange ting på engang. Et eksempel var at jeg lavede alle scripts og kodede funktionalitet på engang. Det viste sig så at når jeg så skulle teste det og det ikke virkede, havde jeg svært ved at finde fejlene fordi jeg havde lavet så meget uden at teste. Her begyndte jeg så at bruge </w:t>
+      </w:r>
+      <w:proofErr w:type="spellStart"/>
+      <w:r>
+        <w:t>trello</w:t>
+      </w:r>
+      <w:proofErr w:type="spellEnd"/>
+      <w:r>
+        <w:t xml:space="preserve">. Så lavede jeg en lille opgave, som jeg skulle have færdig og testet inden jeg kunne gå videre med den næste opgave. En af de opgaver var for eks. Opret game objekt på game manageren og udskriv en værdi på GUI. Dette gjorde at min fejlfinding var væsentlig forbedret og der var </w:t>
+      </w:r>
+      <w:r>
+        <w:t>kortere</w:t>
+      </w:r>
+      <w:r>
+        <w:t xml:space="preserve"> imellem succes</w:t>
+      </w:r>
+      <w:r>
+        <w:t xml:space="preserve"> oplevelser.</w:t>
+      </w:r>
     </w:p>
     <w:p/>
     <w:p>
       <w:pPr>
         <w:pStyle w:val="Heading3"/>
       </w:pPr>
-      <w:bookmarkStart w:id="23" w:name="_Toc369800646"/>
+      <w:bookmarkStart w:id="22" w:name="_Toc369800646"/>
       <w:proofErr w:type="spellStart"/>
       <w:r>
         <w:t>Elaboration</w:t>
@@ -4020,13 +4025,103 @@
       <w:r>
         <w:t xml:space="preserve"> – og læringsprocessen</w:t>
       </w:r>
-      <w:bookmarkEnd w:id="23"/>
+      <w:bookmarkEnd w:id="22"/>
+    </w:p>
+    <w:p>
+      <w:r>
+        <w:t xml:space="preserve">Den måde jeg lærer bedst på er ved at prøve ting af, altså </w:t>
+      </w:r>
+      <w:proofErr w:type="spellStart"/>
+      <w:r>
+        <w:t>learning</w:t>
+      </w:r>
+      <w:proofErr w:type="spellEnd"/>
+      <w:r>
+        <w:t xml:space="preserve"> by </w:t>
+      </w:r>
+      <w:proofErr w:type="spellStart"/>
+      <w:r>
+        <w:t>doing</w:t>
+      </w:r>
+      <w:proofErr w:type="spellEnd"/>
+      <w:r>
+        <w:t>. Og det fungerer fint når jeg skal lære at bruge et nyt værktøj som Unity. Det som der er det gode ved at gøre det på den måde i denne sammenhæng er at jeg får en masse erfaring med værktøjet, som sidder fas</w:t>
+      </w:r>
+      <w:r>
+        <w:t xml:space="preserve">t på rygraden og som virkelig er noget erfaring som jeg kan bruge fremover til at udvikle videre på spillet og evt. flere spil i fremtiden. Det som jeg kan notere mig fra arbejds- processen er at fordi at det er </w:t>
+      </w:r>
+      <w:r>
+        <w:lastRenderedPageBreak/>
+        <w:t xml:space="preserve">ukendt stof som jeg arbejder med, altså Unity. Skulle jeg have været bedre til at begrænse projektet fra start af, i stedet for at sætte urealistiske mål i forhold til at man skal udvikle et spil med et nyt værktøj som man ingen erfaring har i. der ud over skulle jeg så have været bedre til at stoppe op også fået lavet en ny planlægning, så hurtigt som muligt, efterhånden som man finder ud af at ens mål er urealistiske. Måske kunne jeg også </w:t>
+      </w:r>
+      <w:r>
+        <w:t xml:space="preserve">have </w:t>
+      </w:r>
+      <w:r>
+        <w:t>overveje</w:t>
+      </w:r>
+      <w:r>
+        <w:t>t</w:t>
+      </w:r>
+      <w:r>
+        <w:t xml:space="preserve"> at </w:t>
+      </w:r>
+      <w:r>
+        <w:t>konferere</w:t>
+      </w:r>
+      <w:r>
+        <w:t xml:space="preserve"> med en som har erfaring med </w:t>
+      </w:r>
+      <w:r>
+        <w:t>et ukendt værktøj, inden jeg sætter mine mål for det jeg skal arbejde med. Så ville jeg måske have haft et bedre udgangspunkt til at sætte de rigtige mål og rent faktisk nå at gennemføre dem alle.</w:t>
+      </w:r>
+    </w:p>
+    <w:p>
+      <w:r>
+        <w:t xml:space="preserve">Ulempen </w:t>
+      </w:r>
+      <w:r>
+        <w:t xml:space="preserve">ved </w:t>
+      </w:r>
+      <w:proofErr w:type="spellStart"/>
+      <w:r>
+        <w:t>learning</w:t>
+      </w:r>
+      <w:proofErr w:type="spellEnd"/>
+      <w:r>
+        <w:t xml:space="preserve"> by </w:t>
+      </w:r>
+      <w:proofErr w:type="spellStart"/>
+      <w:r>
+        <w:t>doing</w:t>
+      </w:r>
+      <w:proofErr w:type="spellEnd"/>
+      <w:r>
+        <w:t xml:space="preserve"> metode</w:t>
+      </w:r>
+      <w:r>
+        <w:t>n</w:t>
+      </w:r>
+      <w:r>
+        <w:t xml:space="preserve"> er at man ikke ved hvor lang tid tingene tager når det er ukendt stof man arbejder med. </w:t>
+      </w:r>
+      <w:r>
+        <w:t xml:space="preserve">Dog ville jeg kunne hjælpe mig selv en hel del ved at lave mindre delmål, så der bliver kortere mellem succes historierne. Som jeg gjorde i den afsluttende periode, ved hjælp af </w:t>
+      </w:r>
+      <w:proofErr w:type="spellStart"/>
+      <w:r>
+        <w:t>trello</w:t>
+      </w:r>
+      <w:proofErr w:type="spellEnd"/>
+      <w:r>
+        <w:t>, hvor man kan sætte de delmål op.</w:t>
+      </w:r>
     </w:p>
     <w:p>
       <w:pPr>
         <w:pStyle w:val="Heading3"/>
       </w:pPr>
-      <w:bookmarkStart w:id="24" w:name="_Toc369800647"/>
+      <w:bookmarkStart w:id="23" w:name="_Toc369800647"/>
       <w:proofErr w:type="spellStart"/>
       <w:r>
         <w:t>Elaboration</w:t>
@@ -4038,32 +4133,117 @@
       <w:r>
         <w:t>Refleksion af eget udbytte</w:t>
       </w:r>
-      <w:bookmarkEnd w:id="24"/>
+      <w:bookmarkEnd w:id="23"/>
+    </w:p>
+    <w:p>
+      <w:r>
+        <w:t xml:space="preserve">Det som jeg har fået ud af arbejdet med spillet, er en masse erfaring i at bruge Unity, som var et af mine vigtigste personlige mål for det her projekt. Få så meget erfaring som overhovedet muligt med Unity, så jeg er godt klædt på til fremtidige spil projekter. </w:t>
+      </w:r>
+      <w:r>
+        <w:t xml:space="preserve">Lige på det punkt synes jeg bestemt at jeg er kommet i mål, i og med at jeg har prøvet så mange forskellige </w:t>
+      </w:r>
+      <w:proofErr w:type="spellStart"/>
+      <w:r>
+        <w:t>arbejds</w:t>
+      </w:r>
+      <w:proofErr w:type="spellEnd"/>
+      <w:r>
+        <w:t xml:space="preserve"> metoder af i Unity. Har jeg nu en god forståelse af hvordan man kan lave en arkitektur i Unity, som er nem at </w:t>
+      </w:r>
+      <w:proofErr w:type="spellStart"/>
+      <w:r>
+        <w:t>vedligholde</w:t>
+      </w:r>
+      <w:proofErr w:type="spellEnd"/>
+      <w:r>
+        <w:t xml:space="preserve"> og udvide på. Og det er i min bog mange point værd. For hvis man kan lave et simpelt program der er nemt at udvide og vedligeholde. Er man et skridt videre til at kunne lave større og mere krævende projekter som skal håndtere mange flere objekter. </w:t>
+      </w:r>
+    </w:p>
+    <w:p>
+      <w:r>
+        <w:t xml:space="preserve">Jeg har fået den erfaring at når man skal arbejde med et ukendt værktøj som </w:t>
+      </w:r>
+      <w:proofErr w:type="spellStart"/>
+      <w:r>
+        <w:t>unity</w:t>
+      </w:r>
+      <w:proofErr w:type="spellEnd"/>
+      <w:r>
+        <w:t xml:space="preserve">, skal jeg være meget mere skarp på at få sat nogle realistiske mål op for projektet. Dette kan jeg </w:t>
+      </w:r>
+      <w:proofErr w:type="gramStart"/>
+      <w:r>
+        <w:t>kan</w:t>
+      </w:r>
+      <w:proofErr w:type="gramEnd"/>
+      <w:r>
+        <w:t xml:space="preserve"> jeg bruge hvis jeg skal arbejde med et ukendt værktøj igen. For så kan jeg måske gøre noget aktivt for at finde ud hvilke mål der ville være realistiske at stille op for projektet. Det kunne være for eks. At snakke med en som kender og har erfaring med det ukendte værktøj</w:t>
+      </w:r>
+      <w:r>
+        <w:t>. I</w:t>
+      </w:r>
+      <w:r>
+        <w:t xml:space="preserve"> forhold til planlægningen af </w:t>
+      </w:r>
+      <w:proofErr w:type="spellStart"/>
+      <w:r>
+        <w:t>elaboration</w:t>
+      </w:r>
+      <w:proofErr w:type="spellEnd"/>
+      <w:r>
+        <w:t xml:space="preserve"> fasen fandt jeg ud af jeg lavede for store komplekse ting på en gang</w:t>
+      </w:r>
+      <w:r>
+        <w:t xml:space="preserve"> og en anden gang jeg skal arbejde med nye værktøjer vil jeg starte med at lave små opgaver som virker, også fælge op på dem med det samme i den overordnede plan.</w:t>
+      </w:r>
     </w:p>
     <w:p>
       <w:pPr>
         <w:pStyle w:val="Heading3"/>
       </w:pPr>
-      <w:bookmarkStart w:id="25" w:name="_Toc369800648"/>
+      <w:bookmarkStart w:id="24" w:name="_Toc369800648"/>
       <w:proofErr w:type="spellStart"/>
       <w:r>
         <w:t>Elaboration</w:t>
       </w:r>
       <w:proofErr w:type="spellEnd"/>
       <w:r>
-        <w:t xml:space="preserve"> </w:t>
-      </w:r>
-      <w:r>
-        <w:t>–</w:t>
-      </w:r>
-      <w:r>
-        <w:t xml:space="preserve"> </w:t>
+        <w:t xml:space="preserve"> – </w:t>
       </w:r>
       <w:r>
         <w:t>Konklusion</w:t>
       </w:r>
+      <w:bookmarkEnd w:id="24"/>
+    </w:p>
+    <w:p>
+      <w:r>
+        <w:t xml:space="preserve">Forklare lidt om den problemformulering der er i </w:t>
+      </w:r>
+      <w:proofErr w:type="gramStart"/>
+      <w:r>
+        <w:t>specialiserings planen</w:t>
+      </w:r>
+      <w:proofErr w:type="gramEnd"/>
+      <w:r>
+        <w:t>. Og lav en ny problem formulering og svar på den i stedet for.</w:t>
+      </w:r>
+      <w:bookmarkStart w:id="25" w:name="_GoBack"/>
       <w:bookmarkEnd w:id="25"/>
     </w:p>
+    <w:p>
+      <w:r>
+        <w:t>Fået løst problemet med arkite</w:t>
+      </w:r>
+      <w:r>
+        <w:t>ktur og objekt forbindelser mellem scener i Unity</w:t>
+      </w:r>
+    </w:p>
+    <w:p>
+      <w:r>
+        <w:t>Ville gerne have nået at programmere flere dele af spillet, men man skal kravle før man kan gå.</w:t>
+      </w:r>
+    </w:p>
+    <w:p/>
     <w:p>
       <w:pPr>
         <w:pStyle w:val="Heading2"/>
@@ -4186,7 +4366,7 @@
                 <w:bCs/>
                 <w:noProof/>
               </w:rPr>
-              <w:t>8</w:t>
+              <w:t>9</w:t>
             </w:r>
             <w:r>
               <w:rPr>
@@ -4231,7 +4411,7 @@
                 <w:bCs/>
                 <w:noProof/>
               </w:rPr>
-              <w:t>9</w:t>
+              <w:t>10</w:t>
             </w:r>
             <w:r>
               <w:rPr>
@@ -5694,7 +5874,7 @@
 </file>
 
 <file path=customXml/itemProps1.xml><?xml version="1.0" encoding="utf-8"?>
-<ds:datastoreItem xmlns:ds="http://schemas.openxmlformats.org/officeDocument/2006/customXml" ds:itemID="{EF889D46-6C5F-45ED-8743-8CCD22F28947}">
+<ds:datastoreItem xmlns:ds="http://schemas.openxmlformats.org/officeDocument/2006/customXml" ds:itemID="{DCB62E46-ED10-4797-913A-6156C6A64D0B}">
   <ds:schemaRefs>
     <ds:schemaRef ds:uri="http://schemas.openxmlformats.org/officeDocument/2006/bibliography"/>
   </ds:schemaRefs>

</xml_diff>

<commit_message>
konklusion på elaboration og opdateret koncept afsnittet
</commit_message>
<xml_diff>
--- a/Proces/Specialisering proces.docx
+++ b/Proces/Specialisering proces.docx
@@ -76,7 +76,7 @@
           <w:r>
             <w:fldChar w:fldCharType="separate"/>
           </w:r>
-          <w:hyperlink w:anchor="_Toc369800624" w:history="1">
+          <w:hyperlink w:anchor="_Toc369814340" w:history="1">
             <w:r>
               <w:rPr>
                 <w:rStyle w:val="Hyperlink"/>
@@ -103,7 +103,7 @@
                 <w:noProof/>
                 <w:webHidden/>
               </w:rPr>
-              <w:instrText xml:space="preserve"> PAGEREF _Toc369800624 \h </w:instrText>
+              <w:instrText xml:space="preserve"> PAGEREF _Toc369814340 \h </w:instrText>
             </w:r>
             <w:r>
               <w:rPr>
@@ -146,7 +146,7 @@
               <w:lang w:eastAsia="da-DK"/>
             </w:rPr>
           </w:pPr>
-          <w:hyperlink w:anchor="_Toc369800625" w:history="1">
+          <w:hyperlink w:anchor="_Toc369814341" w:history="1">
             <w:r>
               <w:rPr>
                 <w:rStyle w:val="Hyperlink"/>
@@ -173,7 +173,7 @@
                 <w:noProof/>
                 <w:webHidden/>
               </w:rPr>
-              <w:instrText xml:space="preserve"> PAGEREF _Toc369800625 \h </w:instrText>
+              <w:instrText xml:space="preserve"> PAGEREF _Toc369814341 \h </w:instrText>
             </w:r>
             <w:r>
               <w:rPr>
@@ -216,7 +216,7 @@
               <w:lang w:eastAsia="da-DK"/>
             </w:rPr>
           </w:pPr>
-          <w:hyperlink w:anchor="_Toc369800626" w:history="1">
+          <w:hyperlink w:anchor="_Toc369814342" w:history="1">
             <w:r>
               <w:rPr>
                 <w:rStyle w:val="Hyperlink"/>
@@ -243,7 +243,7 @@
                 <w:noProof/>
                 <w:webHidden/>
               </w:rPr>
-              <w:instrText xml:space="preserve"> PAGEREF _Toc369800626 \h </w:instrText>
+              <w:instrText xml:space="preserve"> PAGEREF _Toc369814342 \h </w:instrText>
             </w:r>
             <w:r>
               <w:rPr>
@@ -286,7 +286,7 @@
               <w:lang w:eastAsia="da-DK"/>
             </w:rPr>
           </w:pPr>
-          <w:hyperlink w:anchor="_Toc369800627" w:history="1">
+          <w:hyperlink w:anchor="_Toc369814343" w:history="1">
             <w:r>
               <w:rPr>
                 <w:rStyle w:val="Hyperlink"/>
@@ -313,7 +313,7 @@
                 <w:noProof/>
                 <w:webHidden/>
               </w:rPr>
-              <w:instrText xml:space="preserve"> PAGEREF _Toc369800627 \h </w:instrText>
+              <w:instrText xml:space="preserve"> PAGEREF _Toc369814343 \h </w:instrText>
             </w:r>
             <w:r>
               <w:rPr>
@@ -356,7 +356,7 @@
               <w:lang w:eastAsia="da-DK"/>
             </w:rPr>
           </w:pPr>
-          <w:hyperlink w:anchor="_Toc369800628" w:history="1">
+          <w:hyperlink w:anchor="_Toc369814344" w:history="1">
             <w:r>
               <w:rPr>
                 <w:rStyle w:val="Hyperlink"/>
@@ -383,7 +383,7 @@
                 <w:noProof/>
                 <w:webHidden/>
               </w:rPr>
-              <w:instrText xml:space="preserve"> PAGEREF _Toc369800628 \h </w:instrText>
+              <w:instrText xml:space="preserve"> PAGEREF _Toc369814344 \h </w:instrText>
             </w:r>
             <w:r>
               <w:rPr>
@@ -426,7 +426,7 @@
               <w:lang w:eastAsia="da-DK"/>
             </w:rPr>
           </w:pPr>
-          <w:hyperlink w:anchor="_Toc369800629" w:history="1">
+          <w:hyperlink w:anchor="_Toc369814345" w:history="1">
             <w:r>
               <w:rPr>
                 <w:rStyle w:val="Hyperlink"/>
@@ -453,7 +453,7 @@
                 <w:noProof/>
                 <w:webHidden/>
               </w:rPr>
-              <w:instrText xml:space="preserve"> PAGEREF _Toc369800629 \h </w:instrText>
+              <w:instrText xml:space="preserve"> PAGEREF _Toc369814345 \h </w:instrText>
             </w:r>
             <w:r>
               <w:rPr>
@@ -496,7 +496,7 @@
               <w:lang w:eastAsia="da-DK"/>
             </w:rPr>
           </w:pPr>
-          <w:hyperlink w:anchor="_Toc369800630" w:history="1">
+          <w:hyperlink w:anchor="_Toc369814346" w:history="1">
             <w:r>
               <w:rPr>
                 <w:rStyle w:val="Hyperlink"/>
@@ -523,7 +523,7 @@
                 <w:noProof/>
                 <w:webHidden/>
               </w:rPr>
-              <w:instrText xml:space="preserve"> PAGEREF _Toc369800630 \h </w:instrText>
+              <w:instrText xml:space="preserve"> PAGEREF _Toc369814346 \h </w:instrText>
             </w:r>
             <w:r>
               <w:rPr>
@@ -566,7 +566,7 @@
               <w:lang w:eastAsia="da-DK"/>
             </w:rPr>
           </w:pPr>
-          <w:hyperlink w:anchor="_Toc369800631" w:history="1">
+          <w:hyperlink w:anchor="_Toc369814347" w:history="1">
             <w:r>
               <w:rPr>
                 <w:rStyle w:val="Hyperlink"/>
@@ -593,7 +593,7 @@
                 <w:noProof/>
                 <w:webHidden/>
               </w:rPr>
-              <w:instrText xml:space="preserve"> PAGEREF _Toc369800631 \h </w:instrText>
+              <w:instrText xml:space="preserve"> PAGEREF _Toc369814347 \h </w:instrText>
             </w:r>
             <w:r>
               <w:rPr>
@@ -636,7 +636,7 @@
               <w:lang w:eastAsia="da-DK"/>
             </w:rPr>
           </w:pPr>
-          <w:hyperlink w:anchor="_Toc369800632" w:history="1">
+          <w:hyperlink w:anchor="_Toc369814348" w:history="1">
             <w:r>
               <w:rPr>
                 <w:rStyle w:val="Hyperlink"/>
@@ -663,7 +663,7 @@
                 <w:noProof/>
                 <w:webHidden/>
               </w:rPr>
-              <w:instrText xml:space="preserve"> PAGEREF _Toc369800632 \h </w:instrText>
+              <w:instrText xml:space="preserve"> PAGEREF _Toc369814348 \h </w:instrText>
             </w:r>
             <w:r>
               <w:rPr>
@@ -706,7 +706,7 @@
               <w:lang w:eastAsia="da-DK"/>
             </w:rPr>
           </w:pPr>
-          <w:hyperlink w:anchor="_Toc369800633" w:history="1">
+          <w:hyperlink w:anchor="_Toc369814349" w:history="1">
             <w:r>
               <w:rPr>
                 <w:rStyle w:val="Hyperlink"/>
@@ -733,7 +733,7 @@
                 <w:noProof/>
                 <w:webHidden/>
               </w:rPr>
-              <w:instrText xml:space="preserve"> PAGEREF _Toc369800633 \h </w:instrText>
+              <w:instrText xml:space="preserve"> PAGEREF _Toc369814349 \h </w:instrText>
             </w:r>
             <w:r>
               <w:rPr>
@@ -776,7 +776,7 @@
               <w:lang w:eastAsia="da-DK"/>
             </w:rPr>
           </w:pPr>
-          <w:hyperlink w:anchor="_Toc369800634" w:history="1">
+          <w:hyperlink w:anchor="_Toc369814350" w:history="1">
             <w:r>
               <w:rPr>
                 <w:rStyle w:val="Hyperlink"/>
@@ -803,7 +803,7 @@
                 <w:noProof/>
                 <w:webHidden/>
               </w:rPr>
-              <w:instrText xml:space="preserve"> PAGEREF _Toc369800634 \h </w:instrText>
+              <w:instrText xml:space="preserve"> PAGEREF _Toc369814350 \h </w:instrText>
             </w:r>
             <w:r>
               <w:rPr>
@@ -846,7 +846,7 @@
               <w:lang w:eastAsia="da-DK"/>
             </w:rPr>
           </w:pPr>
-          <w:hyperlink w:anchor="_Toc369800635" w:history="1">
+          <w:hyperlink w:anchor="_Toc369814351" w:history="1">
             <w:r>
               <w:rPr>
                 <w:rStyle w:val="Hyperlink"/>
@@ -873,7 +873,7 @@
                 <w:noProof/>
                 <w:webHidden/>
               </w:rPr>
-              <w:instrText xml:space="preserve"> PAGEREF _Toc369800635 \h </w:instrText>
+              <w:instrText xml:space="preserve"> PAGEREF _Toc369814351 \h </w:instrText>
             </w:r>
             <w:r>
               <w:rPr>
@@ -916,7 +916,7 @@
               <w:lang w:eastAsia="da-DK"/>
             </w:rPr>
           </w:pPr>
-          <w:hyperlink w:anchor="_Toc369800636" w:history="1">
+          <w:hyperlink w:anchor="_Toc369814352" w:history="1">
             <w:r>
               <w:rPr>
                 <w:rStyle w:val="Hyperlink"/>
@@ -943,7 +943,7 @@
                 <w:noProof/>
                 <w:webHidden/>
               </w:rPr>
-              <w:instrText xml:space="preserve"> PAGEREF _Toc369800636 \h </w:instrText>
+              <w:instrText xml:space="preserve"> PAGEREF _Toc369814352 \h </w:instrText>
             </w:r>
             <w:r>
               <w:rPr>
@@ -986,7 +986,7 @@
               <w:lang w:eastAsia="da-DK"/>
             </w:rPr>
           </w:pPr>
-          <w:hyperlink w:anchor="_Toc369800637" w:history="1">
+          <w:hyperlink w:anchor="_Toc369814353" w:history="1">
             <w:r>
               <w:rPr>
                 <w:rStyle w:val="Hyperlink"/>
@@ -1013,7 +1013,7 @@
                 <w:noProof/>
                 <w:webHidden/>
               </w:rPr>
-              <w:instrText xml:space="preserve"> PAGEREF _Toc369800637 \h </w:instrText>
+              <w:instrText xml:space="preserve"> PAGEREF _Toc369814353 \h </w:instrText>
             </w:r>
             <w:r>
               <w:rPr>
@@ -1056,7 +1056,7 @@
               <w:lang w:eastAsia="da-DK"/>
             </w:rPr>
           </w:pPr>
-          <w:hyperlink w:anchor="_Toc369800638" w:history="1">
+          <w:hyperlink w:anchor="_Toc369814354" w:history="1">
             <w:r>
               <w:rPr>
                 <w:rStyle w:val="Hyperlink"/>
@@ -1083,7 +1083,7 @@
                 <w:noProof/>
                 <w:webHidden/>
               </w:rPr>
-              <w:instrText xml:space="preserve"> PAGEREF _Toc369800638 \h </w:instrText>
+              <w:instrText xml:space="preserve"> PAGEREF _Toc369814354 \h </w:instrText>
             </w:r>
             <w:r>
               <w:rPr>
@@ -1126,7 +1126,7 @@
               <w:lang w:eastAsia="da-DK"/>
             </w:rPr>
           </w:pPr>
-          <w:hyperlink w:anchor="_Toc369800639" w:history="1">
+          <w:hyperlink w:anchor="_Toc369814355" w:history="1">
             <w:r>
               <w:rPr>
                 <w:rStyle w:val="Hyperlink"/>
@@ -1153,7 +1153,7 @@
                 <w:noProof/>
                 <w:webHidden/>
               </w:rPr>
-              <w:instrText xml:space="preserve"> PAGEREF _Toc369800639 \h </w:instrText>
+              <w:instrText xml:space="preserve"> PAGEREF _Toc369814355 \h </w:instrText>
             </w:r>
             <w:r>
               <w:rPr>
@@ -1196,7 +1196,7 @@
               <w:lang w:eastAsia="da-DK"/>
             </w:rPr>
           </w:pPr>
-          <w:hyperlink w:anchor="_Toc369800640" w:history="1">
+          <w:hyperlink w:anchor="_Toc369814356" w:history="1">
             <w:r>
               <w:rPr>
                 <w:rStyle w:val="Hyperlink"/>
@@ -1223,7 +1223,7 @@
                 <w:noProof/>
                 <w:webHidden/>
               </w:rPr>
-              <w:instrText xml:space="preserve"> PAGEREF _Toc369800640 \h </w:instrText>
+              <w:instrText xml:space="preserve"> PAGEREF _Toc369814356 \h </w:instrText>
             </w:r>
             <w:r>
               <w:rPr>
@@ -1266,7 +1266,7 @@
               <w:lang w:eastAsia="da-DK"/>
             </w:rPr>
           </w:pPr>
-          <w:hyperlink w:anchor="_Toc369800641" w:history="1">
+          <w:hyperlink w:anchor="_Toc369814357" w:history="1">
             <w:r>
               <w:rPr>
                 <w:rStyle w:val="Hyperlink"/>
@@ -1293,7 +1293,7 @@
                 <w:noProof/>
                 <w:webHidden/>
               </w:rPr>
-              <w:instrText xml:space="preserve"> PAGEREF _Toc369800641 \h </w:instrText>
+              <w:instrText xml:space="preserve"> PAGEREF _Toc369814357 \h </w:instrText>
             </w:r>
             <w:r>
               <w:rPr>
@@ -1336,7 +1336,7 @@
               <w:lang w:eastAsia="da-DK"/>
             </w:rPr>
           </w:pPr>
-          <w:hyperlink w:anchor="_Toc369800642" w:history="1">
+          <w:hyperlink w:anchor="_Toc369814358" w:history="1">
             <w:r>
               <w:rPr>
                 <w:rStyle w:val="Hyperlink"/>
@@ -1363,7 +1363,7 @@
                 <w:noProof/>
                 <w:webHidden/>
               </w:rPr>
-              <w:instrText xml:space="preserve"> PAGEREF _Toc369800642 \h </w:instrText>
+              <w:instrText xml:space="preserve"> PAGEREF _Toc369814358 \h </w:instrText>
             </w:r>
             <w:r>
               <w:rPr>
@@ -1406,7 +1406,7 @@
               <w:lang w:eastAsia="da-DK"/>
             </w:rPr>
           </w:pPr>
-          <w:hyperlink w:anchor="_Toc369800643" w:history="1">
+          <w:hyperlink w:anchor="_Toc369814359" w:history="1">
             <w:r>
               <w:rPr>
                 <w:rStyle w:val="Hyperlink"/>
@@ -1433,7 +1433,7 @@
                 <w:noProof/>
                 <w:webHidden/>
               </w:rPr>
-              <w:instrText xml:space="preserve"> PAGEREF _Toc369800643 \h </w:instrText>
+              <w:instrText xml:space="preserve"> PAGEREF _Toc369814359 \h </w:instrText>
             </w:r>
             <w:r>
               <w:rPr>
@@ -1476,7 +1476,7 @@
               <w:lang w:eastAsia="da-DK"/>
             </w:rPr>
           </w:pPr>
-          <w:hyperlink w:anchor="_Toc369800644" w:history="1">
+          <w:hyperlink w:anchor="_Toc369814360" w:history="1">
             <w:r>
               <w:rPr>
                 <w:rStyle w:val="Hyperlink"/>
@@ -1503,7 +1503,7 @@
                 <w:noProof/>
                 <w:webHidden/>
               </w:rPr>
-              <w:instrText xml:space="preserve"> PAGEREF _Toc369800644 \h </w:instrText>
+              <w:instrText xml:space="preserve"> PAGEREF _Toc369814360 \h </w:instrText>
             </w:r>
             <w:r>
               <w:rPr>
@@ -1546,7 +1546,7 @@
               <w:lang w:eastAsia="da-DK"/>
             </w:rPr>
           </w:pPr>
-          <w:hyperlink w:anchor="_Toc369800645" w:history="1">
+          <w:hyperlink w:anchor="_Toc369814361" w:history="1">
             <w:r>
               <w:rPr>
                 <w:rStyle w:val="Hyperlink"/>
@@ -1573,7 +1573,7 @@
                 <w:noProof/>
                 <w:webHidden/>
               </w:rPr>
-              <w:instrText xml:space="preserve"> PAGEREF _Toc369800645 \h </w:instrText>
+              <w:instrText xml:space="preserve"> PAGEREF _Toc369814361 \h </w:instrText>
             </w:r>
             <w:r>
               <w:rPr>
@@ -1616,7 +1616,7 @@
               <w:lang w:eastAsia="da-DK"/>
             </w:rPr>
           </w:pPr>
-          <w:hyperlink w:anchor="_Toc369800646" w:history="1">
+          <w:hyperlink w:anchor="_Toc369814362" w:history="1">
             <w:r>
               <w:rPr>
                 <w:rStyle w:val="Hyperlink"/>
@@ -1643,7 +1643,7 @@
                 <w:noProof/>
                 <w:webHidden/>
               </w:rPr>
-              <w:instrText xml:space="preserve"> PAGEREF _Toc369800646 \h </w:instrText>
+              <w:instrText xml:space="preserve"> PAGEREF _Toc369814362 \h </w:instrText>
             </w:r>
             <w:r>
               <w:rPr>
@@ -1686,7 +1686,7 @@
               <w:lang w:eastAsia="da-DK"/>
             </w:rPr>
           </w:pPr>
-          <w:hyperlink w:anchor="_Toc369800647" w:history="1">
+          <w:hyperlink w:anchor="_Toc369814363" w:history="1">
             <w:r>
               <w:rPr>
                 <w:rStyle w:val="Hyperlink"/>
@@ -1713,7 +1713,7 @@
                 <w:noProof/>
                 <w:webHidden/>
               </w:rPr>
-              <w:instrText xml:space="preserve"> PAGEREF _Toc369800647 \h </w:instrText>
+              <w:instrText xml:space="preserve"> PAGEREF _Toc369814363 \h </w:instrText>
             </w:r>
             <w:r>
               <w:rPr>
@@ -1733,7 +1733,7 @@
                 <w:noProof/>
                 <w:webHidden/>
               </w:rPr>
-              <w:t>8</w:t>
+              <w:t>9</w:t>
             </w:r>
             <w:r>
               <w:rPr>
@@ -1756,7 +1756,7 @@
               <w:lang w:eastAsia="da-DK"/>
             </w:rPr>
           </w:pPr>
-          <w:hyperlink w:anchor="_Toc369800648" w:history="1">
+          <w:hyperlink w:anchor="_Toc369814364" w:history="1">
             <w:r>
               <w:rPr>
                 <w:rStyle w:val="Hyperlink"/>
@@ -1783,7 +1783,7 @@
                 <w:noProof/>
                 <w:webHidden/>
               </w:rPr>
-              <w:instrText xml:space="preserve"> PAGEREF _Toc369800648 \h </w:instrText>
+              <w:instrText xml:space="preserve"> PAGEREF _Toc369814364 \h </w:instrText>
             </w:r>
             <w:r>
               <w:rPr>
@@ -1803,7 +1803,7 @@
                 <w:noProof/>
                 <w:webHidden/>
               </w:rPr>
-              <w:t>8</w:t>
+              <w:t>9</w:t>
             </w:r>
             <w:r>
               <w:rPr>
@@ -1826,7 +1826,7 @@
               <w:lang w:eastAsia="da-DK"/>
             </w:rPr>
           </w:pPr>
-          <w:hyperlink w:anchor="_Toc369800649" w:history="1">
+          <w:hyperlink w:anchor="_Toc369814365" w:history="1">
             <w:r>
               <w:rPr>
                 <w:rStyle w:val="Hyperlink"/>
@@ -1853,7 +1853,7 @@
                 <w:noProof/>
                 <w:webHidden/>
               </w:rPr>
-              <w:instrText xml:space="preserve"> PAGEREF _Toc369800649 \h </w:instrText>
+              <w:instrText xml:space="preserve"> PAGEREF _Toc369814365 \h </w:instrText>
             </w:r>
             <w:r>
               <w:rPr>
@@ -1873,7 +1873,7 @@
                 <w:noProof/>
                 <w:webHidden/>
               </w:rPr>
-              <w:t>8</w:t>
+              <w:t>9</w:t>
             </w:r>
             <w:r>
               <w:rPr>
@@ -1958,7 +1958,7 @@
       <w:pPr>
         <w:pStyle w:val="Heading1"/>
       </w:pPr>
-      <w:bookmarkStart w:id="0" w:name="_Toc369800624"/>
+      <w:bookmarkStart w:id="0" w:name="_Toc369814340"/>
       <w:r>
         <w:lastRenderedPageBreak/>
         <w:t xml:space="preserve">Specialisering </w:t>
@@ -1975,7 +1975,7 @@
       <w:pPr>
         <w:pStyle w:val="Heading2"/>
       </w:pPr>
-      <w:bookmarkStart w:id="1" w:name="_Toc369800625"/>
+      <w:bookmarkStart w:id="1" w:name="_Toc369814341"/>
       <w:r>
         <w:t>Indledning</w:t>
       </w:r>
@@ -1991,11 +1991,9 @@
       <w:r>
         <w:t xml:space="preserve"> Først beskrives processen omkring specialiseringsplanen, som skulle udføres inden projektet kunne gå i gang. Projektet har jeg delt op i opstart og planlægning, Concept og </w:t>
       </w:r>
-      <w:proofErr w:type="spellStart"/>
       <w:r>
         <w:t>Elaboration</w:t>
       </w:r>
-      <w:proofErr w:type="spellEnd"/>
       <w:r>
         <w:t xml:space="preserve">. </w:t>
       </w:r>
@@ -2011,11 +2009,9 @@
       <w:r>
         <w:t xml:space="preserve"> I Concept er spillets koncept, design og ide udviklet. </w:t>
       </w:r>
-      <w:proofErr w:type="spellStart"/>
       <w:r>
         <w:t>Elaboration</w:t>
       </w:r>
-      <w:proofErr w:type="spellEnd"/>
       <w:r>
         <w:t xml:space="preserve"> skal ideen fra Concept udføres  </w:t>
       </w:r>
@@ -2029,7 +2025,7 @@
       <w:pPr>
         <w:pStyle w:val="Heading2"/>
       </w:pPr>
-      <w:bookmarkStart w:id="2" w:name="_Toc369800626"/>
+      <w:bookmarkStart w:id="2" w:name="_Toc369814342"/>
       <w:r>
         <w:t>Specialiserings Plan</w:t>
       </w:r>
@@ -2045,11 +2041,9 @@
       <w:r>
         <w:t xml:space="preserve">android </w:t>
       </w:r>
-      <w:proofErr w:type="spellStart"/>
       <w:r>
         <w:t>devices</w:t>
       </w:r>
-      <w:proofErr w:type="spellEnd"/>
       <w:r>
         <w:t xml:space="preserve"> fra </w:t>
       </w:r>
@@ -2065,14 +2059,12 @@
       <w:r>
         <w:t xml:space="preserve">helt specifikt på Samsung </w:t>
       </w:r>
-      <w:proofErr w:type="spellStart"/>
       <w:r>
         <w:t>G</w:t>
       </w:r>
       <w:r>
         <w:t>alaxy</w:t>
       </w:r>
-      <w:proofErr w:type="spellEnd"/>
       <w:r>
         <w:t xml:space="preserve"> S2, som er den android Device som jeg har tilgængelig nu. Som delmål til spill</w:t>
       </w:r>
@@ -2085,11 +2077,9 @@
       <w:r>
         <w:t xml:space="preserve">State </w:t>
       </w:r>
-      <w:proofErr w:type="spellStart"/>
       <w:r>
         <w:t>machine</w:t>
       </w:r>
-      <w:proofErr w:type="spellEnd"/>
       <w:r>
         <w:t xml:space="preserve"> som er mere lig den undervisning vi fik på sidste semester.  Næste delmål var at udarbejde en forretnings strategi, i forbindelse med udgivelse af spillet på Google Play med henblik på at </w:t>
       </w:r>
@@ -2101,7 +2091,7 @@
       <w:pPr>
         <w:pStyle w:val="Heading2"/>
       </w:pPr>
-      <w:bookmarkStart w:id="3" w:name="_Toc369800627"/>
+      <w:bookmarkStart w:id="3" w:name="_Toc369814343"/>
       <w:r>
         <w:t>Opstart på projektet</w:t>
       </w:r>
@@ -2129,33 +2119,32 @@
       <w:r>
         <w:t xml:space="preserve">taget og vil arbejde ud fra. Bloggen kan findes på: </w:t>
       </w:r>
-      <w:hyperlink r:id="rId9" w:history="1">
-        <w:r>
-          <w:rPr>
-            <w:rStyle w:val="Hyperlink"/>
-          </w:rPr>
-          <w:t>http://gamedesigntools.blogspot.nl/</w:t>
-        </w:r>
-      </w:hyperlink>
-    </w:p>
-    <w:p>
-      <w:r>
-        <w:t xml:space="preserve">Fra templaten har jeg valgt at bruge Concept, </w:t>
-      </w:r>
-      <w:proofErr w:type="spellStart"/>
+      <w:r>
+        <w:t>http://gamedesigntools.blogspot.nl/</w:t>
+      </w:r>
+    </w:p>
+    <w:p>
+      <w:r>
+        <w:t>Fra templaten</w:t>
+      </w:r>
+      <w:r>
+        <w:t xml:space="preserve"> har jeg valgt at bruge Concept og</w:t>
+      </w:r>
+      <w:r>
+        <w:t xml:space="preserve"> </w:t>
+      </w:r>
       <w:r>
         <w:t>Elaboration</w:t>
       </w:r>
-      <w:proofErr w:type="spellEnd"/>
-      <w:r>
-        <w:t xml:space="preserve"> og Tuning. </w:t>
+      <w:r>
+        <w:t>.</w:t>
       </w:r>
     </w:p>
     <w:p>
       <w:pPr>
         <w:pStyle w:val="Heading2"/>
       </w:pPr>
-      <w:bookmarkStart w:id="4" w:name="_Toc369800628"/>
+      <w:bookmarkStart w:id="4" w:name="_Toc369814344"/>
       <w:r>
         <w:t>Concept</w:t>
       </w:r>
@@ -2165,7 +2154,7 @@
       <w:pPr>
         <w:pStyle w:val="Heading3"/>
       </w:pPr>
-      <w:bookmarkStart w:id="5" w:name="_Toc369800629"/>
+      <w:bookmarkStart w:id="5" w:name="_Toc369814345"/>
       <w:r>
         <w:t xml:space="preserve">Forklaring af </w:t>
       </w:r>
@@ -2193,11 +2182,9 @@
       <w:r>
         <w:t xml:space="preserve">Hver spiller skulle kunne vælge en karakter af 3 forskellige slags, altså en </w:t>
       </w:r>
-      <w:proofErr w:type="spellStart"/>
       <w:r>
         <w:t>avatar</w:t>
       </w:r>
-      <w:proofErr w:type="spellEnd"/>
       <w:r>
         <w:t xml:space="preserve"> for spilleren, som løbende får mere er</w:t>
       </w:r>
@@ -2207,19 +2194,15 @@
       <w:r>
         <w:t xml:space="preserve"> og åbner for forskellige </w:t>
       </w:r>
-      <w:proofErr w:type="spellStart"/>
       <w:r>
         <w:t>skills</w:t>
       </w:r>
-      <w:proofErr w:type="spellEnd"/>
       <w:r>
         <w:t xml:space="preserve"> jo højere man stiger i </w:t>
       </w:r>
-      <w:proofErr w:type="spellStart"/>
       <w:r>
         <w:t>level</w:t>
       </w:r>
-      <w:proofErr w:type="spellEnd"/>
       <w:r>
         <w:t>. På de højere niveauer</w:t>
       </w:r>
@@ -2232,27 +2215,21 @@
       <w:r>
         <w:t xml:space="preserve"> flere forskellige kanoner. Spillet skal være tur-baseret og for at spilleren kan bruge sine kanoner eller karakter </w:t>
       </w:r>
-      <w:proofErr w:type="spellStart"/>
       <w:r>
         <w:t>skills</w:t>
       </w:r>
-      <w:proofErr w:type="spellEnd"/>
       <w:r>
         <w:t xml:space="preserve"> skal han bruge nogle begrænsede ressourcer, som kunne være i form af for eksempel krudt. Meningen med </w:t>
       </w:r>
-      <w:proofErr w:type="spellStart"/>
       <w:r>
         <w:t>gameplayet</w:t>
       </w:r>
-      <w:proofErr w:type="spellEnd"/>
       <w:r>
         <w:t xml:space="preserve"> er så at spilleren i hver tur, skal tage en strategisk beslutning om hvad for nogle </w:t>
       </w:r>
-      <w:proofErr w:type="spellStart"/>
       <w:r>
         <w:t>skills</w:t>
       </w:r>
-      <w:proofErr w:type="spellEnd"/>
       <w:r>
         <w:t xml:space="preserve"> eller kanoner der </w:t>
       </w:r>
@@ -2269,31 +2246,13 @@
     <w:p>
       <w:r>
         <w:lastRenderedPageBreak/>
-        <w:t xml:space="preserve">Planen med at der skulle være 3 forskellige karakterer, som man kan vælge i mellem, var for det første at variere </w:t>
-      </w:r>
-      <w:proofErr w:type="spellStart"/>
-      <w:r>
-        <w:t>gameplayet</w:t>
-      </w:r>
-      <w:proofErr w:type="spellEnd"/>
-      <w:r>
-        <w:t xml:space="preserve"> ved at de forskellige karakterer har deres egen unikke </w:t>
-      </w:r>
-      <w:proofErr w:type="spellStart"/>
+        <w:t xml:space="preserve">Planen med at der skulle være 3 forskellige karakterer, som man kan vælge i mellem, var for det første at variere gameplayet ved at de forskellige karakterer har deres egen unikke </w:t>
+      </w:r>
       <w:r>
         <w:t>skills</w:t>
       </w:r>
-      <w:proofErr w:type="spellEnd"/>
-      <w:r>
-        <w:t xml:space="preserve">, som giver forskellig oplevelse af </w:t>
-      </w:r>
-      <w:proofErr w:type="spellStart"/>
-      <w:r>
-        <w:t>gamplayet</w:t>
-      </w:r>
-      <w:proofErr w:type="spellEnd"/>
-      <w:r>
-        <w:t xml:space="preserve"> og dermed forlænger spillets holdbarhed. Et andet mål med det var at jeg gerne vil lave noget digitalt salg på Google Play, hvor man så kunne købe udstyr til sin karakter og til kanonerne kunne der laves forskellige ski</w:t>
+      <w:r>
+        <w:t>, som giver forskellig oplevelse af gamplayet og dermed forlænger spillets holdbarhed. Et andet mål med det var at jeg gerne vil lave noget digitalt salg på Google Play, hvor man så kunne købe udstyr til sin karakter og til kanonerne kunne der laves forskellige ski</w:t>
       </w:r>
       <w:r>
         <w:t>ns som der også kunne sælges. D</w:t>
@@ -2301,19 +2260,15 @@
       <w:r>
         <w:t xml:space="preserve">og med henblik på at spillet ikke må være </w:t>
       </w:r>
-      <w:proofErr w:type="spellStart"/>
       <w:r>
         <w:t>pay</w:t>
       </w:r>
-      <w:proofErr w:type="spellEnd"/>
       <w:r>
         <w:t xml:space="preserve"> to </w:t>
       </w:r>
-      <w:proofErr w:type="spellStart"/>
       <w:r>
         <w:t>win</w:t>
       </w:r>
-      <w:proofErr w:type="spellEnd"/>
       <w:r>
         <w:t>, eller ikke virke som det. De features som man skal kunne kø</w:t>
       </w:r>
@@ -2325,7 +2280,7 @@
       <w:pPr>
         <w:pStyle w:val="Heading3"/>
       </w:pPr>
-      <w:bookmarkStart w:id="6" w:name="_Toc369800630"/>
+      <w:bookmarkStart w:id="6" w:name="_Toc369814346"/>
       <w:r>
         <w:t>Forklaring af hvorfor det første koncept skrottes:</w:t>
       </w:r>
@@ -2338,27 +2293,21 @@
       <w:r>
         <w:t xml:space="preserve">.  Samtidig kunne jeg se på mine skitser af spillet at det havde en høj kompleksitet, som ville gøre det svært at se på mit </w:t>
       </w:r>
-      <w:proofErr w:type="spellStart"/>
       <w:r>
         <w:t>target</w:t>
       </w:r>
-      <w:proofErr w:type="spellEnd"/>
       <w:r>
         <w:t xml:space="preserve"> </w:t>
       </w:r>
-      <w:proofErr w:type="spellStart"/>
       <w:r>
         <w:t>device</w:t>
       </w:r>
-      <w:proofErr w:type="spellEnd"/>
       <w:r>
         <w:t xml:space="preserve">, Samsung </w:t>
       </w:r>
-      <w:proofErr w:type="spellStart"/>
       <w:r>
         <w:t>Galaxy</w:t>
       </w:r>
-      <w:proofErr w:type="spellEnd"/>
       <w:r>
         <w:t xml:space="preserve"> S2. det som jeg gjorde for at sikre mig at det var for småt, var at hente et spil på Google Play som havde en lignende kompleksitet</w:t>
       </w:r>
@@ -2379,7 +2328,7 @@
       <w:pPr>
         <w:pStyle w:val="Heading3"/>
       </w:pPr>
-      <w:bookmarkStart w:id="7" w:name="_Toc369800631"/>
+      <w:bookmarkStart w:id="7" w:name="_Toc369814347"/>
       <w:r>
         <w:t>Forklaring af Koncept nr. 2:</w:t>
       </w:r>
@@ -2387,73 +2336,176 @@
     </w:p>
     <w:p>
       <w:r>
-        <w:t xml:space="preserve">Koncept nr. 2 holder sig helt det oprindelige terning spil som laves i 3D og hvor spilleren har en kanon og et tårn. Når man så slår mellem 31-36 kan så skyde modstanderens tårn med sin kanon. Når en spillers liv/tårn er nede på nul, har modstanderen vundet. </w:t>
-      </w:r>
-      <w:r>
-        <w:t>Den opgave der skal løses som går ud over de 2 kurser der hører til specialet, vil så være udvikling af AI modstander</w:t>
-      </w:r>
-      <w:r>
-        <w:t xml:space="preserve">, så er singleplayer spil bliver en feature i spillet. Der skal laves stat emachines til at holde styr på de forskellige </w:t>
-      </w:r>
-      <w:proofErr w:type="spellStart"/>
-      <w:r>
-        <w:t>states</w:t>
-      </w:r>
-      <w:proofErr w:type="spellEnd"/>
-      <w:r>
-        <w:t xml:space="preserve"> i spillet.</w:t>
+        <w:t xml:space="preserve">For bedre at kunne opnå en form for funktionalitet i spillet er jeg kommet op med </w:t>
+      </w:r>
+      <w:r>
+        <w:t>Koncept nr. 2</w:t>
+      </w:r>
+      <w:r>
+        <w:t xml:space="preserve"> som er en mere simpel udgave. Spillet skal bestå af 2 spillere og en spilleplade med 6 terninger på. </w:t>
+      </w:r>
+      <w:r>
+        <w:t xml:space="preserve">Spiller nr. 1 starter med turen og kan kaste terningerne ved at trykke på en knap. Når spilleren er færdig, er det spiller nr. 2 tur til at kaste terningerne og sådan fortsætter det til en af spillerne har vundet. For yderligere oplysninger af reglerne til spillet henvises der til B2 – Spilleregler bilaget. </w:t>
+      </w:r>
+      <w:r>
+        <w:t xml:space="preserve"> F</w:t>
+      </w:r>
+      <w:r>
+        <w:t xml:space="preserve">orskellen fra det første koncept er </w:t>
+      </w:r>
+      <w:r>
+        <w:t xml:space="preserve"> at mange af de 3D modeller som jeg skulle have haft med</w:t>
+      </w:r>
+      <w:r>
+        <w:t xml:space="preserve"> </w:t>
+      </w:r>
+      <w:r>
+        <w:t>i stedet for skal laves af GUI elementer. Det vil sige at</w:t>
+      </w:r>
+      <w:r>
+        <w:t xml:space="preserve"> spilleren</w:t>
+      </w:r>
+      <w:r>
+        <w:t xml:space="preserve">, </w:t>
+      </w:r>
+      <w:r>
+        <w:t>terninger og spilleplade</w:t>
+      </w:r>
+      <w:r>
+        <w:t xml:space="preserve">ns score er </w:t>
+      </w:r>
+      <w:r>
+        <w:t>repræsenteret</w:t>
+      </w:r>
+      <w:r>
+        <w:t xml:space="preserve"> i</w:t>
+      </w:r>
+      <w:r>
+        <w:t xml:space="preserve"> GUI </w:t>
+      </w:r>
+      <w:r>
+        <w:t>elementer</w:t>
+      </w:r>
+      <w:r>
+        <w:t xml:space="preserve">. </w:t>
+      </w:r>
+      <w:r>
+        <w:t>D</w:t>
+      </w:r>
+      <w:r>
+        <w:t xml:space="preserve">et eneste der bliver sat op </w:t>
+      </w:r>
+      <w:r>
+        <w:t xml:space="preserve">i form af </w:t>
+      </w:r>
+      <w:r>
+        <w:t>3D modeller</w:t>
+      </w:r>
+      <w:r>
+        <w:t xml:space="preserve"> er en kanon, et </w:t>
+      </w:r>
+      <w:r>
+        <w:t>tårn</w:t>
+      </w:r>
+      <w:r>
+        <w:t xml:space="preserve"> og selve spillepladen</w:t>
+      </w:r>
+      <w:r>
+        <w:t>.</w:t>
+      </w:r>
+      <w:r>
+        <w:t xml:space="preserve"> Hvis der bliver tid til det, vil jeg lave en animation hvor kanonen skyder på </w:t>
+      </w:r>
+      <w:r>
+        <w:t>modstanderens</w:t>
+      </w:r>
+      <w:r>
+        <w:t xml:space="preserve"> tårn, når man giver modstanderen minus point.</w:t>
+      </w:r>
+      <w:r>
+        <w:t xml:space="preserve"> </w:t>
+      </w:r>
+      <w:r>
+        <w:t xml:space="preserve">Den opgave der skal løses som går ud over de 2 kurser der hører til specialet, vil så være udvikling af </w:t>
+      </w:r>
+      <w:r>
+        <w:t>arkitektur og opbygning af spillet i Unity.</w:t>
       </w:r>
       <w:r>
         <w:t xml:space="preserve"> Med disse mere simple features er det muligt at opnå et færdigt produkt til tiden.</w:t>
-      </w:r>
-    </w:p>
-    <w:p>
-      <w:r>
-        <w:t>2. forklaring af begreber i bilag.</w:t>
-      </w:r>
-    </w:p>
-    <w:p>
-      <w:r>
-        <w:t>Forklar proces omkring udvikling af spil design.</w:t>
       </w:r>
     </w:p>
     <w:p>
       <w:pPr>
         <w:pStyle w:val="Heading3"/>
       </w:pPr>
-      <w:bookmarkStart w:id="8" w:name="_Toc369800632"/>
-      <w:r>
-        <w:t xml:space="preserve">Concept - Vurdering af </w:t>
-      </w:r>
-      <w:proofErr w:type="spellStart"/>
-      <w:r>
-        <w:t>arbejds</w:t>
-      </w:r>
-      <w:proofErr w:type="spellEnd"/>
-      <w:r>
-        <w:t xml:space="preserve"> – og læringsprocessen</w:t>
+      <w:bookmarkStart w:id="8" w:name="_Toc369814348"/>
+      <w:r>
+        <w:t>Concept - Vurdering af arbejds – og læringsprocessen</w:t>
       </w:r>
       <w:bookmarkEnd w:id="8"/>
+    </w:p>
+    <w:p>
+      <w:r>
+        <w:t xml:space="preserve">Den arbejds- proces som jeg har været igennem i koncept fasen, har været en trial and error proces, da jeg ikke har prøvet at udvikle et spil koncept før. Det har været en god proces fordi at jeg har prøvet at lave </w:t>
+      </w:r>
+      <w:r>
+        <w:t>2 forskellige koncepter, hvor af de</w:t>
+      </w:r>
+      <w:r>
+        <w:t xml:space="preserve">t </w:t>
+      </w:r>
+      <w:r>
+        <w:t>første koncept ikke kunne</w:t>
+      </w:r>
+      <w:r>
+        <w:t xml:space="preserve"> udføres pga. tidsbegrænsning</w:t>
+      </w:r>
+      <w:r>
+        <w:t>en af projektet.</w:t>
+      </w:r>
+      <w:r>
+        <w:t xml:space="preserve"> </w:t>
+      </w:r>
+      <w:r>
+        <w:t>så jeg var nød til at lave en iteration mere i koncept fasen, hvor jeg så udviklede koncept nr. 2 som er et mere simpelt spil, men dog stadig med masser af muligheder for at udvikle det til et større koncept</w:t>
+      </w:r>
+      <w:r>
+        <w:t>, ved for</w:t>
+      </w:r>
+      <w:r>
+        <w:t xml:space="preserve"> eks. </w:t>
+      </w:r>
+      <w:r>
+        <w:t>At tilføje a</w:t>
+      </w:r>
+      <w:r>
+        <w:t xml:space="preserve">nimationer. </w:t>
+      </w:r>
     </w:p>
     <w:p>
       <w:pPr>
         <w:pStyle w:val="Heading3"/>
       </w:pPr>
-      <w:bookmarkStart w:id="9" w:name="_Toc369800633"/>
+      <w:bookmarkStart w:id="9" w:name="_Toc369814349"/>
       <w:r>
         <w:t>Concept - Refleksion af eget udbytte</w:t>
       </w:r>
       <w:bookmarkEnd w:id="9"/>
+    </w:p>
+    <w:p>
+      <w:bookmarkStart w:id="10" w:name="_GoBack"/>
+      <w:bookmarkEnd w:id="10"/>
     </w:p>
     <w:p>
       <w:pPr>
         <w:pStyle w:val="Heading3"/>
       </w:pPr>
-      <w:bookmarkStart w:id="10" w:name="_Toc369800634"/>
+      <w:bookmarkStart w:id="11" w:name="_Toc369814350"/>
       <w:r>
         <w:t>Concept - Konklusion</w:t>
       </w:r>
-      <w:bookmarkEnd w:id="10"/>
+      <w:bookmarkEnd w:id="11"/>
     </w:p>
     <w:p>
       <w:pPr>
@@ -2474,20 +2526,18 @@
       <w:pPr>
         <w:pStyle w:val="Heading2"/>
       </w:pPr>
-      <w:bookmarkStart w:id="11" w:name="_Toc369800635"/>
-      <w:proofErr w:type="spellStart"/>
+      <w:bookmarkStart w:id="12" w:name="_Toc369814351"/>
       <w:r>
         <w:lastRenderedPageBreak/>
         <w:t>Elaboration</w:t>
       </w:r>
-      <w:bookmarkEnd w:id="11"/>
-      <w:proofErr w:type="spellEnd"/>
+      <w:bookmarkEnd w:id="12"/>
     </w:p>
     <w:p>
       <w:pPr>
         <w:pStyle w:val="Heading3"/>
       </w:pPr>
-      <w:bookmarkStart w:id="12" w:name="_Toc369800636"/>
+      <w:bookmarkStart w:id="13" w:name="_Toc369814352"/>
       <w:r>
         <w:t>Opbygning af scener</w:t>
       </w:r>
@@ -2497,43 +2547,27 @@
       <w:r>
         <w:t xml:space="preserve"> i Unity</w:t>
       </w:r>
-      <w:bookmarkEnd w:id="12"/>
+      <w:bookmarkEnd w:id="13"/>
     </w:p>
     <w:p>
       <w:pPr>
         <w:pStyle w:val="Heading3"/>
       </w:pPr>
-      <w:bookmarkStart w:id="13" w:name="_Toc369800637"/>
+      <w:bookmarkStart w:id="14" w:name="_Toc369814353"/>
       <w:r>
         <w:t>Opstart på projektet i Unity med 3D objekter</w:t>
       </w:r>
-      <w:bookmarkEnd w:id="13"/>
+      <w:bookmarkEnd w:id="14"/>
     </w:p>
     <w:p>
       <w:r>
         <w:t xml:space="preserve">Som en lille indledning til opstarten af spillet i Unity, vil jeg lige forklare hvad det er for nogle objekter og funktioner, som spillet skal bestå af. Dette er for at vise hvad det er jeg skal udvikle. Spillet skal have en start menu, hvor man kan se </w:t>
       </w:r>
       <w:r>
-        <w:t xml:space="preserve">2 bokse, som hører til hver sin spiller. I hver boks kan man indtaste </w:t>
-      </w:r>
-      <w:proofErr w:type="gramStart"/>
-      <w:r>
-        <w:t>sit</w:t>
-      </w:r>
-      <w:proofErr w:type="gramEnd"/>
-      <w:r>
-        <w:t xml:space="preserve"> spiller navn. Når man har gjort det kan man trykke start game, som starter spillet. Spillet består af en spilleplade med 6 terninger placeret i midten. I hver ende af spillepladen er</w:t>
-      </w:r>
-      <w:r>
-        <w:t xml:space="preserve"> spillerne placeret. På hver spiller er et spiller ikon med hver sin farve, så man kan kende forskel. Hver spiller har en score og et navn så man se hvor mange point man har og sin spillers navn. Ved terningerne er der en knap til at kaste terningerne med. Når </w:t>
-      </w:r>
-      <w:proofErr w:type="spellStart"/>
-      <w:r>
-        <w:t>teringerne</w:t>
-      </w:r>
-      <w:proofErr w:type="spellEnd"/>
-      <w:r>
-        <w:t xml:space="preserve"> bliver kastet bliver samlet en score spillepladen som bliver vist på en spilleplade score. Denne score skal så trækkes fra spillerens point alt</w:t>
+        <w:t>2 bokse, som hører til hver sin spiller. I hver boks kan man indtaste sit spiller navn. Når man har gjort det kan man trykke start game, som starter spillet. Spillet består af en spilleplade med 6 terninger placeret i midten. I hver ende af spillepladen er</w:t>
+      </w:r>
+      <w:r>
+        <w:t xml:space="preserve"> spillerne placeret. På hver spiller er et spiller ikon med hver sin farve, så man kan kende forskel. Hver spiller har en score og et navn så man se hvor mange point man har og sin spillers navn. Ved terningerne er der en knap til at kaste terningerne med. Når teringerne bliver kastet bliver samlet en score spillepladen som bliver vist på en spilleplade score. Denne score skal så trækkes fra spillerens point alt</w:t>
       </w:r>
       <w:r>
         <w:t xml:space="preserve"> efter</w:t>
@@ -2542,47 +2576,15 @@
         <w:t xml:space="preserve"> hvad score de lander på ved slutningen af turen.</w:t>
       </w:r>
       <w:r>
-        <w:t xml:space="preserve"> Når en af spillerne har vundet spillet, skal der vises en besked der skriver hvilken spiller som har vundet spillet og derefter skal </w:t>
-      </w:r>
-      <w:proofErr w:type="spellStart"/>
-      <w:r>
-        <w:t>main</w:t>
-      </w:r>
-      <w:proofErr w:type="spellEnd"/>
-      <w:r>
-        <w:t xml:space="preserve"> menuen loades igen. sådan som det er nu er der ikke </w:t>
-      </w:r>
-      <w:proofErr w:type="gramStart"/>
-      <w:r>
-        <w:t>nogle</w:t>
-      </w:r>
-      <w:proofErr w:type="gramEnd"/>
-      <w:r>
-        <w:t xml:space="preserve"> tilstande eller objekter der skal vedvare efter at et spil er slut. Dog er det meningen at jeg i en senere udgave vil gemme en historik på hver spiller, der viser hvor mange spil de har vundet. Fra hovedmenuen kunne der så laves en knap til en scene der viser en top ti liste over de spillere der har vundet flest spil. </w:t>
-      </w:r>
-      <w:r>
-        <w:t xml:space="preserve">For yderligere oplysninger omkring spillereglerne se bilag B2 – </w:t>
-      </w:r>
-      <w:proofErr w:type="spellStart"/>
-      <w:r>
-        <w:t>SpilleRegler</w:t>
-      </w:r>
-      <w:proofErr w:type="spellEnd"/>
-      <w:r>
-        <w:t>.</w:t>
-      </w:r>
-    </w:p>
-    <w:p>
-      <w:r>
-        <w:t xml:space="preserve">Når man har cirka </w:t>
-      </w:r>
-      <w:proofErr w:type="gramStart"/>
-      <w:r>
-        <w:t>ingen</w:t>
-      </w:r>
-      <w:proofErr w:type="gramEnd"/>
-      <w:r>
-        <w:t xml:space="preserve"> erfaring med Unity, kan det være svært at vide hvor man skal starte. Men som udgangs punkt har jeg det bedst med at lære nye ting ved at bare at gå i gang med a</w:t>
+        <w:t xml:space="preserve"> Når en af spillerne har vundet spillet, skal der vises en besked der skriver hvilken spiller som har vundet spillet og derefter skal main menuen loades igen. sådan som det er nu er der ikke nogle tilstande eller objekter der skal vedvare efter at et spil er slut. Dog er det meningen at jeg i en senere udgave vil gemme en historik på hver spiller, der viser hvor mange spil de har vundet. Fra hovedmenuen kunne der så laves en knap til en scene der viser en top ti liste over de spillere der har vundet flest spil. </w:t>
+      </w:r>
+      <w:r>
+        <w:t>For yderligere oplysninger omkring spillereglerne se bilag B2 – SpilleRegler.</w:t>
+      </w:r>
+    </w:p>
+    <w:p>
+      <w:r>
+        <w:t>Når man har cirka ingen erfaring med Unity, kan det være svært at vide hvor man skal starte. Men som udgangs punkt har jeg det bedst med at lære nye ting ved at bare at gå i gang med a</w:t>
       </w:r>
       <w:r>
         <w:t>t arbejde med det og forsøge mig</w:t>
@@ -2624,15 +2626,7 @@
         <w:t>Unity</w:t>
       </w:r>
       <w:r>
-        <w:t xml:space="preserve"> fra websiderne af. Nu havde jeg så fundet en spilleplade i form af en tønde, 6 terninger og 2 Menneske modeller, en kanon og et tårn. Det som jeg så troede at jeg skulle i gang med var lige at lave et par animationer til de forskellige modeller. For eks. Var planen at jeg ville lave så når man kastede terningerne, skulle de flyve lidt op i luften, rotere i luften og ud fra en </w:t>
-      </w:r>
-      <w:proofErr w:type="spellStart"/>
-      <w:r>
-        <w:t>random</w:t>
-      </w:r>
-      <w:proofErr w:type="spellEnd"/>
-      <w:r>
-        <w:t xml:space="preserve"> værdi mellem 1-6 skulle terningen så lande med den værdi op ad. Når en spiller gav modspilleren minus point ville jeg gerne have at en kanon skød modspillerens tårn. </w:t>
+        <w:t xml:space="preserve"> fra websiderne af. Nu havde jeg så fundet en spilleplade i form af en tønde, 6 terninger og 2 Menneske modeller, en kanon og et tårn. Det som jeg så troede at jeg skulle i gang med var lige at lave et par animationer til de forskellige modeller. For eks. Var planen at jeg ville lave så når man kastede terningerne, skulle de flyve lidt op i luften, rotere i luften og ud fra en random værdi mellem 1-6 skulle terningen så lande med den værdi op ad. Når en spiller gav modspilleren minus point ville jeg gerne have at en kanon skød modspillerens tårn. </w:t>
       </w:r>
       <w:r>
         <w:t>For at kunne lave disse animationer vil de skulle laves i et eksternt animations program, som kan være dyre at anskaffe sig. Eller også skal man bruge</w:t>
@@ -2670,15 +2664,7 @@
     <w:p>
       <w:r>
         <w:lastRenderedPageBreak/>
-        <w:t xml:space="preserve">Hvad gør jeg </w:t>
-      </w:r>
-      <w:proofErr w:type="gramStart"/>
-      <w:r>
-        <w:t>nu ?</w:t>
-      </w:r>
-      <w:proofErr w:type="gramEnd"/>
-      <w:r>
-        <w:t xml:space="preserve"> for at kunne nå at lave noget funktionalitet af spillet</w:t>
+        <w:t>Hvad gør jeg nu ? for at kunne nå at lave noget funktionalitet af spillet</w:t>
       </w:r>
       <w:r>
         <w:t xml:space="preserve"> </w:t>
@@ -2693,29 +2679,13 @@
         <w:t xml:space="preserve">Unity, var jeg nød til at komme op med ny plan, som matchede den tidsramme der var til projektet. Så jeg besluttede mig for at </w:t>
       </w:r>
       <w:r>
-        <w:t xml:space="preserve">lave det meste af spillet i GUI elementer, så hver terning for eks. Er en GUI </w:t>
-      </w:r>
-      <w:proofErr w:type="spellStart"/>
-      <w:r>
-        <w:t>button</w:t>
-      </w:r>
-      <w:proofErr w:type="spellEnd"/>
-      <w:r>
-        <w:t xml:space="preserve"> med et billede af en terning på.</w:t>
+        <w:t>lave det meste af spillet i GUI elementer, så hver terning for eks. Er en GUI button med et billede af en terning på.</w:t>
       </w:r>
       <w:r>
         <w:t xml:space="preserve"> </w:t>
       </w:r>
       <w:r>
-        <w:t xml:space="preserve">Og spilleren skulle også repræsenteres af GUI elementer med </w:t>
-      </w:r>
-      <w:proofErr w:type="spellStart"/>
-      <w:r>
-        <w:t>textlabel</w:t>
-      </w:r>
-      <w:proofErr w:type="spellEnd"/>
-      <w:r>
-        <w:t xml:space="preserve"> til score, navn og et billede til spiller ikon. Det </w:t>
+        <w:t xml:space="preserve">Og spilleren skulle også repræsenteres af GUI elementer med textlabel til score, navn og et billede til spiller ikon. Det </w:t>
       </w:r>
       <w:r>
         <w:t>eneste der skal</w:t>
@@ -2737,150 +2707,36 @@
       <w:pPr>
         <w:pStyle w:val="Heading3"/>
       </w:pPr>
-      <w:bookmarkStart w:id="14" w:name="_Toc369800638"/>
+      <w:bookmarkStart w:id="15" w:name="_Toc369814354"/>
       <w:r>
         <w:t>Opsætning af spillet med GUI elementer</w:t>
       </w:r>
-      <w:bookmarkEnd w:id="14"/>
-    </w:p>
-    <w:p>
-      <w:r>
-        <w:t xml:space="preserve">Efter fjernelsen af alle 3D modellerne, kunne jeg gå i gang med at lave GUI elementer i stedet for. Heldigvis er Unitys Dokumentation omkring GUI elementer godt </w:t>
-      </w:r>
-      <w:proofErr w:type="gramStart"/>
-      <w:r>
-        <w:t>beskrevet  og</w:t>
-      </w:r>
-      <w:proofErr w:type="gramEnd"/>
-      <w:r>
-        <w:t xml:space="preserve"> der er tilmed et nogle simple </w:t>
-      </w:r>
-      <w:proofErr w:type="spellStart"/>
-      <w:r>
-        <w:t>tutorials</w:t>
-      </w:r>
-      <w:proofErr w:type="spellEnd"/>
-      <w:r>
-        <w:t xml:space="preserve"> med de helt basale elementer som man hurtigt kan komme i gang. Efter at have læst dokumentationen var det nemt at finde ud hvad for nogle elementer jeg skulle have til de forskellige</w:t>
-      </w:r>
-      <w:r>
-        <w:t xml:space="preserve"> objekter i spillet. Til terningerne har jeg fundet et billede som skal vises på en knap. For ikke at </w:t>
-      </w:r>
-      <w:proofErr w:type="spellStart"/>
-      <w:r>
-        <w:t>hardcode</w:t>
-      </w:r>
-      <w:proofErr w:type="spellEnd"/>
-      <w:r>
-        <w:t xml:space="preserve"> stien til billederne af terningerne. Søgte jeg i Unitys </w:t>
-      </w:r>
-      <w:proofErr w:type="spellStart"/>
-      <w:r>
-        <w:t>dokumetation</w:t>
-      </w:r>
-      <w:proofErr w:type="spellEnd"/>
-      <w:r>
-        <w:t xml:space="preserve"> fandt en Resources klasse som netop kan håndtere dette. Jeg fandt ud at man skal oprette en Resources mappe i sin Assets mappe, i den mappe hvor projektet er oprettet. Når det er gjort kan man lægge sin </w:t>
-      </w:r>
-      <w:proofErr w:type="spellStart"/>
-      <w:r>
-        <w:t>billed</w:t>
-      </w:r>
-      <w:proofErr w:type="spellEnd"/>
-      <w:r>
-        <w:t xml:space="preserve"> filer i den mappe også i Unity kan man bruge metoden </w:t>
-      </w:r>
-      <w:proofErr w:type="spellStart"/>
-      <w:r>
-        <w:t>Resources</w:t>
-      </w:r>
-      <w:proofErr w:type="gramStart"/>
-      <w:r>
-        <w:t>.Load</w:t>
-      </w:r>
-      <w:proofErr w:type="spellEnd"/>
-      <w:proofErr w:type="gramEnd"/>
-      <w:r>
-        <w:t xml:space="preserve">(ressource navn) hvor man giver den navnet på </w:t>
-      </w:r>
-      <w:proofErr w:type="spellStart"/>
-      <w:r>
-        <w:t>recourcen</w:t>
-      </w:r>
-      <w:proofErr w:type="spellEnd"/>
-      <w:r>
-        <w:t xml:space="preserve"> som input. </w:t>
-      </w:r>
-      <w:r>
-        <w:t xml:space="preserve">Dermed returneres den ressource så til </w:t>
-      </w:r>
-      <w:proofErr w:type="spellStart"/>
-      <w:r>
-        <w:t>unity</w:t>
-      </w:r>
-      <w:proofErr w:type="spellEnd"/>
-      <w:r>
-        <w:t>, i mit tilfælde et billede af en terning.</w:t>
+      <w:bookmarkEnd w:id="15"/>
+    </w:p>
+    <w:p>
+      <w:r>
+        <w:t>Efter fjernelsen af alle 3D modellerne, kunne jeg gå i gang med at lave GUI elementer i stedet for. Heldigvis er Unitys Dokumentation omkring GUI elementer godt beskrevet  og der er tilmed et nogle simple tutorials med de helt basale elementer som man hurtigt kan komme i gang. Efter at have læst dokumentationen var det nemt at finde ud hvad for nogle elementer jeg skulle have til de forskellige</w:t>
+      </w:r>
+      <w:r>
+        <w:t xml:space="preserve"> objekter i spillet. Til terningerne har jeg fundet et billede som skal vises på en knap. For ikke at hardcode stien til billederne af terningerne. Søgte jeg i Unitys dokumetation fandt en Resources klasse som netop kan håndtere dette. Jeg fandt ud at man skal oprette en Resources mappe i sin Assets mappe, i den mappe hvor projektet er oprettet. Når det er gjort kan man lægge sin billed filer i den mappe også i Unity kan man bruge metoden Resources.Load(ressource navn) hvor man giver den navnet på recourcen som input. </w:t>
+      </w:r>
+      <w:r>
+        <w:t>Dermed returneres den ressource så til unity, i mit tilfælde et billede af en terning.</w:t>
       </w:r>
     </w:p>
     <w:p>
       <w:pPr>
         <w:pStyle w:val="Heading3"/>
       </w:pPr>
-      <w:bookmarkStart w:id="15" w:name="_Toc369800639"/>
+      <w:bookmarkStart w:id="16" w:name="_Toc369814355"/>
       <w:r>
         <w:t>Praktisk Problem med opsætning af GUI elementer</w:t>
       </w:r>
-      <w:bookmarkEnd w:id="15"/>
-    </w:p>
-    <w:p>
-      <w:r>
-        <w:t xml:space="preserve">I forbindelse med opsætning af de forskellige GUI </w:t>
-      </w:r>
-      <w:proofErr w:type="spellStart"/>
-      <w:r>
-        <w:t>elememter</w:t>
-      </w:r>
-      <w:proofErr w:type="spellEnd"/>
-      <w:r>
-        <w:t xml:space="preserve"> stødte jeg en i et problem som kostede lidt ekstra tid. Når man sætter en </w:t>
-      </w:r>
-      <w:proofErr w:type="spellStart"/>
-      <w:r>
-        <w:t>GUI</w:t>
-      </w:r>
-      <w:proofErr w:type="gramStart"/>
-      <w:r>
-        <w:t>.Box</w:t>
-      </w:r>
-      <w:proofErr w:type="spellEnd"/>
-      <w:proofErr w:type="gramEnd"/>
-      <w:r>
-        <w:t xml:space="preserve"> op for eks. Skal den have et </w:t>
-      </w:r>
-      <w:proofErr w:type="spellStart"/>
-      <w:r>
-        <w:t>Rect</w:t>
-      </w:r>
-      <w:proofErr w:type="spellEnd"/>
-      <w:r>
-        <w:t xml:space="preserve"> objekt med </w:t>
-      </w:r>
-      <w:proofErr w:type="spellStart"/>
-      <w:r>
-        <w:t>x,y</w:t>
-      </w:r>
-      <w:proofErr w:type="spellEnd"/>
-      <w:r>
-        <w:t xml:space="preserve">, længde og bredde. Altså et rektangel med x og y som nulpunkter og længde og bredde på rektanglet. det gav et problem da jeg havde lavet et build af mit spil som var på en skærm størrelse </w:t>
-      </w:r>
-      <w:proofErr w:type="gramStart"/>
-      <w:r>
-        <w:t>800x600  og</w:t>
-      </w:r>
-      <w:proofErr w:type="gramEnd"/>
-      <w:r>
-        <w:t xml:space="preserve"> det build som kører i editoren kører med den skærmstørrelse som editoren kører på, i mit tilfælde 1920x1080. Det resulterede i at build jeg havde lavet var mange af mine GUI elementer ikke at se. Jeg fandt ud </w:t>
+      <w:bookmarkEnd w:id="16"/>
+    </w:p>
+    <w:p>
+      <w:r>
+        <w:t xml:space="preserve">I forbindelse med opsætning af de forskellige GUI elememter stødte jeg en i et problem som kostede lidt ekstra tid. Når man sætter en GUI.Box op for eks. Skal den have et Rect objekt med x,y, længde og bredde. Altså et rektangel med x og y som nulpunkter og længde og bredde på rektanglet. det gav et problem da jeg havde lavet et build af mit spil som var på en skærm størrelse 800x600  og det build som kører i editoren kører med den skærmstørrelse som editoren kører på, i mit tilfælde 1920x1080. Det resulterede i at build jeg havde lavet var mange af mine GUI elementer ikke at se. Jeg fandt ud </w:t>
       </w:r>
       <w:r>
         <w:t xml:space="preserve">det </w:t>
@@ -2898,36 +2754,7 @@
         <w:t>succes, Unity</w:t>
       </w:r>
       <w:r>
-        <w:t xml:space="preserve"> har en metode som returnerer skærmens længde og bredde. Ved at bruge disse metoder kunne jeg placere GUI elementerne relativt til den skærm </w:t>
-      </w:r>
-      <w:proofErr w:type="spellStart"/>
-      <w:r>
-        <w:t>buildet</w:t>
-      </w:r>
-      <w:proofErr w:type="spellEnd"/>
-      <w:r>
-        <w:t xml:space="preserve"> kører på. Metoderne er </w:t>
-      </w:r>
-      <w:proofErr w:type="spellStart"/>
-      <w:r>
-        <w:t>Screen</w:t>
-      </w:r>
-      <w:proofErr w:type="gramStart"/>
-      <w:r>
-        <w:t>.Length</w:t>
-      </w:r>
-      <w:proofErr w:type="spellEnd"/>
-      <w:proofErr w:type="gramEnd"/>
-      <w:r>
-        <w:t xml:space="preserve"> og </w:t>
-      </w:r>
-      <w:proofErr w:type="spellStart"/>
-      <w:r>
-        <w:t>Screen:height</w:t>
-      </w:r>
-      <w:proofErr w:type="spellEnd"/>
-      <w:r>
-        <w:t>. Også har jeg divideret dem med 2 for at lægge alle elementerne ud fra præcis i midten af skærmen, på den måde vil det altid være centeret i midten af skærmen på alle skærm størrelser.</w:t>
+        <w:t xml:space="preserve"> har en metode som returnerer skærmens længde og bredde. Ved at bruge disse metoder kunne jeg placere GUI elementerne relativt til den skærm buildet kører på. Metoderne er Screen.Length og Screen:height. Også har jeg divideret dem med 2 for at lægge alle elementerne ud fra præcis i midten af skærmen, på den måde vil det altid være centeret i midten af skærmen på alle skærm størrelser.</w:t>
       </w:r>
     </w:p>
     <w:p>
@@ -2939,7 +2766,7 @@
       <w:pPr>
         <w:pStyle w:val="Heading3"/>
       </w:pPr>
-      <w:bookmarkStart w:id="16" w:name="_Toc369800640"/>
+      <w:bookmarkStart w:id="17" w:name="_Toc369814356"/>
       <w:r>
         <w:lastRenderedPageBreak/>
         <w:t xml:space="preserve">Opbygning af </w:t>
@@ -2947,7 +2774,7 @@
       <w:r>
         <w:t>Scene</w:t>
       </w:r>
-      <w:bookmarkEnd w:id="16"/>
+      <w:bookmarkEnd w:id="17"/>
     </w:p>
     <w:p>
       <w:r>
@@ -2957,15 +2784,7 @@
         <w:t>game objekter</w:t>
       </w:r>
       <w:r>
-        <w:t xml:space="preserve">, som jeg har kaldt for eks. Player og </w:t>
-      </w:r>
-      <w:proofErr w:type="spellStart"/>
-      <w:r>
-        <w:t>dice</w:t>
-      </w:r>
-      <w:proofErr w:type="spellEnd"/>
-      <w:r>
-        <w:t xml:space="preserve"> også oprettede jeg scripts som jeg så kunne tilføje på de </w:t>
+        <w:t xml:space="preserve">, som jeg har kaldt for eks. Player og dice også oprettede jeg scripts som jeg så kunne tilføje på de </w:t>
       </w:r>
       <w:r>
         <w:t>game objekter</w:t>
@@ -2980,299 +2799,51 @@
         <w:t>Gui</w:t>
       </w:r>
       <w:r>
-        <w:t xml:space="preserve"> </w:t>
-      </w:r>
-      <w:proofErr w:type="spellStart"/>
-      <w:r>
-        <w:t>button</w:t>
-      </w:r>
-      <w:proofErr w:type="spellEnd"/>
-      <w:r>
-        <w:t xml:space="preserve">, med et billede af terningen. Af testmæssige formål lavede jeg det så at hver terning bare vidste værdierne 1-6, så jeg kunne se at knapperne viste et billede af en terning. </w:t>
-      </w:r>
-      <w:r>
-        <w:t xml:space="preserve">Tilsvarende havde jeg lavet til </w:t>
-      </w:r>
-      <w:proofErr w:type="spellStart"/>
-      <w:r>
-        <w:t>player</w:t>
-      </w:r>
-      <w:proofErr w:type="spellEnd"/>
-      <w:r>
-        <w:t xml:space="preserve"> objekterne. 2 game objekter med scripts som viser en Gui Box på skærmen med et billede af et spiller- ikon, navn og score.</w:t>
-      </w:r>
-    </w:p>
-    <w:p>
-      <w:r>
-        <w:t xml:space="preserve">Nu kom jeg så til at tænke på at de game objekter jeg havde sat ind er mere eller mindre ens og skal udføre de samme opgaver. Det gælder både </w:t>
-      </w:r>
-      <w:proofErr w:type="spellStart"/>
-      <w:r>
-        <w:t>player</w:t>
-      </w:r>
-      <w:proofErr w:type="spellEnd"/>
-      <w:r>
-        <w:t xml:space="preserve"> og </w:t>
-      </w:r>
-      <w:proofErr w:type="spellStart"/>
-      <w:r>
-        <w:t>dice</w:t>
-      </w:r>
-      <w:proofErr w:type="spellEnd"/>
-      <w:r>
-        <w:t xml:space="preserve"> objekterne. jeg har hørt lidt om noget der hedder </w:t>
-      </w:r>
-      <w:proofErr w:type="spellStart"/>
-      <w:r>
-        <w:t>prefabs</w:t>
-      </w:r>
-      <w:proofErr w:type="spellEnd"/>
-      <w:r>
-        <w:t>, men jeg vidste ikke hvad var og hvad man kunne med det, men havde en ide om at jeg kunne bruge det til at lave nogle objekter med dynamisk.</w:t>
-      </w:r>
-      <w:r>
-        <w:t xml:space="preserve"> Jeg besluttede mig for at slå det op på Unitys dokumentation, hvor der igen var god afklaring af hvad </w:t>
-      </w:r>
-      <w:proofErr w:type="spellStart"/>
-      <w:r>
-        <w:t>prefabs</w:t>
-      </w:r>
-      <w:proofErr w:type="spellEnd"/>
-      <w:r>
-        <w:t xml:space="preserve"> er og kan. Jeg vil kort beskrive hvad </w:t>
-      </w:r>
-      <w:proofErr w:type="spellStart"/>
-      <w:r>
-        <w:t>prefabs</w:t>
-      </w:r>
-      <w:proofErr w:type="spellEnd"/>
-      <w:r>
-        <w:t xml:space="preserve"> er, for at vise hvad jeg kan bruge det til og hvorfor det er smart. </w:t>
-      </w:r>
-      <w:proofErr w:type="spellStart"/>
-      <w:r>
-        <w:t>Prefab</w:t>
-      </w:r>
-      <w:proofErr w:type="spellEnd"/>
-      <w:r>
-        <w:t xml:space="preserve"> er en type af genbrugelig game objekt, som kan sættes ind i n antal scener, flere gange per scene. Når man tilføjer en </w:t>
-      </w:r>
-      <w:proofErr w:type="spellStart"/>
-      <w:r>
-        <w:t>prefab</w:t>
-      </w:r>
-      <w:proofErr w:type="spellEnd"/>
-      <w:r>
-        <w:t xml:space="preserve"> til en scene laver man en instans af den </w:t>
-      </w:r>
-      <w:proofErr w:type="spellStart"/>
-      <w:r>
-        <w:t>prefab</w:t>
-      </w:r>
-      <w:proofErr w:type="spellEnd"/>
-      <w:r>
-        <w:t xml:space="preserve">. Alle </w:t>
-      </w:r>
-      <w:proofErr w:type="spellStart"/>
-      <w:r>
-        <w:t>prefab</w:t>
-      </w:r>
-      <w:proofErr w:type="spellEnd"/>
-      <w:r>
-        <w:t xml:space="preserve"> instanser er </w:t>
-      </w:r>
-      <w:proofErr w:type="spellStart"/>
-      <w:r>
-        <w:t>linked</w:t>
-      </w:r>
-      <w:proofErr w:type="spellEnd"/>
-      <w:r>
-        <w:t xml:space="preserve"> til den originale </w:t>
-      </w:r>
-      <w:proofErr w:type="spellStart"/>
-      <w:r>
-        <w:t>prefab</w:t>
-      </w:r>
-      <w:proofErr w:type="spellEnd"/>
-      <w:r>
-        <w:t xml:space="preserve"> og er stort set kloner af den. Lige meget hvor mange instanser der er i projektet, </w:t>
-      </w:r>
-      <w:r>
-        <w:t xml:space="preserve">kan man lave ændringer til den originale </w:t>
-      </w:r>
-      <w:proofErr w:type="spellStart"/>
-      <w:r>
-        <w:t>prefab</w:t>
-      </w:r>
-      <w:proofErr w:type="spellEnd"/>
-      <w:r>
-        <w:t xml:space="preserve">, vil blive tilføjet til alle de instanser der er lavet af den. Det må siges at være noget jeg kan bruge, så i stedet for at sætte 6 instanser af terninger ind i min scene, oprettede jeg i stedet en </w:t>
-      </w:r>
-      <w:proofErr w:type="spellStart"/>
-      <w:r>
-        <w:t>prefab</w:t>
-      </w:r>
-      <w:proofErr w:type="spellEnd"/>
-      <w:r>
-        <w:t xml:space="preserve"> af en terning.  På den </w:t>
-      </w:r>
-      <w:proofErr w:type="spellStart"/>
-      <w:r>
-        <w:t>prefab</w:t>
-      </w:r>
-      <w:proofErr w:type="spellEnd"/>
-      <w:r>
-        <w:t xml:space="preserve">, tilføjede jeg så scriptet til terningerne. Nu kunne jeg sætte 6 instanser af min terning ind. Nu er det smarte så at hvis jeg skal ændre noget i mit </w:t>
-      </w:r>
-      <w:proofErr w:type="spellStart"/>
-      <w:r>
-        <w:t>terninge</w:t>
-      </w:r>
-      <w:proofErr w:type="spellEnd"/>
-      <w:r>
-        <w:t xml:space="preserve"> script, vil ændringen slå igennem på alle instanser af den. Det samme gælder for </w:t>
-      </w:r>
-      <w:proofErr w:type="spellStart"/>
-      <w:r>
-        <w:t>player</w:t>
-      </w:r>
-      <w:proofErr w:type="spellEnd"/>
-      <w:r>
-        <w:t xml:space="preserve"> objektet, der oprettede jeg </w:t>
-      </w:r>
-      <w:proofErr w:type="spellStart"/>
-      <w:r>
-        <w:t>jeg</w:t>
-      </w:r>
-      <w:proofErr w:type="spellEnd"/>
-      <w:r>
-        <w:t xml:space="preserve"> også en </w:t>
-      </w:r>
-      <w:proofErr w:type="spellStart"/>
-      <w:r>
-        <w:t>prefab</w:t>
-      </w:r>
-      <w:proofErr w:type="spellEnd"/>
-      <w:r>
-        <w:t>. Med disse ændringer vil det også være nemmere at udvide spillet, i og med at det er nemt at tilføje flere terninger og flere spillere.</w:t>
+        <w:t xml:space="preserve"> button, med et billede af terningen. Af testmæssige formål lavede jeg det så at hver terning bare vidste værdierne 1-6, så jeg kunne se at knapperne viste et billede af en terning. </w:t>
+      </w:r>
+      <w:r>
+        <w:t>Tilsvarende havde jeg lavet til player objekterne. 2 game objekter med scripts som viser en Gui Box på skærmen med et billede af et spiller- ikon, navn og score.</w:t>
+      </w:r>
+    </w:p>
+    <w:p>
+      <w:r>
+        <w:t>Nu kom jeg så til at tænke på at de game objekter jeg havde sat ind er mere eller mindre ens og skal udføre de samme opgaver. Det gælder både player og dice objekterne. jeg har hørt lidt om noget der hedder prefabs, men jeg vidste ikke hvad var og hvad man kunne med det, men havde en ide om at jeg kunne bruge det til at lave nogle objekter med dynamisk.</w:t>
+      </w:r>
+      <w:r>
+        <w:t xml:space="preserve"> Jeg besluttede mig for at slå det op på Unitys dokumentation, hvor der igen var god afklaring af hvad prefabs er og kan. Jeg vil kort beskrive hvad prefabs er, for at vise hvad jeg kan bruge det til og hvorfor det er smart. Prefab er en type af genbrugelig game objekt, som kan sættes ind i n antal scener, flere gange per scene. Når man tilføjer en prefab til en scene laver man en instans af den prefab. Alle prefab instanser er linked til den originale prefab og er stort set kloner af den. Lige meget hvor mange instanser der er i projektet, </w:t>
+      </w:r>
+      <w:r>
+        <w:t>kan man lave ændringer til den originale prefab, vil blive tilføjet til alle de instanser der er lavet af den. Det må siges at være noget jeg kan bruge, så i stedet for at sætte 6 instanser af terninger ind i min scene, oprettede jeg i stedet en prefab af en terning.  På den prefab, tilføjede jeg så scriptet til terningerne. Nu kunne jeg sætte 6 instanser af min terning ind. Nu er det smarte så at hvis jeg skal ændre noget i mit terninge script, vil ændringen slå igennem på alle instanser af den. Det samme gælder for player objektet, der oprettede jeg jeg også en prefab. Med disse ændringer vil det også være nemmere at udvide spillet, i og med at det er nemt at tilføje flere terninger og flere spillere.</w:t>
       </w:r>
     </w:p>
     <w:p>
       <w:pPr>
         <w:pStyle w:val="Heading3"/>
       </w:pPr>
-      <w:bookmarkStart w:id="17" w:name="_Toc369800641"/>
-      <w:r>
-        <w:t xml:space="preserve">Scene problem med at </w:t>
-      </w:r>
-      <w:proofErr w:type="gramStart"/>
-      <w:r>
-        <w:t>have</w:t>
-      </w:r>
-      <w:proofErr w:type="gramEnd"/>
-      <w:r>
-        <w:t xml:space="preserve"> forbindelse til de forskellige scripts.</w:t>
-      </w:r>
-      <w:bookmarkEnd w:id="17"/>
-    </w:p>
-    <w:p>
-      <w:r>
-        <w:t xml:space="preserve">Nu skal jeg i gang med at lave funktionaliteten i spillet. Altså binde alle delene sammen og vise det på skærmen. Så at en spiller kan kaste terninger for eks. Samtidig skal jeg også have lavet en så at man startet fra en </w:t>
-      </w:r>
-      <w:proofErr w:type="spellStart"/>
-      <w:r>
-        <w:t>main</w:t>
-      </w:r>
-      <w:proofErr w:type="spellEnd"/>
-      <w:r>
-        <w:t xml:space="preserve"> menu, hvor spillerne indtaster navne og trykker start game, også skal deres navne loades og vises på deres GUI Box i scenen som viser spillepladen. Det vil sige at jeg de to navne som bliver indtastet fra </w:t>
-      </w:r>
-      <w:proofErr w:type="spellStart"/>
-      <w:r>
-        <w:t>main</w:t>
-      </w:r>
-      <w:proofErr w:type="spellEnd"/>
-      <w:r>
-        <w:t xml:space="preserve"> menuen skal jeg have ført videre til spilleplade scenen og gemt dem på </w:t>
-      </w:r>
-      <w:proofErr w:type="spellStart"/>
-      <w:r>
-        <w:t>player</w:t>
-      </w:r>
-      <w:proofErr w:type="spellEnd"/>
-      <w:r>
-        <w:t xml:space="preserve"> objekterne. </w:t>
-      </w:r>
-      <w:proofErr w:type="spellStart"/>
-      <w:r>
-        <w:t>player</w:t>
-      </w:r>
-      <w:proofErr w:type="spellEnd"/>
-      <w:r>
-        <w:t xml:space="preserve"> objekterne har en </w:t>
-      </w:r>
-      <w:proofErr w:type="spellStart"/>
-      <w:r>
-        <w:t>string</w:t>
-      </w:r>
-      <w:proofErr w:type="spellEnd"/>
-      <w:r>
-        <w:t xml:space="preserve"> variabel, hvor navnene skal gemmes i.</w:t>
+      <w:bookmarkStart w:id="18" w:name="_Toc369814357"/>
+      <w:r>
+        <w:t>Scene problem med at have forbindelse til de forskellige scripts.</w:t>
+      </w:r>
+      <w:bookmarkEnd w:id="18"/>
+    </w:p>
+    <w:p>
+      <w:r>
+        <w:t>Nu skal jeg i gang med at lave funktionaliteten i spillet. Altså binde alle delene sammen og vise det på skærmen. Så at en spiller kan kaste terninger for eks. Samtidig skal jeg også have lavet en så at man startet fra en main menu, hvor spillerne indtaster navne og trykker start game, også skal deres navne loades og vises på deres GUI Box i scenen som viser spillepladen. Det vil sige at jeg de to navne som bliver indtastet fra main menuen skal jeg have ført videre til spilleplade scenen og gemt dem på player objekterne. player objekterne har en string variabel, hvor navnene skal gemmes i.</w:t>
       </w:r>
       <w:r>
         <w:t xml:space="preserve"> D</w:t>
       </w:r>
       <w:r>
-        <w:t xml:space="preserve">en måde som jeg har opbygget scenerne på i denne </w:t>
-      </w:r>
-      <w:proofErr w:type="spellStart"/>
-      <w:r>
-        <w:t>iteration</w:t>
-      </w:r>
-      <w:proofErr w:type="spellEnd"/>
-      <w:r>
-        <w:t xml:space="preserve">, </w:t>
-      </w:r>
-      <w:r>
-        <w:t xml:space="preserve">har jeg ingen </w:t>
-      </w:r>
-      <w:proofErr w:type="spellStart"/>
-      <w:r>
-        <w:t>player</w:t>
-      </w:r>
-      <w:proofErr w:type="spellEnd"/>
-      <w:r>
-        <w:t xml:space="preserve"> objekter på </w:t>
-      </w:r>
-      <w:proofErr w:type="spellStart"/>
-      <w:r>
-        <w:t>main</w:t>
-      </w:r>
-      <w:proofErr w:type="spellEnd"/>
-      <w:r>
-        <w:t xml:space="preserve"> menuen, da den består af et </w:t>
-      </w:r>
-      <w:proofErr w:type="spellStart"/>
-      <w:r>
-        <w:t>main</w:t>
-      </w:r>
-      <w:proofErr w:type="spellEnd"/>
-      <w:r>
-        <w:t xml:space="preserve"> menu GUI script med knapper og tekstfelter.</w:t>
+        <w:t xml:space="preserve">en måde som jeg har opbygget scenerne på i denne iteration, </w:t>
+      </w:r>
+      <w:r>
+        <w:t>har jeg ingen player objekter på main menuen, da den består af et main menu GUI script med knapper og tekstfelter.</w:t>
       </w:r>
       <w:r>
         <w:t xml:space="preserve">  </w:t>
       </w:r>
       <w:r>
-        <w:t xml:space="preserve">Det har så ledet mig til at tænke på at jeg ikke har adgang til de objekter som ligger i spilleplade scenen, da de objekter først bliver instantieret når scenen bliver loadet. Det har ledt mig til at jeg gerne vil have en klasse som står for ansvars fordeling af de forskellige objekter, og som står for </w:t>
-      </w:r>
-      <w:proofErr w:type="spellStart"/>
-      <w:r>
-        <w:t>instantiering</w:t>
-      </w:r>
-      <w:proofErr w:type="spellEnd"/>
-      <w:r>
-        <w:t xml:space="preserve"> af dem. Så jeg kan styre hvem der opretter dem og hvornår de bliver oprettet.</w:t>
+        <w:t>Det har så ledet mig til at tænke på at jeg ikke har adgang til de objekter som ligger i spilleplade scenen, da de objekter først bliver instantieret når scenen bliver loadet. Det har ledt mig til at jeg gerne vil have en klasse som står for ansvars fordeling af de forskellige objekter, og som står for instantiering af dem. Så jeg kan styre hvem der opretter dem og hvornår de bliver oprettet.</w:t>
       </w:r>
       <w:r>
         <w:t xml:space="preserve"> Derfor er jeg gået i gang med at lave en game</w:t>
@@ -3288,11 +2859,11 @@
       <w:pPr>
         <w:pStyle w:val="Heading3"/>
       </w:pPr>
-      <w:bookmarkStart w:id="18" w:name="_Toc369800642"/>
+      <w:bookmarkStart w:id="19" w:name="_Toc369814358"/>
       <w:r>
         <w:t>Game manager objektet</w:t>
       </w:r>
-      <w:bookmarkEnd w:id="18"/>
+      <w:bookmarkEnd w:id="19"/>
     </w:p>
     <w:p>
       <w:r>
@@ -3311,84 +2882,20 @@
         <w:t>har jeg lavet et tomt</w:t>
       </w:r>
       <w:r>
-        <w:t xml:space="preserve"> </w:t>
-      </w:r>
-      <w:proofErr w:type="spellStart"/>
-      <w:r>
-        <w:t>GameObject</w:t>
-      </w:r>
-      <w:proofErr w:type="spellEnd"/>
-      <w:r>
-        <w:t xml:space="preserve"> i </w:t>
-      </w:r>
-      <w:proofErr w:type="spellStart"/>
-      <w:r>
-        <w:t>unity</w:t>
-      </w:r>
-      <w:proofErr w:type="spellEnd"/>
-      <w:r>
-        <w:t xml:space="preserve"> som jeg har kaldt</w:t>
-      </w:r>
-      <w:r>
-        <w:t xml:space="preserve"> </w:t>
-      </w:r>
-      <w:proofErr w:type="spellStart"/>
-      <w:r>
-        <w:t>GameManager</w:t>
-      </w:r>
-      <w:proofErr w:type="spellEnd"/>
-      <w:r>
-        <w:t xml:space="preserve">. Denne klasse er kernen i spillet og skal binde det hele sammen. Klassen skal stå for at oprette og </w:t>
+        <w:t xml:space="preserve"> GameObject i unity som jeg har kaldt</w:t>
+      </w:r>
+      <w:r>
+        <w:t xml:space="preserve"> GameManager. Denne klasse er kernen i spillet og skal binde det hele sammen. Klassen skal stå for at oprette og </w:t>
       </w:r>
       <w:r>
         <w:t xml:space="preserve">at </w:t>
       </w:r>
       <w:r>
         <w:lastRenderedPageBreak/>
-        <w:t xml:space="preserve">oprette et game objekt, </w:t>
-      </w:r>
-      <w:proofErr w:type="spellStart"/>
-      <w:r>
-        <w:t>player</w:t>
-      </w:r>
-      <w:proofErr w:type="spellEnd"/>
-      <w:r>
-        <w:t xml:space="preserve"> objekter og </w:t>
-      </w:r>
-      <w:proofErr w:type="spellStart"/>
-      <w:r>
-        <w:t>dice</w:t>
-      </w:r>
-      <w:proofErr w:type="spellEnd"/>
-      <w:r>
-        <w:t xml:space="preserve"> objekter. Game objektet skal indeholde alle de oplysninger som spillet skal holde styr på. Det vil sige spilleplade score, hvilken spiller har turen og hvem har vundet spillet osv. Derfor skal game manageren altid have forbindelse til </w:t>
-      </w:r>
-      <w:proofErr w:type="spellStart"/>
-      <w:r>
-        <w:t>gameobjektet</w:t>
-      </w:r>
-      <w:proofErr w:type="spellEnd"/>
-      <w:r>
-        <w:t xml:space="preserve"> og den skal </w:t>
-      </w:r>
-      <w:r>
-        <w:t xml:space="preserve">hentes som singleton instans, da jeg skal sikre mig at det altid er den samme instans jeg får af game objektet, fordi at jeg gemmer oplysninger fra game manageren, som jeg vil sikre mig ikke bliver smidt væk før jeg selv lukker instansen af game objektet. I game manageren har jeg så lavet 2 lister, en til at indeholde </w:t>
-      </w:r>
-      <w:proofErr w:type="spellStart"/>
-      <w:r>
-        <w:t>player</w:t>
-      </w:r>
-      <w:proofErr w:type="spellEnd"/>
-      <w:r>
-        <w:t xml:space="preserve"> objekter og en til at indeholde </w:t>
-      </w:r>
-      <w:proofErr w:type="spellStart"/>
-      <w:r>
-        <w:t>dice</w:t>
-      </w:r>
-      <w:proofErr w:type="spellEnd"/>
-      <w:r>
-        <w:t xml:space="preserve"> objekter. Når game manageren starter har jeg lavet et loop der opretter objekterne og tilføjer dem til de lister, så jeg har nem adgang til dem i game manageren. Dermed er </w:t>
+        <w:t xml:space="preserve">oprette et game objekt, player objekter og dice objekter. Game objektet skal indeholde alle de oplysninger som spillet skal holde styr på. Det vil sige spilleplade score, hvilken spiller har turen og hvem har vundet spillet osv. Derfor skal game manageren altid have forbindelse til gameobjektet og den skal </w:t>
+      </w:r>
+      <w:r>
+        <w:t xml:space="preserve">hentes som singleton instans, da jeg skal sikre mig at det altid er den samme instans jeg får af game objektet, fordi at jeg gemmer oplysninger fra game manageren, som jeg vil sikre mig ikke bliver smidt væk før jeg selv lukker instansen af game objektet. I game manageren har jeg så lavet 2 lister, en til at indeholde player objekter og en til at indeholde dice objekter. Når game manageren starter har jeg lavet et loop der opretter objekterne og tilføjer dem til de lister, så jeg har nem adgang til dem i game manageren. Dermed er </w:t>
       </w:r>
       <w:r>
         <w:t xml:space="preserve">de </w:t>
@@ -3415,53 +2922,13 @@
         <w:t xml:space="preserve"> Jeg gik så </w:t>
       </w:r>
       <w:r>
-        <w:t xml:space="preserve">i gang med at kode game manageren som medførte at jeg fik en masse fejl. Grunden til dette var at jeg ikke havde helt styr på mine </w:t>
-      </w:r>
-      <w:proofErr w:type="spellStart"/>
-      <w:r>
-        <w:t>gameObjekt</w:t>
-      </w:r>
-      <w:proofErr w:type="spellEnd"/>
-      <w:r>
-        <w:t xml:space="preserve"> navne og mine script navne. For eks. Havde jeg navngivet mine scripts det samme som det tilsvarende game objekt, som i game objekt der hed </w:t>
-      </w:r>
-      <w:proofErr w:type="spellStart"/>
-      <w:r>
-        <w:t>GameManager</w:t>
-      </w:r>
-      <w:proofErr w:type="spellEnd"/>
-      <w:r>
-        <w:t xml:space="preserve"> og så et script, dertil som også hed </w:t>
-      </w:r>
-      <w:proofErr w:type="spellStart"/>
-      <w:r>
-        <w:t>GameManager</w:t>
-      </w:r>
-      <w:proofErr w:type="spellEnd"/>
-      <w:r>
-        <w:t>. Det gjorde det svært for mig fordi at når jeg skulle oprette</w:t>
-      </w:r>
-      <w:r>
-        <w:t xml:space="preserve"> et game objekt tilføjer jeg et script til objektet i samme ombæring hvilket gjorde at jeg fik castet retur typen forkert. Når man får et </w:t>
-      </w:r>
-      <w:proofErr w:type="spellStart"/>
-      <w:r>
-        <w:t>gameobjekt</w:t>
-      </w:r>
-      <w:proofErr w:type="spellEnd"/>
-      <w:r>
-        <w:t xml:space="preserve"> i stedet for et script, er der ikke ret meget der hænger sammen og det resulterede i at jeg fik en masse </w:t>
-      </w:r>
-      <w:proofErr w:type="spellStart"/>
-      <w:r>
-        <w:t>nullpointer</w:t>
-      </w:r>
-      <w:r>
-        <w:t>s</w:t>
-      </w:r>
-      <w:proofErr w:type="spellEnd"/>
-      <w:r>
-        <w:t xml:space="preserve">. Efter at have navngivet mine scripts på ny, fandt jeg så fejlen og det var som sagt en forkert retur type. </w:t>
+        <w:t>i gang med at kode game manageren som medførte at jeg fik en masse fejl. Grunden til dette var at jeg ikke havde helt styr på mine gameObjekt navne og mine script navne. For eks. Havde jeg navngivet mine scripts det samme som det tilsvarende game objekt, som i game objekt der hed GameManager og så et script, dertil som også hed GameManager. Det gjorde det svært for mig fordi at når jeg skulle oprette</w:t>
+      </w:r>
+      <w:r>
+        <w:t xml:space="preserve"> et game objekt tilføjer jeg et script til objektet i samme ombæring hvilket gjorde at jeg fik castet retur typen forkert. Når man får et gameobjekt i stedet for et script, er der ikke ret meget der hænger sammen og det resulterede i at jeg fik en masse nullpointer</w:t>
+      </w:r>
+      <w:r>
+        <w:t xml:space="preserve">s. Efter at have navngivet mine scripts på ny, fandt jeg så fejlen og det var som sagt en forkert retur type. </w:t>
       </w:r>
     </w:p>
     <w:p>
@@ -3475,62 +2942,22 @@
         <w:t xml:space="preserve"> efter at jeg havde lavet ændringerne med script navnene kunne jeg se at de rigtige variabler blev printet ud på skærmen og det vil så sige at jeg med succes havde oprettet et game objekt på game manageren, som jo som sagt er det objekt der skal stå for at opretholde alle oplysninger om spillet.</w:t>
       </w:r>
       <w:r>
-        <w:t xml:space="preserve"> Bagefter lavede jeg den samme test med spiller og terning objekterne. Her brugte jeg bare det GUI som jeg rent faktisk havde lavet til dem. På spillernes GUI fik jeg skrevet de det navne ud som blev tastet ind fra </w:t>
-      </w:r>
-      <w:proofErr w:type="spellStart"/>
-      <w:r>
-        <w:t>main</w:t>
-      </w:r>
-      <w:proofErr w:type="spellEnd"/>
-      <w:r>
-        <w:t xml:space="preserve"> menuen og på GUI til terninger fik jeg vist en </w:t>
-      </w:r>
-      <w:proofErr w:type="spellStart"/>
-      <w:r>
-        <w:t>terninge</w:t>
-      </w:r>
-      <w:proofErr w:type="spellEnd"/>
-      <w:r>
-        <w:t xml:space="preserve"> værdi, som var blevet </w:t>
-      </w:r>
-      <w:proofErr w:type="spellStart"/>
-      <w:r>
-        <w:t>rolled</w:t>
-      </w:r>
-      <w:proofErr w:type="spellEnd"/>
-      <w:r>
-        <w:t xml:space="preserve"> på game manageren ved opstart af spillet. </w:t>
+        <w:t xml:space="preserve"> Bagefter lavede jeg den samme test med spiller og terning objekterne. Her brugte jeg bare det GUI som jeg rent faktisk havde lavet til dem. På spillernes GUI fik jeg skrevet de det navne ud som blev tastet ind fra main menuen og på GUI til terninger fik jeg vist en terninge værdi, som var blevet rolled på game manageren ved opstart af spillet. </w:t>
       </w:r>
     </w:p>
     <w:p>
       <w:pPr>
         <w:pStyle w:val="Heading3"/>
       </w:pPr>
-      <w:bookmarkStart w:id="19" w:name="_Toc369800643"/>
-      <w:r>
-        <w:t xml:space="preserve">metoder der kan opretholde </w:t>
-      </w:r>
-      <w:proofErr w:type="spellStart"/>
-      <w:r>
-        <w:t>persistens</w:t>
-      </w:r>
-      <w:proofErr w:type="spellEnd"/>
-      <w:r>
-        <w:t xml:space="preserve"> på game manageren</w:t>
-      </w:r>
-      <w:bookmarkEnd w:id="19"/>
-    </w:p>
-    <w:p>
-      <w:r>
-        <w:t xml:space="preserve">For at kunne overføre spillerens navn fra </w:t>
-      </w:r>
-      <w:proofErr w:type="spellStart"/>
-      <w:r>
-        <w:t>main</w:t>
-      </w:r>
-      <w:proofErr w:type="spellEnd"/>
-      <w:r>
-        <w:t xml:space="preserve"> menuen til spil scenen, har jeg valgt at oprette </w:t>
+      <w:bookmarkStart w:id="20" w:name="_Toc369814359"/>
+      <w:r>
+        <w:t>metoder der kan opretholde persistens på game manageren</w:t>
+      </w:r>
+      <w:bookmarkEnd w:id="20"/>
+    </w:p>
+    <w:p>
+      <w:r>
+        <w:t xml:space="preserve">For at kunne overføre spillerens navn fra main menuen til spil scenen, har jeg valgt at oprette </w:t>
       </w:r>
       <w:r>
         <w:t>Game</w:t>
@@ -3551,119 +2978,10 @@
         <w:t xml:space="preserve"> fra Main menu scenen, når der bliver trykket på start game knappen.</w:t>
       </w:r>
       <w:r>
-        <w:t xml:space="preserve"> For at kunne loade en anden scene i Unity, har jeg søgt i </w:t>
-      </w:r>
-      <w:proofErr w:type="spellStart"/>
-      <w:r>
-        <w:t>unitys</w:t>
-      </w:r>
-      <w:proofErr w:type="spellEnd"/>
-      <w:r>
-        <w:t xml:space="preserve"> officielle dokumentation og fundet metoden </w:t>
-      </w:r>
-      <w:proofErr w:type="spellStart"/>
-      <w:r>
-        <w:t>Application</w:t>
-      </w:r>
-      <w:proofErr w:type="gramStart"/>
-      <w:r>
-        <w:t>.LoadLevel</w:t>
-      </w:r>
-      <w:proofErr w:type="spellEnd"/>
-      <w:proofErr w:type="gramEnd"/>
-      <w:r>
-        <w:t xml:space="preserve"> som loader en scene ved at tage et scene navn eller scene </w:t>
-      </w:r>
-      <w:proofErr w:type="spellStart"/>
-      <w:r>
-        <w:t>index</w:t>
-      </w:r>
-      <w:proofErr w:type="spellEnd"/>
-      <w:r>
-        <w:t xml:space="preserve"> som input og derfra finde den specifikke scene. Men for at det kan virke skal hver enkelt scene i spillet tilføjes til projektets build </w:t>
-      </w:r>
-      <w:proofErr w:type="spellStart"/>
-      <w:r>
-        <w:t>settings</w:t>
-      </w:r>
-      <w:proofErr w:type="spellEnd"/>
-      <w:r>
-        <w:t xml:space="preserve">, som der også står i dokumentationen. Dette gøres ved at vælge Filer -&gt; Build </w:t>
-      </w:r>
-      <w:proofErr w:type="spellStart"/>
-      <w:r>
-        <w:t>Settings</w:t>
-      </w:r>
-      <w:proofErr w:type="spellEnd"/>
-      <w:r>
-        <w:t xml:space="preserve"> i Unity som åbner et vindue hvor et </w:t>
-      </w:r>
-      <w:proofErr w:type="spellStart"/>
-      <w:r>
-        <w:t>index</w:t>
-      </w:r>
-      <w:proofErr w:type="spellEnd"/>
-      <w:r>
-        <w:t xml:space="preserve"> af de scener som er tilføjet til </w:t>
-      </w:r>
-      <w:proofErr w:type="spellStart"/>
-      <w:r>
-        <w:t>buildet</w:t>
-      </w:r>
-      <w:proofErr w:type="spellEnd"/>
-      <w:r>
-        <w:t xml:space="preserve"> vises. Hver enkelt scene kan så vælges i projekt mappen og i build </w:t>
-      </w:r>
-      <w:proofErr w:type="spellStart"/>
-      <w:r>
-        <w:t>settings</w:t>
-      </w:r>
-      <w:proofErr w:type="spellEnd"/>
-      <w:r>
-        <w:t xml:space="preserve"> vælger man </w:t>
-      </w:r>
-      <w:proofErr w:type="spellStart"/>
-      <w:r>
-        <w:t>add</w:t>
-      </w:r>
-      <w:proofErr w:type="spellEnd"/>
-      <w:r>
-        <w:t xml:space="preserve"> </w:t>
-      </w:r>
-      <w:proofErr w:type="spellStart"/>
-      <w:r>
-        <w:t>current</w:t>
-      </w:r>
-      <w:proofErr w:type="spellEnd"/>
-      <w:r>
-        <w:t xml:space="preserve"> og nu bliver scenen tilføjet til listen af </w:t>
-      </w:r>
-      <w:proofErr w:type="spellStart"/>
-      <w:r>
-        <w:t>scnener</w:t>
-      </w:r>
-      <w:proofErr w:type="spellEnd"/>
-      <w:r>
-        <w:t xml:space="preserve"> i </w:t>
-      </w:r>
-      <w:proofErr w:type="spellStart"/>
-      <w:r>
-        <w:t>buildet</w:t>
-      </w:r>
-      <w:proofErr w:type="spellEnd"/>
-      <w:r>
-        <w:t xml:space="preserve">. </w:t>
-      </w:r>
-      <w:r>
-        <w:t xml:space="preserve">I dokumentationen står der yderligere at alle objekter der tidligere er oprettet eller </w:t>
-      </w:r>
-      <w:proofErr w:type="spellStart"/>
-      <w:r>
-        <w:t>loaded</w:t>
-      </w:r>
-      <w:proofErr w:type="spellEnd"/>
-      <w:r>
-        <w:t>, vil blive destrueret når man loader en ny scene. Dette vil sige at man skal håndtere dette hvis ikke man ønsker at alle objekter bliver destrueret.</w:t>
+        <w:t xml:space="preserve"> For at kunne loade en anden scene i Unity, har jeg søgt i unitys officielle dokumentation og fundet metoden Application.LoadLevel som loader en scene ved at tage et scene navn eller scene index som input og derfra finde den specifikke scene. Men for at det kan virke skal hver enkelt scene i spillet tilføjes til projektets build settings, som der også står i dokumentationen. Dette gøres ved at vælge Filer -&gt; Build Settings i Unity som åbner et vindue hvor et index af de scener som er tilføjet til buildet vises. Hver enkelt scene kan så vælges i projekt mappen og i build settings vælger man add current og nu bliver scenen tilføjet til listen af scnener i buildet. </w:t>
+      </w:r>
+      <w:r>
+        <w:t>I dokumentationen står der yderligere at alle objekter der tidligere er oprettet eller loaded, vil blive destrueret når man loader en ny scene. Dette vil sige at man skal håndtere dette hvis ikke man ønsker at alle objekter bliver destrueret.</w:t>
       </w:r>
     </w:p>
     <w:p>
@@ -3680,75 +2998,31 @@
       <w:r>
         <w:t xml:space="preserve">geren i Main menu og skal videreføre den til hoved spil scenen skal jeg så finde ud hvordan dette gøres, da </w:t>
       </w:r>
-      <w:proofErr w:type="spellStart"/>
       <w:r>
         <w:t>Application.</w:t>
       </w:r>
       <w:r>
-        <w:t>loadlevel</w:t>
-      </w:r>
-      <w:proofErr w:type="spellEnd"/>
-      <w:r>
-        <w:t xml:space="preserve"> jo som sagt destruerer alle objekter. Til netop dette formål har jeg fundet en anden metode på </w:t>
-      </w:r>
-      <w:proofErr w:type="spellStart"/>
-      <w:r>
-        <w:t>unitys</w:t>
-      </w:r>
-      <w:proofErr w:type="spellEnd"/>
-      <w:r>
-        <w:t xml:space="preserve"> officielle forum som </w:t>
-      </w:r>
-      <w:r>
-        <w:t xml:space="preserve">hedder </w:t>
-      </w:r>
-      <w:proofErr w:type="spellStart"/>
-      <w:r>
-        <w:t>Object</w:t>
-      </w:r>
-      <w:proofErr w:type="gramStart"/>
+        <w:t xml:space="preserve">loadlevel jo som sagt destruerer alle objekter. Til netop dette formål har jeg fundet en anden metode på unitys officielle forum som </w:t>
+      </w:r>
+      <w:r>
+        <w:t>hedder Object.</w:t>
+      </w:r>
+      <w:r>
+        <w:t xml:space="preserve">DontDestroyOnLoad. I beskrivelsen af metoden står der at hvis man kalder denne metode, på et game object eller component vil </w:t>
+      </w:r>
+      <w:r>
+        <w:t>objektet vedvare</w:t>
+      </w:r>
+      <w:r>
+        <w:t xml:space="preserve"> med Application.Loadlevel</w:t>
+      </w:r>
+      <w:r>
+        <w:t>. Dog er der nogle ting man lige skal være opmærksom på</w:t>
+      </w:r>
       <w:r>
         <w:t>.</w:t>
       </w:r>
       <w:r>
-        <w:t>DontDestroyOnLoad</w:t>
-      </w:r>
-      <w:proofErr w:type="spellEnd"/>
-      <w:proofErr w:type="gramEnd"/>
-      <w:r>
-        <w:t xml:space="preserve">. I beskrivelsen af metoden står der at hvis man kalder denne metode, på et game </w:t>
-      </w:r>
-      <w:proofErr w:type="spellStart"/>
-      <w:r>
-        <w:t>object</w:t>
-      </w:r>
-      <w:proofErr w:type="spellEnd"/>
-      <w:r>
-        <w:t xml:space="preserve"> eller component vil </w:t>
-      </w:r>
-      <w:r>
-        <w:t>objektet vedvare</w:t>
-      </w:r>
-      <w:r>
-        <w:t xml:space="preserve"> med </w:t>
-      </w:r>
-      <w:proofErr w:type="spellStart"/>
-      <w:r>
-        <w:t>Application</w:t>
-      </w:r>
-      <w:proofErr w:type="gramStart"/>
-      <w:r>
-        <w:t>.Loadlevel</w:t>
-      </w:r>
-      <w:proofErr w:type="spellEnd"/>
-      <w:proofErr w:type="gramEnd"/>
-      <w:r>
-        <w:t>. Dog er der nogle ting man lige skal være opmærksom på</w:t>
-      </w:r>
-      <w:r>
-        <w:t>.</w:t>
-      </w:r>
-      <w:r>
         <w:t xml:space="preserve"> </w:t>
       </w:r>
       <w:r>
@@ -3758,68 +3032,10 @@
         <w:t>an skal være sikker på at de variabler som man gerne vil skrive til er instantieret før man skriver til dem.</w:t>
       </w:r>
       <w:r>
-        <w:t xml:space="preserve"> I forbindelse med min research på </w:t>
-      </w:r>
-      <w:proofErr w:type="spellStart"/>
-      <w:r>
-        <w:t>Application</w:t>
-      </w:r>
-      <w:proofErr w:type="gramStart"/>
-      <w:r>
-        <w:t>.Loadlevel</w:t>
-      </w:r>
-      <w:proofErr w:type="spellEnd"/>
-      <w:proofErr w:type="gramEnd"/>
-      <w:r>
-        <w:t xml:space="preserve"> og </w:t>
-      </w:r>
-      <w:proofErr w:type="spellStart"/>
-      <w:r>
-        <w:t>Object.DontDestroyOnLoad</w:t>
-      </w:r>
-      <w:proofErr w:type="spellEnd"/>
-      <w:r>
-        <w:t xml:space="preserve"> faldt jeg over en metode som hedder </w:t>
-      </w:r>
-      <w:proofErr w:type="spellStart"/>
-      <w:r>
-        <w:t>awake</w:t>
-      </w:r>
-      <w:proofErr w:type="spellEnd"/>
-      <w:r>
-        <w:t xml:space="preserve">. Det som </w:t>
-      </w:r>
-      <w:proofErr w:type="spellStart"/>
-      <w:r>
-        <w:t>awake</w:t>
-      </w:r>
-      <w:proofErr w:type="spellEnd"/>
-      <w:r>
-        <w:t xml:space="preserve"> metoden gør, er at initialisere variabler eller objekter før spillet starter. </w:t>
-      </w:r>
-      <w:proofErr w:type="spellStart"/>
-      <w:r>
-        <w:t>Awake</w:t>
-      </w:r>
-      <w:proofErr w:type="spellEnd"/>
-      <w:r>
-        <w:t xml:space="preserve"> bliver kaldt efter at alle objekter er initialiseret så man sikkert kan skrive mellem objekter. </w:t>
-      </w:r>
-      <w:proofErr w:type="spellStart"/>
-      <w:r>
-        <w:t>Awake</w:t>
-      </w:r>
-      <w:proofErr w:type="spellEnd"/>
-      <w:r>
-        <w:t xml:space="preserve"> bruger man til at sætte referencer op mellem scripts også bruger man start til skrive værdierne mellem de forskellige objekter. Så i min game manager har jeg tilføjet denne </w:t>
-      </w:r>
-      <w:proofErr w:type="spellStart"/>
-      <w:r>
-        <w:t>awake</w:t>
-      </w:r>
-      <w:proofErr w:type="spellEnd"/>
-      <w:r>
-        <w:t xml:space="preserve"> metode som så skal oprette de objekter som jeg skal bruge.</w:t>
+        <w:t xml:space="preserve"> I forbindelse med min research på Application.Loadlevel og Object.DontDestroyOnLoad faldt jeg over en metode som hedder awake. Det som awake metoden gør, er at initialisere variabler eller objekter før spillet starter. </w:t>
+      </w:r>
+      <w:r>
+        <w:t>Awake bliver kaldt efter at alle objekter er initialiseret så man sikkert kan skrive mellem objekter. Awake bruger man til at sætte referencer op mellem scripts også bruger man start til skrive værdierne mellem de forskellige objekter. Så i min game manager har jeg tilføjet denne awake metode som så skal oprette de objekter som jeg skal bruge.</w:t>
       </w:r>
       <w:r>
         <w:t xml:space="preserve"> D</w:t>
@@ -3834,39 +3050,7 @@
         <w:t xml:space="preserve"> af spillere før jeg rent faktisk kan tilføje en spiller til den.  </w:t>
       </w:r>
       <w:r>
-        <w:t xml:space="preserve">Det er lige netop det som at jeg gør når jeg kalder min </w:t>
-      </w:r>
-      <w:proofErr w:type="spellStart"/>
-      <w:r>
-        <w:t>startstate</w:t>
-      </w:r>
-      <w:proofErr w:type="spellEnd"/>
-      <w:r>
-        <w:t xml:space="preserve"> på game manageren fra </w:t>
-      </w:r>
-      <w:proofErr w:type="spellStart"/>
-      <w:r>
-        <w:t>main</w:t>
-      </w:r>
-      <w:proofErr w:type="spellEnd"/>
-      <w:r>
-        <w:t xml:space="preserve"> menu scenen. Så ved at jeg har </w:t>
-      </w:r>
-      <w:proofErr w:type="spellStart"/>
-      <w:r>
-        <w:t>awake</w:t>
-      </w:r>
-      <w:proofErr w:type="spellEnd"/>
-      <w:r>
-        <w:t xml:space="preserve"> metoden hvor jeg instantierer listen af spillere, kan jeg oprette et </w:t>
-      </w:r>
-      <w:proofErr w:type="spellStart"/>
-      <w:r>
-        <w:t>player</w:t>
-      </w:r>
-      <w:proofErr w:type="spellEnd"/>
-      <w:r>
-        <w:t xml:space="preserve"> objekt og tilføje det til listen af spillere. Og alt dette sker selvom</w:t>
+        <w:t>Det er lige netop det som at jeg gør når jeg kalder min startstate på game manageren fra main menu scenen. Så ved at jeg har awake metoden hvor jeg instantierer listen af spillere, kan jeg oprette et player objekt og tilføje det til listen af spillere. Og alt dette sker selvom</w:t>
       </w:r>
       <w:r>
         <w:t xml:space="preserve"> jeg ikke er i den scene endnu.</w:t>
@@ -3876,67 +3060,27 @@
       <w:pPr>
         <w:pStyle w:val="Heading3"/>
       </w:pPr>
-      <w:bookmarkStart w:id="20" w:name="_Toc369800644"/>
+      <w:bookmarkStart w:id="21" w:name="_Toc369814360"/>
       <w:r>
         <w:t xml:space="preserve">Yderligere GUI med </w:t>
       </w:r>
       <w:r>
         <w:t>terninger</w:t>
       </w:r>
-      <w:bookmarkEnd w:id="20"/>
-    </w:p>
-    <w:p>
-      <w:r>
-        <w:t xml:space="preserve">Efter at jeg havde fået referencerne og oprettelse af objekter til at virke.  Gik jeg i gang med at tilføje funktionalitets metoder på game manageren. Her opstod dog en ny </w:t>
-      </w:r>
-      <w:proofErr w:type="spellStart"/>
-      <w:r>
-        <w:t>problemstiling</w:t>
-      </w:r>
-      <w:proofErr w:type="spellEnd"/>
-      <w:r>
-        <w:t xml:space="preserve">. </w:t>
-      </w:r>
-      <w:r>
-        <w:t xml:space="preserve">Den knap der skal kaste terningerne skal kalde game manageren som ændrer </w:t>
-      </w:r>
-      <w:proofErr w:type="spellStart"/>
-      <w:r>
-        <w:t>terninge</w:t>
-      </w:r>
-      <w:proofErr w:type="spellEnd"/>
-      <w:r>
-        <w:t xml:space="preserve"> værdierne med en </w:t>
-      </w:r>
-      <w:proofErr w:type="spellStart"/>
-      <w:r>
-        <w:t>ThrowDIces</w:t>
-      </w:r>
-      <w:proofErr w:type="spellEnd"/>
-      <w:r>
-        <w:t xml:space="preserve"> metode. Problemet er bare at man ikke kan kalde en metode direkte i GUI </w:t>
-      </w:r>
-      <w:proofErr w:type="spellStart"/>
-      <w:r>
-        <w:t>elementer</w:t>
-      </w:r>
-      <w:r>
-        <w:t>For</w:t>
-      </w:r>
-      <w:proofErr w:type="spellEnd"/>
-      <w:r>
-        <w:t xml:space="preserve"> når man kalder en meto</w:t>
-      </w:r>
-      <w:r>
-        <w:t xml:space="preserve">de fra </w:t>
-      </w:r>
-      <w:proofErr w:type="spellStart"/>
-      <w:r>
-        <w:t>OnGUi</w:t>
-      </w:r>
-      <w:proofErr w:type="spellEnd"/>
-      <w:r>
-        <w:t xml:space="preserve"> bliver den kaldt flere</w:t>
+      <w:bookmarkEnd w:id="21"/>
+    </w:p>
+    <w:p>
+      <w:r>
+        <w:t xml:space="preserve">Efter at jeg havde fået referencerne og oprettelse af objekter til at virke.  Gik jeg i gang med at tilføje funktionalitets metoder på game manageren. Her opstod dog en ny problemstiling. </w:t>
+      </w:r>
+      <w:r>
+        <w:t>Den knap der skal kaste terningerne skal kalde game manageren som ændrer terninge værdierne med en ThrowDIces metode. Problemet er bare at man ikke kan kalde en metode direkte i GUI elementer</w:t>
+      </w:r>
+      <w:r>
+        <w:t>For når man kalder en meto</w:t>
+      </w:r>
+      <w:r>
+        <w:t>de fra OnGUi bliver den kaldt flere</w:t>
       </w:r>
       <w:r>
         <w:t xml:space="preserve"> gang</w:t>
@@ -3961,34 +3105,18 @@
       <w:pPr>
         <w:pStyle w:val="Heading3"/>
       </w:pPr>
-      <w:bookmarkStart w:id="21" w:name="_Toc369800645"/>
+      <w:bookmarkStart w:id="22" w:name="_Toc369814361"/>
       <w:r>
         <w:t>Arbej</w:t>
       </w:r>
       <w:r>
-        <w:t xml:space="preserve">det lidt med </w:t>
-      </w:r>
-      <w:proofErr w:type="spellStart"/>
-      <w:r>
-        <w:t>trello</w:t>
-      </w:r>
-      <w:proofErr w:type="spellEnd"/>
-      <w:r>
-        <w:t xml:space="preserve"> i slutfasen</w:t>
-      </w:r>
-      <w:bookmarkEnd w:id="21"/>
-    </w:p>
-    <w:p>
-      <w:r>
-        <w:t xml:space="preserve">I de sidste par uger af projektet fandt jeg ud af at de opgaver jeg skulle løse var for store, altså jeg lavede for mange ting på engang. Et eksempel var at jeg lavede alle scripts og kodede funktionalitet på engang. Det viste sig så at når jeg så skulle teste det og det ikke virkede, havde jeg svært ved at finde fejlene fordi jeg havde lavet så meget uden at teste. Her begyndte jeg så at bruge </w:t>
-      </w:r>
-      <w:proofErr w:type="spellStart"/>
-      <w:r>
-        <w:t>trello</w:t>
-      </w:r>
-      <w:proofErr w:type="spellEnd"/>
-      <w:r>
-        <w:t xml:space="preserve">. Så lavede jeg en lille opgave, som jeg skulle have færdig og testet inden jeg kunne gå videre med den næste opgave. En af de opgaver var for eks. Opret game objekt på game manageren og udskriv en værdi på GUI. Dette gjorde at min fejlfinding var væsentlig forbedret og der var </w:t>
+        <w:t>det lidt med trello i slutfasen</w:t>
+      </w:r>
+      <w:bookmarkEnd w:id="22"/>
+    </w:p>
+    <w:p>
+      <w:r>
+        <w:t xml:space="preserve">I de sidste par uger af projektet fandt jeg ud af at de opgaver jeg skulle løse var for store, altså jeg lavede for mange ting på engang. Et eksempel var at jeg lavede alle scripts og kodede funktionalitet på engang. Det viste sig så at når jeg så skulle teste det og det ikke virkede, havde jeg svært ved at finde fejlene fordi jeg havde lavet så meget uden at teste. Her begyndte jeg så at bruge trello. Så lavede jeg en lille opgave, som jeg skulle have færdig og testet inden jeg kunne gå videre med den næste opgave. En af de opgaver var for eks. Opret game objekt på game manageren og udskriv en værdi på GUI. Dette gjorde at min fejlfinding var væsentlig forbedret og der var </w:t>
       </w:r>
       <w:r>
         <w:t>kortere</w:t>
@@ -4005,45 +3133,28 @@
       <w:pPr>
         <w:pStyle w:val="Heading3"/>
       </w:pPr>
-      <w:bookmarkStart w:id="22" w:name="_Toc369800646"/>
-      <w:proofErr w:type="spellStart"/>
-      <w:r>
-        <w:t>Elaboration</w:t>
-      </w:r>
-      <w:proofErr w:type="spellEnd"/>
-      <w:r>
-        <w:t xml:space="preserve"> - </w:t>
-      </w:r>
-      <w:r>
-        <w:t xml:space="preserve">Vurdering af </w:t>
-      </w:r>
-      <w:proofErr w:type="spellStart"/>
-      <w:r>
-        <w:t>arbejds</w:t>
-      </w:r>
-      <w:proofErr w:type="spellEnd"/>
-      <w:r>
-        <w:t xml:space="preserve"> – og læringsprocessen</w:t>
-      </w:r>
-      <w:bookmarkEnd w:id="22"/>
+      <w:bookmarkStart w:id="23" w:name="_Toc369814362"/>
+      <w:r>
+        <w:t xml:space="preserve">Elaboration - </w:t>
+      </w:r>
+      <w:r>
+        <w:t>Vurdering af arbejds – og læringsprocessen</w:t>
+      </w:r>
+      <w:bookmarkEnd w:id="23"/>
     </w:p>
     <w:p>
       <w:r>
         <w:t xml:space="preserve">Den måde jeg lærer bedst på er ved at prøve ting af, altså </w:t>
       </w:r>
-      <w:proofErr w:type="spellStart"/>
       <w:r>
         <w:t>learning</w:t>
       </w:r>
-      <w:proofErr w:type="spellEnd"/>
       <w:r>
         <w:t xml:space="preserve"> by </w:t>
       </w:r>
-      <w:proofErr w:type="spellStart"/>
       <w:r>
         <w:t>doing</w:t>
       </w:r>
-      <w:proofErr w:type="spellEnd"/>
       <w:r>
         <w:t>. Og det fungerer fint når jeg skal lære at bruge et nyt værktøj som Unity. Det som der er det gode ved at gøre det på den måde i denne sammenhæng er at jeg får en masse erfaring med værktøjet, som sidder fas</w:t>
       </w:r>
@@ -4081,21 +3192,8 @@
         <w:t xml:space="preserve">Ulempen </w:t>
       </w:r>
       <w:r>
-        <w:t xml:space="preserve">ved </w:t>
-      </w:r>
-      <w:proofErr w:type="spellStart"/>
-      <w:r>
-        <w:t>learning</w:t>
-      </w:r>
-      <w:proofErr w:type="spellEnd"/>
-      <w:r>
-        <w:t xml:space="preserve"> by </w:t>
-      </w:r>
-      <w:proofErr w:type="spellStart"/>
-      <w:r>
-        <w:t>doing</w:t>
-      </w:r>
-      <w:proofErr w:type="spellEnd"/>
+        <w:t>ved learning by doing</w:t>
+      </w:r>
       <w:r>
         <w:t xml:space="preserve"> metode</w:t>
       </w:r>
@@ -4106,92 +3204,39 @@
         <w:t xml:space="preserve"> er at man ikke ved hvor lang tid tingene tager når det er ukendt stof man arbejder med. </w:t>
       </w:r>
       <w:r>
-        <w:t xml:space="preserve">Dog ville jeg kunne hjælpe mig selv en hel del ved at lave mindre delmål, så der bliver kortere mellem succes historierne. Som jeg gjorde i den afsluttende periode, ved hjælp af </w:t>
-      </w:r>
-      <w:proofErr w:type="spellStart"/>
-      <w:r>
-        <w:t>trello</w:t>
-      </w:r>
-      <w:proofErr w:type="spellEnd"/>
-      <w:r>
-        <w:t>, hvor man kan sætte de delmål op.</w:t>
+        <w:t>Dog ville jeg kunne hjælpe mig selv en hel del ved at lave mindre delmål, så der bliver kortere mellem succes historierne. Som jeg gjorde i den afsluttende periode, ved hjælp af trello, hvor man kan sætte de delmål op.</w:t>
       </w:r>
     </w:p>
     <w:p>
       <w:pPr>
         <w:pStyle w:val="Heading3"/>
       </w:pPr>
-      <w:bookmarkStart w:id="23" w:name="_Toc369800647"/>
-      <w:proofErr w:type="spellStart"/>
-      <w:r>
-        <w:t>Elaboration</w:t>
-      </w:r>
-      <w:proofErr w:type="spellEnd"/>
-      <w:r>
-        <w:t xml:space="preserve"> - </w:t>
+      <w:bookmarkStart w:id="24" w:name="_Toc369814363"/>
+      <w:r>
+        <w:t xml:space="preserve">Elaboration - </w:t>
       </w:r>
       <w:r>
         <w:t>Refleksion af eget udbytte</w:t>
       </w:r>
-      <w:bookmarkEnd w:id="23"/>
+      <w:bookmarkEnd w:id="24"/>
     </w:p>
     <w:p>
       <w:r>
         <w:t xml:space="preserve">Det som jeg har fået ud af arbejdet med spillet, er en masse erfaring i at bruge Unity, som var et af mine vigtigste personlige mål for det her projekt. Få så meget erfaring som overhovedet muligt med Unity, så jeg er godt klædt på til fremtidige spil projekter. </w:t>
       </w:r>
       <w:r>
-        <w:t xml:space="preserve">Lige på det punkt synes jeg bestemt at jeg er kommet i mål, i og med at jeg har prøvet så mange forskellige </w:t>
-      </w:r>
-      <w:proofErr w:type="spellStart"/>
-      <w:r>
-        <w:t>arbejds</w:t>
-      </w:r>
-      <w:proofErr w:type="spellEnd"/>
-      <w:r>
-        <w:t xml:space="preserve"> metoder af i Unity. Har jeg nu en god forståelse af hvordan man kan lave en arkitektur i Unity, som er nem at </w:t>
-      </w:r>
-      <w:proofErr w:type="spellStart"/>
-      <w:r>
-        <w:t>vedligholde</w:t>
-      </w:r>
-      <w:proofErr w:type="spellEnd"/>
-      <w:r>
-        <w:t xml:space="preserve"> og udvide på. Og det er i min bog mange point værd. For hvis man kan lave et simpelt program der er nemt at udvide og vedligeholde. Er man et skridt videre til at kunne lave større og mere krævende projekter som skal håndtere mange flere objekter. </w:t>
-      </w:r>
-    </w:p>
-    <w:p>
-      <w:r>
-        <w:t xml:space="preserve">Jeg har fået den erfaring at når man skal arbejde med et ukendt værktøj som </w:t>
-      </w:r>
-      <w:proofErr w:type="spellStart"/>
-      <w:r>
-        <w:t>unity</w:t>
-      </w:r>
-      <w:proofErr w:type="spellEnd"/>
-      <w:r>
-        <w:t xml:space="preserve">, skal jeg være meget mere skarp på at få sat nogle realistiske mål op for projektet. Dette kan jeg </w:t>
-      </w:r>
-      <w:proofErr w:type="gramStart"/>
-      <w:r>
-        <w:t>kan</w:t>
-      </w:r>
-      <w:proofErr w:type="gramEnd"/>
-      <w:r>
-        <w:t xml:space="preserve"> jeg bruge hvis jeg skal arbejde med et ukendt værktøj igen. For så kan jeg måske gøre noget aktivt for at finde ud hvilke mål der ville være realistiske at stille op for projektet. Det kunne være for eks. At snakke med en som kender og har erfaring med det ukendte værktøj</w:t>
+        <w:t xml:space="preserve">Lige på det punkt synes jeg bestemt at jeg er kommet i mål, i og med at jeg har prøvet så mange forskellige arbejds metoder af i Unity. Har jeg nu en god forståelse af hvordan man kan lave en arkitektur i Unity, som er nem at vedligholde og udvide på. Og det er i min bog mange point værd. For hvis man kan lave et simpelt program der er nemt at udvide og vedligeholde. Er man et skridt videre til at kunne lave større og mere krævende projekter som skal håndtere mange flere objekter. </w:t>
+      </w:r>
+    </w:p>
+    <w:p>
+      <w:r>
+        <w:t>Jeg har fået den erfaring at når man skal arbejde med et ukendt værktøj som unity, skal jeg være meget mere skarp på at få sat nogle realistiske mål op for projektet. Dette kan jeg kan jeg bruge hvis jeg skal arbejde med et ukendt værktøj igen. For så kan jeg måske gøre noget aktivt for at finde ud hvilke mål der ville være realistiske at stille op for projektet. Det kunne være for eks. At snakke med en som kender og har erfaring med det ukendte værktøj</w:t>
       </w:r>
       <w:r>
         <w:t>. I</w:t>
       </w:r>
       <w:r>
-        <w:t xml:space="preserve"> forhold til planlægningen af </w:t>
-      </w:r>
-      <w:proofErr w:type="spellStart"/>
-      <w:r>
-        <w:t>elaboration</w:t>
-      </w:r>
-      <w:proofErr w:type="spellEnd"/>
-      <w:r>
-        <w:t xml:space="preserve"> fasen fandt jeg ud af jeg lavede for store komplekse ting på en gang</w:t>
+        <w:t xml:space="preserve"> forhold til planlægningen af elaboration fasen fandt jeg ud af jeg lavede for store komplekse ting på en gang</w:t>
       </w:r>
       <w:r>
         <w:t xml:space="preserve"> og en anden gang jeg skal arbejde med nye værktøjer vil jeg starte med at lave små opgaver som virker, også fælge op på dem med det samme i den overordnede plan.</w:t>
@@ -4201,46 +3246,39 @@
       <w:pPr>
         <w:pStyle w:val="Heading3"/>
       </w:pPr>
-      <w:bookmarkStart w:id="24" w:name="_Toc369800648"/>
-      <w:proofErr w:type="spellStart"/>
-      <w:r>
-        <w:t>Elaboration</w:t>
-      </w:r>
-      <w:proofErr w:type="spellEnd"/>
-      <w:r>
-        <w:t xml:space="preserve"> – </w:t>
+      <w:bookmarkStart w:id="25" w:name="_Toc369814364"/>
+      <w:r>
+        <w:t xml:space="preserve">Elaboration – </w:t>
       </w:r>
       <w:r>
         <w:t>Konklusion</w:t>
       </w:r>
-      <w:bookmarkEnd w:id="24"/>
-    </w:p>
-    <w:p>
-      <w:r>
-        <w:t xml:space="preserve">Forklare lidt om den problemformulering der er i </w:t>
-      </w:r>
-      <w:proofErr w:type="gramStart"/>
-      <w:r>
-        <w:t>specialiserings planen</w:t>
-      </w:r>
-      <w:proofErr w:type="gramEnd"/>
-      <w:r>
-        <w:t>. Og lav en ny problem formulering og svar på den i stedet for.</w:t>
-      </w:r>
-      <w:bookmarkStart w:id="25" w:name="_GoBack"/>
       <w:bookmarkEnd w:id="25"/>
     </w:p>
     <w:p>
       <w:r>
-        <w:t>Fået løst problemet med arkite</w:t>
-      </w:r>
-      <w:r>
-        <w:t>ktur og objekt forbindelser mellem scener i Unity</w:t>
-      </w:r>
-    </w:p>
-    <w:p>
-      <w:r>
-        <w:t>Ville gerne have nået at programmere flere dele af spillet, men man skal kravle før man kan gå.</w:t>
+        <w:t>Her i slutningen af elaboration fasen kan jeg konkludere at for at lav</w:t>
+      </w:r>
+      <w:r>
+        <w:t>e et spil i Unity kræver</w:t>
+      </w:r>
+      <w:r>
+        <w:t xml:space="preserve"> </w:t>
+      </w:r>
+      <w:r>
+        <w:t>det</w:t>
+      </w:r>
+      <w:r>
+        <w:t xml:space="preserve"> meget erfaring med at bruge det og stor indsigt i alle programmets funktioner. Samtidig skal man også have styr på hvordan man bygger arkitekturen op afhængig af hvilken type spil </w:t>
+      </w:r>
+      <w:r>
+        <w:t>det er</w:t>
+      </w:r>
+      <w:r>
+        <w:t xml:space="preserve"> man vil udvikle. </w:t>
+      </w:r>
+      <w:r>
+        <w:t>Når man udvikler et spil i et ukendt udviklings miljø er det vigtig at opstille små og simple delmål, for bedre at kunne løse større komplekse problemer og fordi at det er motiverende for den videre udvikling.</w:t>
       </w:r>
     </w:p>
     <w:p/>
@@ -4248,7 +3286,7 @@
       <w:pPr>
         <w:pStyle w:val="Heading2"/>
       </w:pPr>
-      <w:bookmarkStart w:id="26" w:name="_Toc369800649"/>
+      <w:bookmarkStart w:id="26" w:name="_Toc369814365"/>
       <w:r>
         <w:t>Konklusion</w:t>
       </w:r>
@@ -4267,8 +3305,8 @@
       </w:pPr>
     </w:p>
     <w:sectPr>
-      <w:footerReference w:type="default" r:id="rId10"/>
-      <w:headerReference w:type="first" r:id="rId11"/>
+      <w:footerReference w:type="default" r:id="rId9"/>
+      <w:headerReference w:type="first" r:id="rId10"/>
       <w:pgSz w:w="11906" w:h="16838"/>
       <w:pgMar w:top="1440" w:right="1440" w:bottom="1440" w:left="1440" w:header="708" w:footer="708" w:gutter="0"/>
       <w:pgNumType w:start="0"/>
@@ -4366,7 +3404,7 @@
                 <w:bCs/>
                 <w:noProof/>
               </w:rPr>
-              <w:t>9</w:t>
+              <w:t>3</w:t>
             </w:r>
             <w:r>
               <w:rPr>
@@ -4411,7 +3449,7 @@
                 <w:bCs/>
                 <w:noProof/>
               </w:rPr>
-              <w:t>10</w:t>
+              <w:t>11</w:t>
             </w:r>
             <w:r>
               <w:rPr>
@@ -5874,7 +4912,7 @@
 </file>
 
 <file path=customXml/itemProps1.xml><?xml version="1.0" encoding="utf-8"?>
-<ds:datastoreItem xmlns:ds="http://schemas.openxmlformats.org/officeDocument/2006/customXml" ds:itemID="{DCB62E46-ED10-4797-913A-6156C6A64D0B}">
+<ds:datastoreItem xmlns:ds="http://schemas.openxmlformats.org/officeDocument/2006/customXml" ds:itemID="{17C0F581-5CF5-4134-B510-9FD5ED617C2A}">
   <ds:schemaRefs>
     <ds:schemaRef ds:uri="http://schemas.openxmlformats.org/officeDocument/2006/bibliography"/>
   </ds:schemaRefs>

</xml_diff>

<commit_message>
koncept konklusion og projekt konklusion
</commit_message>
<xml_diff>
--- a/Proces/Specialisering proces.docx
+++ b/Proces/Specialisering proces.docx
@@ -76,7 +76,7 @@
           <w:r>
             <w:fldChar w:fldCharType="separate"/>
           </w:r>
-          <w:hyperlink w:anchor="_Toc369814340" w:history="1">
+          <w:hyperlink w:anchor="_Toc369822035" w:history="1">
             <w:r>
               <w:rPr>
                 <w:rStyle w:val="Hyperlink"/>
@@ -103,7 +103,7 @@
                 <w:noProof/>
                 <w:webHidden/>
               </w:rPr>
-              <w:instrText xml:space="preserve"> PAGEREF _Toc369814340 \h </w:instrText>
+              <w:instrText xml:space="preserve"> PAGEREF _Toc369822035 \h </w:instrText>
             </w:r>
             <w:r>
               <w:rPr>
@@ -146,7 +146,7 @@
               <w:lang w:eastAsia="da-DK"/>
             </w:rPr>
           </w:pPr>
-          <w:hyperlink w:anchor="_Toc369814341" w:history="1">
+          <w:hyperlink w:anchor="_Toc369822036" w:history="1">
             <w:r>
               <w:rPr>
                 <w:rStyle w:val="Hyperlink"/>
@@ -173,7 +173,7 @@
                 <w:noProof/>
                 <w:webHidden/>
               </w:rPr>
-              <w:instrText xml:space="preserve"> PAGEREF _Toc369814341 \h </w:instrText>
+              <w:instrText xml:space="preserve"> PAGEREF _Toc369822036 \h </w:instrText>
             </w:r>
             <w:r>
               <w:rPr>
@@ -216,7 +216,7 @@
               <w:lang w:eastAsia="da-DK"/>
             </w:rPr>
           </w:pPr>
-          <w:hyperlink w:anchor="_Toc369814342" w:history="1">
+          <w:hyperlink w:anchor="_Toc369822037" w:history="1">
             <w:r>
               <w:rPr>
                 <w:rStyle w:val="Hyperlink"/>
@@ -243,7 +243,7 @@
                 <w:noProof/>
                 <w:webHidden/>
               </w:rPr>
-              <w:instrText xml:space="preserve"> PAGEREF _Toc369814342 \h </w:instrText>
+              <w:instrText xml:space="preserve"> PAGEREF _Toc369822037 \h </w:instrText>
             </w:r>
             <w:r>
               <w:rPr>
@@ -286,7 +286,7 @@
               <w:lang w:eastAsia="da-DK"/>
             </w:rPr>
           </w:pPr>
-          <w:hyperlink w:anchor="_Toc369814343" w:history="1">
+          <w:hyperlink w:anchor="_Toc369822038" w:history="1">
             <w:r>
               <w:rPr>
                 <w:rStyle w:val="Hyperlink"/>
@@ -313,7 +313,7 @@
                 <w:noProof/>
                 <w:webHidden/>
               </w:rPr>
-              <w:instrText xml:space="preserve"> PAGEREF _Toc369814343 \h </w:instrText>
+              <w:instrText xml:space="preserve"> PAGEREF _Toc369822038 \h </w:instrText>
             </w:r>
             <w:r>
               <w:rPr>
@@ -356,7 +356,7 @@
               <w:lang w:eastAsia="da-DK"/>
             </w:rPr>
           </w:pPr>
-          <w:hyperlink w:anchor="_Toc369814344" w:history="1">
+          <w:hyperlink w:anchor="_Toc369822039" w:history="1">
             <w:r>
               <w:rPr>
                 <w:rStyle w:val="Hyperlink"/>
@@ -383,7 +383,7 @@
                 <w:noProof/>
                 <w:webHidden/>
               </w:rPr>
-              <w:instrText xml:space="preserve"> PAGEREF _Toc369814344 \h </w:instrText>
+              <w:instrText xml:space="preserve"> PAGEREF _Toc369822039 \h </w:instrText>
             </w:r>
             <w:r>
               <w:rPr>
@@ -426,7 +426,7 @@
               <w:lang w:eastAsia="da-DK"/>
             </w:rPr>
           </w:pPr>
-          <w:hyperlink w:anchor="_Toc369814345" w:history="1">
+          <w:hyperlink w:anchor="_Toc369822040" w:history="1">
             <w:r>
               <w:rPr>
                 <w:rStyle w:val="Hyperlink"/>
@@ -453,7 +453,7 @@
                 <w:noProof/>
                 <w:webHidden/>
               </w:rPr>
-              <w:instrText xml:space="preserve"> PAGEREF _Toc369814345 \h </w:instrText>
+              <w:instrText xml:space="preserve"> PAGEREF _Toc369822040 \h </w:instrText>
             </w:r>
             <w:r>
               <w:rPr>
@@ -496,7 +496,7 @@
               <w:lang w:eastAsia="da-DK"/>
             </w:rPr>
           </w:pPr>
-          <w:hyperlink w:anchor="_Toc369814346" w:history="1">
+          <w:hyperlink w:anchor="_Toc369822041" w:history="1">
             <w:r>
               <w:rPr>
                 <w:rStyle w:val="Hyperlink"/>
@@ -523,7 +523,7 @@
                 <w:noProof/>
                 <w:webHidden/>
               </w:rPr>
-              <w:instrText xml:space="preserve"> PAGEREF _Toc369814346 \h </w:instrText>
+              <w:instrText xml:space="preserve"> PAGEREF _Toc369822041 \h </w:instrText>
             </w:r>
             <w:r>
               <w:rPr>
@@ -566,7 +566,7 @@
               <w:lang w:eastAsia="da-DK"/>
             </w:rPr>
           </w:pPr>
-          <w:hyperlink w:anchor="_Toc369814347" w:history="1">
+          <w:hyperlink w:anchor="_Toc369822042" w:history="1">
             <w:r>
               <w:rPr>
                 <w:rStyle w:val="Hyperlink"/>
@@ -593,7 +593,7 @@
                 <w:noProof/>
                 <w:webHidden/>
               </w:rPr>
-              <w:instrText xml:space="preserve"> PAGEREF _Toc369814347 \h </w:instrText>
+              <w:instrText xml:space="preserve"> PAGEREF _Toc369822042 \h </w:instrText>
             </w:r>
             <w:r>
               <w:rPr>
@@ -636,7 +636,7 @@
               <w:lang w:eastAsia="da-DK"/>
             </w:rPr>
           </w:pPr>
-          <w:hyperlink w:anchor="_Toc369814348" w:history="1">
+          <w:hyperlink w:anchor="_Toc369822043" w:history="1">
             <w:r>
               <w:rPr>
                 <w:rStyle w:val="Hyperlink"/>
@@ -663,7 +663,7 @@
                 <w:noProof/>
                 <w:webHidden/>
               </w:rPr>
-              <w:instrText xml:space="preserve"> PAGEREF _Toc369814348 \h </w:instrText>
+              <w:instrText xml:space="preserve"> PAGEREF _Toc369822043 \h </w:instrText>
             </w:r>
             <w:r>
               <w:rPr>
@@ -706,7 +706,7 @@
               <w:lang w:eastAsia="da-DK"/>
             </w:rPr>
           </w:pPr>
-          <w:hyperlink w:anchor="_Toc369814349" w:history="1">
+          <w:hyperlink w:anchor="_Toc369822044" w:history="1">
             <w:r>
               <w:rPr>
                 <w:rStyle w:val="Hyperlink"/>
@@ -733,7 +733,7 @@
                 <w:noProof/>
                 <w:webHidden/>
               </w:rPr>
-              <w:instrText xml:space="preserve"> PAGEREF _Toc369814349 \h </w:instrText>
+              <w:instrText xml:space="preserve"> PAGEREF _Toc369822044 \h </w:instrText>
             </w:r>
             <w:r>
               <w:rPr>
@@ -776,7 +776,7 @@
               <w:lang w:eastAsia="da-DK"/>
             </w:rPr>
           </w:pPr>
-          <w:hyperlink w:anchor="_Toc369814350" w:history="1">
+          <w:hyperlink w:anchor="_Toc369822045" w:history="1">
             <w:r>
               <w:rPr>
                 <w:rStyle w:val="Hyperlink"/>
@@ -803,7 +803,7 @@
                 <w:noProof/>
                 <w:webHidden/>
               </w:rPr>
-              <w:instrText xml:space="preserve"> PAGEREF _Toc369814350 \h </w:instrText>
+              <w:instrText xml:space="preserve"> PAGEREF _Toc369822045 \h </w:instrText>
             </w:r>
             <w:r>
               <w:rPr>
@@ -823,7 +823,7 @@
                 <w:noProof/>
                 <w:webHidden/>
               </w:rPr>
-              <w:t>3</w:t>
+              <w:t>4</w:t>
             </w:r>
             <w:r>
               <w:rPr>
@@ -846,7 +846,7 @@
               <w:lang w:eastAsia="da-DK"/>
             </w:rPr>
           </w:pPr>
-          <w:hyperlink w:anchor="_Toc369814351" w:history="1">
+          <w:hyperlink w:anchor="_Toc369822046" w:history="1">
             <w:r>
               <w:rPr>
                 <w:rStyle w:val="Hyperlink"/>
@@ -873,7 +873,7 @@
                 <w:noProof/>
                 <w:webHidden/>
               </w:rPr>
-              <w:instrText xml:space="preserve"> PAGEREF _Toc369814351 \h </w:instrText>
+              <w:instrText xml:space="preserve"> PAGEREF _Toc369822046 \h </w:instrText>
             </w:r>
             <w:r>
               <w:rPr>
@@ -893,7 +893,7 @@
                 <w:noProof/>
                 <w:webHidden/>
               </w:rPr>
-              <w:t>4</w:t>
+              <w:t>5</w:t>
             </w:r>
             <w:r>
               <w:rPr>
@@ -916,7 +916,7 @@
               <w:lang w:eastAsia="da-DK"/>
             </w:rPr>
           </w:pPr>
-          <w:hyperlink w:anchor="_Toc369814352" w:history="1">
+          <w:hyperlink w:anchor="_Toc369822047" w:history="1">
             <w:r>
               <w:rPr>
                 <w:rStyle w:val="Hyperlink"/>
@@ -943,7 +943,7 @@
                 <w:noProof/>
                 <w:webHidden/>
               </w:rPr>
-              <w:instrText xml:space="preserve"> PAGEREF _Toc369814352 \h </w:instrText>
+              <w:instrText xml:space="preserve"> PAGEREF _Toc369822047 \h </w:instrText>
             </w:r>
             <w:r>
               <w:rPr>
@@ -963,7 +963,7 @@
                 <w:noProof/>
                 <w:webHidden/>
               </w:rPr>
-              <w:t>4</w:t>
+              <w:t>5</w:t>
             </w:r>
             <w:r>
               <w:rPr>
@@ -986,7 +986,7 @@
               <w:lang w:eastAsia="da-DK"/>
             </w:rPr>
           </w:pPr>
-          <w:hyperlink w:anchor="_Toc369814353" w:history="1">
+          <w:hyperlink w:anchor="_Toc369822048" w:history="1">
             <w:r>
               <w:rPr>
                 <w:rStyle w:val="Hyperlink"/>
@@ -1013,7 +1013,7 @@
                 <w:noProof/>
                 <w:webHidden/>
               </w:rPr>
-              <w:instrText xml:space="preserve"> PAGEREF _Toc369814353 \h </w:instrText>
+              <w:instrText xml:space="preserve"> PAGEREF _Toc369822048 \h </w:instrText>
             </w:r>
             <w:r>
               <w:rPr>
@@ -1033,7 +1033,7 @@
                 <w:noProof/>
                 <w:webHidden/>
               </w:rPr>
-              <w:t>4</w:t>
+              <w:t>5</w:t>
             </w:r>
             <w:r>
               <w:rPr>
@@ -1056,7 +1056,7 @@
               <w:lang w:eastAsia="da-DK"/>
             </w:rPr>
           </w:pPr>
-          <w:hyperlink w:anchor="_Toc369814354" w:history="1">
+          <w:hyperlink w:anchor="_Toc369822049" w:history="1">
             <w:r>
               <w:rPr>
                 <w:rStyle w:val="Hyperlink"/>
@@ -1083,7 +1083,7 @@
                 <w:noProof/>
                 <w:webHidden/>
               </w:rPr>
-              <w:instrText xml:space="preserve"> PAGEREF _Toc369814354 \h </w:instrText>
+              <w:instrText xml:space="preserve"> PAGEREF _Toc369822049 \h </w:instrText>
             </w:r>
             <w:r>
               <w:rPr>
@@ -1103,7 +1103,7 @@
                 <w:noProof/>
                 <w:webHidden/>
               </w:rPr>
-              <w:t>5</w:t>
+              <w:t>6</w:t>
             </w:r>
             <w:r>
               <w:rPr>
@@ -1126,7 +1126,7 @@
               <w:lang w:eastAsia="da-DK"/>
             </w:rPr>
           </w:pPr>
-          <w:hyperlink w:anchor="_Toc369814355" w:history="1">
+          <w:hyperlink w:anchor="_Toc369822050" w:history="1">
             <w:r>
               <w:rPr>
                 <w:rStyle w:val="Hyperlink"/>
@@ -1153,7 +1153,7 @@
                 <w:noProof/>
                 <w:webHidden/>
               </w:rPr>
-              <w:instrText xml:space="preserve"> PAGEREF _Toc369814355 \h </w:instrText>
+              <w:instrText xml:space="preserve"> PAGEREF _Toc369822050 \h </w:instrText>
             </w:r>
             <w:r>
               <w:rPr>
@@ -1173,7 +1173,7 @@
                 <w:noProof/>
                 <w:webHidden/>
               </w:rPr>
-              <w:t>5</w:t>
+              <w:t>6</w:t>
             </w:r>
             <w:r>
               <w:rPr>
@@ -1196,7 +1196,7 @@
               <w:lang w:eastAsia="da-DK"/>
             </w:rPr>
           </w:pPr>
-          <w:hyperlink w:anchor="_Toc369814356" w:history="1">
+          <w:hyperlink w:anchor="_Toc369822051" w:history="1">
             <w:r>
               <w:rPr>
                 <w:rStyle w:val="Hyperlink"/>
@@ -1223,7 +1223,7 @@
                 <w:noProof/>
                 <w:webHidden/>
               </w:rPr>
-              <w:instrText xml:space="preserve"> PAGEREF _Toc369814356 \h </w:instrText>
+              <w:instrText xml:space="preserve"> PAGEREF _Toc369822051 \h </w:instrText>
             </w:r>
             <w:r>
               <w:rPr>
@@ -1243,7 +1243,7 @@
                 <w:noProof/>
                 <w:webHidden/>
               </w:rPr>
-              <w:t>6</w:t>
+              <w:t>7</w:t>
             </w:r>
             <w:r>
               <w:rPr>
@@ -1266,7 +1266,7 @@
               <w:lang w:eastAsia="da-DK"/>
             </w:rPr>
           </w:pPr>
-          <w:hyperlink w:anchor="_Toc369814357" w:history="1">
+          <w:hyperlink w:anchor="_Toc369822052" w:history="1">
             <w:r>
               <w:rPr>
                 <w:rStyle w:val="Hyperlink"/>
@@ -1293,7 +1293,7 @@
                 <w:noProof/>
                 <w:webHidden/>
               </w:rPr>
-              <w:instrText xml:space="preserve"> PAGEREF _Toc369814357 \h </w:instrText>
+              <w:instrText xml:space="preserve"> PAGEREF _Toc369822052 \h </w:instrText>
             </w:r>
             <w:r>
               <w:rPr>
@@ -1313,7 +1313,7 @@
                 <w:noProof/>
                 <w:webHidden/>
               </w:rPr>
-              <w:t>6</w:t>
+              <w:t>7</w:t>
             </w:r>
             <w:r>
               <w:rPr>
@@ -1336,7 +1336,7 @@
               <w:lang w:eastAsia="da-DK"/>
             </w:rPr>
           </w:pPr>
-          <w:hyperlink w:anchor="_Toc369814358" w:history="1">
+          <w:hyperlink w:anchor="_Toc369822053" w:history="1">
             <w:r>
               <w:rPr>
                 <w:rStyle w:val="Hyperlink"/>
@@ -1363,7 +1363,7 @@
                 <w:noProof/>
                 <w:webHidden/>
               </w:rPr>
-              <w:instrText xml:space="preserve"> PAGEREF _Toc369814358 \h </w:instrText>
+              <w:instrText xml:space="preserve"> PAGEREF _Toc369822053 \h </w:instrText>
             </w:r>
             <w:r>
               <w:rPr>
@@ -1383,7 +1383,7 @@
                 <w:noProof/>
                 <w:webHidden/>
               </w:rPr>
-              <w:t>6</w:t>
+              <w:t>7</w:t>
             </w:r>
             <w:r>
               <w:rPr>
@@ -1406,7 +1406,7 @@
               <w:lang w:eastAsia="da-DK"/>
             </w:rPr>
           </w:pPr>
-          <w:hyperlink w:anchor="_Toc369814359" w:history="1">
+          <w:hyperlink w:anchor="_Toc369822054" w:history="1">
             <w:r>
               <w:rPr>
                 <w:rStyle w:val="Hyperlink"/>
@@ -1433,7 +1433,7 @@
                 <w:noProof/>
                 <w:webHidden/>
               </w:rPr>
-              <w:instrText xml:space="preserve"> PAGEREF _Toc369814359 \h </w:instrText>
+              <w:instrText xml:space="preserve"> PAGEREF _Toc369822054 \h </w:instrText>
             </w:r>
             <w:r>
               <w:rPr>
@@ -1453,7 +1453,7 @@
                 <w:noProof/>
                 <w:webHidden/>
               </w:rPr>
-              <w:t>7</w:t>
+              <w:t>8</w:t>
             </w:r>
             <w:r>
               <w:rPr>
@@ -1476,7 +1476,7 @@
               <w:lang w:eastAsia="da-DK"/>
             </w:rPr>
           </w:pPr>
-          <w:hyperlink w:anchor="_Toc369814360" w:history="1">
+          <w:hyperlink w:anchor="_Toc369822055" w:history="1">
             <w:r>
               <w:rPr>
                 <w:rStyle w:val="Hyperlink"/>
@@ -1503,7 +1503,7 @@
                 <w:noProof/>
                 <w:webHidden/>
               </w:rPr>
-              <w:instrText xml:space="preserve"> PAGEREF _Toc369814360 \h </w:instrText>
+              <w:instrText xml:space="preserve"> PAGEREF _Toc369822055 \h </w:instrText>
             </w:r>
             <w:r>
               <w:rPr>
@@ -1523,7 +1523,7 @@
                 <w:noProof/>
                 <w:webHidden/>
               </w:rPr>
-              <w:t>8</w:t>
+              <w:t>9</w:t>
             </w:r>
             <w:r>
               <w:rPr>
@@ -1546,7 +1546,7 @@
               <w:lang w:eastAsia="da-DK"/>
             </w:rPr>
           </w:pPr>
-          <w:hyperlink w:anchor="_Toc369814361" w:history="1">
+          <w:hyperlink w:anchor="_Toc369822056" w:history="1">
             <w:r>
               <w:rPr>
                 <w:rStyle w:val="Hyperlink"/>
@@ -1573,7 +1573,7 @@
                 <w:noProof/>
                 <w:webHidden/>
               </w:rPr>
-              <w:instrText xml:space="preserve"> PAGEREF _Toc369814361 \h </w:instrText>
+              <w:instrText xml:space="preserve"> PAGEREF _Toc369822056 \h </w:instrText>
             </w:r>
             <w:r>
               <w:rPr>
@@ -1593,7 +1593,7 @@
                 <w:noProof/>
                 <w:webHidden/>
               </w:rPr>
-              <w:t>8</w:t>
+              <w:t>9</w:t>
             </w:r>
             <w:r>
               <w:rPr>
@@ -1616,7 +1616,7 @@
               <w:lang w:eastAsia="da-DK"/>
             </w:rPr>
           </w:pPr>
-          <w:hyperlink w:anchor="_Toc369814362" w:history="1">
+          <w:hyperlink w:anchor="_Toc369822057" w:history="1">
             <w:r>
               <w:rPr>
                 <w:rStyle w:val="Hyperlink"/>
@@ -1643,7 +1643,7 @@
                 <w:noProof/>
                 <w:webHidden/>
               </w:rPr>
-              <w:instrText xml:space="preserve"> PAGEREF _Toc369814362 \h </w:instrText>
+              <w:instrText xml:space="preserve"> PAGEREF _Toc369822057 \h </w:instrText>
             </w:r>
             <w:r>
               <w:rPr>
@@ -1663,7 +1663,7 @@
                 <w:noProof/>
                 <w:webHidden/>
               </w:rPr>
-              <w:t>8</w:t>
+              <w:t>9</w:t>
             </w:r>
             <w:r>
               <w:rPr>
@@ -1686,7 +1686,7 @@
               <w:lang w:eastAsia="da-DK"/>
             </w:rPr>
           </w:pPr>
-          <w:hyperlink w:anchor="_Toc369814363" w:history="1">
+          <w:hyperlink w:anchor="_Toc369822058" w:history="1">
             <w:r>
               <w:rPr>
                 <w:rStyle w:val="Hyperlink"/>
@@ -1713,7 +1713,7 @@
                 <w:noProof/>
                 <w:webHidden/>
               </w:rPr>
-              <w:instrText xml:space="preserve"> PAGEREF _Toc369814363 \h </w:instrText>
+              <w:instrText xml:space="preserve"> PAGEREF _Toc369822058 \h </w:instrText>
             </w:r>
             <w:r>
               <w:rPr>
@@ -1733,7 +1733,7 @@
                 <w:noProof/>
                 <w:webHidden/>
               </w:rPr>
-              <w:t>9</w:t>
+              <w:t>10</w:t>
             </w:r>
             <w:r>
               <w:rPr>
@@ -1756,7 +1756,7 @@
               <w:lang w:eastAsia="da-DK"/>
             </w:rPr>
           </w:pPr>
-          <w:hyperlink w:anchor="_Toc369814364" w:history="1">
+          <w:hyperlink w:anchor="_Toc369822059" w:history="1">
             <w:r>
               <w:rPr>
                 <w:rStyle w:val="Hyperlink"/>
@@ -1783,7 +1783,7 @@
                 <w:noProof/>
                 <w:webHidden/>
               </w:rPr>
-              <w:instrText xml:space="preserve"> PAGEREF _Toc369814364 \h </w:instrText>
+              <w:instrText xml:space="preserve"> PAGEREF _Toc369822059 \h </w:instrText>
             </w:r>
             <w:r>
               <w:rPr>
@@ -1803,7 +1803,7 @@
                 <w:noProof/>
                 <w:webHidden/>
               </w:rPr>
-              <w:t>9</w:t>
+              <w:t>10</w:t>
             </w:r>
             <w:r>
               <w:rPr>
@@ -1826,7 +1826,7 @@
               <w:lang w:eastAsia="da-DK"/>
             </w:rPr>
           </w:pPr>
-          <w:hyperlink w:anchor="_Toc369814365" w:history="1">
+          <w:hyperlink w:anchor="_Toc369822060" w:history="1">
             <w:r>
               <w:rPr>
                 <w:rStyle w:val="Hyperlink"/>
@@ -1853,7 +1853,7 @@
                 <w:noProof/>
                 <w:webHidden/>
               </w:rPr>
-              <w:instrText xml:space="preserve"> PAGEREF _Toc369814365 \h </w:instrText>
+              <w:instrText xml:space="preserve"> PAGEREF _Toc369822060 \h </w:instrText>
             </w:r>
             <w:r>
               <w:rPr>
@@ -1873,7 +1873,7 @@
                 <w:noProof/>
                 <w:webHidden/>
               </w:rPr>
-              <w:t>9</w:t>
+              <w:t>11</w:t>
             </w:r>
             <w:r>
               <w:rPr>
@@ -1951,14 +1951,25 @@
           <w:sz w:val="26"/>
           <w:szCs w:val="26"/>
         </w:rPr>
-        <w:t xml:space="preserve"> Spilleregler</w:t>
+        <w:t xml:space="preserve"> Spillere</w:t>
+      </w:r>
+      <w:bookmarkStart w:id="0" w:name="_GoBack"/>
+      <w:bookmarkEnd w:id="0"/>
+      <w:r>
+        <w:rPr>
+          <w:rFonts w:asciiTheme="majorHAnsi" w:eastAsiaTheme="majorEastAsia" w:hAnsiTheme="majorHAnsi" w:cstheme="majorBidi"/>
+          <w:color w:val="000000" w:themeColor="text1"/>
+          <w:sz w:val="26"/>
+          <w:szCs w:val="26"/>
+        </w:rPr>
+        <w:t>gler</w:t>
       </w:r>
     </w:p>
     <w:p>
       <w:pPr>
         <w:pStyle w:val="Heading1"/>
       </w:pPr>
-      <w:bookmarkStart w:id="0" w:name="_Toc369814340"/>
+      <w:bookmarkStart w:id="1" w:name="_Toc369822035"/>
       <w:r>
         <w:lastRenderedPageBreak/>
         <w:t xml:space="preserve">Specialisering </w:t>
@@ -1969,17 +1980,17 @@
       <w:r>
         <w:t xml:space="preserve"> Proces</w:t>
       </w:r>
-      <w:bookmarkEnd w:id="0"/>
+      <w:bookmarkEnd w:id="1"/>
     </w:p>
     <w:p>
       <w:pPr>
         <w:pStyle w:val="Heading2"/>
       </w:pPr>
-      <w:bookmarkStart w:id="1" w:name="_Toc369814341"/>
+      <w:bookmarkStart w:id="2" w:name="_Toc369822036"/>
       <w:r>
         <w:t>Indledning</w:t>
       </w:r>
-      <w:bookmarkEnd w:id="1"/>
+      <w:bookmarkEnd w:id="2"/>
     </w:p>
     <w:p>
       <w:r>
@@ -1991,9 +2002,11 @@
       <w:r>
         <w:t xml:space="preserve"> Først beskrives processen omkring specialiseringsplanen, som skulle udføres inden projektet kunne gå i gang. Projektet har jeg delt op i opstart og planlægning, Concept og </w:t>
       </w:r>
+      <w:proofErr w:type="spellStart"/>
       <w:r>
         <w:t>Elaboration</w:t>
       </w:r>
+      <w:proofErr w:type="spellEnd"/>
       <w:r>
         <w:t xml:space="preserve">. </w:t>
       </w:r>
@@ -2009,9 +2022,11 @@
       <w:r>
         <w:t xml:space="preserve"> I Concept er spillets koncept, design og ide udviklet. </w:t>
       </w:r>
+      <w:proofErr w:type="spellStart"/>
       <w:r>
         <w:t>Elaboration</w:t>
       </w:r>
+      <w:proofErr w:type="spellEnd"/>
       <w:r>
         <w:t xml:space="preserve"> skal ideen fra Concept udføres  </w:t>
       </w:r>
@@ -2025,11 +2040,11 @@
       <w:pPr>
         <w:pStyle w:val="Heading2"/>
       </w:pPr>
-      <w:bookmarkStart w:id="2" w:name="_Toc369814342"/>
+      <w:bookmarkStart w:id="3" w:name="_Toc369822037"/>
       <w:r>
         <w:t>Specialiserings Plan</w:t>
       </w:r>
-      <w:bookmarkEnd w:id="2"/>
+      <w:bookmarkEnd w:id="3"/>
     </w:p>
     <w:p>
       <w:r>
@@ -2041,9 +2056,11 @@
       <w:r>
         <w:t xml:space="preserve">android </w:t>
       </w:r>
+      <w:proofErr w:type="spellStart"/>
       <w:r>
         <w:t>devices</w:t>
       </w:r>
+      <w:proofErr w:type="spellEnd"/>
       <w:r>
         <w:t xml:space="preserve"> fra </w:t>
       </w:r>
@@ -2059,12 +2076,14 @@
       <w:r>
         <w:t xml:space="preserve">helt specifikt på Samsung </w:t>
       </w:r>
+      <w:proofErr w:type="spellStart"/>
       <w:r>
         <w:t>G</w:t>
       </w:r>
       <w:r>
         <w:t>alaxy</w:t>
       </w:r>
+      <w:proofErr w:type="spellEnd"/>
       <w:r>
         <w:t xml:space="preserve"> S2, som er den android Device som jeg har tilgængelig nu. Som delmål til spill</w:t>
       </w:r>
@@ -2077,9 +2096,11 @@
       <w:r>
         <w:t xml:space="preserve">State </w:t>
       </w:r>
+      <w:proofErr w:type="spellStart"/>
       <w:r>
         <w:t>machine</w:t>
       </w:r>
+      <w:proofErr w:type="spellEnd"/>
       <w:r>
         <w:t xml:space="preserve"> som er mere lig den undervisning vi fik på sidste semester.  Næste delmål var at udarbejde en forretnings strategi, i forbindelse med udgivelse af spillet på Google Play med henblik på at </w:t>
       </w:r>
@@ -2091,14 +2112,14 @@
       <w:pPr>
         <w:pStyle w:val="Heading2"/>
       </w:pPr>
-      <w:bookmarkStart w:id="3" w:name="_Toc369814343"/>
+      <w:bookmarkStart w:id="4" w:name="_Toc369822038"/>
       <w:r>
         <w:t>Opstart på projektet</w:t>
       </w:r>
       <w:r>
         <w:t xml:space="preserve"> og planlægning</w:t>
       </w:r>
-      <w:bookmarkEnd w:id="3"/>
+      <w:bookmarkEnd w:id="4"/>
     </w:p>
     <w:p>
       <w:r>
@@ -2133,9 +2154,11 @@
       <w:r>
         <w:t xml:space="preserve"> </w:t>
       </w:r>
+      <w:proofErr w:type="spellStart"/>
       <w:r>
         <w:t>Elaboration</w:t>
       </w:r>
+      <w:proofErr w:type="spellEnd"/>
       <w:r>
         <w:t>.</w:t>
       </w:r>
@@ -2144,17 +2167,17 @@
       <w:pPr>
         <w:pStyle w:val="Heading2"/>
       </w:pPr>
-      <w:bookmarkStart w:id="4" w:name="_Toc369814344"/>
+      <w:bookmarkStart w:id="5" w:name="_Toc369822039"/>
       <w:r>
         <w:t>Concept</w:t>
       </w:r>
-      <w:bookmarkEnd w:id="4"/>
+      <w:bookmarkEnd w:id="5"/>
     </w:p>
     <w:p>
       <w:pPr>
         <w:pStyle w:val="Heading3"/>
       </w:pPr>
-      <w:bookmarkStart w:id="5" w:name="_Toc369814345"/>
+      <w:bookmarkStart w:id="6" w:name="_Toc369822040"/>
       <w:r>
         <w:t xml:space="preserve">Forklaring af </w:t>
       </w:r>
@@ -2167,7 +2190,7 @@
       <w:r>
         <w:t>:</w:t>
       </w:r>
-      <w:bookmarkEnd w:id="5"/>
+      <w:bookmarkEnd w:id="6"/>
     </w:p>
     <w:p>
       <w:r>
@@ -2182,9 +2205,11 @@
       <w:r>
         <w:t xml:space="preserve">Hver spiller skulle kunne vælge en karakter af 3 forskellige slags, altså en </w:t>
       </w:r>
+      <w:proofErr w:type="spellStart"/>
       <w:r>
         <w:t>avatar</w:t>
       </w:r>
+      <w:proofErr w:type="spellEnd"/>
       <w:r>
         <w:t xml:space="preserve"> for spilleren, som løbende får mere er</w:t>
       </w:r>
@@ -2194,15 +2219,19 @@
       <w:r>
         <w:t xml:space="preserve"> og åbner for forskellige </w:t>
       </w:r>
+      <w:proofErr w:type="spellStart"/>
       <w:r>
         <w:t>skills</w:t>
       </w:r>
+      <w:proofErr w:type="spellEnd"/>
       <w:r>
         <w:t xml:space="preserve"> jo højere man stiger i </w:t>
       </w:r>
+      <w:proofErr w:type="spellStart"/>
       <w:r>
         <w:t>level</w:t>
       </w:r>
+      <w:proofErr w:type="spellEnd"/>
       <w:r>
         <w:t>. På de højere niveauer</w:t>
       </w:r>
@@ -2215,21 +2244,27 @@
       <w:r>
         <w:t xml:space="preserve"> flere forskellige kanoner. Spillet skal være tur-baseret og for at spilleren kan bruge sine kanoner eller karakter </w:t>
       </w:r>
+      <w:proofErr w:type="spellStart"/>
       <w:r>
         <w:t>skills</w:t>
       </w:r>
+      <w:proofErr w:type="spellEnd"/>
       <w:r>
         <w:t xml:space="preserve"> skal han bruge nogle begrænsede ressourcer, som kunne være i form af for eksempel krudt. Meningen med </w:t>
       </w:r>
+      <w:proofErr w:type="spellStart"/>
       <w:r>
         <w:t>gameplayet</w:t>
       </w:r>
+      <w:proofErr w:type="spellEnd"/>
       <w:r>
         <w:t xml:space="preserve"> er så at spilleren i hver tur, skal tage en strategisk beslutning om hvad for nogle </w:t>
       </w:r>
+      <w:proofErr w:type="spellStart"/>
       <w:r>
         <w:t>skills</w:t>
       </w:r>
+      <w:proofErr w:type="spellEnd"/>
       <w:r>
         <w:t xml:space="preserve"> eller kanoner der </w:t>
       </w:r>
@@ -2246,13 +2281,31 @@
     <w:p>
       <w:r>
         <w:lastRenderedPageBreak/>
-        <w:t xml:space="preserve">Planen med at der skulle være 3 forskellige karakterer, som man kan vælge i mellem, var for det første at variere gameplayet ved at de forskellige karakterer har deres egen unikke </w:t>
-      </w:r>
+        <w:t xml:space="preserve">Planen med at der skulle være 3 forskellige karakterer, som man kan vælge i mellem, var for det første at variere </w:t>
+      </w:r>
+      <w:proofErr w:type="spellStart"/>
+      <w:r>
+        <w:t>gameplayet</w:t>
+      </w:r>
+      <w:proofErr w:type="spellEnd"/>
+      <w:r>
+        <w:t xml:space="preserve"> ved at de forskellige karakterer har deres egen unikke </w:t>
+      </w:r>
+      <w:proofErr w:type="spellStart"/>
       <w:r>
         <w:t>skills</w:t>
       </w:r>
-      <w:r>
-        <w:t>, som giver forskellig oplevelse af gamplayet og dermed forlænger spillets holdbarhed. Et andet mål med det var at jeg gerne vil lave noget digitalt salg på Google Play, hvor man så kunne købe udstyr til sin karakter og til kanonerne kunne der laves forskellige ski</w:t>
+      <w:proofErr w:type="spellEnd"/>
+      <w:r>
+        <w:t xml:space="preserve">, som giver forskellig oplevelse af </w:t>
+      </w:r>
+      <w:proofErr w:type="spellStart"/>
+      <w:r>
+        <w:t>gamplayet</w:t>
+      </w:r>
+      <w:proofErr w:type="spellEnd"/>
+      <w:r>
+        <w:t xml:space="preserve"> og dermed forlænger spillets holdbarhed. Et andet mål med det var at jeg gerne vil lave noget digitalt salg på Google Play, hvor man så kunne købe udstyr til sin karakter og til kanonerne kunne der laves forskellige ski</w:t>
       </w:r>
       <w:r>
         <w:t>ns som der også kunne sælges. D</w:t>
@@ -2260,15 +2313,19 @@
       <w:r>
         <w:t xml:space="preserve">og med henblik på at spillet ikke må være </w:t>
       </w:r>
+      <w:proofErr w:type="spellStart"/>
       <w:r>
         <w:t>pay</w:t>
       </w:r>
+      <w:proofErr w:type="spellEnd"/>
       <w:r>
         <w:t xml:space="preserve"> to </w:t>
       </w:r>
+      <w:proofErr w:type="spellStart"/>
       <w:r>
         <w:t>win</w:t>
       </w:r>
+      <w:proofErr w:type="spellEnd"/>
       <w:r>
         <w:t>, eller ikke virke som det. De features som man skal kunne kø</w:t>
       </w:r>
@@ -2280,11 +2337,11 @@
       <w:pPr>
         <w:pStyle w:val="Heading3"/>
       </w:pPr>
-      <w:bookmarkStart w:id="6" w:name="_Toc369814346"/>
+      <w:bookmarkStart w:id="7" w:name="_Toc369822041"/>
       <w:r>
         <w:t>Forklaring af hvorfor det første koncept skrottes:</w:t>
       </w:r>
-      <w:bookmarkEnd w:id="6"/>
+      <w:bookmarkEnd w:id="7"/>
     </w:p>
     <w:p>
       <w:r>
@@ -2293,21 +2350,27 @@
       <w:r>
         <w:t xml:space="preserve">.  Samtidig kunne jeg se på mine skitser af spillet at det havde en høj kompleksitet, som ville gøre det svært at se på mit </w:t>
       </w:r>
+      <w:proofErr w:type="spellStart"/>
       <w:r>
         <w:t>target</w:t>
       </w:r>
+      <w:proofErr w:type="spellEnd"/>
       <w:r>
         <w:t xml:space="preserve"> </w:t>
       </w:r>
+      <w:proofErr w:type="spellStart"/>
       <w:r>
         <w:t>device</w:t>
       </w:r>
+      <w:proofErr w:type="spellEnd"/>
       <w:r>
         <w:t xml:space="preserve">, Samsung </w:t>
       </w:r>
+      <w:proofErr w:type="spellStart"/>
       <w:r>
         <w:t>Galaxy</w:t>
       </w:r>
+      <w:proofErr w:type="spellEnd"/>
       <w:r>
         <w:t xml:space="preserve"> S2. det som jeg gjorde for at sikre mig at det var for småt, var at hente et spil på Google Play som havde en lignende kompleksitet</w:t>
       </w:r>
@@ -2328,11 +2391,11 @@
       <w:pPr>
         <w:pStyle w:val="Heading3"/>
       </w:pPr>
-      <w:bookmarkStart w:id="7" w:name="_Toc369814347"/>
+      <w:bookmarkStart w:id="8" w:name="_Toc369822042"/>
       <w:r>
         <w:t>Forklaring af Koncept nr. 2:</w:t>
       </w:r>
-      <w:bookmarkEnd w:id="7"/>
+      <w:bookmarkEnd w:id="8"/>
     </w:p>
     <w:p>
       <w:r>
@@ -2351,10 +2414,18 @@
         <w:t xml:space="preserve"> F</w:t>
       </w:r>
       <w:r>
-        <w:t xml:space="preserve">orskellen fra det første koncept er </w:t>
-      </w:r>
-      <w:r>
-        <w:t xml:space="preserve"> at mange af de 3D modeller som jeg skulle have haft med</w:t>
+        <w:t xml:space="preserve">orskellen fra det første koncept </w:t>
+      </w:r>
+      <w:proofErr w:type="gramStart"/>
+      <w:r>
+        <w:t xml:space="preserve">er </w:t>
+      </w:r>
+      <w:r>
+        <w:t xml:space="preserve"> at</w:t>
+      </w:r>
+      <w:proofErr w:type="gramEnd"/>
+      <w:r>
+        <w:t xml:space="preserve"> mange af de 3D modeller som jeg skulle have haft med</w:t>
       </w:r>
       <w:r>
         <w:t xml:space="preserve"> </w:t>
@@ -2439,15 +2510,39 @@
       <w:pPr>
         <w:pStyle w:val="Heading3"/>
       </w:pPr>
-      <w:bookmarkStart w:id="8" w:name="_Toc369814348"/>
-      <w:r>
-        <w:t>Concept - Vurdering af arbejds – og læringsprocessen</w:t>
-      </w:r>
-      <w:bookmarkEnd w:id="8"/>
-    </w:p>
-    <w:p>
-      <w:r>
-        <w:t xml:space="preserve">Den arbejds- proces som jeg har været igennem i koncept fasen, har været en trial and error proces, da jeg ikke har prøvet at udvikle et spil koncept før. Det har været en god proces fordi at jeg har prøvet at lave </w:t>
+      <w:bookmarkStart w:id="9" w:name="_Toc369822043"/>
+      <w:r>
+        <w:t xml:space="preserve">Concept - Vurdering af </w:t>
+      </w:r>
+      <w:proofErr w:type="spellStart"/>
+      <w:r>
+        <w:t>arbejds</w:t>
+      </w:r>
+      <w:proofErr w:type="spellEnd"/>
+      <w:r>
+        <w:t xml:space="preserve"> – og læringsprocessen</w:t>
+      </w:r>
+      <w:bookmarkEnd w:id="9"/>
+    </w:p>
+    <w:p>
+      <w:r>
+        <w:t xml:space="preserve">Den arbejds- proces som jeg har været igennem i koncept fasen, har været en </w:t>
+      </w:r>
+      <w:proofErr w:type="spellStart"/>
+      <w:r>
+        <w:t>trial</w:t>
+      </w:r>
+      <w:proofErr w:type="spellEnd"/>
+      <w:r>
+        <w:t xml:space="preserve"> and </w:t>
+      </w:r>
+      <w:proofErr w:type="spellStart"/>
+      <w:r>
+        <w:t>error</w:t>
+      </w:r>
+      <w:proofErr w:type="spellEnd"/>
+      <w:r>
+        <w:t xml:space="preserve"> proces, da jeg ikke har prøvet at udvikle et spil koncept før. Det har været en god proces fordi at jeg har prøvet at lave </w:t>
       </w:r>
       <w:r>
         <w:t>2 forskellige koncepter, hvor af de</w:t>
@@ -2468,7 +2563,15 @@
         <w:t xml:space="preserve"> </w:t>
       </w:r>
       <w:r>
-        <w:t>så jeg var nød til at lave en iteration mere i koncept fasen, hvor jeg så udviklede koncept nr. 2 som er et mere simpelt spil, men dog stadig med masser af muligheder for at udvikle det til et større koncept</w:t>
+        <w:t xml:space="preserve">så jeg var nød til at lave en </w:t>
+      </w:r>
+      <w:proofErr w:type="spellStart"/>
+      <w:r>
+        <w:t>iteration</w:t>
+      </w:r>
+      <w:proofErr w:type="spellEnd"/>
+      <w:r>
+        <w:t xml:space="preserve"> mere i koncept fasen, hvor jeg så udviklede koncept nr. 2 som er et mere simpelt spil, men dog stadig med masser af muligheder for at udvikle det til et større koncept</w:t>
       </w:r>
       <w:r>
         <w:t>, ved for</w:t>
@@ -2477,7 +2580,10 @@
         <w:t xml:space="preserve"> eks. </w:t>
       </w:r>
       <w:r>
-        <w:t>At tilføje a</w:t>
+        <w:t>a</w:t>
+      </w:r>
+      <w:r>
+        <w:t>t tilføje a</w:t>
       </w:r>
       <w:r>
         <w:t xml:space="preserve">nimationer. </w:t>
@@ -2487,21 +2593,32 @@
       <w:pPr>
         <w:pStyle w:val="Heading3"/>
       </w:pPr>
-      <w:bookmarkStart w:id="9" w:name="_Toc369814349"/>
+      <w:bookmarkStart w:id="10" w:name="_Toc369822044"/>
       <w:r>
         <w:t>Concept - Refleksion af eget udbytte</w:t>
       </w:r>
-      <w:bookmarkEnd w:id="9"/>
-    </w:p>
-    <w:p>
-      <w:bookmarkStart w:id="10" w:name="_GoBack"/>
       <w:bookmarkEnd w:id="10"/>
+    </w:p>
+    <w:p>
+      <w:r>
+        <w:t>Det som jeg har fået ud udviklingen af spil konceptet er først og fremmest at prøve det og få erfaring med det. Jeg fandt ud af at det er vigtigt at det koncept man udvikler stemmer overens med den tidsramme der er lagt for det projekt man skal udføre.</w:t>
+      </w:r>
+      <w:r>
+        <w:t xml:space="preserve"> Det er fint nok at man gerne vil udvikle et stort spil med en masse features, men man er nød til at have fokus på projektets mål og hvordan </w:t>
+      </w:r>
+      <w:r>
+        <w:lastRenderedPageBreak/>
+        <w:t xml:space="preserve">målene skal opnås. For eks. Hvis man ikke har nogen erfaring med animationer og 3D modeller skal man måske ikke udvikle et spil til at starte med som stort set kun består af 3D modeller og animationer. Der kunne man evt. starte med bare at have en 3D model med i konceptet som skal udføre en simpel animation. </w:t>
+      </w:r>
+      <w:r>
+        <w:t xml:space="preserve">Så inden man går i gang med at udvikle konceptet, skal man lige overveje, hvad er det nogle features spillet skal have og hvad er det for nogle ressourcer som man har til rådighed for at kunne udføre de features i konceptet.  </w:t>
+      </w:r>
     </w:p>
     <w:p>
       <w:pPr>
         <w:pStyle w:val="Heading3"/>
       </w:pPr>
-      <w:bookmarkStart w:id="11" w:name="_Toc369814350"/>
+      <w:bookmarkStart w:id="11" w:name="_Toc369822045"/>
       <w:r>
         <w:t>Concept - Konklusion</w:t>
       </w:r>
@@ -2519,6 +2636,12 @@
         </w:rPr>
       </w:pPr>
       <w:r>
+        <w:t xml:space="preserve">I koncept fasen kan jeg konkludere at det som der skal til for at lave et koncept der kan udføres, er at vide hvilke ressourcer man har til rådighed. Samtidig skal man også tænke på hvad det for en platform man udvikler spillet til. Det er vigtigt at man ikke laver et komplekst spil til en mobil, hvor man er begrænset af skærmens størrelse.  </w:t>
+      </w:r>
+      <w:r>
+        <w:t>når der en tidsbegrænsning på projektet, skal man også tage det med i sin betragtning af hvor stort et koncept man kan nå at lave.</w:t>
+      </w:r>
+      <w:r>
         <w:br w:type="page"/>
       </w:r>
     </w:p>
@@ -2526,18 +2649,20 @@
       <w:pPr>
         <w:pStyle w:val="Heading2"/>
       </w:pPr>
-      <w:bookmarkStart w:id="12" w:name="_Toc369814351"/>
+      <w:bookmarkStart w:id="12" w:name="_Toc369822046"/>
+      <w:proofErr w:type="spellStart"/>
       <w:r>
         <w:lastRenderedPageBreak/>
         <w:t>Elaboration</w:t>
       </w:r>
       <w:bookmarkEnd w:id="12"/>
+      <w:proofErr w:type="spellEnd"/>
     </w:p>
     <w:p>
       <w:pPr>
         <w:pStyle w:val="Heading3"/>
       </w:pPr>
-      <w:bookmarkStart w:id="13" w:name="_Toc369814352"/>
+      <w:bookmarkStart w:id="13" w:name="_Toc369822047"/>
       <w:r>
         <w:t>Opbygning af scener</w:t>
       </w:r>
@@ -2553,7 +2678,7 @@
       <w:pPr>
         <w:pStyle w:val="Heading3"/>
       </w:pPr>
-      <w:bookmarkStart w:id="14" w:name="_Toc369814353"/>
+      <w:bookmarkStart w:id="14" w:name="_Toc369822048"/>
       <w:r>
         <w:t>Opstart på projektet i Unity med 3D objekter</w:t>
       </w:r>
@@ -2564,10 +2689,26 @@
         <w:t xml:space="preserve">Som en lille indledning til opstarten af spillet i Unity, vil jeg lige forklare hvad det er for nogle objekter og funktioner, som spillet skal bestå af. Dette er for at vise hvad det er jeg skal udvikle. Spillet skal have en start menu, hvor man kan se </w:t>
       </w:r>
       <w:r>
-        <w:t>2 bokse, som hører til hver sin spiller. I hver boks kan man indtaste sit spiller navn. Når man har gjort det kan man trykke start game, som starter spillet. Spillet består af en spilleplade med 6 terninger placeret i midten. I hver ende af spillepladen er</w:t>
-      </w:r>
-      <w:r>
-        <w:t xml:space="preserve"> spillerne placeret. På hver spiller er et spiller ikon med hver sin farve, så man kan kende forskel. Hver spiller har en score og et navn så man se hvor mange point man har og sin spillers navn. Ved terningerne er der en knap til at kaste terningerne med. Når teringerne bliver kastet bliver samlet en score spillepladen som bliver vist på en spilleplade score. Denne score skal så trækkes fra spillerens point alt</w:t>
+        <w:t xml:space="preserve">2 bokse, som hører til hver sin spiller. I hver boks kan man indtaste </w:t>
+      </w:r>
+      <w:proofErr w:type="gramStart"/>
+      <w:r>
+        <w:t>sit</w:t>
+      </w:r>
+      <w:proofErr w:type="gramEnd"/>
+      <w:r>
+        <w:t xml:space="preserve"> spiller navn. Når man har gjort det kan man trykke start game, som starter spillet. Spillet består af en spilleplade med 6 terninger placeret i midten. I hver ende af spillepladen er</w:t>
+      </w:r>
+      <w:r>
+        <w:t xml:space="preserve"> spillerne placeret. På hver spiller er et spiller ikon med hver sin farve, så man kan kende forskel. Hver spiller har en score og et navn så man se hvor mange point man har og sin spillers navn. Ved terningerne er der en knap til at kaste terningerne med. Når </w:t>
+      </w:r>
+      <w:proofErr w:type="spellStart"/>
+      <w:r>
+        <w:t>teringerne</w:t>
+      </w:r>
+      <w:proofErr w:type="spellEnd"/>
+      <w:r>
+        <w:t xml:space="preserve"> bliver kastet bliver samlet en score spillepladen som bliver vist på en spilleplade score. Denne score skal så trækkes fra spillerens point alt</w:t>
       </w:r>
       <w:r>
         <w:t xml:space="preserve"> efter</w:t>
@@ -2576,15 +2717,47 @@
         <w:t xml:space="preserve"> hvad score de lander på ved slutningen af turen.</w:t>
       </w:r>
       <w:r>
-        <w:t xml:space="preserve"> Når en af spillerne har vundet spillet, skal der vises en besked der skriver hvilken spiller som har vundet spillet og derefter skal main menuen loades igen. sådan som det er nu er der ikke nogle tilstande eller objekter der skal vedvare efter at et spil er slut. Dog er det meningen at jeg i en senere udgave vil gemme en historik på hver spiller, der viser hvor mange spil de har vundet. Fra hovedmenuen kunne der så laves en knap til en scene der viser en top ti liste over de spillere der har vundet flest spil. </w:t>
-      </w:r>
-      <w:r>
-        <w:t>For yderligere oplysninger omkring spillereglerne se bilag B2 – SpilleRegler.</w:t>
-      </w:r>
-    </w:p>
-    <w:p>
-      <w:r>
-        <w:t>Når man har cirka ingen erfaring med Unity, kan det være svært at vide hvor man skal starte. Men som udgangs punkt har jeg det bedst med at lære nye ting ved at bare at gå i gang med a</w:t>
+        <w:t xml:space="preserve"> Når en af spillerne har vundet spillet, skal der vises en besked der skriver hvilken spiller som har vundet spillet og derefter skal </w:t>
+      </w:r>
+      <w:proofErr w:type="spellStart"/>
+      <w:r>
+        <w:t>main</w:t>
+      </w:r>
+      <w:proofErr w:type="spellEnd"/>
+      <w:r>
+        <w:t xml:space="preserve"> menuen loades igen. sådan som det er nu er der ikke </w:t>
+      </w:r>
+      <w:proofErr w:type="gramStart"/>
+      <w:r>
+        <w:t>nogle</w:t>
+      </w:r>
+      <w:proofErr w:type="gramEnd"/>
+      <w:r>
+        <w:t xml:space="preserve"> tilstande eller objekter der skal vedvare efter at et spil er slut. Dog er det meningen at jeg i en senere udgave vil gemme en historik på hver spiller, der viser hvor mange spil de har vundet. Fra hovedmenuen kunne der så laves en knap til en scene der viser en top ti liste over de spillere der har vundet flest spil. </w:t>
+      </w:r>
+      <w:r>
+        <w:t xml:space="preserve">For yderligere oplysninger omkring spillereglerne se bilag B2 – </w:t>
+      </w:r>
+      <w:proofErr w:type="spellStart"/>
+      <w:r>
+        <w:t>SpilleRegler</w:t>
+      </w:r>
+      <w:proofErr w:type="spellEnd"/>
+      <w:r>
+        <w:t>.</w:t>
+      </w:r>
+    </w:p>
+    <w:p>
+      <w:r>
+        <w:t xml:space="preserve">Når man har cirka </w:t>
+      </w:r>
+      <w:proofErr w:type="gramStart"/>
+      <w:r>
+        <w:t>ingen</w:t>
+      </w:r>
+      <w:proofErr w:type="gramEnd"/>
+      <w:r>
+        <w:t xml:space="preserve"> erfaring med Unity, kan det være svært at vide hvor man skal starte. Men som udgangs punkt har jeg det bedst med at lære nye ting ved at bare at gå i gang med a</w:t>
       </w:r>
       <w:r>
         <w:t>t arbejde med det og forsøge mig</w:t>
@@ -2626,7 +2799,15 @@
         <w:t>Unity</w:t>
       </w:r>
       <w:r>
-        <w:t xml:space="preserve"> fra websiderne af. Nu havde jeg så fundet en spilleplade i form af en tønde, 6 terninger og 2 Menneske modeller, en kanon og et tårn. Det som jeg så troede at jeg skulle i gang med var lige at lave et par animationer til de forskellige modeller. For eks. Var planen at jeg ville lave så når man kastede terningerne, skulle de flyve lidt op i luften, rotere i luften og ud fra en random værdi mellem 1-6 skulle terningen så lande med den værdi op ad. Når en spiller gav modspilleren minus point ville jeg gerne have at en kanon skød modspillerens tårn. </w:t>
+        <w:t xml:space="preserve"> fra websiderne af. Nu havde jeg så fundet en spilleplade i form af en tønde, 6 terninger og 2 Menneske modeller, en kanon og et tårn. Det som jeg så troede at jeg skulle i gang med var lige at lave et par animationer til de forskellige modeller. For eks. Var planen at jeg ville lave så når man kastede terningerne, skulle de flyve lidt op i luften, rotere i luften og ud fra en </w:t>
+      </w:r>
+      <w:proofErr w:type="spellStart"/>
+      <w:r>
+        <w:t>random</w:t>
+      </w:r>
+      <w:proofErr w:type="spellEnd"/>
+      <w:r>
+        <w:t xml:space="preserve"> værdi mellem 1-6 skulle terningen så lande med den værdi op ad. Når en spiller gav modspilleren minus point ville jeg gerne have at en kanon skød modspillerens tårn. </w:t>
       </w:r>
       <w:r>
         <w:t>For at kunne lave disse animationer vil de skulle laves i et eksternt animations program, som kan være dyre at anskaffe sig. Eller også skal man bruge</w:t>
@@ -2664,7 +2845,15 @@
     <w:p>
       <w:r>
         <w:lastRenderedPageBreak/>
-        <w:t>Hvad gør jeg nu ? for at kunne nå at lave noget funktionalitet af spillet</w:t>
+        <w:t xml:space="preserve">Hvad gør jeg </w:t>
+      </w:r>
+      <w:proofErr w:type="gramStart"/>
+      <w:r>
+        <w:t>nu ?</w:t>
+      </w:r>
+      <w:proofErr w:type="gramEnd"/>
+      <w:r>
+        <w:t xml:space="preserve"> for at kunne nå at lave noget funktionalitet af spillet</w:t>
       </w:r>
       <w:r>
         <w:t xml:space="preserve"> </w:t>
@@ -2679,13 +2868,29 @@
         <w:t xml:space="preserve">Unity, var jeg nød til at komme op med ny plan, som matchede den tidsramme der var til projektet. Så jeg besluttede mig for at </w:t>
       </w:r>
       <w:r>
-        <w:t>lave det meste af spillet i GUI elementer, så hver terning for eks. Er en GUI button med et billede af en terning på.</w:t>
+        <w:t xml:space="preserve">lave det meste af spillet i GUI elementer, så hver terning for eks. Er en GUI </w:t>
+      </w:r>
+      <w:proofErr w:type="spellStart"/>
+      <w:r>
+        <w:t>button</w:t>
+      </w:r>
+      <w:proofErr w:type="spellEnd"/>
+      <w:r>
+        <w:t xml:space="preserve"> med et billede af en terning på.</w:t>
       </w:r>
       <w:r>
         <w:t xml:space="preserve"> </w:t>
       </w:r>
       <w:r>
-        <w:t xml:space="preserve">Og spilleren skulle også repræsenteres af GUI elementer med textlabel til score, navn og et billede til spiller ikon. Det </w:t>
+        <w:t xml:space="preserve">Og spilleren skulle også repræsenteres af GUI elementer med </w:t>
+      </w:r>
+      <w:proofErr w:type="spellStart"/>
+      <w:r>
+        <w:t>textlabel</w:t>
+      </w:r>
+      <w:proofErr w:type="spellEnd"/>
+      <w:r>
+        <w:t xml:space="preserve"> til score, navn og et billede til spiller ikon. Det </w:t>
       </w:r>
       <w:r>
         <w:t>eneste der skal</w:t>
@@ -2707,7 +2912,7 @@
       <w:pPr>
         <w:pStyle w:val="Heading3"/>
       </w:pPr>
-      <w:bookmarkStart w:id="15" w:name="_Toc369814354"/>
+      <w:bookmarkStart w:id="15" w:name="_Toc369822049"/>
       <w:r>
         <w:t>Opsætning af spillet med GUI elementer</w:t>
       </w:r>
@@ -2715,20 +2920,89 @@
     </w:p>
     <w:p>
       <w:r>
-        <w:t>Efter fjernelsen af alle 3D modellerne, kunne jeg gå i gang med at lave GUI elementer i stedet for. Heldigvis er Unitys Dokumentation omkring GUI elementer godt beskrevet  og der er tilmed et nogle simple tutorials med de helt basale elementer som man hurtigt kan komme i gang. Efter at have læst dokumentationen var det nemt at finde ud hvad for nogle elementer jeg skulle have til de forskellige</w:t>
-      </w:r>
-      <w:r>
-        <w:t xml:space="preserve"> objekter i spillet. Til terningerne har jeg fundet et billede som skal vises på en knap. For ikke at hardcode stien til billederne af terningerne. Søgte jeg i Unitys dokumetation fandt en Resources klasse som netop kan håndtere dette. Jeg fandt ud at man skal oprette en Resources mappe i sin Assets mappe, i den mappe hvor projektet er oprettet. Når det er gjort kan man lægge sin billed filer i den mappe også i Unity kan man bruge metoden Resources.Load(ressource navn) hvor man giver den navnet på recourcen som input. </w:t>
-      </w:r>
-      <w:r>
-        <w:t>Dermed returneres den ressource så til unity, i mit tilfælde et billede af en terning.</w:t>
+        <w:t xml:space="preserve">Efter fjernelsen af alle 3D modellerne, kunne jeg gå i gang med at lave GUI elementer i stedet for. Heldigvis er Unitys Dokumentation omkring GUI elementer godt </w:t>
+      </w:r>
+      <w:proofErr w:type="gramStart"/>
+      <w:r>
+        <w:t>beskrevet  og</w:t>
+      </w:r>
+      <w:proofErr w:type="gramEnd"/>
+      <w:r>
+        <w:t xml:space="preserve"> der er tilmed et nogle simple </w:t>
+      </w:r>
+      <w:proofErr w:type="spellStart"/>
+      <w:r>
+        <w:t>tutorials</w:t>
+      </w:r>
+      <w:proofErr w:type="spellEnd"/>
+      <w:r>
+        <w:t xml:space="preserve"> med de helt basale elementer som man hurtigt kan komme i gang. Efter at have læst dokumentationen var det nemt at finde ud hvad for nogle elementer jeg skulle have til de forskellige</w:t>
+      </w:r>
+      <w:r>
+        <w:t xml:space="preserve"> objekter i spillet. Til terningerne har jeg fundet et billede som skal vises på en knap. For ikke at </w:t>
+      </w:r>
+      <w:proofErr w:type="spellStart"/>
+      <w:r>
+        <w:t>hardcode</w:t>
+      </w:r>
+      <w:proofErr w:type="spellEnd"/>
+      <w:r>
+        <w:t xml:space="preserve"> stien til billederne af terningerne. Søgte jeg i Unitys </w:t>
+      </w:r>
+      <w:proofErr w:type="spellStart"/>
+      <w:r>
+        <w:t>dokumetation</w:t>
+      </w:r>
+      <w:proofErr w:type="spellEnd"/>
+      <w:r>
+        <w:t xml:space="preserve"> fandt en Resources klasse som netop kan håndtere dette. Jeg fandt ud at man skal oprette en Resources mappe i sin Assets mappe, i den mappe hvor projektet er oprettet. Når det er gjort kan man lægge sin </w:t>
+      </w:r>
+      <w:proofErr w:type="spellStart"/>
+      <w:r>
+        <w:t>billed</w:t>
+      </w:r>
+      <w:proofErr w:type="spellEnd"/>
+      <w:r>
+        <w:t xml:space="preserve"> filer i den mappe også i Unity kan man bruge metoden </w:t>
+      </w:r>
+      <w:proofErr w:type="spellStart"/>
+      <w:r>
+        <w:t>Resources</w:t>
+      </w:r>
+      <w:proofErr w:type="gramStart"/>
+      <w:r>
+        <w:t>.Load</w:t>
+      </w:r>
+      <w:proofErr w:type="spellEnd"/>
+      <w:proofErr w:type="gramEnd"/>
+      <w:r>
+        <w:t xml:space="preserve">(ressource navn) hvor man giver den navnet på </w:t>
+      </w:r>
+      <w:proofErr w:type="spellStart"/>
+      <w:r>
+        <w:t>recourcen</w:t>
+      </w:r>
+      <w:proofErr w:type="spellEnd"/>
+      <w:r>
+        <w:t xml:space="preserve"> som input. </w:t>
+      </w:r>
+      <w:r>
+        <w:t xml:space="preserve">Dermed returneres den ressource så til </w:t>
+      </w:r>
+      <w:proofErr w:type="spellStart"/>
+      <w:r>
+        <w:t>unity</w:t>
+      </w:r>
+      <w:proofErr w:type="spellEnd"/>
+      <w:r>
+        <w:t>, i mit tilfælde et billede af en terning.</w:t>
       </w:r>
     </w:p>
     <w:p>
       <w:pPr>
         <w:pStyle w:val="Heading3"/>
       </w:pPr>
-      <w:bookmarkStart w:id="16" w:name="_Toc369814355"/>
+      <w:bookmarkStart w:id="16" w:name="_Toc369822050"/>
       <w:r>
         <w:t>Praktisk Problem med opsætning af GUI elementer</w:t>
       </w:r>
@@ -2736,7 +3010,52 @@
     </w:p>
     <w:p>
       <w:r>
-        <w:t xml:space="preserve">I forbindelse med opsætning af de forskellige GUI elememter stødte jeg en i et problem som kostede lidt ekstra tid. Når man sætter en GUI.Box op for eks. Skal den have et Rect objekt med x,y, længde og bredde. Altså et rektangel med x og y som nulpunkter og længde og bredde på rektanglet. det gav et problem da jeg havde lavet et build af mit spil som var på en skærm størrelse 800x600  og det build som kører i editoren kører med den skærmstørrelse som editoren kører på, i mit tilfælde 1920x1080. Det resulterede i at build jeg havde lavet var mange af mine GUI elementer ikke at se. Jeg fandt ud </w:t>
+        <w:t xml:space="preserve">I forbindelse med opsætning af de forskellige GUI </w:t>
+      </w:r>
+      <w:proofErr w:type="spellStart"/>
+      <w:r>
+        <w:t>elememter</w:t>
+      </w:r>
+      <w:proofErr w:type="spellEnd"/>
+      <w:r>
+        <w:t xml:space="preserve"> stødte jeg en i et problem som kostede lidt ekstra tid. Når man sætter en </w:t>
+      </w:r>
+      <w:proofErr w:type="spellStart"/>
+      <w:r>
+        <w:t>GUI</w:t>
+      </w:r>
+      <w:proofErr w:type="gramStart"/>
+      <w:r>
+        <w:t>.Box</w:t>
+      </w:r>
+      <w:proofErr w:type="spellEnd"/>
+      <w:proofErr w:type="gramEnd"/>
+      <w:r>
+        <w:t xml:space="preserve"> op for eks. Skal den have et </w:t>
+      </w:r>
+      <w:proofErr w:type="spellStart"/>
+      <w:r>
+        <w:t>Rect</w:t>
+      </w:r>
+      <w:proofErr w:type="spellEnd"/>
+      <w:r>
+        <w:t xml:space="preserve"> objekt med </w:t>
+      </w:r>
+      <w:proofErr w:type="spellStart"/>
+      <w:r>
+        <w:t>x,y</w:t>
+      </w:r>
+      <w:proofErr w:type="spellEnd"/>
+      <w:r>
+        <w:t xml:space="preserve">, længde og bredde. Altså et rektangel med x og y som nulpunkter og længde og bredde på rektanglet. det gav et problem da jeg havde lavet et build af mit spil som var på en skærm størrelse </w:t>
+      </w:r>
+      <w:proofErr w:type="gramStart"/>
+      <w:r>
+        <w:t>800x600  og</w:t>
+      </w:r>
+      <w:proofErr w:type="gramEnd"/>
+      <w:r>
+        <w:t xml:space="preserve"> det build som kører i editoren kører med den skærmstørrelse som editoren kører på, i mit tilfælde 1920x1080. Det resulterede i at build jeg havde lavet var mange af mine GUI elementer ikke at se. Jeg fandt ud </w:t>
       </w:r>
       <w:r>
         <w:t xml:space="preserve">det </w:t>
@@ -2754,7 +3073,36 @@
         <w:t>succes, Unity</w:t>
       </w:r>
       <w:r>
-        <w:t xml:space="preserve"> har en metode som returnerer skærmens længde og bredde. Ved at bruge disse metoder kunne jeg placere GUI elementerne relativt til den skærm buildet kører på. Metoderne er Screen.Length og Screen:height. Også har jeg divideret dem med 2 for at lægge alle elementerne ud fra præcis i midten af skærmen, på den måde vil det altid være centeret i midten af skærmen på alle skærm størrelser.</w:t>
+        <w:t xml:space="preserve"> har en metode som returnerer skærmens længde og bredde. Ved at bruge disse metoder kunne jeg placere GUI elementerne relativt til den skærm </w:t>
+      </w:r>
+      <w:proofErr w:type="spellStart"/>
+      <w:r>
+        <w:t>buildet</w:t>
+      </w:r>
+      <w:proofErr w:type="spellEnd"/>
+      <w:r>
+        <w:t xml:space="preserve"> kører på. Metoderne er </w:t>
+      </w:r>
+      <w:proofErr w:type="spellStart"/>
+      <w:r>
+        <w:t>Screen</w:t>
+      </w:r>
+      <w:proofErr w:type="gramStart"/>
+      <w:r>
+        <w:t>.Length</w:t>
+      </w:r>
+      <w:proofErr w:type="spellEnd"/>
+      <w:proofErr w:type="gramEnd"/>
+      <w:r>
+        <w:t xml:space="preserve"> og </w:t>
+      </w:r>
+      <w:proofErr w:type="spellStart"/>
+      <w:r>
+        <w:t>Screen:height</w:t>
+      </w:r>
+      <w:proofErr w:type="spellEnd"/>
+      <w:r>
+        <w:t>. Også har jeg divideret dem med 2 for at lægge alle elementerne ud fra præcis i midten af skærmen, på den måde vil det altid være centeret i midten af skærmen på alle skærm størrelser.</w:t>
       </w:r>
     </w:p>
     <w:p>
@@ -2766,7 +3114,7 @@
       <w:pPr>
         <w:pStyle w:val="Heading3"/>
       </w:pPr>
-      <w:bookmarkStart w:id="17" w:name="_Toc369814356"/>
+      <w:bookmarkStart w:id="17" w:name="_Toc369822051"/>
       <w:r>
         <w:lastRenderedPageBreak/>
         <w:t xml:space="preserve">Opbygning af </w:t>
@@ -2784,7 +3132,15 @@
         <w:t>game objekter</w:t>
       </w:r>
       <w:r>
-        <w:t xml:space="preserve">, som jeg har kaldt for eks. Player og dice også oprettede jeg scripts som jeg så kunne tilføje på de </w:t>
+        <w:t xml:space="preserve">, som jeg har kaldt for eks. Player og </w:t>
+      </w:r>
+      <w:proofErr w:type="spellStart"/>
+      <w:r>
+        <w:t>dice</w:t>
+      </w:r>
+      <w:proofErr w:type="spellEnd"/>
+      <w:r>
+        <w:t xml:space="preserve"> også oprettede jeg scripts som jeg så kunne tilføje på de </w:t>
       </w:r>
       <w:r>
         <w:t>game objekter</w:t>
@@ -2799,51 +3155,299 @@
         <w:t>Gui</w:t>
       </w:r>
       <w:r>
-        <w:t xml:space="preserve"> button, med et billede af terningen. Af testmæssige formål lavede jeg det så at hver terning bare vidste værdierne 1-6, så jeg kunne se at knapperne viste et billede af en terning. </w:t>
-      </w:r>
-      <w:r>
-        <w:t>Tilsvarende havde jeg lavet til player objekterne. 2 game objekter med scripts som viser en Gui Box på skærmen med et billede af et spiller- ikon, navn og score.</w:t>
-      </w:r>
-    </w:p>
-    <w:p>
-      <w:r>
-        <w:t>Nu kom jeg så til at tænke på at de game objekter jeg havde sat ind er mere eller mindre ens og skal udføre de samme opgaver. Det gælder både player og dice objekterne. jeg har hørt lidt om noget der hedder prefabs, men jeg vidste ikke hvad var og hvad man kunne med det, men havde en ide om at jeg kunne bruge det til at lave nogle objekter med dynamisk.</w:t>
-      </w:r>
-      <w:r>
-        <w:t xml:space="preserve"> Jeg besluttede mig for at slå det op på Unitys dokumentation, hvor der igen var god afklaring af hvad prefabs er og kan. Jeg vil kort beskrive hvad prefabs er, for at vise hvad jeg kan bruge det til og hvorfor det er smart. Prefab er en type af genbrugelig game objekt, som kan sættes ind i n antal scener, flere gange per scene. Når man tilføjer en prefab til en scene laver man en instans af den prefab. Alle prefab instanser er linked til den originale prefab og er stort set kloner af den. Lige meget hvor mange instanser der er i projektet, </w:t>
-      </w:r>
-      <w:r>
-        <w:t>kan man lave ændringer til den originale prefab, vil blive tilføjet til alle de instanser der er lavet af den. Det må siges at være noget jeg kan bruge, så i stedet for at sætte 6 instanser af terninger ind i min scene, oprettede jeg i stedet en prefab af en terning.  På den prefab, tilføjede jeg så scriptet til terningerne. Nu kunne jeg sætte 6 instanser af min terning ind. Nu er det smarte så at hvis jeg skal ændre noget i mit terninge script, vil ændringen slå igennem på alle instanser af den. Det samme gælder for player objektet, der oprettede jeg jeg også en prefab. Med disse ændringer vil det også være nemmere at udvide spillet, i og med at det er nemt at tilføje flere terninger og flere spillere.</w:t>
+        <w:t xml:space="preserve"> </w:t>
+      </w:r>
+      <w:proofErr w:type="spellStart"/>
+      <w:r>
+        <w:t>button</w:t>
+      </w:r>
+      <w:proofErr w:type="spellEnd"/>
+      <w:r>
+        <w:t xml:space="preserve">, med et billede af terningen. Af testmæssige formål lavede jeg det så at hver terning bare vidste værdierne 1-6, så jeg kunne se at knapperne viste et billede af en terning. </w:t>
+      </w:r>
+      <w:r>
+        <w:t xml:space="preserve">Tilsvarende havde jeg lavet til </w:t>
+      </w:r>
+      <w:proofErr w:type="spellStart"/>
+      <w:r>
+        <w:t>player</w:t>
+      </w:r>
+      <w:proofErr w:type="spellEnd"/>
+      <w:r>
+        <w:t xml:space="preserve"> objekterne. 2 game objekter med scripts som viser en Gui Box på skærmen med et billede af et spiller- ikon, navn og score.</w:t>
+      </w:r>
+    </w:p>
+    <w:p>
+      <w:r>
+        <w:t xml:space="preserve">Nu kom jeg så til at tænke på at de game objekter jeg havde sat ind er mere eller mindre ens og skal udføre de samme opgaver. Det gælder både </w:t>
+      </w:r>
+      <w:proofErr w:type="spellStart"/>
+      <w:r>
+        <w:t>player</w:t>
+      </w:r>
+      <w:proofErr w:type="spellEnd"/>
+      <w:r>
+        <w:t xml:space="preserve"> og </w:t>
+      </w:r>
+      <w:proofErr w:type="spellStart"/>
+      <w:r>
+        <w:t>dice</w:t>
+      </w:r>
+      <w:proofErr w:type="spellEnd"/>
+      <w:r>
+        <w:t xml:space="preserve"> objekterne. jeg har hørt lidt om noget der hedder </w:t>
+      </w:r>
+      <w:proofErr w:type="spellStart"/>
+      <w:r>
+        <w:t>prefabs</w:t>
+      </w:r>
+      <w:proofErr w:type="spellEnd"/>
+      <w:r>
+        <w:t>, men jeg vidste ikke hvad var og hvad man kunne med det, men havde en ide om at jeg kunne bruge det til at lave nogle objekter med dynamisk.</w:t>
+      </w:r>
+      <w:r>
+        <w:t xml:space="preserve"> Jeg besluttede mig for at slå det op på Unitys dokumentation, hvor der igen var god afklaring af hvad </w:t>
+      </w:r>
+      <w:proofErr w:type="spellStart"/>
+      <w:r>
+        <w:t>prefabs</w:t>
+      </w:r>
+      <w:proofErr w:type="spellEnd"/>
+      <w:r>
+        <w:t xml:space="preserve"> er og kan. Jeg vil kort beskrive hvad </w:t>
+      </w:r>
+      <w:proofErr w:type="spellStart"/>
+      <w:r>
+        <w:t>prefabs</w:t>
+      </w:r>
+      <w:proofErr w:type="spellEnd"/>
+      <w:r>
+        <w:t xml:space="preserve"> er, for at vise hvad jeg kan bruge det til og hvorfor det er smart. </w:t>
+      </w:r>
+      <w:proofErr w:type="spellStart"/>
+      <w:r>
+        <w:t>Prefab</w:t>
+      </w:r>
+      <w:proofErr w:type="spellEnd"/>
+      <w:r>
+        <w:t xml:space="preserve"> er en type af genbrugelig game objekt, som kan sættes ind i n antal scener, flere gange per scene. Når man tilføjer en </w:t>
+      </w:r>
+      <w:proofErr w:type="spellStart"/>
+      <w:r>
+        <w:t>prefab</w:t>
+      </w:r>
+      <w:proofErr w:type="spellEnd"/>
+      <w:r>
+        <w:t xml:space="preserve"> til en scene laver man en instans af den </w:t>
+      </w:r>
+      <w:proofErr w:type="spellStart"/>
+      <w:r>
+        <w:t>prefab</w:t>
+      </w:r>
+      <w:proofErr w:type="spellEnd"/>
+      <w:r>
+        <w:t xml:space="preserve">. Alle </w:t>
+      </w:r>
+      <w:proofErr w:type="spellStart"/>
+      <w:r>
+        <w:t>prefab</w:t>
+      </w:r>
+      <w:proofErr w:type="spellEnd"/>
+      <w:r>
+        <w:t xml:space="preserve"> instanser er </w:t>
+      </w:r>
+      <w:proofErr w:type="spellStart"/>
+      <w:r>
+        <w:t>linked</w:t>
+      </w:r>
+      <w:proofErr w:type="spellEnd"/>
+      <w:r>
+        <w:t xml:space="preserve"> til den originale </w:t>
+      </w:r>
+      <w:proofErr w:type="spellStart"/>
+      <w:r>
+        <w:t>prefab</w:t>
+      </w:r>
+      <w:proofErr w:type="spellEnd"/>
+      <w:r>
+        <w:t xml:space="preserve"> og er stort set kloner af den. Lige meget hvor mange instanser der er i projektet, </w:t>
+      </w:r>
+      <w:r>
+        <w:t xml:space="preserve">kan man lave ændringer til den originale </w:t>
+      </w:r>
+      <w:proofErr w:type="spellStart"/>
+      <w:r>
+        <w:t>prefab</w:t>
+      </w:r>
+      <w:proofErr w:type="spellEnd"/>
+      <w:r>
+        <w:t xml:space="preserve">, vil blive tilføjet til alle de instanser der er lavet af den. Det må siges at være noget jeg kan bruge, så i stedet for at sætte 6 instanser af terninger ind i min scene, oprettede jeg i stedet en </w:t>
+      </w:r>
+      <w:proofErr w:type="spellStart"/>
+      <w:r>
+        <w:t>prefab</w:t>
+      </w:r>
+      <w:proofErr w:type="spellEnd"/>
+      <w:r>
+        <w:t xml:space="preserve"> af en terning.  På den </w:t>
+      </w:r>
+      <w:proofErr w:type="spellStart"/>
+      <w:r>
+        <w:t>prefab</w:t>
+      </w:r>
+      <w:proofErr w:type="spellEnd"/>
+      <w:r>
+        <w:t xml:space="preserve">, tilføjede jeg så scriptet til terningerne. Nu kunne jeg sætte 6 instanser af min terning ind. Nu er det smarte så at hvis jeg skal ændre noget i mit </w:t>
+      </w:r>
+      <w:proofErr w:type="spellStart"/>
+      <w:r>
+        <w:t>terninge</w:t>
+      </w:r>
+      <w:proofErr w:type="spellEnd"/>
+      <w:r>
+        <w:t xml:space="preserve"> script, vil ændringen slå igennem på alle instanser af den. Det samme gælder for </w:t>
+      </w:r>
+      <w:proofErr w:type="spellStart"/>
+      <w:r>
+        <w:t>player</w:t>
+      </w:r>
+      <w:proofErr w:type="spellEnd"/>
+      <w:r>
+        <w:t xml:space="preserve"> objektet, der oprettede jeg </w:t>
+      </w:r>
+      <w:proofErr w:type="spellStart"/>
+      <w:r>
+        <w:t>jeg</w:t>
+      </w:r>
+      <w:proofErr w:type="spellEnd"/>
+      <w:r>
+        <w:t xml:space="preserve"> også en </w:t>
+      </w:r>
+      <w:proofErr w:type="spellStart"/>
+      <w:r>
+        <w:t>prefab</w:t>
+      </w:r>
+      <w:proofErr w:type="spellEnd"/>
+      <w:r>
+        <w:t>. Med disse ændringer vil det også være nemmere at udvide spillet, i og med at det er nemt at tilføje flere terninger og flere spillere.</w:t>
       </w:r>
     </w:p>
     <w:p>
       <w:pPr>
         <w:pStyle w:val="Heading3"/>
       </w:pPr>
-      <w:bookmarkStart w:id="18" w:name="_Toc369814357"/>
-      <w:r>
-        <w:t>Scene problem med at have forbindelse til de forskellige scripts.</w:t>
+      <w:bookmarkStart w:id="18" w:name="_Toc369822052"/>
+      <w:r>
+        <w:t xml:space="preserve">Scene problem med at </w:t>
+      </w:r>
+      <w:proofErr w:type="gramStart"/>
+      <w:r>
+        <w:t>have</w:t>
+      </w:r>
+      <w:proofErr w:type="gramEnd"/>
+      <w:r>
+        <w:t xml:space="preserve"> forbindelse til de forskellige scripts.</w:t>
       </w:r>
       <w:bookmarkEnd w:id="18"/>
     </w:p>
     <w:p>
       <w:r>
-        <w:t>Nu skal jeg i gang med at lave funktionaliteten i spillet. Altså binde alle delene sammen og vise det på skærmen. Så at en spiller kan kaste terninger for eks. Samtidig skal jeg også have lavet en så at man startet fra en main menu, hvor spillerne indtaster navne og trykker start game, også skal deres navne loades og vises på deres GUI Box i scenen som viser spillepladen. Det vil sige at jeg de to navne som bliver indtastet fra main menuen skal jeg have ført videre til spilleplade scenen og gemt dem på player objekterne. player objekterne har en string variabel, hvor navnene skal gemmes i.</w:t>
+        <w:t xml:space="preserve">Nu skal jeg i gang med at lave funktionaliteten i spillet. Altså binde alle delene sammen og vise det på skærmen. Så at en spiller kan kaste terninger for eks. Samtidig skal jeg også have lavet en så at man startet fra en </w:t>
+      </w:r>
+      <w:proofErr w:type="spellStart"/>
+      <w:r>
+        <w:t>main</w:t>
+      </w:r>
+      <w:proofErr w:type="spellEnd"/>
+      <w:r>
+        <w:t xml:space="preserve"> menu, hvor spillerne indtaster navne og trykker start game, også skal deres navne loades og vises på deres GUI Box i scenen som viser spillepladen. Det vil sige at jeg de to navne som bliver indtastet fra </w:t>
+      </w:r>
+      <w:proofErr w:type="spellStart"/>
+      <w:r>
+        <w:t>main</w:t>
+      </w:r>
+      <w:proofErr w:type="spellEnd"/>
+      <w:r>
+        <w:t xml:space="preserve"> menuen skal jeg have ført videre til spilleplade scenen og gemt dem på </w:t>
+      </w:r>
+      <w:proofErr w:type="spellStart"/>
+      <w:r>
+        <w:t>player</w:t>
+      </w:r>
+      <w:proofErr w:type="spellEnd"/>
+      <w:r>
+        <w:t xml:space="preserve"> objekterne. </w:t>
+      </w:r>
+      <w:proofErr w:type="spellStart"/>
+      <w:r>
+        <w:t>player</w:t>
+      </w:r>
+      <w:proofErr w:type="spellEnd"/>
+      <w:r>
+        <w:t xml:space="preserve"> objekterne har en </w:t>
+      </w:r>
+      <w:proofErr w:type="spellStart"/>
+      <w:r>
+        <w:t>string</w:t>
+      </w:r>
+      <w:proofErr w:type="spellEnd"/>
+      <w:r>
+        <w:t xml:space="preserve"> variabel, hvor navnene skal gemmes i.</w:t>
       </w:r>
       <w:r>
         <w:t xml:space="preserve"> D</w:t>
       </w:r>
       <w:r>
-        <w:t xml:space="preserve">en måde som jeg har opbygget scenerne på i denne iteration, </w:t>
-      </w:r>
-      <w:r>
-        <w:t>har jeg ingen player objekter på main menuen, da den består af et main menu GUI script med knapper og tekstfelter.</w:t>
+        <w:t xml:space="preserve">en måde som jeg har opbygget scenerne på i denne </w:t>
+      </w:r>
+      <w:proofErr w:type="spellStart"/>
+      <w:r>
+        <w:t>iteration</w:t>
+      </w:r>
+      <w:proofErr w:type="spellEnd"/>
+      <w:r>
+        <w:t xml:space="preserve">, </w:t>
+      </w:r>
+      <w:r>
+        <w:t xml:space="preserve">har jeg ingen </w:t>
+      </w:r>
+      <w:proofErr w:type="spellStart"/>
+      <w:r>
+        <w:t>player</w:t>
+      </w:r>
+      <w:proofErr w:type="spellEnd"/>
+      <w:r>
+        <w:t xml:space="preserve"> objekter på </w:t>
+      </w:r>
+      <w:proofErr w:type="spellStart"/>
+      <w:r>
+        <w:t>main</w:t>
+      </w:r>
+      <w:proofErr w:type="spellEnd"/>
+      <w:r>
+        <w:t xml:space="preserve"> menuen, da den består af et </w:t>
+      </w:r>
+      <w:proofErr w:type="spellStart"/>
+      <w:r>
+        <w:t>main</w:t>
+      </w:r>
+      <w:proofErr w:type="spellEnd"/>
+      <w:r>
+        <w:t xml:space="preserve"> menu GUI script med knapper og tekstfelter.</w:t>
       </w:r>
       <w:r>
         <w:t xml:space="preserve">  </w:t>
       </w:r>
       <w:r>
-        <w:t>Det har så ledet mig til at tænke på at jeg ikke har adgang til de objekter som ligger i spilleplade scenen, da de objekter først bliver instantieret når scenen bliver loadet. Det har ledt mig til at jeg gerne vil have en klasse som står for ansvars fordeling af de forskellige objekter, og som står for instantiering af dem. Så jeg kan styre hvem der opretter dem og hvornår de bliver oprettet.</w:t>
+        <w:t xml:space="preserve">Det har så ledet mig til at tænke på at jeg ikke har adgang til de objekter som ligger i spilleplade scenen, da de objekter først bliver instantieret når scenen bliver loadet. Det har ledt mig til at jeg gerne vil have en klasse som står for ansvars fordeling af de forskellige objekter, og som står for </w:t>
+      </w:r>
+      <w:proofErr w:type="spellStart"/>
+      <w:r>
+        <w:t>instantiering</w:t>
+      </w:r>
+      <w:proofErr w:type="spellEnd"/>
+      <w:r>
+        <w:t xml:space="preserve"> af dem. Så jeg kan styre hvem der opretter dem og hvornår de bliver oprettet.</w:t>
       </w:r>
       <w:r>
         <w:t xml:space="preserve"> Derfor er jeg gået i gang med at lave en game</w:t>
@@ -2859,7 +3463,7 @@
       <w:pPr>
         <w:pStyle w:val="Heading3"/>
       </w:pPr>
-      <w:bookmarkStart w:id="19" w:name="_Toc369814358"/>
+      <w:bookmarkStart w:id="19" w:name="_Toc369822053"/>
       <w:r>
         <w:t>Game manager objektet</w:t>
       </w:r>
@@ -2882,20 +3486,84 @@
         <w:t>har jeg lavet et tomt</w:t>
       </w:r>
       <w:r>
-        <w:t xml:space="preserve"> GameObject i unity som jeg har kaldt</w:t>
-      </w:r>
-      <w:r>
-        <w:t xml:space="preserve"> GameManager. Denne klasse er kernen i spillet og skal binde det hele sammen. Klassen skal stå for at oprette og </w:t>
+        <w:t xml:space="preserve"> </w:t>
+      </w:r>
+      <w:proofErr w:type="spellStart"/>
+      <w:r>
+        <w:t>GameObject</w:t>
+      </w:r>
+      <w:proofErr w:type="spellEnd"/>
+      <w:r>
+        <w:t xml:space="preserve"> i </w:t>
+      </w:r>
+      <w:proofErr w:type="spellStart"/>
+      <w:r>
+        <w:t>unity</w:t>
+      </w:r>
+      <w:proofErr w:type="spellEnd"/>
+      <w:r>
+        <w:t xml:space="preserve"> som jeg har kaldt</w:t>
+      </w:r>
+      <w:r>
+        <w:t xml:space="preserve"> </w:t>
+      </w:r>
+      <w:proofErr w:type="spellStart"/>
+      <w:r>
+        <w:t>GameManager</w:t>
+      </w:r>
+      <w:proofErr w:type="spellEnd"/>
+      <w:r>
+        <w:t xml:space="preserve">. Denne klasse er kernen i spillet og skal binde det hele sammen. Klassen skal stå for at oprette og </w:t>
       </w:r>
       <w:r>
         <w:t xml:space="preserve">at </w:t>
       </w:r>
       <w:r>
         <w:lastRenderedPageBreak/>
-        <w:t xml:space="preserve">oprette et game objekt, player objekter og dice objekter. Game objektet skal indeholde alle de oplysninger som spillet skal holde styr på. Det vil sige spilleplade score, hvilken spiller har turen og hvem har vundet spillet osv. Derfor skal game manageren altid have forbindelse til gameobjektet og den skal </w:t>
-      </w:r>
-      <w:r>
-        <w:t xml:space="preserve">hentes som singleton instans, da jeg skal sikre mig at det altid er den samme instans jeg får af game objektet, fordi at jeg gemmer oplysninger fra game manageren, som jeg vil sikre mig ikke bliver smidt væk før jeg selv lukker instansen af game objektet. I game manageren har jeg så lavet 2 lister, en til at indeholde player objekter og en til at indeholde dice objekter. Når game manageren starter har jeg lavet et loop der opretter objekterne og tilføjer dem til de lister, så jeg har nem adgang til dem i game manageren. Dermed er </w:t>
+        <w:t xml:space="preserve">oprette et game objekt, </w:t>
+      </w:r>
+      <w:proofErr w:type="spellStart"/>
+      <w:r>
+        <w:t>player</w:t>
+      </w:r>
+      <w:proofErr w:type="spellEnd"/>
+      <w:r>
+        <w:t xml:space="preserve"> objekter og </w:t>
+      </w:r>
+      <w:proofErr w:type="spellStart"/>
+      <w:r>
+        <w:t>dice</w:t>
+      </w:r>
+      <w:proofErr w:type="spellEnd"/>
+      <w:r>
+        <w:t xml:space="preserve"> objekter. Game objektet skal indeholde alle de oplysninger som spillet skal holde styr på. Det vil sige spilleplade score, hvilken spiller har turen og hvem har vundet spillet osv. Derfor skal game manageren altid have forbindelse til </w:t>
+      </w:r>
+      <w:proofErr w:type="spellStart"/>
+      <w:r>
+        <w:t>gameobjektet</w:t>
+      </w:r>
+      <w:proofErr w:type="spellEnd"/>
+      <w:r>
+        <w:t xml:space="preserve"> og den skal </w:t>
+      </w:r>
+      <w:r>
+        <w:t xml:space="preserve">hentes som singleton instans, da jeg skal sikre mig at det altid er den samme instans jeg får af game objektet, fordi at jeg gemmer oplysninger fra game manageren, som jeg vil sikre mig ikke bliver smidt væk før jeg selv lukker instansen af game objektet. I game manageren har jeg så lavet 2 lister, en til at indeholde </w:t>
+      </w:r>
+      <w:proofErr w:type="spellStart"/>
+      <w:r>
+        <w:t>player</w:t>
+      </w:r>
+      <w:proofErr w:type="spellEnd"/>
+      <w:r>
+        <w:t xml:space="preserve"> objekter og en til at indeholde </w:t>
+      </w:r>
+      <w:proofErr w:type="spellStart"/>
+      <w:r>
+        <w:t>dice</w:t>
+      </w:r>
+      <w:proofErr w:type="spellEnd"/>
+      <w:r>
+        <w:t xml:space="preserve"> objekter. Når game manageren starter har jeg lavet et loop der opretter objekterne og tilføjer dem til de lister, så jeg har nem adgang til dem i game manageren. Dermed er </w:t>
       </w:r>
       <w:r>
         <w:t xml:space="preserve">de </w:t>
@@ -2922,13 +3590,53 @@
         <w:t xml:space="preserve"> Jeg gik så </w:t>
       </w:r>
       <w:r>
-        <w:t>i gang med at kode game manageren som medførte at jeg fik en masse fejl. Grunden til dette var at jeg ikke havde helt styr på mine gameObjekt navne og mine script navne. For eks. Havde jeg navngivet mine scripts det samme som det tilsvarende game objekt, som i game objekt der hed GameManager og så et script, dertil som også hed GameManager. Det gjorde det svært for mig fordi at når jeg skulle oprette</w:t>
-      </w:r>
-      <w:r>
-        <w:t xml:space="preserve"> et game objekt tilføjer jeg et script til objektet i samme ombæring hvilket gjorde at jeg fik castet retur typen forkert. Når man får et gameobjekt i stedet for et script, er der ikke ret meget der hænger sammen og det resulterede i at jeg fik en masse nullpointer</w:t>
-      </w:r>
-      <w:r>
-        <w:t xml:space="preserve">s. Efter at have navngivet mine scripts på ny, fandt jeg så fejlen og det var som sagt en forkert retur type. </w:t>
+        <w:t xml:space="preserve">i gang med at kode game manageren som medførte at jeg fik en masse fejl. Grunden til dette var at jeg ikke havde helt styr på mine </w:t>
+      </w:r>
+      <w:proofErr w:type="spellStart"/>
+      <w:r>
+        <w:t>gameObjekt</w:t>
+      </w:r>
+      <w:proofErr w:type="spellEnd"/>
+      <w:r>
+        <w:t xml:space="preserve"> navne og mine script navne. For eks. Havde jeg navngivet mine scripts det samme som det tilsvarende game objekt, som i game objekt der hed </w:t>
+      </w:r>
+      <w:proofErr w:type="spellStart"/>
+      <w:r>
+        <w:t>GameManager</w:t>
+      </w:r>
+      <w:proofErr w:type="spellEnd"/>
+      <w:r>
+        <w:t xml:space="preserve"> og så et script, dertil som også hed </w:t>
+      </w:r>
+      <w:proofErr w:type="spellStart"/>
+      <w:r>
+        <w:t>GameManager</w:t>
+      </w:r>
+      <w:proofErr w:type="spellEnd"/>
+      <w:r>
+        <w:t>. Det gjorde det svært for mig fordi at når jeg skulle oprette</w:t>
+      </w:r>
+      <w:r>
+        <w:t xml:space="preserve"> et game objekt tilføjer jeg et script til objektet i samme ombæring hvilket gjorde at jeg fik castet retur typen forkert. Når man får et </w:t>
+      </w:r>
+      <w:proofErr w:type="spellStart"/>
+      <w:r>
+        <w:t>gameobjekt</w:t>
+      </w:r>
+      <w:proofErr w:type="spellEnd"/>
+      <w:r>
+        <w:t xml:space="preserve"> i stedet for et script, er der ikke ret meget der hænger sammen og det resulterede i at jeg fik en masse </w:t>
+      </w:r>
+      <w:proofErr w:type="spellStart"/>
+      <w:r>
+        <w:t>nullpointer</w:t>
+      </w:r>
+      <w:r>
+        <w:t>s</w:t>
+      </w:r>
+      <w:proofErr w:type="spellEnd"/>
+      <w:r>
+        <w:t xml:space="preserve">. Efter at have navngivet mine scripts på ny, fandt jeg så fejlen og det var som sagt en forkert retur type. </w:t>
       </w:r>
     </w:p>
     <w:p>
@@ -2942,22 +3650,62 @@
         <w:t xml:space="preserve"> efter at jeg havde lavet ændringerne med script navnene kunne jeg se at de rigtige variabler blev printet ud på skærmen og det vil så sige at jeg med succes havde oprettet et game objekt på game manageren, som jo som sagt er det objekt der skal stå for at opretholde alle oplysninger om spillet.</w:t>
       </w:r>
       <w:r>
-        <w:t xml:space="preserve"> Bagefter lavede jeg den samme test med spiller og terning objekterne. Her brugte jeg bare det GUI som jeg rent faktisk havde lavet til dem. På spillernes GUI fik jeg skrevet de det navne ud som blev tastet ind fra main menuen og på GUI til terninger fik jeg vist en terninge værdi, som var blevet rolled på game manageren ved opstart af spillet. </w:t>
+        <w:t xml:space="preserve"> Bagefter lavede jeg den samme test med spiller og terning objekterne. Her brugte jeg bare det GUI som jeg rent faktisk havde lavet til dem. På spillernes GUI fik jeg skrevet de det navne ud som blev tastet ind fra </w:t>
+      </w:r>
+      <w:proofErr w:type="spellStart"/>
+      <w:r>
+        <w:t>main</w:t>
+      </w:r>
+      <w:proofErr w:type="spellEnd"/>
+      <w:r>
+        <w:t xml:space="preserve"> menuen og på GUI til terninger fik jeg vist en </w:t>
+      </w:r>
+      <w:proofErr w:type="spellStart"/>
+      <w:r>
+        <w:t>terninge</w:t>
+      </w:r>
+      <w:proofErr w:type="spellEnd"/>
+      <w:r>
+        <w:t xml:space="preserve"> værdi, som var blevet </w:t>
+      </w:r>
+      <w:proofErr w:type="spellStart"/>
+      <w:r>
+        <w:t>rolled</w:t>
+      </w:r>
+      <w:proofErr w:type="spellEnd"/>
+      <w:r>
+        <w:t xml:space="preserve"> på game manageren ved opstart af spillet. </w:t>
       </w:r>
     </w:p>
     <w:p>
       <w:pPr>
         <w:pStyle w:val="Heading3"/>
       </w:pPr>
-      <w:bookmarkStart w:id="20" w:name="_Toc369814359"/>
-      <w:r>
-        <w:t>metoder der kan opretholde persistens på game manageren</w:t>
+      <w:bookmarkStart w:id="20" w:name="_Toc369822054"/>
+      <w:r>
+        <w:t xml:space="preserve">metoder der kan opretholde </w:t>
+      </w:r>
+      <w:proofErr w:type="spellStart"/>
+      <w:r>
+        <w:t>persistens</w:t>
+      </w:r>
+      <w:proofErr w:type="spellEnd"/>
+      <w:r>
+        <w:t xml:space="preserve"> på game manageren</w:t>
       </w:r>
       <w:bookmarkEnd w:id="20"/>
     </w:p>
     <w:p>
       <w:r>
-        <w:t xml:space="preserve">For at kunne overføre spillerens navn fra main menuen til spil scenen, har jeg valgt at oprette </w:t>
+        <w:t xml:space="preserve">For at kunne overføre spillerens navn fra </w:t>
+      </w:r>
+      <w:proofErr w:type="spellStart"/>
+      <w:r>
+        <w:t>main</w:t>
+      </w:r>
+      <w:proofErr w:type="spellEnd"/>
+      <w:r>
+        <w:t xml:space="preserve"> menuen til spil scenen, har jeg valgt at oprette </w:t>
       </w:r>
       <w:r>
         <w:t>Game</w:t>
@@ -2978,10 +3726,119 @@
         <w:t xml:space="preserve"> fra Main menu scenen, når der bliver trykket på start game knappen.</w:t>
       </w:r>
       <w:r>
-        <w:t xml:space="preserve"> For at kunne loade en anden scene i Unity, har jeg søgt i unitys officielle dokumentation og fundet metoden Application.LoadLevel som loader en scene ved at tage et scene navn eller scene index som input og derfra finde den specifikke scene. Men for at det kan virke skal hver enkelt scene i spillet tilføjes til projektets build settings, som der også står i dokumentationen. Dette gøres ved at vælge Filer -&gt; Build Settings i Unity som åbner et vindue hvor et index af de scener som er tilføjet til buildet vises. Hver enkelt scene kan så vælges i projekt mappen og i build settings vælger man add current og nu bliver scenen tilføjet til listen af scnener i buildet. </w:t>
-      </w:r>
-      <w:r>
-        <w:t>I dokumentationen står der yderligere at alle objekter der tidligere er oprettet eller loaded, vil blive destrueret når man loader en ny scene. Dette vil sige at man skal håndtere dette hvis ikke man ønsker at alle objekter bliver destrueret.</w:t>
+        <w:t xml:space="preserve"> For at kunne loade en anden scene i Unity, har jeg søgt i </w:t>
+      </w:r>
+      <w:proofErr w:type="spellStart"/>
+      <w:r>
+        <w:t>unitys</w:t>
+      </w:r>
+      <w:proofErr w:type="spellEnd"/>
+      <w:r>
+        <w:t xml:space="preserve"> officielle dokumentation og fundet metoden </w:t>
+      </w:r>
+      <w:proofErr w:type="spellStart"/>
+      <w:r>
+        <w:t>Application</w:t>
+      </w:r>
+      <w:proofErr w:type="gramStart"/>
+      <w:r>
+        <w:t>.LoadLevel</w:t>
+      </w:r>
+      <w:proofErr w:type="spellEnd"/>
+      <w:proofErr w:type="gramEnd"/>
+      <w:r>
+        <w:t xml:space="preserve"> som loader en scene ved at tage et scene navn eller scene </w:t>
+      </w:r>
+      <w:proofErr w:type="spellStart"/>
+      <w:r>
+        <w:t>index</w:t>
+      </w:r>
+      <w:proofErr w:type="spellEnd"/>
+      <w:r>
+        <w:t xml:space="preserve"> som input og derfra finde den specifikke scene. Men for at det kan virke skal hver enkelt scene i spillet tilføjes til projektets build </w:t>
+      </w:r>
+      <w:proofErr w:type="spellStart"/>
+      <w:r>
+        <w:t>settings</w:t>
+      </w:r>
+      <w:proofErr w:type="spellEnd"/>
+      <w:r>
+        <w:t xml:space="preserve">, som der også står i dokumentationen. Dette gøres ved at vælge Filer -&gt; Build </w:t>
+      </w:r>
+      <w:proofErr w:type="spellStart"/>
+      <w:r>
+        <w:t>Settings</w:t>
+      </w:r>
+      <w:proofErr w:type="spellEnd"/>
+      <w:r>
+        <w:t xml:space="preserve"> i Unity som åbner et vindue hvor et </w:t>
+      </w:r>
+      <w:proofErr w:type="spellStart"/>
+      <w:r>
+        <w:t>index</w:t>
+      </w:r>
+      <w:proofErr w:type="spellEnd"/>
+      <w:r>
+        <w:t xml:space="preserve"> af de scener som er tilføjet til </w:t>
+      </w:r>
+      <w:proofErr w:type="spellStart"/>
+      <w:r>
+        <w:t>buildet</w:t>
+      </w:r>
+      <w:proofErr w:type="spellEnd"/>
+      <w:r>
+        <w:t xml:space="preserve"> vises. Hver enkelt scene kan så vælges i projekt mappen og i build </w:t>
+      </w:r>
+      <w:proofErr w:type="spellStart"/>
+      <w:r>
+        <w:t>settings</w:t>
+      </w:r>
+      <w:proofErr w:type="spellEnd"/>
+      <w:r>
+        <w:t xml:space="preserve"> vælger man </w:t>
+      </w:r>
+      <w:proofErr w:type="spellStart"/>
+      <w:r>
+        <w:t>add</w:t>
+      </w:r>
+      <w:proofErr w:type="spellEnd"/>
+      <w:r>
+        <w:t xml:space="preserve"> </w:t>
+      </w:r>
+      <w:proofErr w:type="spellStart"/>
+      <w:r>
+        <w:t>current</w:t>
+      </w:r>
+      <w:proofErr w:type="spellEnd"/>
+      <w:r>
+        <w:t xml:space="preserve"> og nu bliver scenen tilføjet til listen af </w:t>
+      </w:r>
+      <w:proofErr w:type="spellStart"/>
+      <w:r>
+        <w:t>scnener</w:t>
+      </w:r>
+      <w:proofErr w:type="spellEnd"/>
+      <w:r>
+        <w:t xml:space="preserve"> i </w:t>
+      </w:r>
+      <w:proofErr w:type="spellStart"/>
+      <w:r>
+        <w:t>buildet</w:t>
+      </w:r>
+      <w:proofErr w:type="spellEnd"/>
+      <w:r>
+        <w:t xml:space="preserve">. </w:t>
+      </w:r>
+      <w:r>
+        <w:t xml:space="preserve">I dokumentationen står der yderligere at alle objekter der tidligere er oprettet eller </w:t>
+      </w:r>
+      <w:proofErr w:type="spellStart"/>
+      <w:r>
+        <w:t>loaded</w:t>
+      </w:r>
+      <w:proofErr w:type="spellEnd"/>
+      <w:r>
+        <w:t>, vil blive destrueret når man loader en ny scene. Dette vil sige at man skal håndtere dette hvis ikke man ønsker at alle objekter bliver destrueret.</w:t>
       </w:r>
     </w:p>
     <w:p>
@@ -2998,24 +3855,68 @@
       <w:r>
         <w:t xml:space="preserve">geren i Main menu og skal videreføre den til hoved spil scenen skal jeg så finde ud hvordan dette gøres, da </w:t>
       </w:r>
+      <w:proofErr w:type="spellStart"/>
       <w:r>
         <w:t>Application.</w:t>
       </w:r>
       <w:r>
-        <w:t xml:space="preserve">loadlevel jo som sagt destruerer alle objekter. Til netop dette formål har jeg fundet en anden metode på unitys officielle forum som </w:t>
-      </w:r>
-      <w:r>
-        <w:t>hedder Object.</w:t>
-      </w:r>
-      <w:r>
-        <w:t xml:space="preserve">DontDestroyOnLoad. I beskrivelsen af metoden står der at hvis man kalder denne metode, på et game object eller component vil </w:t>
+        <w:t>loadlevel</w:t>
+      </w:r>
+      <w:proofErr w:type="spellEnd"/>
+      <w:r>
+        <w:t xml:space="preserve"> jo som sagt destruerer alle objekter. Til netop dette formål har jeg fundet en anden metode på </w:t>
+      </w:r>
+      <w:proofErr w:type="spellStart"/>
+      <w:r>
+        <w:t>unitys</w:t>
+      </w:r>
+      <w:proofErr w:type="spellEnd"/>
+      <w:r>
+        <w:t xml:space="preserve"> officielle forum som </w:t>
+      </w:r>
+      <w:r>
+        <w:t xml:space="preserve">hedder </w:t>
+      </w:r>
+      <w:proofErr w:type="spellStart"/>
+      <w:r>
+        <w:t>Object</w:t>
+      </w:r>
+      <w:proofErr w:type="gramStart"/>
+      <w:r>
+        <w:t>.</w:t>
+      </w:r>
+      <w:r>
+        <w:t>DontDestroyOnLoad</w:t>
+      </w:r>
+      <w:proofErr w:type="spellEnd"/>
+      <w:proofErr w:type="gramEnd"/>
+      <w:r>
+        <w:t xml:space="preserve">. I beskrivelsen af metoden står der at hvis man kalder denne metode, på et game </w:t>
+      </w:r>
+      <w:proofErr w:type="spellStart"/>
+      <w:r>
+        <w:t>object</w:t>
+      </w:r>
+      <w:proofErr w:type="spellEnd"/>
+      <w:r>
+        <w:t xml:space="preserve"> eller component vil </w:t>
       </w:r>
       <w:r>
         <w:t>objektet vedvare</w:t>
       </w:r>
       <w:r>
-        <w:t xml:space="preserve"> med Application.Loadlevel</w:t>
-      </w:r>
+        <w:t xml:space="preserve"> med </w:t>
+      </w:r>
+      <w:proofErr w:type="spellStart"/>
+      <w:r>
+        <w:t>Application</w:t>
+      </w:r>
+      <w:proofErr w:type="gramStart"/>
+      <w:r>
+        <w:t>.Loadlevel</w:t>
+      </w:r>
+      <w:proofErr w:type="spellEnd"/>
+      <w:proofErr w:type="gramEnd"/>
       <w:r>
         <w:t>. Dog er der nogle ting man lige skal være opmærksom på</w:t>
       </w:r>
@@ -3032,10 +3933,68 @@
         <w:t>an skal være sikker på at de variabler som man gerne vil skrive til er instantieret før man skriver til dem.</w:t>
       </w:r>
       <w:r>
-        <w:t xml:space="preserve"> I forbindelse med min research på Application.Loadlevel og Object.DontDestroyOnLoad faldt jeg over en metode som hedder awake. Det som awake metoden gør, er at initialisere variabler eller objekter før spillet starter. </w:t>
-      </w:r>
-      <w:r>
-        <w:t>Awake bliver kaldt efter at alle objekter er initialiseret så man sikkert kan skrive mellem objekter. Awake bruger man til at sætte referencer op mellem scripts også bruger man start til skrive værdierne mellem de forskellige objekter. Så i min game manager har jeg tilføjet denne awake metode som så skal oprette de objekter som jeg skal bruge.</w:t>
+        <w:t xml:space="preserve"> I forbindelse med min research på </w:t>
+      </w:r>
+      <w:proofErr w:type="spellStart"/>
+      <w:r>
+        <w:t>Application</w:t>
+      </w:r>
+      <w:proofErr w:type="gramStart"/>
+      <w:r>
+        <w:t>.Loadlevel</w:t>
+      </w:r>
+      <w:proofErr w:type="spellEnd"/>
+      <w:proofErr w:type="gramEnd"/>
+      <w:r>
+        <w:t xml:space="preserve"> og </w:t>
+      </w:r>
+      <w:proofErr w:type="spellStart"/>
+      <w:r>
+        <w:t>Object.DontDestroyOnLoad</w:t>
+      </w:r>
+      <w:proofErr w:type="spellEnd"/>
+      <w:r>
+        <w:t xml:space="preserve"> faldt jeg over en metode som hedder </w:t>
+      </w:r>
+      <w:proofErr w:type="spellStart"/>
+      <w:r>
+        <w:t>awake</w:t>
+      </w:r>
+      <w:proofErr w:type="spellEnd"/>
+      <w:r>
+        <w:t xml:space="preserve">. Det som </w:t>
+      </w:r>
+      <w:proofErr w:type="spellStart"/>
+      <w:r>
+        <w:t>awake</w:t>
+      </w:r>
+      <w:proofErr w:type="spellEnd"/>
+      <w:r>
+        <w:t xml:space="preserve"> metoden gør, er at initialisere variabler eller objekter før spillet starter. </w:t>
+      </w:r>
+      <w:proofErr w:type="spellStart"/>
+      <w:r>
+        <w:t>Awake</w:t>
+      </w:r>
+      <w:proofErr w:type="spellEnd"/>
+      <w:r>
+        <w:t xml:space="preserve"> bliver kaldt efter at alle objekter er initialiseret så man sikkert kan skrive mellem objekter. </w:t>
+      </w:r>
+      <w:proofErr w:type="spellStart"/>
+      <w:r>
+        <w:t>Awake</w:t>
+      </w:r>
+      <w:proofErr w:type="spellEnd"/>
+      <w:r>
+        <w:t xml:space="preserve"> bruger man til at sætte referencer op mellem scripts også bruger man start til skrive værdierne mellem de forskellige objekter. Så i min game manager har jeg tilføjet denne </w:t>
+      </w:r>
+      <w:proofErr w:type="spellStart"/>
+      <w:r>
+        <w:t>awake</w:t>
+      </w:r>
+      <w:proofErr w:type="spellEnd"/>
+      <w:r>
+        <w:t xml:space="preserve"> metode som så skal oprette de objekter som jeg skal bruge.</w:t>
       </w:r>
       <w:r>
         <w:t xml:space="preserve"> D</w:t>
@@ -3050,7 +4009,39 @@
         <w:t xml:space="preserve"> af spillere før jeg rent faktisk kan tilføje en spiller til den.  </w:t>
       </w:r>
       <w:r>
-        <w:t>Det er lige netop det som at jeg gør når jeg kalder min startstate på game manageren fra main menu scenen. Så ved at jeg har awake metoden hvor jeg instantierer listen af spillere, kan jeg oprette et player objekt og tilføje det til listen af spillere. Og alt dette sker selvom</w:t>
+        <w:t xml:space="preserve">Det er lige netop det som at jeg gør når jeg kalder min </w:t>
+      </w:r>
+      <w:proofErr w:type="spellStart"/>
+      <w:r>
+        <w:t>startstate</w:t>
+      </w:r>
+      <w:proofErr w:type="spellEnd"/>
+      <w:r>
+        <w:t xml:space="preserve"> på game manageren fra </w:t>
+      </w:r>
+      <w:proofErr w:type="spellStart"/>
+      <w:r>
+        <w:t>main</w:t>
+      </w:r>
+      <w:proofErr w:type="spellEnd"/>
+      <w:r>
+        <w:t xml:space="preserve"> menu scenen. Så ved at jeg har </w:t>
+      </w:r>
+      <w:proofErr w:type="spellStart"/>
+      <w:r>
+        <w:t>awake</w:t>
+      </w:r>
+      <w:proofErr w:type="spellEnd"/>
+      <w:r>
+        <w:t xml:space="preserve"> metoden hvor jeg instantierer listen af spillere, kan jeg oprette et </w:t>
+      </w:r>
+      <w:proofErr w:type="spellStart"/>
+      <w:r>
+        <w:t>player</w:t>
+      </w:r>
+      <w:proofErr w:type="spellEnd"/>
+      <w:r>
+        <w:t xml:space="preserve"> objekt og tilføje det til listen af spillere. Og alt dette sker selvom</w:t>
       </w:r>
       <w:r>
         <w:t xml:space="preserve"> jeg ikke er i den scene endnu.</w:t>
@@ -3060,7 +4051,7 @@
       <w:pPr>
         <w:pStyle w:val="Heading3"/>
       </w:pPr>
-      <w:bookmarkStart w:id="21" w:name="_Toc369814360"/>
+      <w:bookmarkStart w:id="21" w:name="_Toc369822055"/>
       <w:r>
         <w:t xml:space="preserve">Yderligere GUI med </w:t>
       </w:r>
@@ -3071,16 +4062,56 @@
     </w:p>
     <w:p>
       <w:r>
-        <w:t xml:space="preserve">Efter at jeg havde fået referencerne og oprettelse af objekter til at virke.  Gik jeg i gang med at tilføje funktionalitets metoder på game manageren. Her opstod dog en ny problemstiling. </w:t>
-      </w:r>
-      <w:r>
-        <w:t>Den knap der skal kaste terningerne skal kalde game manageren som ændrer terninge værdierne med en ThrowDIces metode. Problemet er bare at man ikke kan kalde en metode direkte i GUI elementer</w:t>
-      </w:r>
-      <w:r>
-        <w:t>For når man kalder en meto</w:t>
-      </w:r>
-      <w:r>
-        <w:t>de fra OnGUi bliver den kaldt flere</w:t>
+        <w:t xml:space="preserve">Efter at jeg havde fået referencerne og oprettelse af objekter til at virke.  Gik jeg i gang med at tilføje funktionalitets metoder på game manageren. Her opstod dog en ny </w:t>
+      </w:r>
+      <w:proofErr w:type="spellStart"/>
+      <w:r>
+        <w:t>problemstiling</w:t>
+      </w:r>
+      <w:proofErr w:type="spellEnd"/>
+      <w:r>
+        <w:t xml:space="preserve">. </w:t>
+      </w:r>
+      <w:r>
+        <w:t xml:space="preserve">Den knap der skal kaste terningerne skal kalde game manageren som ændrer </w:t>
+      </w:r>
+      <w:proofErr w:type="spellStart"/>
+      <w:r>
+        <w:t>terninge</w:t>
+      </w:r>
+      <w:proofErr w:type="spellEnd"/>
+      <w:r>
+        <w:t xml:space="preserve"> værdierne med en </w:t>
+      </w:r>
+      <w:proofErr w:type="spellStart"/>
+      <w:r>
+        <w:t>ThrowDIces</w:t>
+      </w:r>
+      <w:proofErr w:type="spellEnd"/>
+      <w:r>
+        <w:t xml:space="preserve"> metode. Problemet er bare at man ikke kan kalde en metode direkte i GUI </w:t>
+      </w:r>
+      <w:proofErr w:type="spellStart"/>
+      <w:r>
+        <w:t>elementer</w:t>
+      </w:r>
+      <w:r>
+        <w:t>For</w:t>
+      </w:r>
+      <w:proofErr w:type="spellEnd"/>
+      <w:r>
+        <w:t xml:space="preserve"> når man kalder en meto</w:t>
+      </w:r>
+      <w:r>
+        <w:t xml:space="preserve">de fra </w:t>
+      </w:r>
+      <w:proofErr w:type="spellStart"/>
+      <w:r>
+        <w:t>OnGUi</w:t>
+      </w:r>
+      <w:proofErr w:type="spellEnd"/>
+      <w:r>
+        <w:t xml:space="preserve"> bliver den kaldt flere</w:t>
       </w:r>
       <w:r>
         <w:t xml:space="preserve"> gang</w:t>
@@ -3105,18 +4136,34 @@
       <w:pPr>
         <w:pStyle w:val="Heading3"/>
       </w:pPr>
-      <w:bookmarkStart w:id="22" w:name="_Toc369814361"/>
+      <w:bookmarkStart w:id="22" w:name="_Toc369822056"/>
       <w:r>
         <w:t>Arbej</w:t>
       </w:r>
       <w:r>
-        <w:t>det lidt med trello i slutfasen</w:t>
+        <w:t xml:space="preserve">det lidt med </w:t>
+      </w:r>
+      <w:proofErr w:type="spellStart"/>
+      <w:r>
+        <w:t>trello</w:t>
+      </w:r>
+      <w:proofErr w:type="spellEnd"/>
+      <w:r>
+        <w:t xml:space="preserve"> i slutfasen</w:t>
       </w:r>
       <w:bookmarkEnd w:id="22"/>
     </w:p>
     <w:p>
       <w:r>
-        <w:t xml:space="preserve">I de sidste par uger af projektet fandt jeg ud af at de opgaver jeg skulle løse var for store, altså jeg lavede for mange ting på engang. Et eksempel var at jeg lavede alle scripts og kodede funktionalitet på engang. Det viste sig så at når jeg så skulle teste det og det ikke virkede, havde jeg svært ved at finde fejlene fordi jeg havde lavet så meget uden at teste. Her begyndte jeg så at bruge trello. Så lavede jeg en lille opgave, som jeg skulle have færdig og testet inden jeg kunne gå videre med den næste opgave. En af de opgaver var for eks. Opret game objekt på game manageren og udskriv en værdi på GUI. Dette gjorde at min fejlfinding var væsentlig forbedret og der var </w:t>
+        <w:t xml:space="preserve">I de sidste par uger af projektet fandt jeg ud af at de opgaver jeg skulle løse var for store, altså jeg lavede for mange ting på engang. Et eksempel var at jeg lavede alle scripts og kodede funktionalitet på engang. Det viste sig så at når jeg så skulle teste det og det ikke virkede, havde jeg svært ved at finde fejlene fordi jeg havde lavet så meget uden at teste. Her begyndte jeg så at bruge </w:t>
+      </w:r>
+      <w:proofErr w:type="spellStart"/>
+      <w:r>
+        <w:t>trello</w:t>
+      </w:r>
+      <w:proofErr w:type="spellEnd"/>
+      <w:r>
+        <w:t xml:space="preserve">. Så lavede jeg en lille opgave, som jeg skulle have færdig og testet inden jeg kunne gå videre med den næste opgave. En af de opgaver var for eks. Opret game objekt på game manageren og udskriv en værdi på GUI. Dette gjorde at min fejlfinding var væsentlig forbedret og der var </w:t>
       </w:r>
       <w:r>
         <w:t>kortere</w:t>
@@ -3133,12 +4180,25 @@
       <w:pPr>
         <w:pStyle w:val="Heading3"/>
       </w:pPr>
-      <w:bookmarkStart w:id="23" w:name="_Toc369814362"/>
-      <w:r>
-        <w:t xml:space="preserve">Elaboration - </w:t>
-      </w:r>
-      <w:r>
-        <w:t>Vurdering af arbejds – og læringsprocessen</w:t>
+      <w:bookmarkStart w:id="23" w:name="_Toc369822057"/>
+      <w:proofErr w:type="spellStart"/>
+      <w:r>
+        <w:t>Elaboration</w:t>
+      </w:r>
+      <w:proofErr w:type="spellEnd"/>
+      <w:r>
+        <w:t xml:space="preserve"> - </w:t>
+      </w:r>
+      <w:r>
+        <w:t xml:space="preserve">Vurdering af </w:t>
+      </w:r>
+      <w:proofErr w:type="spellStart"/>
+      <w:r>
+        <w:t>arbejds</w:t>
+      </w:r>
+      <w:proofErr w:type="spellEnd"/>
+      <w:r>
+        <w:t xml:space="preserve"> – og læringsprocessen</w:t>
       </w:r>
       <w:bookmarkEnd w:id="23"/>
     </w:p>
@@ -3146,15 +4206,19 @@
       <w:r>
         <w:t xml:space="preserve">Den måde jeg lærer bedst på er ved at prøve ting af, altså </w:t>
       </w:r>
+      <w:proofErr w:type="spellStart"/>
       <w:r>
         <w:t>learning</w:t>
       </w:r>
+      <w:proofErr w:type="spellEnd"/>
       <w:r>
         <w:t xml:space="preserve"> by </w:t>
       </w:r>
+      <w:proofErr w:type="spellStart"/>
       <w:r>
         <w:t>doing</w:t>
       </w:r>
+      <w:proofErr w:type="spellEnd"/>
       <w:r>
         <w:t>. Og det fungerer fint når jeg skal lære at bruge et nyt værktøj som Unity. Det som der er det gode ved at gøre det på den måde i denne sammenhæng er at jeg får en masse erfaring med værktøjet, som sidder fas</w:t>
       </w:r>
@@ -3192,8 +4256,21 @@
         <w:t xml:space="preserve">Ulempen </w:t>
       </w:r>
       <w:r>
-        <w:t>ved learning by doing</w:t>
-      </w:r>
+        <w:t xml:space="preserve">ved </w:t>
+      </w:r>
+      <w:proofErr w:type="spellStart"/>
+      <w:r>
+        <w:t>learning</w:t>
+      </w:r>
+      <w:proofErr w:type="spellEnd"/>
+      <w:r>
+        <w:t xml:space="preserve"> by </w:t>
+      </w:r>
+      <w:proofErr w:type="spellStart"/>
+      <w:r>
+        <w:t>doing</w:t>
+      </w:r>
+      <w:proofErr w:type="spellEnd"/>
       <w:r>
         <w:t xml:space="preserve"> metode</w:t>
       </w:r>
@@ -3204,16 +4281,29 @@
         <w:t xml:space="preserve"> er at man ikke ved hvor lang tid tingene tager når det er ukendt stof man arbejder med. </w:t>
       </w:r>
       <w:r>
-        <w:t>Dog ville jeg kunne hjælpe mig selv en hel del ved at lave mindre delmål, så der bliver kortere mellem succes historierne. Som jeg gjorde i den afsluttende periode, ved hjælp af trello, hvor man kan sætte de delmål op.</w:t>
+        <w:t xml:space="preserve">Dog ville jeg kunne hjælpe mig selv en hel del ved at lave mindre delmål, så der bliver kortere mellem succes historierne. Som jeg gjorde i den afsluttende periode, ved hjælp af </w:t>
+      </w:r>
+      <w:proofErr w:type="spellStart"/>
+      <w:r>
+        <w:t>trello</w:t>
+      </w:r>
+      <w:proofErr w:type="spellEnd"/>
+      <w:r>
+        <w:t>, hvor man kan sætte de delmål op.</w:t>
       </w:r>
     </w:p>
     <w:p>
       <w:pPr>
         <w:pStyle w:val="Heading3"/>
       </w:pPr>
-      <w:bookmarkStart w:id="24" w:name="_Toc369814363"/>
-      <w:r>
-        <w:t xml:space="preserve">Elaboration - </w:t>
+      <w:bookmarkStart w:id="24" w:name="_Toc369822058"/>
+      <w:proofErr w:type="spellStart"/>
+      <w:r>
+        <w:t>Elaboration</w:t>
+      </w:r>
+      <w:proofErr w:type="spellEnd"/>
+      <w:r>
+        <w:t xml:space="preserve"> - </w:t>
       </w:r>
       <w:r>
         <w:t>Refleksion af eget udbytte</w:t>
@@ -3225,18 +4315,58 @@
         <w:t xml:space="preserve">Det som jeg har fået ud af arbejdet med spillet, er en masse erfaring i at bruge Unity, som var et af mine vigtigste personlige mål for det her projekt. Få så meget erfaring som overhovedet muligt med Unity, så jeg er godt klædt på til fremtidige spil projekter. </w:t>
       </w:r>
       <w:r>
-        <w:t xml:space="preserve">Lige på det punkt synes jeg bestemt at jeg er kommet i mål, i og med at jeg har prøvet så mange forskellige arbejds metoder af i Unity. Har jeg nu en god forståelse af hvordan man kan lave en arkitektur i Unity, som er nem at vedligholde og udvide på. Og det er i min bog mange point værd. For hvis man kan lave et simpelt program der er nemt at udvide og vedligeholde. Er man et skridt videre til at kunne lave større og mere krævende projekter som skal håndtere mange flere objekter. </w:t>
-      </w:r>
-    </w:p>
-    <w:p>
-      <w:r>
-        <w:t>Jeg har fået den erfaring at når man skal arbejde med et ukendt værktøj som unity, skal jeg være meget mere skarp på at få sat nogle realistiske mål op for projektet. Dette kan jeg kan jeg bruge hvis jeg skal arbejde med et ukendt værktøj igen. For så kan jeg måske gøre noget aktivt for at finde ud hvilke mål der ville være realistiske at stille op for projektet. Det kunne være for eks. At snakke med en som kender og har erfaring med det ukendte værktøj</w:t>
+        <w:t xml:space="preserve">Lige på det punkt synes jeg bestemt at jeg er kommet i mål, i og med at jeg har prøvet så mange forskellige </w:t>
+      </w:r>
+      <w:proofErr w:type="spellStart"/>
+      <w:r>
+        <w:t>arbejds</w:t>
+      </w:r>
+      <w:proofErr w:type="spellEnd"/>
+      <w:r>
+        <w:t xml:space="preserve"> metoder af i Unity. Har jeg nu en god forståelse af hvordan man kan lave en arkitektur i Unity, som er nem at </w:t>
+      </w:r>
+      <w:proofErr w:type="spellStart"/>
+      <w:r>
+        <w:t>vedligholde</w:t>
+      </w:r>
+      <w:proofErr w:type="spellEnd"/>
+      <w:r>
+        <w:t xml:space="preserve"> og udvide på. Og det er i min bog mange point værd. For hvis man kan lave et simpelt program der er nemt at udvide og vedligeholde. Er man et skridt videre til at kunne lave større og mere krævende projekter som skal håndtere mange flere objekter. </w:t>
+      </w:r>
+    </w:p>
+    <w:p>
+      <w:r>
+        <w:t xml:space="preserve">Jeg har fået den erfaring at når man skal arbejde med et ukendt værktøj som </w:t>
+      </w:r>
+      <w:proofErr w:type="spellStart"/>
+      <w:r>
+        <w:t>unity</w:t>
+      </w:r>
+      <w:proofErr w:type="spellEnd"/>
+      <w:r>
+        <w:t xml:space="preserve">, skal jeg være meget mere skarp på at få sat nogle realistiske mål op for projektet. Dette kan jeg </w:t>
+      </w:r>
+      <w:proofErr w:type="gramStart"/>
+      <w:r>
+        <w:t>kan</w:t>
+      </w:r>
+      <w:proofErr w:type="gramEnd"/>
+      <w:r>
+        <w:t xml:space="preserve"> jeg bruge hvis jeg skal arbejde med et ukendt værktøj igen. For så kan jeg måske gøre noget aktivt for at finde ud hvilke mål der ville være realistiske at stille op for projektet. Det kunne være for eks. At snakke med en som kender og har erfaring med det ukendte værktøj</w:t>
       </w:r>
       <w:r>
         <w:t>. I</w:t>
       </w:r>
       <w:r>
-        <w:t xml:space="preserve"> forhold til planlægningen af elaboration fasen fandt jeg ud af jeg lavede for store komplekse ting på en gang</w:t>
+        <w:t xml:space="preserve"> forhold til planlægningen af </w:t>
+      </w:r>
+      <w:proofErr w:type="spellStart"/>
+      <w:r>
+        <w:t>elaboration</w:t>
+      </w:r>
+      <w:proofErr w:type="spellEnd"/>
+      <w:r>
+        <w:t xml:space="preserve"> fasen fandt jeg ud af jeg lavede for store komplekse ting på en gang</w:t>
       </w:r>
       <w:r>
         <w:t xml:space="preserve"> og en anden gang jeg skal arbejde med nye værktøjer vil jeg starte med at lave små opgaver som virker, også fælge op på dem med det samme i den overordnede plan.</w:t>
@@ -3246,9 +4376,14 @@
       <w:pPr>
         <w:pStyle w:val="Heading3"/>
       </w:pPr>
-      <w:bookmarkStart w:id="25" w:name="_Toc369814364"/>
-      <w:r>
-        <w:t xml:space="preserve">Elaboration – </w:t>
+      <w:bookmarkStart w:id="25" w:name="_Toc369822059"/>
+      <w:proofErr w:type="spellStart"/>
+      <w:r>
+        <w:t>Elaboration</w:t>
+      </w:r>
+      <w:proofErr w:type="spellEnd"/>
+      <w:r>
+        <w:t xml:space="preserve"> – </w:t>
       </w:r>
       <w:r>
         <w:t>Konklusion</w:t>
@@ -3257,7 +4392,15 @@
     </w:p>
     <w:p>
       <w:r>
-        <w:t>Her i slutningen af elaboration fasen kan jeg konkludere at for at lav</w:t>
+        <w:t xml:space="preserve">Her i slutningen af </w:t>
+      </w:r>
+      <w:proofErr w:type="spellStart"/>
+      <w:r>
+        <w:t>elaboration</w:t>
+      </w:r>
+      <w:proofErr w:type="spellEnd"/>
+      <w:r>
+        <w:t xml:space="preserve"> fasen kan jeg konkludere at for at lav</w:t>
       </w:r>
       <w:r>
         <w:t>e et spil i Unity kræver</w:t>
@@ -3282,17 +4425,59 @@
       </w:r>
     </w:p>
     <w:p/>
+    <w:p>
+      <w:pPr>
+        <w:rPr>
+          <w:rFonts w:asciiTheme="majorHAnsi" w:eastAsiaTheme="majorEastAsia" w:hAnsiTheme="majorHAnsi" w:cstheme="majorBidi"/>
+          <w:b/>
+          <w:bCs/>
+          <w:color w:val="000000" w:themeColor="text1"/>
+          <w:sz w:val="26"/>
+          <w:szCs w:val="26"/>
+        </w:rPr>
+      </w:pPr>
+      <w:r>
+        <w:br w:type="page"/>
+      </w:r>
+    </w:p>
     <w:p>
       <w:pPr>
         <w:pStyle w:val="Heading2"/>
       </w:pPr>
-      <w:bookmarkStart w:id="26" w:name="_Toc369814365"/>
-      <w:r>
+      <w:bookmarkStart w:id="26" w:name="_Toc369822060"/>
+      <w:r>
+        <w:lastRenderedPageBreak/>
         <w:t>Konklusion</w:t>
       </w:r>
       <w:bookmarkEnd w:id="26"/>
     </w:p>
-    <w:p/>
+    <w:p>
+      <w:r>
+        <w:t>Som en overordnet konklusion på hele udviklingen af spil og koncept på projektet må det siges at det er meget vigtig at have erfaring med de udviklings værktøjer som man skal bruge til at udvikle sit spil med. Det er vigtig at afgrænse sig i forhold til den tidsramme der er lagt for projektet og hvilke ressourcer der skal til for at nå i mål med projektet. n</w:t>
+      </w:r>
+      <w:r>
+        <w:t xml:space="preserve">år man har en udviklings fase hvor man arbejder med flere </w:t>
+      </w:r>
+      <w:proofErr w:type="spellStart"/>
+      <w:r>
+        <w:t>iterationer</w:t>
+      </w:r>
+      <w:proofErr w:type="spellEnd"/>
+      <w:r>
+        <w:t xml:space="preserve"> er det vigtig at man får opdateret sin planlægning, så den matcher de nye tilføjelser der kommer i de nye </w:t>
+      </w:r>
+      <w:proofErr w:type="spellStart"/>
+      <w:r>
+        <w:t>iterationer</w:t>
+      </w:r>
+      <w:proofErr w:type="spellEnd"/>
+      <w:r>
+        <w:t>.</w:t>
+      </w:r>
+      <w:r>
+        <w:t xml:space="preserve"> </w:t>
+      </w:r>
+    </w:p>
     <w:p/>
     <w:p>
       <w:pPr>
@@ -3404,7 +4589,7 @@
                 <w:bCs/>
                 <w:noProof/>
               </w:rPr>
-              <w:t>3</w:t>
+              <w:t>1</w:t>
             </w:r>
             <w:r>
               <w:rPr>
@@ -3449,7 +4634,7 @@
                 <w:bCs/>
                 <w:noProof/>
               </w:rPr>
-              <w:t>11</w:t>
+              <w:t>12</w:t>
             </w:r>
             <w:r>
               <w:rPr>
@@ -4912,7 +6097,7 @@
 </file>
 
 <file path=customXml/itemProps1.xml><?xml version="1.0" encoding="utf-8"?>
-<ds:datastoreItem xmlns:ds="http://schemas.openxmlformats.org/officeDocument/2006/customXml" ds:itemID="{17C0F581-5CF5-4134-B510-9FD5ED617C2A}">
+<ds:datastoreItem xmlns:ds="http://schemas.openxmlformats.org/officeDocument/2006/customXml" ds:itemID="{6B3F4EA4-1D31-4717-BB8C-7E113562C070}">
   <ds:schemaRefs>
     <ds:schemaRef ds:uri="http://schemas.openxmlformats.org/officeDocument/2006/bibliography"/>
   </ds:schemaRefs>

</xml_diff>